<commit_message>
Corrigiendo errores de la semana pasada
</commit_message>
<xml_diff>
--- a/Documentos/SFT_PGC.docx
+++ b/Documentos/SFT_PGC.docx
@@ -1,6 +1,6 @@
 
 <file path=word/document.xml><?xml version="1.0" encoding="utf-8"?>
-<w:document xmlns:wpc="http://schemas.microsoft.com/office/word/2010/wordprocessingCanvas" xmlns:cx="http://schemas.microsoft.com/office/drawing/2014/chartex" xmlns:cx1="http://schemas.microsoft.com/office/drawing/2015/9/8/chartex" xmlns:cx2="http://schemas.microsoft.com/office/drawing/2015/10/21/chartex" xmlns:cx3="http://schemas.microsoft.com/office/drawing/2016/5/9/chartex" xmlns:cx4="http://schemas.microsoft.com/office/drawing/2016/5/10/chartex" xmlns:cx5="http://schemas.microsoft.com/office/drawing/2016/5/11/chartex" xmlns:cx6="http://schemas.microsoft.com/office/drawing/2016/5/12/chartex" xmlns:cx7="http://schemas.microsoft.com/office/drawing/2016/5/13/chartex" xmlns:cx8="http://schemas.microsoft.com/office/drawing/2016/5/14/chartex" xmlns:mc="http://schemas.openxmlformats.org/markup-compatibility/2006" xmlns:aink="http://schemas.microsoft.com/office/drawing/2016/ink" xmlns:am3d="http://schemas.microsoft.com/office/drawing/2017/model3d" xmlns:o="urn:schemas-microsoft-com:office:office" xmlns:r="http://schemas.openxmlformats.org/officeDocument/2006/relationships" xmlns:m="http://schemas.openxmlformats.org/officeDocument/2006/math" xmlns:v="urn:schemas-microsoft-com:vml" xmlns:wp14="http://schemas.microsoft.com/office/word/2010/wordprocessingDrawing" xmlns:wp="http://schemas.openxmlformats.org/drawingml/2006/wordprocessingDrawing" xmlns:w10="urn:schemas-microsoft-com:office:word" xmlns:w="http://schemas.openxmlformats.org/wordprocessingml/2006/main" xmlns:w14="http://schemas.microsoft.com/office/word/2010/wordml" xmlns:w15="http://schemas.microsoft.com/office/word/2012/wordml" xmlns:w16cid="http://schemas.microsoft.com/office/word/2016/wordml/cid" xmlns:w16se="http://schemas.microsoft.com/office/word/2015/wordml/symex" xmlns:wpg="http://schemas.microsoft.com/office/word/2010/wordprocessingGroup" xmlns:wpi="http://schemas.microsoft.com/office/word/2010/wordprocessingInk" xmlns:wne="http://schemas.microsoft.com/office/word/2006/wordml" xmlns:wps="http://schemas.microsoft.com/office/word/2010/wordprocessingShape" mc:Ignorable="w14 w15 w16se w16cid wp14">
+<w:document xmlns:wpc="http://schemas.microsoft.com/office/word/2010/wordprocessingCanvas" xmlns:mc="http://schemas.openxmlformats.org/markup-compatibility/2006" xmlns:o="urn:schemas-microsoft-com:office:office" xmlns:r="http://schemas.openxmlformats.org/officeDocument/2006/relationships" xmlns:m="http://schemas.openxmlformats.org/officeDocument/2006/math" xmlns:v="urn:schemas-microsoft-com:vml" xmlns:wp14="http://schemas.microsoft.com/office/word/2010/wordprocessingDrawing" xmlns:wp="http://schemas.openxmlformats.org/drawingml/2006/wordprocessingDrawing" xmlns:w10="urn:schemas-microsoft-com:office:word" xmlns:w="http://schemas.openxmlformats.org/wordprocessingml/2006/main" xmlns:w14="http://schemas.microsoft.com/office/word/2010/wordml" xmlns:w15="http://schemas.microsoft.com/office/word/2012/wordml" xmlns:wpg="http://schemas.microsoft.com/office/word/2010/wordprocessingGroup" xmlns:wpi="http://schemas.microsoft.com/office/word/2010/wordprocessingInk" xmlns:wne="http://schemas.microsoft.com/office/word/2006/wordml" xmlns:wps="http://schemas.microsoft.com/office/word/2010/wordprocessingShape" mc:Ignorable="w14 w15 wp14">
   <w:body>
     <w:p>
       <w:pPr>
@@ -81,7 +81,7 @@
               </wp:anchor>
             </w:drawing>
           </mc:Choice>
-          <mc:Fallback>
+          <mc:Fallback xmlns:w16se="http://schemas.microsoft.com/office/word/2015/wordml/symex" xmlns:w16cid="http://schemas.microsoft.com/office/word/2016/wordml/cid" xmlns:am3d="http://schemas.microsoft.com/office/drawing/2017/model3d" xmlns:aink="http://schemas.microsoft.com/office/drawing/2016/ink" xmlns:cx8="http://schemas.microsoft.com/office/drawing/2016/5/14/chartex" xmlns:cx7="http://schemas.microsoft.com/office/drawing/2016/5/13/chartex" xmlns:cx6="http://schemas.microsoft.com/office/drawing/2016/5/12/chartex" xmlns:cx5="http://schemas.microsoft.com/office/drawing/2016/5/11/chartex" xmlns:cx4="http://schemas.microsoft.com/office/drawing/2016/5/10/chartex" xmlns:cx3="http://schemas.microsoft.com/office/drawing/2016/5/9/chartex" xmlns:cx2="http://schemas.microsoft.com/office/drawing/2015/10/21/chartex" xmlns:cx1="http://schemas.microsoft.com/office/drawing/2015/9/8/chartex" xmlns:cx="http://schemas.microsoft.com/office/drawing/2014/chartex">
             <w:pict>
               <v:rect w14:anchorId="3921CDED" id="Rectángulo 4" o:spid="_x0000_s1026" style="position:absolute;margin-left:572.25pt;margin-top:1.5pt;width:7.15pt;height:726pt;z-index:251661312;visibility:visible;mso-wrap-style:square;mso-width-percent:0;mso-height-percent:0;mso-wrap-distance-left:9pt;mso-wrap-distance-top:0;mso-wrap-distance-right:9pt;mso-wrap-distance-bottom:0;mso-position-horizontal:absolute;mso-position-horizontal-relative:page;mso-position-vertical:absolute;mso-position-vertical-relative:page;mso-width-percent:0;mso-height-percent:0;mso-width-relative:page;mso-height-relative:page;v-text-anchor:top" o:gfxdata="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" o:allowincell="f" strokecolor="#31849b">
                 <w10:wrap anchorx="page" anchory="page"/>
@@ -254,7 +254,7 @@
               </wp:anchor>
             </w:drawing>
           </mc:Choice>
-          <mc:Fallback>
+          <mc:Fallback xmlns:w16se="http://schemas.microsoft.com/office/word/2015/wordml/symex" xmlns:w16cid="http://schemas.microsoft.com/office/word/2016/wordml/cid" xmlns:am3d="http://schemas.microsoft.com/office/drawing/2017/model3d" xmlns:aink="http://schemas.microsoft.com/office/drawing/2016/ink" xmlns:cx8="http://schemas.microsoft.com/office/drawing/2016/5/14/chartex" xmlns:cx7="http://schemas.microsoft.com/office/drawing/2016/5/13/chartex" xmlns:cx6="http://schemas.microsoft.com/office/drawing/2016/5/12/chartex" xmlns:cx5="http://schemas.microsoft.com/office/drawing/2016/5/11/chartex" xmlns:cx4="http://schemas.microsoft.com/office/drawing/2016/5/10/chartex" xmlns:cx3="http://schemas.microsoft.com/office/drawing/2016/5/9/chartex" xmlns:cx2="http://schemas.microsoft.com/office/drawing/2015/10/21/chartex" xmlns:cx1="http://schemas.microsoft.com/office/drawing/2015/9/8/chartex" xmlns:cx="http://schemas.microsoft.com/office/drawing/2014/chartex">
             <w:pict>
               <v:rect w14:anchorId="38FDB386" id="Rectángulo 3" o:spid="_x0000_s1026" style="position:absolute;margin-left:37.5pt;margin-top:1.5pt;width:7.15pt;height:726pt;z-index:251659264;visibility:visible;mso-wrap-style:square;mso-width-percent:0;mso-height-percent:0;mso-wrap-distance-left:9pt;mso-wrap-distance-top:0;mso-wrap-distance-right:9pt;mso-wrap-distance-bottom:0;mso-position-horizontal:absolute;mso-position-horizontal-relative:page;mso-position-vertical:absolute;mso-position-vertical-relative:page;mso-width-percent:0;mso-height-percent:0;mso-width-relative:page;mso-height-relative:page;v-text-anchor:top" o:gfxdata="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" o:allowincell="f" strokecolor="#31849b">
                 <w10:wrap anchorx="page" anchory="page"/>
@@ -1954,7 +1954,23 @@
         </w:numPr>
       </w:pPr>
       <w:r>
-        <w:t>Se usará la herramienta GitHub en su versión gratuita durante este proyecto, cabe resaltar que el repositorio estará expuesto a copia de terceros. Se plantea adquirir la versión de pago durante o luego de la implementación del proyecto donde los usuarios ya estarán correctamente entrenados y proteger el repositorio de la empresa de manera que solo los empleados tengan acceso a ella. O migrar hacia alternativas con repositorios privados sin costo como GitLab.</w:t>
+        <w:t xml:space="preserve">Se usará la herramienta </w:t>
+      </w:r>
+      <w:proofErr w:type="spellStart"/>
+      <w:r>
+        <w:t>GitHub</w:t>
+      </w:r>
+      <w:proofErr w:type="spellEnd"/>
+      <w:r>
+        <w:t xml:space="preserve"> en su versión gratuita durante este proyecto, cabe resaltar que el repositorio estará expuesto a copia de terceros. Se plantea adquirir la versión de pago durante o luego de la implementación del proyecto donde los usuarios ya estarán correctamente entrenados y proteger el repositorio de la empresa de manera que solo los empleados tengan acceso a ella. O migrar hacia alternativas con repositorios privados sin costo como </w:t>
+      </w:r>
+      <w:proofErr w:type="spellStart"/>
+      <w:r>
+        <w:t>GitLab</w:t>
+      </w:r>
+      <w:proofErr w:type="spellEnd"/>
+      <w:r>
+        <w:t>.</w:t>
       </w:r>
     </w:p>
     <w:p>
@@ -2373,6 +2389,7 @@
         </w:rPr>
         <w:t xml:space="preserve">Encargado de respaldar con las tareas de almacenamiento de los </w:t>
       </w:r>
+      <w:proofErr w:type="spellStart"/>
       <w:r>
         <w:rPr>
           <w:rFonts w:ascii="Times New Roman" w:eastAsia="Times New Roman" w:hAnsi="Times New Roman"/>
@@ -2380,12 +2397,14 @@
         </w:rPr>
         <w:t>baselines</w:t>
       </w:r>
+      <w:proofErr w:type="spellEnd"/>
       <w:r>
         <w:rPr>
           <w:rFonts w:ascii="Times New Roman" w:eastAsia="Times New Roman" w:hAnsi="Times New Roman"/>
         </w:rPr>
         <w:t xml:space="preserve">. Un </w:t>
       </w:r>
+      <w:proofErr w:type="spellStart"/>
       <w:r>
         <w:rPr>
           <w:rFonts w:ascii="Times New Roman" w:eastAsia="Times New Roman" w:hAnsi="Times New Roman"/>
@@ -2393,11 +2412,26 @@
         </w:rPr>
         <w:t>baseline</w:t>
       </w:r>
+      <w:proofErr w:type="spellEnd"/>
       <w:r>
         <w:rPr>
           <w:rFonts w:ascii="Times New Roman" w:eastAsia="Times New Roman" w:hAnsi="Times New Roman"/>
         </w:rPr>
-        <w:t xml:space="preserve"> o línea base es uno o más documentos formalmente diseñados y corregidos en un tiempo específico del ciclo de vida de los ítems de configuración, estos a su vez, son el conjunto de versiones de un item aceptado por el cliente.</w:t>
+        <w:t xml:space="preserve"> o línea base es uno o más documentos formalmente diseñados y corregidos en un tiempo específico del ciclo de vida de los ítems de configuración, estos a su vez, son el conjunto de versiones de un </w:t>
+      </w:r>
+      <w:proofErr w:type="spellStart"/>
+      <w:r>
+        <w:rPr>
+          <w:rFonts w:ascii="Times New Roman" w:eastAsia="Times New Roman" w:hAnsi="Times New Roman"/>
+        </w:rPr>
+        <w:t>item</w:t>
+      </w:r>
+      <w:proofErr w:type="spellEnd"/>
+      <w:r>
+        <w:rPr>
+          <w:rFonts w:ascii="Times New Roman" w:eastAsia="Times New Roman" w:hAnsi="Times New Roman"/>
+        </w:rPr>
+        <w:t xml:space="preserve"> aceptado por el cliente.</w:t>
       </w:r>
     </w:p>
     <w:p>
@@ -2757,7 +2791,23 @@
           <w:rFonts w:ascii="Times New Roman" w:eastAsia="Times New Roman" w:hAnsi="Times New Roman"/>
           <w:lang w:val="es-PE" w:eastAsia="es-PE"/>
         </w:rPr>
-        <w:t xml:space="preserve">Procedimiento para realizar copias y backups de </w:t>
+        <w:t xml:space="preserve">Procedimiento para realizar copias y </w:t>
+      </w:r>
+      <w:proofErr w:type="spellStart"/>
+      <w:r>
+        <w:rPr>
+          <w:rFonts w:ascii="Times New Roman" w:eastAsia="Times New Roman" w:hAnsi="Times New Roman"/>
+          <w:lang w:val="es-PE" w:eastAsia="es-PE"/>
+        </w:rPr>
+        <w:t>backups</w:t>
+      </w:r>
+      <w:proofErr w:type="spellEnd"/>
+      <w:r>
+        <w:rPr>
+          <w:rFonts w:ascii="Times New Roman" w:eastAsia="Times New Roman" w:hAnsi="Times New Roman"/>
+          <w:lang w:val="es-PE" w:eastAsia="es-PE"/>
+        </w:rPr>
+        <w:t xml:space="preserve"> de </w:t>
       </w:r>
       <w:r>
         <w:rPr>
@@ -3007,7 +3057,15 @@
         <w:pStyle w:val="PSI-Normal"/>
       </w:pPr>
       <w:r>
-        <w:t xml:space="preserve">Durante el proceso de gestión de configuración se utilizará la herramienta GitHub para el control de versiones del producto. Cuando algún miembro haga una modificación en el proyecto, deberá acceder al repositorio donde   está   alojada   esta   aplicación para   almacenar   la parte modificada   en él, teniendo el resto del equipo de desarrollo la última versión actualizada en dicho servidor. </w:t>
+        <w:t xml:space="preserve">Durante el proceso de gestión de configuración se utilizará la herramienta </w:t>
+      </w:r>
+      <w:proofErr w:type="spellStart"/>
+      <w:r>
+        <w:t>GitHub</w:t>
+      </w:r>
+      <w:proofErr w:type="spellEnd"/>
+      <w:r>
+        <w:t xml:space="preserve"> para el control de versiones del producto. Cuando algún miembro haga una modificación en el proyecto, deberá acceder al repositorio donde   está   alojada   esta   aplicación para   almacenar   la parte modificada   en él, teniendo el resto del equipo de desarrollo la última versión actualizada en dicho servidor. </w:t>
       </w:r>
     </w:p>
     <w:p>
@@ -3015,7 +3073,15 @@
         <w:pStyle w:val="PSI-Normal"/>
       </w:pPr>
       <w:r>
-        <w:t>Esta gestión de acceso al servidor para la actualización se hará mediante la herramienta git para los documentos y el código fuente y se tendrá un control de “Ramas” para evitar incidentes dentro de la Rama principal o “Master”.</w:t>
+        <w:t xml:space="preserve">Esta gestión de acceso al servidor para la actualización se hará mediante la herramienta </w:t>
+      </w:r>
+      <w:proofErr w:type="spellStart"/>
+      <w:r>
+        <w:t>git</w:t>
+      </w:r>
+      <w:proofErr w:type="spellEnd"/>
+      <w:r>
+        <w:t xml:space="preserve"> para los documentos y el código fuente y se tendrá un control de “Ramas” para evitar incidentes dentro de la Rama principal o “Master”.</w:t>
       </w:r>
     </w:p>
     <w:p>
@@ -3105,20 +3171,43 @@
       <w:r>
         <w:t xml:space="preserve">Figura </w:t>
       </w:r>
-      <w:fldSimple w:instr=" SEQ Figura \* ARABIC ">
-        <w:r>
-          <w:t>2</w:t>
-        </w:r>
-      </w:fldSimple>
+      <w:r>
+        <w:fldChar w:fldCharType="begin"/>
+      </w:r>
+      <w:r>
+        <w:instrText xml:space="preserve"> SEQ Figura \* ARABIC </w:instrText>
+      </w:r>
+      <w:r>
+        <w:fldChar w:fldCharType="separate"/>
+      </w:r>
+      <w:r>
+        <w:t>2</w:t>
+      </w:r>
+      <w:r>
+        <w:fldChar w:fldCharType="end"/>
+      </w:r>
       <w:r>
         <w:t xml:space="preserve"> : Estructura del trabajo de </w:t>
       </w:r>
       <w:bookmarkEnd w:id="9"/>
+      <w:proofErr w:type="spellStart"/>
       <w:r>
         <w:t>G</w:t>
       </w:r>
       <w:r>
-        <w:t>ithub utilizando un repositorio local para los desarrolladores y el lenguaje Git para el control de versiones</w:t>
+        <w:t>ithub</w:t>
+      </w:r>
+      <w:proofErr w:type="spellEnd"/>
+      <w:r>
+        <w:t xml:space="preserve"> utilizando un repositorio local para los desarrolladores y el lenguaje </w:t>
+      </w:r>
+      <w:proofErr w:type="spellStart"/>
+      <w:r>
+        <w:t>Git</w:t>
+      </w:r>
+      <w:proofErr w:type="spellEnd"/>
+      <w:r>
+        <w:t xml:space="preserve"> para el control de versiones</w:t>
       </w:r>
     </w:p>
     <w:p>
@@ -3142,15 +3231,35 @@
       </w:r>
       <w:r>
         <w:tab/>
+      </w:r>
+      <w:proofErr w:type="spellStart"/>
+      <w:r>
         <w:t>Github</w:t>
       </w:r>
+      <w:proofErr w:type="spellEnd"/>
     </w:p>
     <w:p>
       <w:pPr>
         <w:pStyle w:val="PSI-Normal"/>
       </w:pPr>
       <w:r>
-        <w:t xml:space="preserve">Un hosting online para nuestros repositorios que utiliza git para el mantenimiento y versionado del código fuente, añadiendo una serie de servicios extras para la gestión del proyecto y el código fuente. La parte gratuita de este hosting permite alojar nuestro código en repositorios públicos, si queremos repositorios privados entramos a la parte “premium”. En la actualidad ofrecen varias herramientas útiles para el trabajo en equipo, entre ellos cabe destacar </w:t>
+        <w:t xml:space="preserve">Un hosting online para nuestros repositorios que utiliza </w:t>
+      </w:r>
+      <w:proofErr w:type="spellStart"/>
+      <w:r>
+        <w:t>git</w:t>
+      </w:r>
+      <w:proofErr w:type="spellEnd"/>
+      <w:r>
+        <w:t xml:space="preserve"> para el mantenimiento y versionado del código fuente, añadiendo una serie de servicios extras para la gestión del proyecto y el código fuente. La parte gratuita de este hosting permite alojar nuestro código en repositorios públicos, si queremos repositorios privados entramos a la parte “</w:t>
+      </w:r>
+      <w:proofErr w:type="spellStart"/>
+      <w:r>
+        <w:t>premium</w:t>
+      </w:r>
+      <w:proofErr w:type="spellEnd"/>
+      <w:r>
+        <w:t xml:space="preserve">”. En la actualidad ofrecen varias herramientas útiles para el trabajo en equipo, entre ellos cabe destacar </w:t>
       </w:r>
     </w:p>
     <w:p>
@@ -3213,9 +3322,11 @@
         <w:tab/>
       </w:r>
       <w:bookmarkStart w:id="11" w:name="_Hlk494664433"/>
+      <w:proofErr w:type="spellStart"/>
       <w:r>
         <w:t>Git</w:t>
       </w:r>
+      <w:proofErr w:type="spellEnd"/>
       <w:r>
         <w:t xml:space="preserve"> Desktop</w:t>
       </w:r>
@@ -3225,12 +3336,30 @@
       <w:pPr>
         <w:pStyle w:val="PSI-Normal"/>
       </w:pPr>
-      <w:r>
-        <w:t>Git Desktop</w:t>
-      </w:r>
-      <w:r>
-        <w:t>te permite consultar (en términos de Git</w:t>
-      </w:r>
+      <w:proofErr w:type="spellStart"/>
+      <w:r>
+        <w:t>Git</w:t>
+      </w:r>
+      <w:proofErr w:type="spellEnd"/>
+      <w:r>
+        <w:t xml:space="preserve"> </w:t>
+      </w:r>
+      <w:proofErr w:type="spellStart"/>
+      <w:r>
+        <w:t>Desktop</w:t>
+      </w:r>
+      <w:r>
+        <w:t>te</w:t>
+      </w:r>
+      <w:proofErr w:type="spellEnd"/>
+      <w:r>
+        <w:t xml:space="preserve"> permite consultar (en términos de </w:t>
+      </w:r>
+      <w:proofErr w:type="spellStart"/>
+      <w:r>
+        <w:t>Git</w:t>
+      </w:r>
+      <w:proofErr w:type="spellEnd"/>
       <w:r>
         <w:t>,</w:t>
       </w:r>
@@ -4833,7 +4962,25 @@
                 <w:sz w:val="24"/>
                 <w:szCs w:val="24"/>
               </w:rPr>
-              <w:t>Realizar copias y backups de base de datos de desarrollo, calidad y producción</w:t>
+              <w:t xml:space="preserve">Realizar copias y </w:t>
+            </w:r>
+            <w:proofErr w:type="spellStart"/>
+            <w:r>
+              <w:rPr>
+                <w:rFonts w:ascii="Times New Roman" w:eastAsia="Times New Roman" w:hAnsi="Times New Roman"/>
+                <w:sz w:val="24"/>
+                <w:szCs w:val="24"/>
+              </w:rPr>
+              <w:t>backups</w:t>
+            </w:r>
+            <w:proofErr w:type="spellEnd"/>
+            <w:r>
+              <w:rPr>
+                <w:rFonts w:ascii="Times New Roman" w:eastAsia="Times New Roman" w:hAnsi="Times New Roman"/>
+                <w:sz w:val="24"/>
+                <w:szCs w:val="24"/>
+              </w:rPr>
+              <w:t xml:space="preserve"> de base de datos de desarrollo, calidad y producción</w:t>
             </w:r>
           </w:p>
         </w:tc>
@@ -5315,8 +5462,13 @@
               <w:t>Definir</w:t>
             </w:r>
             <w:r>
-              <w:t xml:space="preserve"> la Nomenclatura de Item</w:t>
-            </w:r>
+              <w:t xml:space="preserve"> la Nomenclatura de </w:t>
+            </w:r>
+            <w:proofErr w:type="spellStart"/>
+            <w:r>
+              <w:t>Item</w:t>
+            </w:r>
+            <w:proofErr w:type="spellEnd"/>
           </w:p>
         </w:tc>
         <w:tc>
@@ -5403,11 +5555,16 @@
               <w:t>r los</w:t>
             </w:r>
             <w:r>
-              <w:t xml:space="preserve"> Item</w:t>
+              <w:t xml:space="preserve"> </w:t>
+            </w:r>
+            <w:proofErr w:type="spellStart"/>
+            <w:r>
+              <w:t>Item</w:t>
             </w:r>
             <w:r>
               <w:t>s</w:t>
             </w:r>
+            <w:proofErr w:type="spellEnd"/>
             <w:r>
               <w:t xml:space="preserve"> con la nomenclatura</w:t>
             </w:r>
@@ -5868,8 +6025,18 @@
                 <w:sz w:val="24"/>
                 <w:szCs w:val="24"/>
               </w:rPr>
-              <w:t>Realizar la gestión de release</w:t>
-            </w:r>
+              <w:t xml:space="preserve">Realizar la gestión de </w:t>
+            </w:r>
+            <w:proofErr w:type="spellStart"/>
+            <w:r>
+              <w:rPr>
+                <w:rFonts w:ascii="Times New Roman" w:eastAsia="Times New Roman" w:hAnsi="Times New Roman"/>
+                <w:sz w:val="24"/>
+                <w:szCs w:val="24"/>
+              </w:rPr>
+              <w:t>release</w:t>
+            </w:r>
+            <w:proofErr w:type="spellEnd"/>
           </w:p>
         </w:tc>
         <w:tc>
@@ -6085,8 +6252,16 @@
               <w:rPr>
                 <w:color w:val="FFFFFF" w:themeColor="background1"/>
               </w:rPr>
-              <w:t>Tipo de item</w:t>
-            </w:r>
+              <w:t xml:space="preserve">Tipo de </w:t>
+            </w:r>
+            <w:proofErr w:type="spellStart"/>
+            <w:r>
+              <w:rPr>
+                <w:color w:val="FFFFFF" w:themeColor="background1"/>
+              </w:rPr>
+              <w:t>item</w:t>
+            </w:r>
+            <w:proofErr w:type="spellEnd"/>
           </w:p>
         </w:tc>
         <w:tc>
@@ -6914,9 +7089,11 @@
               <w:ind w:left="0" w:firstLine="0"/>
               <w:jc w:val="center"/>
             </w:pPr>
+            <w:proofErr w:type="spellStart"/>
             <w:r>
               <w:t>Laravel</w:t>
             </w:r>
+            <w:proofErr w:type="spellEnd"/>
           </w:p>
         </w:tc>
         <w:tc>
@@ -8518,7 +8695,15 @@
               <w:jc w:val="center"/>
             </w:pPr>
             <w:r>
-              <w:t>Realizar copias y backups de base de datos de desarrollo, calidad y producción</w:t>
+              <w:t xml:space="preserve">Realizar copias y </w:t>
+            </w:r>
+            <w:proofErr w:type="spellStart"/>
+            <w:r>
+              <w:t>backups</w:t>
+            </w:r>
+            <w:proofErr w:type="spellEnd"/>
+            <w:r>
+              <w:t xml:space="preserve"> de base de datos de desarrollo, calidad y producción</w:t>
             </w:r>
           </w:p>
         </w:tc>
@@ -8862,7 +9047,21 @@
         <w:rPr>
           <w:rFonts w:ascii="Times New Roman" w:eastAsia="Cardo" w:hAnsi="Times New Roman"/>
         </w:rPr>
-        <w:t>Sea el caso de ítems de empresa → [Iniciales del documento].[docx|*]</w:t>
+        <w:t>Sea el caso de ítems de empresa → [Iniciales del documento].[</w:t>
+      </w:r>
+      <w:proofErr w:type="spellStart"/>
+      <w:r>
+        <w:rPr>
+          <w:rFonts w:ascii="Times New Roman" w:eastAsia="Cardo" w:hAnsi="Times New Roman"/>
+        </w:rPr>
+        <w:t>docx</w:t>
+      </w:r>
+      <w:proofErr w:type="spellEnd"/>
+      <w:r>
+        <w:rPr>
+          <w:rFonts w:ascii="Times New Roman" w:eastAsia="Cardo" w:hAnsi="Times New Roman"/>
+        </w:rPr>
+        <w:t>|*]</w:t>
       </w:r>
     </w:p>
     <w:p>
@@ -8883,7 +9082,21 @@
         <w:rPr>
           <w:rFonts w:ascii="Times New Roman" w:eastAsia="Cardo" w:hAnsi="Times New Roman"/>
         </w:rPr>
-        <w:t>Sea el caso de ítems de proyecto → [Iniciales del proyecto]_[Iniciales del documento].[docx|*]</w:t>
+        <w:t>Sea el caso de ítems de proyecto → [Iniciales del proyecto]_[Iniciales del documento].[</w:t>
+      </w:r>
+      <w:proofErr w:type="spellStart"/>
+      <w:r>
+        <w:rPr>
+          <w:rFonts w:ascii="Times New Roman" w:eastAsia="Cardo" w:hAnsi="Times New Roman"/>
+        </w:rPr>
+        <w:t>docx</w:t>
+      </w:r>
+      <w:proofErr w:type="spellEnd"/>
+      <w:r>
+        <w:rPr>
+          <w:rFonts w:ascii="Times New Roman" w:eastAsia="Cardo" w:hAnsi="Times New Roman"/>
+        </w:rPr>
+        <w:t>|*]</w:t>
       </w:r>
     </w:p>
     <w:p>
@@ -8933,7 +9146,21 @@
         <w:rPr>
           <w:rFonts w:ascii="Times New Roman" w:eastAsia="Cardo" w:hAnsi="Times New Roman"/>
         </w:rPr>
-        <w:t>→ POL_[Nombre de la política]</w:t>
+        <w:t>→ POL</w:t>
+      </w:r>
+      <w:proofErr w:type="gramStart"/>
+      <w:r>
+        <w:rPr>
+          <w:rFonts w:ascii="Times New Roman" w:eastAsia="Cardo" w:hAnsi="Times New Roman"/>
+        </w:rPr>
+        <w:t>_[</w:t>
+      </w:r>
+      <w:proofErr w:type="gramEnd"/>
+      <w:r>
+        <w:rPr>
+          <w:rFonts w:ascii="Times New Roman" w:eastAsia="Cardo" w:hAnsi="Times New Roman"/>
+        </w:rPr>
+        <w:t>Nombre de la política]</w:t>
       </w:r>
     </w:p>
     <w:p>
@@ -8956,7 +9183,21 @@
         <w:rPr>
           <w:rFonts w:ascii="Times New Roman" w:eastAsia="Cardo" w:hAnsi="Times New Roman"/>
         </w:rPr>
-        <w:t>→ PROC_[Nombre del procedimiento]</w:t>
+        <w:t>→ PROC</w:t>
+      </w:r>
+      <w:proofErr w:type="gramStart"/>
+      <w:r>
+        <w:rPr>
+          <w:rFonts w:ascii="Times New Roman" w:eastAsia="Cardo" w:hAnsi="Times New Roman"/>
+        </w:rPr>
+        <w:t>_[</w:t>
+      </w:r>
+      <w:proofErr w:type="gramEnd"/>
+      <w:r>
+        <w:rPr>
+          <w:rFonts w:ascii="Times New Roman" w:eastAsia="Cardo" w:hAnsi="Times New Roman"/>
+        </w:rPr>
+        <w:t>Nombre del procedimiento]</w:t>
       </w:r>
     </w:p>
     <w:p>
@@ -8979,7 +9220,21 @@
         <w:rPr>
           <w:rFonts w:ascii="Times New Roman" w:eastAsia="Cardo" w:hAnsi="Times New Roman"/>
         </w:rPr>
-        <w:t>→ DIR_[Nombre de la directriz]</w:t>
+        <w:t>→ DIR</w:t>
+      </w:r>
+      <w:proofErr w:type="gramStart"/>
+      <w:r>
+        <w:rPr>
+          <w:rFonts w:ascii="Times New Roman" w:eastAsia="Cardo" w:hAnsi="Times New Roman"/>
+        </w:rPr>
+        <w:t>_[</w:t>
+      </w:r>
+      <w:proofErr w:type="gramEnd"/>
+      <w:r>
+        <w:rPr>
+          <w:rFonts w:ascii="Times New Roman" w:eastAsia="Cardo" w:hAnsi="Times New Roman"/>
+        </w:rPr>
+        <w:t>Nombre de la directriz]</w:t>
       </w:r>
     </w:p>
     <w:p>
@@ -9030,7 +9285,35 @@
         <w:rPr>
           <w:rFonts w:ascii="Times New Roman" w:eastAsia="Times New Roman" w:hAnsi="Times New Roman"/>
         </w:rPr>
-        <w:t>Para los items de desarrollo de proyectos FrontEnd:</w:t>
+        <w:t xml:space="preserve">Para los </w:t>
+      </w:r>
+      <w:proofErr w:type="spellStart"/>
+      <w:r>
+        <w:rPr>
+          <w:rFonts w:ascii="Times New Roman" w:eastAsia="Times New Roman" w:hAnsi="Times New Roman"/>
+        </w:rPr>
+        <w:t>items</w:t>
+      </w:r>
+      <w:proofErr w:type="spellEnd"/>
+      <w:r>
+        <w:rPr>
+          <w:rFonts w:ascii="Times New Roman" w:eastAsia="Times New Roman" w:hAnsi="Times New Roman"/>
+        </w:rPr>
+        <w:t xml:space="preserve"> de desarrollo de proyectos </w:t>
+      </w:r>
+      <w:proofErr w:type="spellStart"/>
+      <w:r>
+        <w:rPr>
+          <w:rFonts w:ascii="Times New Roman" w:eastAsia="Times New Roman" w:hAnsi="Times New Roman"/>
+        </w:rPr>
+        <w:t>FrontEnd</w:t>
+      </w:r>
+      <w:proofErr w:type="spellEnd"/>
+      <w:r>
+        <w:rPr>
+          <w:rFonts w:ascii="Times New Roman" w:eastAsia="Times New Roman" w:hAnsi="Times New Roman"/>
+        </w:rPr>
+        <w:t>:</w:t>
       </w:r>
     </w:p>
     <w:p>
@@ -9048,7 +9331,35 @@
         <w:rPr>
           <w:rFonts w:ascii="Times New Roman" w:eastAsia="Times New Roman" w:hAnsi="Times New Roman"/>
         </w:rPr>
-        <w:t>Todo item que cuente con más de 2 palabras, deberá ser nombrado en Kebab_case.</w:t>
+        <w:t xml:space="preserve">Todo </w:t>
+      </w:r>
+      <w:proofErr w:type="spellStart"/>
+      <w:r>
+        <w:rPr>
+          <w:rFonts w:ascii="Times New Roman" w:eastAsia="Times New Roman" w:hAnsi="Times New Roman"/>
+        </w:rPr>
+        <w:t>item</w:t>
+      </w:r>
+      <w:proofErr w:type="spellEnd"/>
+      <w:r>
+        <w:rPr>
+          <w:rFonts w:ascii="Times New Roman" w:eastAsia="Times New Roman" w:hAnsi="Times New Roman"/>
+        </w:rPr>
+        <w:t xml:space="preserve"> que cuente con más de 2 palabras, deberá ser nombrado en </w:t>
+      </w:r>
+      <w:proofErr w:type="spellStart"/>
+      <w:r>
+        <w:rPr>
+          <w:rFonts w:ascii="Times New Roman" w:eastAsia="Times New Roman" w:hAnsi="Times New Roman"/>
+        </w:rPr>
+        <w:t>Kebab_case</w:t>
+      </w:r>
+      <w:proofErr w:type="spellEnd"/>
+      <w:r>
+        <w:rPr>
+          <w:rFonts w:ascii="Times New Roman" w:eastAsia="Times New Roman" w:hAnsi="Times New Roman"/>
+        </w:rPr>
+        <w:t>.</w:t>
       </w:r>
     </w:p>
     <w:p>
@@ -9084,7 +9395,21 @@
         <w:rPr>
           <w:rFonts w:ascii="Times New Roman" w:eastAsia="Times New Roman" w:hAnsi="Times New Roman"/>
         </w:rPr>
-        <w:t>Las vistas o templates:  &lt;NOMBRE DEL COMPONENT O FEATURE&gt;.template.html</w:t>
+        <w:t xml:space="preserve">Las vistas o </w:t>
+      </w:r>
+      <w:proofErr w:type="spellStart"/>
+      <w:r>
+        <w:rPr>
+          <w:rFonts w:ascii="Times New Roman" w:eastAsia="Times New Roman" w:hAnsi="Times New Roman"/>
+        </w:rPr>
+        <w:t>templates</w:t>
+      </w:r>
+      <w:proofErr w:type="spellEnd"/>
+      <w:r>
+        <w:rPr>
+          <w:rFonts w:ascii="Times New Roman" w:eastAsia="Times New Roman" w:hAnsi="Times New Roman"/>
+        </w:rPr>
+        <w:t>:  &lt;NOMBRE DEL COMPONENT O FEATURE&gt;.template.html</w:t>
       </w:r>
     </w:p>
     <w:p>
@@ -9120,7 +9445,21 @@
         <w:rPr>
           <w:rFonts w:ascii="Times New Roman" w:eastAsia="Times New Roman" w:hAnsi="Times New Roman"/>
         </w:rPr>
-        <w:t>Los services(servicios) &lt;NOMBRE DEL SERVICIO&gt;.service.js</w:t>
+        <w:t xml:space="preserve">Los </w:t>
+      </w:r>
+      <w:proofErr w:type="spellStart"/>
+      <w:r>
+        <w:rPr>
+          <w:rFonts w:ascii="Times New Roman" w:eastAsia="Times New Roman" w:hAnsi="Times New Roman"/>
+        </w:rPr>
+        <w:t>services</w:t>
+      </w:r>
+      <w:proofErr w:type="spellEnd"/>
+      <w:r>
+        <w:rPr>
+          <w:rFonts w:ascii="Times New Roman" w:eastAsia="Times New Roman" w:hAnsi="Times New Roman"/>
+        </w:rPr>
+        <w:t>(servicios) &lt;NOMBRE DEL SERVICIO&gt;.service.js</w:t>
       </w:r>
     </w:p>
     <w:p>
@@ -9138,7 +9477,35 @@
         <w:rPr>
           <w:rFonts w:ascii="Times New Roman" w:eastAsia="Times New Roman" w:hAnsi="Times New Roman"/>
         </w:rPr>
-        <w:t>Para los items de proyectos BackEnd:</w:t>
+        <w:t xml:space="preserve">Para los </w:t>
+      </w:r>
+      <w:proofErr w:type="spellStart"/>
+      <w:r>
+        <w:rPr>
+          <w:rFonts w:ascii="Times New Roman" w:eastAsia="Times New Roman" w:hAnsi="Times New Roman"/>
+        </w:rPr>
+        <w:t>items</w:t>
+      </w:r>
+      <w:proofErr w:type="spellEnd"/>
+      <w:r>
+        <w:rPr>
+          <w:rFonts w:ascii="Times New Roman" w:eastAsia="Times New Roman" w:hAnsi="Times New Roman"/>
+        </w:rPr>
+        <w:t xml:space="preserve"> de proyectos </w:t>
+      </w:r>
+      <w:proofErr w:type="spellStart"/>
+      <w:r>
+        <w:rPr>
+          <w:rFonts w:ascii="Times New Roman" w:eastAsia="Times New Roman" w:hAnsi="Times New Roman"/>
+        </w:rPr>
+        <w:t>BackEnd</w:t>
+      </w:r>
+      <w:proofErr w:type="spellEnd"/>
+      <w:r>
+        <w:rPr>
+          <w:rFonts w:ascii="Times New Roman" w:eastAsia="Times New Roman" w:hAnsi="Times New Roman"/>
+        </w:rPr>
+        <w:t>:</w:t>
       </w:r>
     </w:p>
     <w:p>
@@ -9153,14 +9520,30 @@
         <w:jc w:val="both"/>
       </w:pPr>
       <w:r>
-        <w:t xml:space="preserve">Lenguaje de desarroll Python y sus ítems serán nombrados: </w:t>
+        <w:t xml:space="preserve">Lenguaje de </w:t>
+      </w:r>
+      <w:proofErr w:type="spellStart"/>
+      <w:r>
+        <w:t>desarroll</w:t>
+      </w:r>
+      <w:proofErr w:type="spellEnd"/>
+      <w:r>
+        <w:t xml:space="preserve"> Python y sus ítems serán nombrados: </w:t>
       </w:r>
       <w:r>
         <w:rPr>
           <w:rFonts w:ascii="Times New Roman" w:eastAsia="Times New Roman" w:hAnsi="Times New Roman"/>
         </w:rPr>
-        <w:t>[nombre del ítem en kebab-case].py</w:t>
-      </w:r>
+        <w:t>[nombre del ítem en kebab-case].</w:t>
+      </w:r>
+      <w:proofErr w:type="spellStart"/>
+      <w:r>
+        <w:rPr>
+          <w:rFonts w:ascii="Times New Roman" w:eastAsia="Times New Roman" w:hAnsi="Times New Roman"/>
+        </w:rPr>
+        <w:t>py</w:t>
+      </w:r>
+      <w:proofErr w:type="spellEnd"/>
     </w:p>
     <w:p>
       <w:pPr>
@@ -9177,7 +9560,35 @@
         <w:rPr>
           <w:rFonts w:ascii="Times New Roman" w:eastAsia="Times New Roman" w:hAnsi="Times New Roman"/>
         </w:rPr>
-        <w:t>Todo item con más de dos palabras deberá ser nombrado: [nombre del ítem en kebab-case]. {js|json}</w:t>
+        <w:t xml:space="preserve">Todo </w:t>
+      </w:r>
+      <w:proofErr w:type="spellStart"/>
+      <w:r>
+        <w:rPr>
+          <w:rFonts w:ascii="Times New Roman" w:eastAsia="Times New Roman" w:hAnsi="Times New Roman"/>
+        </w:rPr>
+        <w:t>item</w:t>
+      </w:r>
+      <w:proofErr w:type="spellEnd"/>
+      <w:r>
+        <w:rPr>
+          <w:rFonts w:ascii="Times New Roman" w:eastAsia="Times New Roman" w:hAnsi="Times New Roman"/>
+        </w:rPr>
+        <w:t xml:space="preserve"> con más de dos palabras deberá ser nombrado: [nombre del ítem en kebab-case]. {</w:t>
+      </w:r>
+      <w:proofErr w:type="spellStart"/>
+      <w:r>
+        <w:rPr>
+          <w:rFonts w:ascii="Times New Roman" w:eastAsia="Times New Roman" w:hAnsi="Times New Roman"/>
+        </w:rPr>
+        <w:t>js|json</w:t>
+      </w:r>
+      <w:proofErr w:type="spellEnd"/>
+      <w:r>
+        <w:rPr>
+          <w:rFonts w:ascii="Times New Roman" w:eastAsia="Times New Roman" w:hAnsi="Times New Roman"/>
+        </w:rPr>
+        <w:t>}</w:t>
       </w:r>
     </w:p>
     <w:p>
@@ -9220,7 +9631,63 @@
         <w:rPr>
           <w:rFonts w:ascii="Times New Roman" w:eastAsia="Times New Roman" w:hAnsi="Times New Roman"/>
         </w:rPr>
-        <w:t>Para los proyectos de Front-end, Back-end y Android,los archivos de configuración serán nombrados: [nombre del archivo en kebab-case].[extesion]</w:t>
+        <w:t>Para los proyectos de Front-</w:t>
+      </w:r>
+      <w:proofErr w:type="spellStart"/>
+      <w:r>
+        <w:rPr>
+          <w:rFonts w:ascii="Times New Roman" w:eastAsia="Times New Roman" w:hAnsi="Times New Roman"/>
+        </w:rPr>
+        <w:t>end</w:t>
+      </w:r>
+      <w:proofErr w:type="spellEnd"/>
+      <w:r>
+        <w:rPr>
+          <w:rFonts w:ascii="Times New Roman" w:eastAsia="Times New Roman" w:hAnsi="Times New Roman"/>
+        </w:rPr>
+        <w:t>, Back-</w:t>
+      </w:r>
+      <w:proofErr w:type="spellStart"/>
+      <w:r>
+        <w:rPr>
+          <w:rFonts w:ascii="Times New Roman" w:eastAsia="Times New Roman" w:hAnsi="Times New Roman"/>
+        </w:rPr>
+        <w:t>end</w:t>
+      </w:r>
+      <w:proofErr w:type="spellEnd"/>
+      <w:r>
+        <w:rPr>
+          <w:rFonts w:ascii="Times New Roman" w:eastAsia="Times New Roman" w:hAnsi="Times New Roman"/>
+        </w:rPr>
+        <w:t xml:space="preserve"> y </w:t>
+      </w:r>
+      <w:proofErr w:type="spellStart"/>
+      <w:r>
+        <w:rPr>
+          <w:rFonts w:ascii="Times New Roman" w:eastAsia="Times New Roman" w:hAnsi="Times New Roman"/>
+        </w:rPr>
+        <w:t>Android,los</w:t>
+      </w:r>
+      <w:proofErr w:type="spellEnd"/>
+      <w:r>
+        <w:rPr>
+          <w:rFonts w:ascii="Times New Roman" w:eastAsia="Times New Roman" w:hAnsi="Times New Roman"/>
+        </w:rPr>
+        <w:t xml:space="preserve"> archivos de configuración serán nombrados: [nombre del archivo en kebab-case].[</w:t>
+      </w:r>
+      <w:proofErr w:type="spellStart"/>
+      <w:r>
+        <w:rPr>
+          <w:rFonts w:ascii="Times New Roman" w:eastAsia="Times New Roman" w:hAnsi="Times New Roman"/>
+        </w:rPr>
+        <w:t>extesion</w:t>
+      </w:r>
+      <w:proofErr w:type="spellEnd"/>
+      <w:r>
+        <w:rPr>
+          <w:rFonts w:ascii="Times New Roman" w:eastAsia="Times New Roman" w:hAnsi="Times New Roman"/>
+        </w:rPr>
+        <w:t>]</w:t>
       </w:r>
     </w:p>
     <w:p>
@@ -9848,8 +10315,13 @@
               <w:spacing w:before="0"/>
               <w:jc w:val="center"/>
             </w:pPr>
-            <w:r>
-              <w:t>POL_Control en los repositorios de calidad</w:t>
+            <w:proofErr w:type="spellStart"/>
+            <w:r>
+              <w:t>POL_Control</w:t>
+            </w:r>
+            <w:proofErr w:type="spellEnd"/>
+            <w:r>
+              <w:t xml:space="preserve"> en los repositorios de calidad</w:t>
             </w:r>
           </w:p>
         </w:tc>
@@ -9896,8 +10368,13 @@
               <w:spacing w:before="0"/>
               <w:jc w:val="center"/>
             </w:pPr>
-            <w:r>
-              <w:t>POL_Control en los repositorios de producción</w:t>
+            <w:proofErr w:type="spellStart"/>
+            <w:r>
+              <w:t>POL_Control</w:t>
+            </w:r>
+            <w:proofErr w:type="spellEnd"/>
+            <w:r>
+              <w:t xml:space="preserve"> en los repositorios de producción</w:t>
             </w:r>
           </w:p>
         </w:tc>
@@ -9944,8 +10421,13 @@
               <w:spacing w:before="0"/>
               <w:jc w:val="center"/>
             </w:pPr>
-            <w:r>
-              <w:t>POL_Seguridad en el acceso remoto de repositorios</w:t>
+            <w:proofErr w:type="spellStart"/>
+            <w:r>
+              <w:t>POL_Seguridad</w:t>
+            </w:r>
+            <w:proofErr w:type="spellEnd"/>
+            <w:r>
+              <w:t xml:space="preserve"> en el acceso remoto de repositorios</w:t>
             </w:r>
           </w:p>
         </w:tc>
@@ -9995,8 +10477,13 @@
               <w:spacing w:before="0"/>
               <w:jc w:val="center"/>
             </w:pPr>
-            <w:r>
-              <w:t>POL_Seguridad en el servidor de base de datos</w:t>
+            <w:proofErr w:type="spellStart"/>
+            <w:r>
+              <w:t>POL_Seguridad</w:t>
+            </w:r>
+            <w:proofErr w:type="spellEnd"/>
+            <w:r>
+              <w:t xml:space="preserve"> en el servidor de base de datos</w:t>
             </w:r>
           </w:p>
         </w:tc>
@@ -10043,8 +10530,13 @@
               <w:spacing w:before="0"/>
               <w:jc w:val="center"/>
             </w:pPr>
-            <w:r>
-              <w:t>DIR_Directriz para la nomenclatura en la programación de servicios REST</w:t>
+            <w:proofErr w:type="spellStart"/>
+            <w:r>
+              <w:t>DIR_Directriz</w:t>
+            </w:r>
+            <w:proofErr w:type="spellEnd"/>
+            <w:r>
+              <w:t xml:space="preserve"> para la nomenclatura en la programación de servicios REST</w:t>
             </w:r>
           </w:p>
         </w:tc>
@@ -10091,8 +10583,13 @@
               <w:spacing w:before="0"/>
               <w:jc w:val="center"/>
             </w:pPr>
-            <w:r>
-              <w:t>DIR_Diseñar usabilidad correcta de comandos en el repositorio</w:t>
+            <w:proofErr w:type="spellStart"/>
+            <w:r>
+              <w:t>DIR_Diseñar</w:t>
+            </w:r>
+            <w:proofErr w:type="spellEnd"/>
+            <w:r>
+              <w:t xml:space="preserve"> usabilidad correcta de comandos en el repositorio</w:t>
             </w:r>
           </w:p>
         </w:tc>
@@ -10139,8 +10636,13 @@
               <w:spacing w:before="0"/>
               <w:jc w:val="center"/>
             </w:pPr>
-            <w:r>
-              <w:t>DIR_Nomenclatura de tablas en las bases de datos</w:t>
+            <w:proofErr w:type="spellStart"/>
+            <w:r>
+              <w:t>DIR_Nomenclatura</w:t>
+            </w:r>
+            <w:proofErr w:type="spellEnd"/>
+            <w:r>
+              <w:t xml:space="preserve"> de tablas en las bases de datos</w:t>
             </w:r>
           </w:p>
         </w:tc>
@@ -10187,8 +10689,13 @@
               <w:spacing w:before="0"/>
               <w:jc w:val="center"/>
             </w:pPr>
-            <w:r>
-              <w:t>DIR_Programación orientada a objetos</w:t>
+            <w:proofErr w:type="spellStart"/>
+            <w:r>
+              <w:t>DIR_Programación</w:t>
+            </w:r>
+            <w:proofErr w:type="spellEnd"/>
+            <w:r>
+              <w:t xml:space="preserve"> orientada a objetos</w:t>
             </w:r>
           </w:p>
         </w:tc>
@@ -10235,8 +10742,13 @@
               <w:spacing w:before="0"/>
               <w:jc w:val="center"/>
             </w:pPr>
-            <w:r>
-              <w:t>PROC_Desplegar un prototipo de aplicación móvil para el área de calidad</w:t>
+            <w:proofErr w:type="spellStart"/>
+            <w:r>
+              <w:t>PROC_Desplegar</w:t>
+            </w:r>
+            <w:proofErr w:type="spellEnd"/>
+            <w:r>
+              <w:t xml:space="preserve"> un prototipo de aplicación móvil para el área de calidad</w:t>
             </w:r>
           </w:p>
         </w:tc>
@@ -10282,8 +10794,13 @@
               <w:spacing w:before="0"/>
               <w:jc w:val="center"/>
             </w:pPr>
-            <w:r>
-              <w:t>PROC_Desplegar una versión final de aplicación móvil para el área de producción</w:t>
+            <w:proofErr w:type="spellStart"/>
+            <w:r>
+              <w:t>PROC_Desplegar</w:t>
+            </w:r>
+            <w:proofErr w:type="spellEnd"/>
+            <w:r>
+              <w:t xml:space="preserve"> una versión final de aplicación móvil para el área de producción</w:t>
             </w:r>
           </w:p>
         </w:tc>
@@ -10329,8 +10846,13 @@
               <w:spacing w:before="0"/>
               <w:jc w:val="center"/>
             </w:pPr>
-            <w:r>
-              <w:t>PROC_Ejecutar una solución de un sistema web para el área de desarrollo</w:t>
+            <w:proofErr w:type="spellStart"/>
+            <w:r>
+              <w:t>PROC_Ejecutar</w:t>
+            </w:r>
+            <w:proofErr w:type="spellEnd"/>
+            <w:r>
+              <w:t xml:space="preserve"> una solución de un sistema web para el área de desarrollo</w:t>
             </w:r>
           </w:p>
         </w:tc>
@@ -10376,9 +10898,22 @@
               <w:spacing w:before="0"/>
               <w:jc w:val="center"/>
             </w:pPr>
+            <w:proofErr w:type="spellStart"/>
             <w:r>
               <w:lastRenderedPageBreak/>
-              <w:t>PROC_Realizar copias y backups de repositorios de desarrollo, calidad y producción</w:t>
+              <w:t>PROC_Realizar</w:t>
+            </w:r>
+            <w:proofErr w:type="spellEnd"/>
+            <w:r>
+              <w:t xml:space="preserve"> copias y </w:t>
+            </w:r>
+            <w:proofErr w:type="spellStart"/>
+            <w:r>
+              <w:t>backups</w:t>
+            </w:r>
+            <w:proofErr w:type="spellEnd"/>
+            <w:r>
+              <w:t xml:space="preserve"> de repositorios de desarrollo, calidad y producción</w:t>
             </w:r>
           </w:p>
         </w:tc>
@@ -10394,7 +10929,15 @@
               <w:jc w:val="center"/>
             </w:pPr>
             <w:r>
-              <w:t>Realizar copias y backups de base de datos de desarrollo, calidad y producción</w:t>
+              <w:t xml:space="preserve">Realizar copias y </w:t>
+            </w:r>
+            <w:proofErr w:type="spellStart"/>
+            <w:r>
+              <w:t>backups</w:t>
+            </w:r>
+            <w:proofErr w:type="spellEnd"/>
+            <w:r>
+              <w:t xml:space="preserve"> de base de datos de desarrollo, calidad y producción</w:t>
             </w:r>
           </w:p>
         </w:tc>
@@ -10424,8 +10967,13 @@
               <w:spacing w:before="0"/>
               <w:jc w:val="center"/>
             </w:pPr>
-            <w:r>
-              <w:t>PROC_Realizar un pase de cambios en repositorio de desarrollo a calidad</w:t>
+            <w:proofErr w:type="spellStart"/>
+            <w:r>
+              <w:t>PROC_Realizar</w:t>
+            </w:r>
+            <w:proofErr w:type="spellEnd"/>
+            <w:r>
+              <w:t xml:space="preserve"> un pase de cambios en repositorio de desarrollo a calidad</w:t>
             </w:r>
           </w:p>
         </w:tc>
@@ -11303,11 +11851,16 @@
       <w:r>
         <w:t xml:space="preserve">Tabla </w:t>
       </w:r>
+      <w:proofErr w:type="gramStart"/>
       <w:r>
         <w:t>4</w:t>
       </w:r>
       <w:r>
-        <w:t xml:space="preserve"> : </w:t>
+        <w:t xml:space="preserve"> :</w:t>
+      </w:r>
+      <w:proofErr w:type="gramEnd"/>
+      <w:r>
+        <w:t xml:space="preserve"> </w:t>
       </w:r>
       <w:r>
         <w:rPr>
@@ -12626,10 +13179,7 @@
         <w:t xml:space="preserve">: </w:t>
       </w:r>
       <w:r>
-        <w:t xml:space="preserve">Roles y accesos </w:t>
-      </w:r>
-      <w:r>
-        <w:t>de Desarrollo</w:t>
+        <w:t>Roles y accesos de Desarrollo</w:t>
       </w:r>
     </w:p>
     <w:tbl>
@@ -13405,10 +13955,7 @@
         <w:t xml:space="preserve">: </w:t>
       </w:r>
       <w:r>
-        <w:t xml:space="preserve">Roles y accesos de </w:t>
-      </w:r>
-      <w:r>
-        <w:t>Documentos</w:t>
+        <w:t>Roles y accesos de Documentos</w:t>
       </w:r>
     </w:p>
     <w:tbl>
@@ -13887,6 +14434,7 @@
         </w:rPr>
         <w:t xml:space="preserve">Mantener los </w:t>
       </w:r>
+      <w:proofErr w:type="spellStart"/>
       <w:r>
         <w:rPr>
           <w:rFonts w:ascii="Times New Roman" w:eastAsia="Yu Mincho" w:hAnsi="Times New Roman"/>
@@ -13896,6 +14444,7 @@
         </w:rPr>
         <w:t>Releases</w:t>
       </w:r>
+      <w:proofErr w:type="spellEnd"/>
       <w:r>
         <w:rPr>
           <w:rFonts w:ascii="Times New Roman" w:eastAsia="Yu Mincho" w:hAnsi="Times New Roman"/>
@@ -13972,6 +14521,7 @@
           <w:lang w:val="es-MX" w:eastAsia="ja-JP"/>
         </w:rPr>
       </w:pPr>
+      <w:proofErr w:type="spellStart"/>
       <w:r>
         <w:rPr>
           <w:rFonts w:ascii="Times New Roman" w:eastAsia="Yu Mincho" w:hAnsi="Times New Roman"/>
@@ -13981,6 +14531,7 @@
         </w:rPr>
         <w:t>Releases</w:t>
       </w:r>
+      <w:proofErr w:type="spellEnd"/>
     </w:p>
     <w:p>
       <w:pPr>
@@ -14062,10 +14613,7 @@
         <w:t xml:space="preserve">: </w:t>
       </w:r>
       <w:r>
-        <w:t xml:space="preserve">Roles y accesos de </w:t>
-      </w:r>
-      <w:r>
-        <w:t>Cliente</w:t>
+        <w:t>Roles y accesos de Cliente</w:t>
       </w:r>
     </w:p>
     <w:tbl>
@@ -15303,7 +15851,21 @@
               <w:rPr>
                 <w:lang w:val="es-ES_tradnl"/>
               </w:rPr>
-              <w:t>Esfuerzo (hrs):</w:t>
+              <w:t>Esfuerzo (</w:t>
+            </w:r>
+            <w:proofErr w:type="spellStart"/>
+            <w:r>
+              <w:rPr>
+                <w:lang w:val="es-ES_tradnl"/>
+              </w:rPr>
+              <w:t>hrs</w:t>
+            </w:r>
+            <w:proofErr w:type="spellEnd"/>
+            <w:r>
+              <w:rPr>
+                <w:lang w:val="es-ES_tradnl"/>
+              </w:rPr>
+              <w:t>):</w:t>
             </w:r>
           </w:p>
         </w:tc>
@@ -15550,7 +16112,21 @@
               <w:rPr>
                 <w:lang w:val="es-ES_tradnl"/>
               </w:rPr>
-              <w:t>Esfuerzo (hrs):</w:t>
+              <w:t>Esfuerzo (</w:t>
+            </w:r>
+            <w:proofErr w:type="spellStart"/>
+            <w:r>
+              <w:rPr>
+                <w:lang w:val="es-ES_tradnl"/>
+              </w:rPr>
+              <w:t>hrs</w:t>
+            </w:r>
+            <w:proofErr w:type="spellEnd"/>
+            <w:r>
+              <w:rPr>
+                <w:lang w:val="es-ES_tradnl"/>
+              </w:rPr>
+              <w:t>):</w:t>
             </w:r>
           </w:p>
         </w:tc>
@@ -15687,7 +16263,35 @@
               <w:rPr>
                 <w:lang w:val="es-ES_tradnl"/>
               </w:rPr>
-              <w:t>1. Chavez Gutierrez César</w:t>
+              <w:t xml:space="preserve">1. </w:t>
+            </w:r>
+            <w:proofErr w:type="spellStart"/>
+            <w:r>
+              <w:rPr>
+                <w:lang w:val="es-ES_tradnl"/>
+              </w:rPr>
+              <w:t>Chavez</w:t>
+            </w:r>
+            <w:proofErr w:type="spellEnd"/>
+            <w:r>
+              <w:rPr>
+                <w:lang w:val="es-ES_tradnl"/>
+              </w:rPr>
+              <w:t xml:space="preserve"> </w:t>
+            </w:r>
+            <w:proofErr w:type="spellStart"/>
+            <w:r>
+              <w:rPr>
+                <w:lang w:val="es-ES_tradnl"/>
+              </w:rPr>
+              <w:t>Gutierrez</w:t>
+            </w:r>
+            <w:proofErr w:type="spellEnd"/>
+            <w:r>
+              <w:rPr>
+                <w:lang w:val="es-ES_tradnl"/>
+              </w:rPr>
+              <w:t xml:space="preserve"> César</w:t>
             </w:r>
             <w:r>
               <w:rPr>
@@ -15707,7 +16311,35 @@
               <w:rPr>
                 <w:lang w:val="es-ES_tradnl"/>
               </w:rPr>
-              <w:t>2. Deza Culque Edwin</w:t>
+              <w:t xml:space="preserve">2. </w:t>
+            </w:r>
+            <w:proofErr w:type="spellStart"/>
+            <w:r>
+              <w:rPr>
+                <w:lang w:val="es-ES_tradnl"/>
+              </w:rPr>
+              <w:t>Deza</w:t>
+            </w:r>
+            <w:proofErr w:type="spellEnd"/>
+            <w:r>
+              <w:rPr>
+                <w:lang w:val="es-ES_tradnl"/>
+              </w:rPr>
+              <w:t xml:space="preserve"> </w:t>
+            </w:r>
+            <w:proofErr w:type="spellStart"/>
+            <w:r>
+              <w:rPr>
+                <w:lang w:val="es-ES_tradnl"/>
+              </w:rPr>
+              <w:t>Culque</w:t>
+            </w:r>
+            <w:proofErr w:type="spellEnd"/>
+            <w:r>
+              <w:rPr>
+                <w:lang w:val="es-ES_tradnl"/>
+              </w:rPr>
+              <w:t xml:space="preserve"> Edwin</w:t>
             </w:r>
             <w:r>
               <w:rPr>
@@ -15733,7 +16365,21 @@
               <w:rPr>
                 <w:lang w:val="es-ES_tradnl"/>
               </w:rPr>
-              <w:t xml:space="preserve"> (Especialista Backend – Django)</w:t>
+              <w:t xml:space="preserve"> (Especialista </w:t>
+            </w:r>
+            <w:proofErr w:type="spellStart"/>
+            <w:r>
+              <w:rPr>
+                <w:lang w:val="es-ES_tradnl"/>
+              </w:rPr>
+              <w:t>Backend</w:t>
+            </w:r>
+            <w:proofErr w:type="spellEnd"/>
+            <w:r>
+              <w:rPr>
+                <w:lang w:val="es-ES_tradnl"/>
+              </w:rPr>
+              <w:t xml:space="preserve"> – Django)</w:t>
             </w:r>
           </w:p>
         </w:tc>
@@ -15921,13 +16567,7 @@
         <w:rPr>
           <w:lang w:val="es-MX" w:eastAsia="ja-JP"/>
         </w:rPr>
-        <w:t xml:space="preserve">Solicitud de Cambio </w:t>
-      </w:r>
-      <w:r>
-        <w:rPr>
-          <w:lang w:val="es-MX" w:eastAsia="ja-JP"/>
-        </w:rPr>
-        <w:t>N° 02</w:t>
+        <w:t>Solicitud de Cambio N° 02</w:t>
       </w:r>
     </w:p>
     <w:tbl>
@@ -16740,7 +17380,21 @@
               <w:rPr>
                 <w:lang w:val="es-ES_tradnl"/>
               </w:rPr>
-              <w:t>Esfuerzo (hrs):</w:t>
+              <w:t>Esfuerzo (</w:t>
+            </w:r>
+            <w:proofErr w:type="spellStart"/>
+            <w:r>
+              <w:rPr>
+                <w:lang w:val="es-ES_tradnl"/>
+              </w:rPr>
+              <w:t>hrs</w:t>
+            </w:r>
+            <w:proofErr w:type="spellEnd"/>
+            <w:r>
+              <w:rPr>
+                <w:lang w:val="es-ES_tradnl"/>
+              </w:rPr>
+              <w:t>):</w:t>
             </w:r>
           </w:p>
         </w:tc>
@@ -16986,7 +17640,21 @@
               <w:rPr>
                 <w:lang w:val="es-ES_tradnl"/>
               </w:rPr>
-              <w:t>Esfuerzo (hrs):</w:t>
+              <w:t>Esfuerzo (</w:t>
+            </w:r>
+            <w:proofErr w:type="spellStart"/>
+            <w:r>
+              <w:rPr>
+                <w:lang w:val="es-ES_tradnl"/>
+              </w:rPr>
+              <w:t>hrs</w:t>
+            </w:r>
+            <w:proofErr w:type="spellEnd"/>
+            <w:r>
+              <w:rPr>
+                <w:lang w:val="es-ES_tradnl"/>
+              </w:rPr>
+              <w:t>):</w:t>
             </w:r>
           </w:p>
         </w:tc>
@@ -17123,7 +17791,35 @@
               <w:rPr>
                 <w:lang w:val="es-ES_tradnl"/>
               </w:rPr>
-              <w:t xml:space="preserve">1. Chavez Gutierrez César (Especialista en el sistema) </w:t>
+              <w:t xml:space="preserve">1. </w:t>
+            </w:r>
+            <w:proofErr w:type="spellStart"/>
+            <w:r>
+              <w:rPr>
+                <w:lang w:val="es-ES_tradnl"/>
+              </w:rPr>
+              <w:t>Chavez</w:t>
+            </w:r>
+            <w:proofErr w:type="spellEnd"/>
+            <w:r>
+              <w:rPr>
+                <w:lang w:val="es-ES_tradnl"/>
+              </w:rPr>
+              <w:t xml:space="preserve"> </w:t>
+            </w:r>
+            <w:proofErr w:type="spellStart"/>
+            <w:r>
+              <w:rPr>
+                <w:lang w:val="es-ES_tradnl"/>
+              </w:rPr>
+              <w:t>Gutierrez</w:t>
+            </w:r>
+            <w:proofErr w:type="spellEnd"/>
+            <w:r>
+              <w:rPr>
+                <w:lang w:val="es-ES_tradnl"/>
+              </w:rPr>
+              <w:t xml:space="preserve"> César (Especialista en el sistema) </w:t>
             </w:r>
           </w:p>
           <w:p>
@@ -17137,7 +17833,35 @@
               <w:rPr>
                 <w:lang w:val="es-ES_tradnl"/>
               </w:rPr>
-              <w:t>2. Deza Culque Edwin (Especialista de Base de Datos)</w:t>
+              <w:t xml:space="preserve">2. </w:t>
+            </w:r>
+            <w:proofErr w:type="spellStart"/>
+            <w:r>
+              <w:rPr>
+                <w:lang w:val="es-ES_tradnl"/>
+              </w:rPr>
+              <w:t>Deza</w:t>
+            </w:r>
+            <w:proofErr w:type="spellEnd"/>
+            <w:r>
+              <w:rPr>
+                <w:lang w:val="es-ES_tradnl"/>
+              </w:rPr>
+              <w:t xml:space="preserve"> </w:t>
+            </w:r>
+            <w:proofErr w:type="spellStart"/>
+            <w:r>
+              <w:rPr>
+                <w:lang w:val="es-ES_tradnl"/>
+              </w:rPr>
+              <w:t>Culque</w:t>
+            </w:r>
+            <w:proofErr w:type="spellEnd"/>
+            <w:r>
+              <w:rPr>
+                <w:lang w:val="es-ES_tradnl"/>
+              </w:rPr>
+              <w:t xml:space="preserve"> Edwin (Especialista de Base de Datos)</w:t>
             </w:r>
           </w:p>
           <w:p>
@@ -17151,7 +17875,21 @@
               <w:rPr>
                 <w:lang w:val="es-ES_tradnl"/>
               </w:rPr>
-              <w:t>3. Claudio Zavaleta Junior (Especialista Backend – Django)</w:t>
+              <w:t xml:space="preserve">3. Claudio Zavaleta Junior (Especialista </w:t>
+            </w:r>
+            <w:proofErr w:type="spellStart"/>
+            <w:r>
+              <w:rPr>
+                <w:lang w:val="es-ES_tradnl"/>
+              </w:rPr>
+              <w:t>Backend</w:t>
+            </w:r>
+            <w:proofErr w:type="spellEnd"/>
+            <w:r>
+              <w:rPr>
+                <w:lang w:val="es-ES_tradnl"/>
+              </w:rPr>
+              <w:t xml:space="preserve"> – Django)</w:t>
             </w:r>
           </w:p>
         </w:tc>
@@ -17331,10 +18069,7 @@
         <w:t xml:space="preserve">Tabla </w:t>
       </w:r>
       <w:r>
-        <w:t>1</w:t>
-      </w:r>
-      <w:r>
-        <w:t>1</w:t>
+        <w:t>11</w:t>
       </w:r>
       <w:r>
         <w:t xml:space="preserve">: </w:t>
@@ -17343,13 +18078,7 @@
         <w:rPr>
           <w:lang w:val="es-MX" w:eastAsia="ja-JP"/>
         </w:rPr>
-        <w:t xml:space="preserve">Solicitud de Cambio </w:t>
-      </w:r>
-      <w:r>
-        <w:rPr>
-          <w:lang w:val="es-MX" w:eastAsia="ja-JP"/>
-        </w:rPr>
-        <w:t>N° 03</w:t>
+        <w:t>Solicitud de Cambio N° 03</w:t>
       </w:r>
     </w:p>
     <w:tbl>
@@ -17430,8 +18159,17 @@
                 <w:szCs w:val="20"/>
                 <w:lang w:val="es-ES_tradnl"/>
               </w:rPr>
-              <w:t>Agregar un nuevo módulo de iniciar sesión con facebook</w:t>
-            </w:r>
+              <w:t xml:space="preserve">Agregar un nuevo módulo de iniciar sesión con </w:t>
+            </w:r>
+            <w:proofErr w:type="spellStart"/>
+            <w:r>
+              <w:rPr>
+                <w:szCs w:val="20"/>
+                <w:lang w:val="es-ES_tradnl"/>
+              </w:rPr>
+              <w:t>facebook</w:t>
+            </w:r>
+            <w:proofErr w:type="spellEnd"/>
           </w:p>
         </w:tc>
         <w:tc>
@@ -17487,8 +18225,30 @@
               <w:rPr>
                 <w:lang w:val="es-ES_tradnl"/>
               </w:rPr>
-              <w:t>03-Módulo de logeo utilizando facebook</w:t>
-            </w:r>
+              <w:t xml:space="preserve">03-Módulo de </w:t>
+            </w:r>
+            <w:proofErr w:type="spellStart"/>
+            <w:r>
+              <w:rPr>
+                <w:lang w:val="es-ES_tradnl"/>
+              </w:rPr>
+              <w:t>logeo</w:t>
+            </w:r>
+            <w:proofErr w:type="spellEnd"/>
+            <w:r>
+              <w:rPr>
+                <w:lang w:val="es-ES_tradnl"/>
+              </w:rPr>
+              <w:t xml:space="preserve"> utilizando </w:t>
+            </w:r>
+            <w:proofErr w:type="spellStart"/>
+            <w:r>
+              <w:rPr>
+                <w:lang w:val="es-ES_tradnl"/>
+              </w:rPr>
+              <w:t>facebook</w:t>
+            </w:r>
+            <w:proofErr w:type="spellEnd"/>
           </w:p>
         </w:tc>
       </w:tr>
@@ -17891,7 +18651,23 @@
                 <w:szCs w:val="20"/>
                 <w:lang w:val="es-ES_tradnl"/>
               </w:rPr>
-              <w:t>El cambio solicitado en: “Agregar un nuevo módulo de iniciar sesión con facebook”</w:t>
+              <w:t xml:space="preserve">El cambio solicitado en: “Agregar un nuevo módulo de iniciar sesión con </w:t>
+            </w:r>
+            <w:proofErr w:type="spellStart"/>
+            <w:r>
+              <w:rPr>
+                <w:szCs w:val="20"/>
+                <w:lang w:val="es-ES_tradnl"/>
+              </w:rPr>
+              <w:t>facebook</w:t>
+            </w:r>
+            <w:proofErr w:type="spellEnd"/>
+            <w:r>
+              <w:rPr>
+                <w:szCs w:val="20"/>
+                <w:lang w:val="es-ES_tradnl"/>
+              </w:rPr>
+              <w:t>”</w:t>
             </w:r>
           </w:p>
           <w:p>
@@ -17907,7 +18683,23 @@
                 <w:szCs w:val="20"/>
                 <w:lang w:val="es-ES_tradnl"/>
               </w:rPr>
-              <w:t>Se desea agregar un nuevo módulo que permita iniciar sesión con facebook en el sistema de reservas para identificar al cliente que solicite una reserva.</w:t>
+              <w:t xml:space="preserve">Se desea agregar un nuevo módulo que permita iniciar sesión con </w:t>
+            </w:r>
+            <w:proofErr w:type="spellStart"/>
+            <w:r>
+              <w:rPr>
+                <w:szCs w:val="20"/>
+                <w:lang w:val="es-ES_tradnl"/>
+              </w:rPr>
+              <w:t>facebook</w:t>
+            </w:r>
+            <w:proofErr w:type="spellEnd"/>
+            <w:r>
+              <w:rPr>
+                <w:szCs w:val="20"/>
+                <w:lang w:val="es-ES_tradnl"/>
+              </w:rPr>
+              <w:t xml:space="preserve"> en el sistema de reservas para identificar al cliente que solicite una reserva.</w:t>
             </w:r>
           </w:p>
           <w:p>
@@ -17979,7 +18771,55 @@
                 <w:szCs w:val="20"/>
                 <w:lang w:val="es-ES_tradnl"/>
               </w:rPr>
-              <w:t>Actualmente los clientes que reservan a través del sitio web tienen que ingresar sus datos personales como correo y nombres completos, pero esto puede hacer que el proceso de solicitud sea lento, entonces se desea habilitar el sistema de login con facebook para identificar al cliente y obtener su información personal, incluso puede estar vinculado su número telefónico en su cuenta de facebook donde inmediatamente se puede recuperar esa información.</w:t>
+              <w:t xml:space="preserve">Actualmente los clientes que reservan a través del sitio web tienen que ingresar sus datos personales como correo y nombres completos, pero esto puede hacer que el proceso de solicitud sea lento, entonces se desea habilitar el sistema de </w:t>
+            </w:r>
+            <w:proofErr w:type="spellStart"/>
+            <w:r>
+              <w:rPr>
+                <w:szCs w:val="20"/>
+                <w:lang w:val="es-ES_tradnl"/>
+              </w:rPr>
+              <w:t>login</w:t>
+            </w:r>
+            <w:proofErr w:type="spellEnd"/>
+            <w:r>
+              <w:rPr>
+                <w:szCs w:val="20"/>
+                <w:lang w:val="es-ES_tradnl"/>
+              </w:rPr>
+              <w:t xml:space="preserve"> con </w:t>
+            </w:r>
+            <w:proofErr w:type="spellStart"/>
+            <w:r>
+              <w:rPr>
+                <w:szCs w:val="20"/>
+                <w:lang w:val="es-ES_tradnl"/>
+              </w:rPr>
+              <w:t>facebook</w:t>
+            </w:r>
+            <w:proofErr w:type="spellEnd"/>
+            <w:r>
+              <w:rPr>
+                <w:szCs w:val="20"/>
+                <w:lang w:val="es-ES_tradnl"/>
+              </w:rPr>
+              <w:t xml:space="preserve"> para identificar al cliente y obtener su información personal, incluso puede estar vinculado su número telefónico en su cuenta de </w:t>
+            </w:r>
+            <w:proofErr w:type="spellStart"/>
+            <w:r>
+              <w:rPr>
+                <w:szCs w:val="20"/>
+                <w:lang w:val="es-ES_tradnl"/>
+              </w:rPr>
+              <w:t>facebook</w:t>
+            </w:r>
+            <w:proofErr w:type="spellEnd"/>
+            <w:r>
+              <w:rPr>
+                <w:szCs w:val="20"/>
+                <w:lang w:val="es-ES_tradnl"/>
+              </w:rPr>
+              <w:t xml:space="preserve"> donde inmediatamente se puede recuperar esa información.</w:t>
             </w:r>
           </w:p>
         </w:tc>
@@ -18303,7 +19143,21 @@
               <w:rPr>
                 <w:lang w:val="es-ES_tradnl"/>
               </w:rPr>
-              <w:t>Esfuerzo (hrs):</w:t>
+              <w:t>Esfuerzo (</w:t>
+            </w:r>
+            <w:proofErr w:type="spellStart"/>
+            <w:r>
+              <w:rPr>
+                <w:lang w:val="es-ES_tradnl"/>
+              </w:rPr>
+              <w:t>hrs</w:t>
+            </w:r>
+            <w:proofErr w:type="spellEnd"/>
+            <w:r>
+              <w:rPr>
+                <w:lang w:val="es-ES_tradnl"/>
+              </w:rPr>
+              <w:t>):</w:t>
             </w:r>
           </w:p>
         </w:tc>
@@ -18602,7 +19456,21 @@
               <w:rPr>
                 <w:lang w:val="es-ES_tradnl"/>
               </w:rPr>
-              <w:t>Esfuerzo (hrs):</w:t>
+              <w:t>Esfuerzo (</w:t>
+            </w:r>
+            <w:proofErr w:type="spellStart"/>
+            <w:r>
+              <w:rPr>
+                <w:lang w:val="es-ES_tradnl"/>
+              </w:rPr>
+              <w:t>hrs</w:t>
+            </w:r>
+            <w:proofErr w:type="spellEnd"/>
+            <w:r>
+              <w:rPr>
+                <w:lang w:val="es-ES_tradnl"/>
+              </w:rPr>
+              <w:t>):</w:t>
             </w:r>
           </w:p>
         </w:tc>
@@ -18779,7 +19647,35 @@
               <w:rPr>
                 <w:lang w:val="es-ES_tradnl"/>
               </w:rPr>
-              <w:t xml:space="preserve">1. Chavez Gutierrez César (Especialista en el sistema) </w:t>
+              <w:t xml:space="preserve">1. </w:t>
+            </w:r>
+            <w:proofErr w:type="spellStart"/>
+            <w:r>
+              <w:rPr>
+                <w:lang w:val="es-ES_tradnl"/>
+              </w:rPr>
+              <w:t>Chavez</w:t>
+            </w:r>
+            <w:proofErr w:type="spellEnd"/>
+            <w:r>
+              <w:rPr>
+                <w:lang w:val="es-ES_tradnl"/>
+              </w:rPr>
+              <w:t xml:space="preserve"> </w:t>
+            </w:r>
+            <w:proofErr w:type="spellStart"/>
+            <w:r>
+              <w:rPr>
+                <w:lang w:val="es-ES_tradnl"/>
+              </w:rPr>
+              <w:t>Gutierrez</w:t>
+            </w:r>
+            <w:proofErr w:type="spellEnd"/>
+            <w:r>
+              <w:rPr>
+                <w:lang w:val="es-ES_tradnl"/>
+              </w:rPr>
+              <w:t xml:space="preserve"> César (Especialista en el sistema) </w:t>
             </w:r>
           </w:p>
           <w:p>
@@ -18793,7 +19689,35 @@
               <w:rPr>
                 <w:lang w:val="es-ES_tradnl"/>
               </w:rPr>
-              <w:t>2. Deza Culque Edwin (Especialista de Base de Datos)</w:t>
+              <w:t xml:space="preserve">2. </w:t>
+            </w:r>
+            <w:proofErr w:type="spellStart"/>
+            <w:r>
+              <w:rPr>
+                <w:lang w:val="es-ES_tradnl"/>
+              </w:rPr>
+              <w:t>Deza</w:t>
+            </w:r>
+            <w:proofErr w:type="spellEnd"/>
+            <w:r>
+              <w:rPr>
+                <w:lang w:val="es-ES_tradnl"/>
+              </w:rPr>
+              <w:t xml:space="preserve"> </w:t>
+            </w:r>
+            <w:proofErr w:type="spellStart"/>
+            <w:r>
+              <w:rPr>
+                <w:lang w:val="es-ES_tradnl"/>
+              </w:rPr>
+              <w:t>Culque</w:t>
+            </w:r>
+            <w:proofErr w:type="spellEnd"/>
+            <w:r>
+              <w:rPr>
+                <w:lang w:val="es-ES_tradnl"/>
+              </w:rPr>
+              <w:t xml:space="preserve"> Edwin (Especialista de Base de Datos)</w:t>
             </w:r>
           </w:p>
           <w:p>
@@ -18807,7 +19731,21 @@
               <w:rPr>
                 <w:lang w:val="es-ES_tradnl"/>
               </w:rPr>
-              <w:t>3. Claudio Zavaleta Junior (Especialista Backend – Django)</w:t>
+              <w:t xml:space="preserve">3. Claudio Zavaleta Junior (Especialista </w:t>
+            </w:r>
+            <w:proofErr w:type="spellStart"/>
+            <w:r>
+              <w:rPr>
+                <w:lang w:val="es-ES_tradnl"/>
+              </w:rPr>
+              <w:t>Backend</w:t>
+            </w:r>
+            <w:proofErr w:type="spellEnd"/>
+            <w:r>
+              <w:rPr>
+                <w:lang w:val="es-ES_tradnl"/>
+              </w:rPr>
+              <w:t xml:space="preserve"> – Django)</w:t>
             </w:r>
           </w:p>
         </w:tc>
@@ -19067,10 +20005,7 @@
         <w:t xml:space="preserve">Tabla </w:t>
       </w:r>
       <w:r>
-        <w:t>1</w:t>
-      </w:r>
-      <w:r>
-        <w:t>2</w:t>
+        <w:t>12</w:t>
       </w:r>
       <w:r>
         <w:t xml:space="preserve">: </w:t>
@@ -19079,13 +20014,7 @@
         <w:rPr>
           <w:lang w:val="es-MX" w:eastAsia="ja-JP"/>
         </w:rPr>
-        <w:t xml:space="preserve">Solicitud de Cambio </w:t>
-      </w:r>
-      <w:r>
-        <w:rPr>
-          <w:lang w:val="es-MX" w:eastAsia="ja-JP"/>
-        </w:rPr>
-        <w:t>N° 04</w:t>
+        <w:t>Solicitud de Cambio N° 04</w:t>
       </w:r>
     </w:p>
     <w:tbl>
@@ -19903,7 +20832,21 @@
               <w:rPr>
                 <w:lang w:val="es-ES_tradnl"/>
               </w:rPr>
-              <w:t>Esfuerzo (hrs):</w:t>
+              <w:t>Esfuerzo (</w:t>
+            </w:r>
+            <w:proofErr w:type="spellStart"/>
+            <w:r>
+              <w:rPr>
+                <w:lang w:val="es-ES_tradnl"/>
+              </w:rPr>
+              <w:t>hrs</w:t>
+            </w:r>
+            <w:proofErr w:type="spellEnd"/>
+            <w:r>
+              <w:rPr>
+                <w:lang w:val="es-ES_tradnl"/>
+              </w:rPr>
+              <w:t>):</w:t>
             </w:r>
           </w:p>
         </w:tc>
@@ -20150,7 +21093,21 @@
               <w:rPr>
                 <w:lang w:val="es-ES_tradnl"/>
               </w:rPr>
-              <w:t>Esfuerzo (hrs):</w:t>
+              <w:t>Esfuerzo (</w:t>
+            </w:r>
+            <w:proofErr w:type="spellStart"/>
+            <w:r>
+              <w:rPr>
+                <w:lang w:val="es-ES_tradnl"/>
+              </w:rPr>
+              <w:t>hrs</w:t>
+            </w:r>
+            <w:proofErr w:type="spellEnd"/>
+            <w:r>
+              <w:rPr>
+                <w:lang w:val="es-ES_tradnl"/>
+              </w:rPr>
+              <w:t>):</w:t>
             </w:r>
           </w:p>
         </w:tc>
@@ -20287,7 +21244,35 @@
               <w:rPr>
                 <w:lang w:val="es-ES_tradnl"/>
               </w:rPr>
-              <w:t xml:space="preserve">1. Chavez Gutierrez César (Especialista en el sistema) </w:t>
+              <w:t xml:space="preserve">1. </w:t>
+            </w:r>
+            <w:proofErr w:type="spellStart"/>
+            <w:r>
+              <w:rPr>
+                <w:lang w:val="es-ES_tradnl"/>
+              </w:rPr>
+              <w:t>Chavez</w:t>
+            </w:r>
+            <w:proofErr w:type="spellEnd"/>
+            <w:r>
+              <w:rPr>
+                <w:lang w:val="es-ES_tradnl"/>
+              </w:rPr>
+              <w:t xml:space="preserve"> </w:t>
+            </w:r>
+            <w:proofErr w:type="spellStart"/>
+            <w:r>
+              <w:rPr>
+                <w:lang w:val="es-ES_tradnl"/>
+              </w:rPr>
+              <w:t>Gutierrez</w:t>
+            </w:r>
+            <w:proofErr w:type="spellEnd"/>
+            <w:r>
+              <w:rPr>
+                <w:lang w:val="es-ES_tradnl"/>
+              </w:rPr>
+              <w:t xml:space="preserve"> César (Especialista en el sistema) </w:t>
             </w:r>
           </w:p>
           <w:p>
@@ -20301,7 +21286,35 @@
               <w:rPr>
                 <w:lang w:val="es-ES_tradnl"/>
               </w:rPr>
-              <w:t>2. Deza Culque Edwin (Especialista de Base de Datos)</w:t>
+              <w:t xml:space="preserve">2. </w:t>
+            </w:r>
+            <w:proofErr w:type="spellStart"/>
+            <w:r>
+              <w:rPr>
+                <w:lang w:val="es-ES_tradnl"/>
+              </w:rPr>
+              <w:t>Deza</w:t>
+            </w:r>
+            <w:proofErr w:type="spellEnd"/>
+            <w:r>
+              <w:rPr>
+                <w:lang w:val="es-ES_tradnl"/>
+              </w:rPr>
+              <w:t xml:space="preserve"> </w:t>
+            </w:r>
+            <w:proofErr w:type="spellStart"/>
+            <w:r>
+              <w:rPr>
+                <w:lang w:val="es-ES_tradnl"/>
+              </w:rPr>
+              <w:t>Culque</w:t>
+            </w:r>
+            <w:proofErr w:type="spellEnd"/>
+            <w:r>
+              <w:rPr>
+                <w:lang w:val="es-ES_tradnl"/>
+              </w:rPr>
+              <w:t xml:space="preserve"> Edwin (Especialista de Base de Datos)</w:t>
             </w:r>
           </w:p>
           <w:p>
@@ -20315,7 +21328,21 @@
               <w:rPr>
                 <w:lang w:val="es-ES_tradnl"/>
               </w:rPr>
-              <w:t>3. Claudio Zavaleta Junior (Especialista Backend – Django)</w:t>
+              <w:t xml:space="preserve">3. Claudio Zavaleta Junior (Especialista </w:t>
+            </w:r>
+            <w:proofErr w:type="spellStart"/>
+            <w:r>
+              <w:rPr>
+                <w:lang w:val="es-ES_tradnl"/>
+              </w:rPr>
+              <w:t>Backend</w:t>
+            </w:r>
+            <w:proofErr w:type="spellEnd"/>
+            <w:r>
+              <w:rPr>
+                <w:lang w:val="es-ES_tradnl"/>
+              </w:rPr>
+              <w:t xml:space="preserve"> – Django)</w:t>
             </w:r>
           </w:p>
         </w:tc>
@@ -20500,10 +21527,7 @@
         <w:t xml:space="preserve">Tabla </w:t>
       </w:r>
       <w:r>
-        <w:t>1</w:t>
-      </w:r>
-      <w:r>
-        <w:t>3:</w:t>
+        <w:t>13:</w:t>
       </w:r>
       <w:r>
         <w:t xml:space="preserve"> </w:t>
@@ -20512,16 +21536,8 @@
         <w:rPr>
           <w:lang w:val="es-MX" w:eastAsia="ja-JP"/>
         </w:rPr>
-        <w:t xml:space="preserve">Solicitud de Cambio </w:t>
-      </w:r>
-      <w:r>
-        <w:rPr>
-          <w:lang w:val="es-MX" w:eastAsia="ja-JP"/>
-        </w:rPr>
-        <w:t>N° 05</w:t>
-      </w:r>
-      <w:bookmarkStart w:id="26" w:name="_GoBack"/>
-      <w:bookmarkEnd w:id="26"/>
+        <w:t>Solicitud de Cambio N° 05</w:t>
+      </w:r>
     </w:p>
     <w:tbl>
       <w:tblPr>
@@ -20665,7 +21681,7 @@
                 <w:lang w:val="es-PE"/>
               </w:rPr>
             </w:pPr>
-            <w:bookmarkStart w:id="27" w:name="__DdeLink__202_1595640726"/>
+            <w:bookmarkStart w:id="26" w:name="__DdeLink__202_1595640726"/>
             <w:r>
               <w:rPr>
                 <w:lang w:val="es-PE"/>
@@ -20678,7 +21694,7 @@
               </w:rPr>
               <w:t>-</w:t>
             </w:r>
-            <w:bookmarkEnd w:id="27"/>
+            <w:bookmarkEnd w:id="26"/>
             <w:r>
               <w:rPr>
                 <w:lang w:val="es-PE"/>
@@ -21478,7 +22494,21 @@
               <w:rPr>
                 <w:lang w:val="es-PE"/>
               </w:rPr>
-              <w:t>Esfuerzo (hrs):</w:t>
+              <w:t>Esfuerzo (</w:t>
+            </w:r>
+            <w:proofErr w:type="spellStart"/>
+            <w:r>
+              <w:rPr>
+                <w:lang w:val="es-PE"/>
+              </w:rPr>
+              <w:t>hrs</w:t>
+            </w:r>
+            <w:proofErr w:type="spellEnd"/>
+            <w:r>
+              <w:rPr>
+                <w:lang w:val="es-PE"/>
+              </w:rPr>
+              <w:t>):</w:t>
             </w:r>
           </w:p>
         </w:tc>
@@ -21785,7 +22815,21 @@
               <w:rPr>
                 <w:lang w:val="es-PE"/>
               </w:rPr>
-              <w:t>Esfuerzo (hrs):</w:t>
+              <w:t>Esfuerzo (</w:t>
+            </w:r>
+            <w:proofErr w:type="spellStart"/>
+            <w:r>
+              <w:rPr>
+                <w:lang w:val="es-PE"/>
+              </w:rPr>
+              <w:t>hrs</w:t>
+            </w:r>
+            <w:proofErr w:type="spellEnd"/>
+            <w:r>
+              <w:rPr>
+                <w:lang w:val="es-PE"/>
+              </w:rPr>
+              <w:t>):</w:t>
             </w:r>
           </w:p>
         </w:tc>
@@ -21964,7 +23008,35 @@
               <w:rPr>
                 <w:lang w:val="es-ES_tradnl"/>
               </w:rPr>
-              <w:t xml:space="preserve">1. Chavez Gutierrez César (Especialista en el sistema) </w:t>
+              <w:t xml:space="preserve">1. </w:t>
+            </w:r>
+            <w:proofErr w:type="spellStart"/>
+            <w:r>
+              <w:rPr>
+                <w:lang w:val="es-ES_tradnl"/>
+              </w:rPr>
+              <w:t>Chavez</w:t>
+            </w:r>
+            <w:proofErr w:type="spellEnd"/>
+            <w:r>
+              <w:rPr>
+                <w:lang w:val="es-ES_tradnl"/>
+              </w:rPr>
+              <w:t xml:space="preserve"> </w:t>
+            </w:r>
+            <w:proofErr w:type="spellStart"/>
+            <w:r>
+              <w:rPr>
+                <w:lang w:val="es-ES_tradnl"/>
+              </w:rPr>
+              <w:t>Gutierrez</w:t>
+            </w:r>
+            <w:proofErr w:type="spellEnd"/>
+            <w:r>
+              <w:rPr>
+                <w:lang w:val="es-ES_tradnl"/>
+              </w:rPr>
+              <w:t xml:space="preserve"> César (Especialista en el sistema) </w:t>
             </w:r>
           </w:p>
           <w:p>
@@ -21978,7 +23050,35 @@
               <w:rPr>
                 <w:lang w:val="es-ES_tradnl"/>
               </w:rPr>
-              <w:t>2. Deza Culque Edwin (Especialista de Base de Datos)</w:t>
+              <w:t xml:space="preserve">2. </w:t>
+            </w:r>
+            <w:proofErr w:type="spellStart"/>
+            <w:r>
+              <w:rPr>
+                <w:lang w:val="es-ES_tradnl"/>
+              </w:rPr>
+              <w:t>Deza</w:t>
+            </w:r>
+            <w:proofErr w:type="spellEnd"/>
+            <w:r>
+              <w:rPr>
+                <w:lang w:val="es-ES_tradnl"/>
+              </w:rPr>
+              <w:t xml:space="preserve"> </w:t>
+            </w:r>
+            <w:proofErr w:type="spellStart"/>
+            <w:r>
+              <w:rPr>
+                <w:lang w:val="es-ES_tradnl"/>
+              </w:rPr>
+              <w:t>Culque</w:t>
+            </w:r>
+            <w:proofErr w:type="spellEnd"/>
+            <w:r>
+              <w:rPr>
+                <w:lang w:val="es-ES_tradnl"/>
+              </w:rPr>
+              <w:t xml:space="preserve"> Edwin (Especialista de Base de Datos)</w:t>
             </w:r>
           </w:p>
           <w:p>
@@ -21992,7 +23092,21 @@
               <w:rPr>
                 <w:lang w:val="es-ES_tradnl"/>
               </w:rPr>
-              <w:t>3. Claudio Zavaleta Junior (Especialista Backend – Django)</w:t>
+              <w:t xml:space="preserve">3. Claudio Zavaleta Junior (Especialista </w:t>
+            </w:r>
+            <w:proofErr w:type="spellStart"/>
+            <w:r>
+              <w:rPr>
+                <w:lang w:val="es-ES_tradnl"/>
+              </w:rPr>
+              <w:t>Backend</w:t>
+            </w:r>
+            <w:proofErr w:type="spellEnd"/>
+            <w:r>
+              <w:rPr>
+                <w:lang w:val="es-ES_tradnl"/>
+              </w:rPr>
+              <w:t xml:space="preserve"> – Django)</w:t>
             </w:r>
           </w:p>
         </w:tc>
@@ -22156,6 +23270,14 @@
           <w:lang w:val="es-MX"/>
         </w:rPr>
       </w:pPr>
+      <w:r>
+        <w:rPr>
+          <w:lang w:val="es-MX"/>
+        </w:rPr>
+        <w:t>.</w:t>
+      </w:r>
+      <w:bookmarkStart w:id="27" w:name="_GoBack"/>
+      <w:bookmarkEnd w:id="27"/>
     </w:p>
     <w:sectPr>
       <w:headerReference w:type="default" r:id="rId18"/>
@@ -22169,7 +23291,7 @@
 </file>
 
 <file path=word/endnotes.xml><?xml version="1.0" encoding="utf-8"?>
-<w:endnotes xmlns:wpc="http://schemas.microsoft.com/office/word/2010/wordprocessingCanvas" xmlns:cx="http://schemas.microsoft.com/office/drawing/2014/chartex" xmlns:cx1="http://schemas.microsoft.com/office/drawing/2015/9/8/chartex" xmlns:cx2="http://schemas.microsoft.com/office/drawing/2015/10/21/chartex" xmlns:cx3="http://schemas.microsoft.com/office/drawing/2016/5/9/chartex" xmlns:cx4="http://schemas.microsoft.com/office/drawing/2016/5/10/chartex" xmlns:cx5="http://schemas.microsoft.com/office/drawing/2016/5/11/chartex" xmlns:cx6="http://schemas.microsoft.com/office/drawing/2016/5/12/chartex" xmlns:cx7="http://schemas.microsoft.com/office/drawing/2016/5/13/chartex" xmlns:cx8="http://schemas.microsoft.com/office/drawing/2016/5/14/chartex" xmlns:mc="http://schemas.openxmlformats.org/markup-compatibility/2006" xmlns:aink="http://schemas.microsoft.com/office/drawing/2016/ink" xmlns:am3d="http://schemas.microsoft.com/office/drawing/2017/model3d" xmlns:o="urn:schemas-microsoft-com:office:office" xmlns:r="http://schemas.openxmlformats.org/officeDocument/2006/relationships" xmlns:m="http://schemas.openxmlformats.org/officeDocument/2006/math" xmlns:v="urn:schemas-microsoft-com:vml" xmlns:wp14="http://schemas.microsoft.com/office/word/2010/wordprocessingDrawing" xmlns:wp="http://schemas.openxmlformats.org/drawingml/2006/wordprocessingDrawing" xmlns:w10="urn:schemas-microsoft-com:office:word" xmlns:w="http://schemas.openxmlformats.org/wordprocessingml/2006/main" xmlns:w14="http://schemas.microsoft.com/office/word/2010/wordml" xmlns:w15="http://schemas.microsoft.com/office/word/2012/wordml" xmlns:w16cid="http://schemas.microsoft.com/office/word/2016/wordml/cid" xmlns:w16se="http://schemas.microsoft.com/office/word/2015/wordml/symex" xmlns:wpg="http://schemas.microsoft.com/office/word/2010/wordprocessingGroup" xmlns:wpi="http://schemas.microsoft.com/office/word/2010/wordprocessingInk" xmlns:wne="http://schemas.microsoft.com/office/word/2006/wordml" xmlns:wps="http://schemas.microsoft.com/office/word/2010/wordprocessingShape" mc:Ignorable="w14 w15 w16se w16cid wp14">
+<w:endnotes xmlns:wpc="http://schemas.microsoft.com/office/word/2010/wordprocessingCanvas" xmlns:mc="http://schemas.openxmlformats.org/markup-compatibility/2006" xmlns:o="urn:schemas-microsoft-com:office:office" xmlns:r="http://schemas.openxmlformats.org/officeDocument/2006/relationships" xmlns:m="http://schemas.openxmlformats.org/officeDocument/2006/math" xmlns:v="urn:schemas-microsoft-com:vml" xmlns:wp14="http://schemas.microsoft.com/office/word/2010/wordprocessingDrawing" xmlns:wp="http://schemas.openxmlformats.org/drawingml/2006/wordprocessingDrawing" xmlns:w10="urn:schemas-microsoft-com:office:word" xmlns:w="http://schemas.openxmlformats.org/wordprocessingml/2006/main" xmlns:w14="http://schemas.microsoft.com/office/word/2010/wordml" xmlns:w15="http://schemas.microsoft.com/office/word/2012/wordml" xmlns:wpg="http://schemas.microsoft.com/office/word/2010/wordprocessingGroup" xmlns:wpi="http://schemas.microsoft.com/office/word/2010/wordprocessingInk" xmlns:wne="http://schemas.microsoft.com/office/word/2006/wordml" xmlns:wps="http://schemas.microsoft.com/office/word/2010/wordprocessingShape" mc:Ignorable="w14 w15 wp14">
   <w:endnote w:type="separator" w:id="-1">
     <w:p>
       <w:r>
@@ -22188,7 +23310,7 @@
 </file>
 
 <file path=word/footer1.xml><?xml version="1.0" encoding="utf-8"?>
-<w:ftr xmlns:wpc="http://schemas.microsoft.com/office/word/2010/wordprocessingCanvas" xmlns:cx="http://schemas.microsoft.com/office/drawing/2014/chartex" xmlns:cx1="http://schemas.microsoft.com/office/drawing/2015/9/8/chartex" xmlns:cx2="http://schemas.microsoft.com/office/drawing/2015/10/21/chartex" xmlns:cx3="http://schemas.microsoft.com/office/drawing/2016/5/9/chartex" xmlns:cx4="http://schemas.microsoft.com/office/drawing/2016/5/10/chartex" xmlns:cx5="http://schemas.microsoft.com/office/drawing/2016/5/11/chartex" xmlns:cx6="http://schemas.microsoft.com/office/drawing/2016/5/12/chartex" xmlns:cx7="http://schemas.microsoft.com/office/drawing/2016/5/13/chartex" xmlns:cx8="http://schemas.microsoft.com/office/drawing/2016/5/14/chartex" xmlns:mc="http://schemas.openxmlformats.org/markup-compatibility/2006" xmlns:aink="http://schemas.microsoft.com/office/drawing/2016/ink" xmlns:am3d="http://schemas.microsoft.com/office/drawing/2017/model3d" xmlns:o="urn:schemas-microsoft-com:office:office" xmlns:r="http://schemas.openxmlformats.org/officeDocument/2006/relationships" xmlns:m="http://schemas.openxmlformats.org/officeDocument/2006/math" xmlns:v="urn:schemas-microsoft-com:vml" xmlns:wp14="http://schemas.microsoft.com/office/word/2010/wordprocessingDrawing" xmlns:wp="http://schemas.openxmlformats.org/drawingml/2006/wordprocessingDrawing" xmlns:w10="urn:schemas-microsoft-com:office:word" xmlns:w="http://schemas.openxmlformats.org/wordprocessingml/2006/main" xmlns:w14="http://schemas.microsoft.com/office/word/2010/wordml" xmlns:w15="http://schemas.microsoft.com/office/word/2012/wordml" xmlns:w16cid="http://schemas.microsoft.com/office/word/2016/wordml/cid" xmlns:w16se="http://schemas.microsoft.com/office/word/2015/wordml/symex" xmlns:wpg="http://schemas.microsoft.com/office/word/2010/wordprocessingGroup" xmlns:wpi="http://schemas.microsoft.com/office/word/2010/wordprocessingInk" xmlns:wne="http://schemas.microsoft.com/office/word/2006/wordml" xmlns:wps="http://schemas.microsoft.com/office/word/2010/wordprocessingShape" mc:Ignorable="w14 w15 w16se w16cid wp14">
+<w:ftr xmlns:wpc="http://schemas.microsoft.com/office/word/2010/wordprocessingCanvas" xmlns:mc="http://schemas.openxmlformats.org/markup-compatibility/2006" xmlns:o="urn:schemas-microsoft-com:office:office" xmlns:r="http://schemas.openxmlformats.org/officeDocument/2006/relationships" xmlns:m="http://schemas.openxmlformats.org/officeDocument/2006/math" xmlns:v="urn:schemas-microsoft-com:vml" xmlns:wp14="http://schemas.microsoft.com/office/word/2010/wordprocessingDrawing" xmlns:wp="http://schemas.openxmlformats.org/drawingml/2006/wordprocessingDrawing" xmlns:w10="urn:schemas-microsoft-com:office:word" xmlns:w="http://schemas.openxmlformats.org/wordprocessingml/2006/main" xmlns:w14="http://schemas.microsoft.com/office/word/2010/wordml" xmlns:w15="http://schemas.microsoft.com/office/word/2012/wordml" xmlns:wpg="http://schemas.microsoft.com/office/word/2010/wordprocessingGroup" xmlns:wpi="http://schemas.microsoft.com/office/word/2010/wordprocessingInk" xmlns:wne="http://schemas.microsoft.com/office/word/2006/wordml" xmlns:wps="http://schemas.microsoft.com/office/word/2010/wordprocessingShape" mc:Ignorable="w14 w15 wp14">
   <w:tbl>
     <w:tblPr>
       <w:tblW w:w="5528" w:type="pct"/>
@@ -22480,7 +23602,7 @@
 </file>
 
 <file path=word/footnotes.xml><?xml version="1.0" encoding="utf-8"?>
-<w:footnotes xmlns:wpc="http://schemas.microsoft.com/office/word/2010/wordprocessingCanvas" xmlns:cx="http://schemas.microsoft.com/office/drawing/2014/chartex" xmlns:cx1="http://schemas.microsoft.com/office/drawing/2015/9/8/chartex" xmlns:cx2="http://schemas.microsoft.com/office/drawing/2015/10/21/chartex" xmlns:cx3="http://schemas.microsoft.com/office/drawing/2016/5/9/chartex" xmlns:cx4="http://schemas.microsoft.com/office/drawing/2016/5/10/chartex" xmlns:cx5="http://schemas.microsoft.com/office/drawing/2016/5/11/chartex" xmlns:cx6="http://schemas.microsoft.com/office/drawing/2016/5/12/chartex" xmlns:cx7="http://schemas.microsoft.com/office/drawing/2016/5/13/chartex" xmlns:cx8="http://schemas.microsoft.com/office/drawing/2016/5/14/chartex" xmlns:mc="http://schemas.openxmlformats.org/markup-compatibility/2006" xmlns:aink="http://schemas.microsoft.com/office/drawing/2016/ink" xmlns:am3d="http://schemas.microsoft.com/office/drawing/2017/model3d" xmlns:o="urn:schemas-microsoft-com:office:office" xmlns:r="http://schemas.openxmlformats.org/officeDocument/2006/relationships" xmlns:m="http://schemas.openxmlformats.org/officeDocument/2006/math" xmlns:v="urn:schemas-microsoft-com:vml" xmlns:wp14="http://schemas.microsoft.com/office/word/2010/wordprocessingDrawing" xmlns:wp="http://schemas.openxmlformats.org/drawingml/2006/wordprocessingDrawing" xmlns:w10="urn:schemas-microsoft-com:office:word" xmlns:w="http://schemas.openxmlformats.org/wordprocessingml/2006/main" xmlns:w14="http://schemas.microsoft.com/office/word/2010/wordml" xmlns:w15="http://schemas.microsoft.com/office/word/2012/wordml" xmlns:w16cid="http://schemas.microsoft.com/office/word/2016/wordml/cid" xmlns:w16se="http://schemas.microsoft.com/office/word/2015/wordml/symex" xmlns:wpg="http://schemas.microsoft.com/office/word/2010/wordprocessingGroup" xmlns:wpi="http://schemas.microsoft.com/office/word/2010/wordprocessingInk" xmlns:wne="http://schemas.microsoft.com/office/word/2006/wordml" xmlns:wps="http://schemas.microsoft.com/office/word/2010/wordprocessingShape" mc:Ignorable="w14 w15 w16se w16cid wp14">
+<w:footnotes xmlns:wpc="http://schemas.microsoft.com/office/word/2010/wordprocessingCanvas" xmlns:mc="http://schemas.openxmlformats.org/markup-compatibility/2006" xmlns:o="urn:schemas-microsoft-com:office:office" xmlns:r="http://schemas.openxmlformats.org/officeDocument/2006/relationships" xmlns:m="http://schemas.openxmlformats.org/officeDocument/2006/math" xmlns:v="urn:schemas-microsoft-com:vml" xmlns:wp14="http://schemas.microsoft.com/office/word/2010/wordprocessingDrawing" xmlns:wp="http://schemas.openxmlformats.org/drawingml/2006/wordprocessingDrawing" xmlns:w10="urn:schemas-microsoft-com:office:word" xmlns:w="http://schemas.openxmlformats.org/wordprocessingml/2006/main" xmlns:w14="http://schemas.microsoft.com/office/word/2010/wordml" xmlns:w15="http://schemas.microsoft.com/office/word/2012/wordml" xmlns:wpg="http://schemas.microsoft.com/office/word/2010/wordprocessingGroup" xmlns:wpi="http://schemas.microsoft.com/office/word/2010/wordprocessingInk" xmlns:wne="http://schemas.microsoft.com/office/word/2006/wordml" xmlns:wps="http://schemas.microsoft.com/office/word/2010/wordprocessingShape" mc:Ignorable="w14 w15 wp14">
   <w:footnote w:type="separator" w:id="-1">
     <w:p>
       <w:r>
@@ -22499,7 +23621,7 @@
 </file>
 
 <file path=word/header1.xml><?xml version="1.0" encoding="utf-8"?>
-<w:hdr xmlns:wpc="http://schemas.microsoft.com/office/word/2010/wordprocessingCanvas" xmlns:cx="http://schemas.microsoft.com/office/drawing/2014/chartex" xmlns:cx1="http://schemas.microsoft.com/office/drawing/2015/9/8/chartex" xmlns:cx2="http://schemas.microsoft.com/office/drawing/2015/10/21/chartex" xmlns:cx3="http://schemas.microsoft.com/office/drawing/2016/5/9/chartex" xmlns:cx4="http://schemas.microsoft.com/office/drawing/2016/5/10/chartex" xmlns:cx5="http://schemas.microsoft.com/office/drawing/2016/5/11/chartex" xmlns:cx6="http://schemas.microsoft.com/office/drawing/2016/5/12/chartex" xmlns:cx7="http://schemas.microsoft.com/office/drawing/2016/5/13/chartex" xmlns:cx8="http://schemas.microsoft.com/office/drawing/2016/5/14/chartex" xmlns:mc="http://schemas.openxmlformats.org/markup-compatibility/2006" xmlns:aink="http://schemas.microsoft.com/office/drawing/2016/ink" xmlns:am3d="http://schemas.microsoft.com/office/drawing/2017/model3d" xmlns:o="urn:schemas-microsoft-com:office:office" xmlns:r="http://schemas.openxmlformats.org/officeDocument/2006/relationships" xmlns:m="http://schemas.openxmlformats.org/officeDocument/2006/math" xmlns:v="urn:schemas-microsoft-com:vml" xmlns:wp14="http://schemas.microsoft.com/office/word/2010/wordprocessingDrawing" xmlns:wp="http://schemas.openxmlformats.org/drawingml/2006/wordprocessingDrawing" xmlns:w10="urn:schemas-microsoft-com:office:word" xmlns:w="http://schemas.openxmlformats.org/wordprocessingml/2006/main" xmlns:w14="http://schemas.microsoft.com/office/word/2010/wordml" xmlns:w15="http://schemas.microsoft.com/office/word/2012/wordml" xmlns:w16cid="http://schemas.microsoft.com/office/word/2016/wordml/cid" xmlns:w16se="http://schemas.microsoft.com/office/word/2015/wordml/symex" xmlns:wpg="http://schemas.microsoft.com/office/word/2010/wordprocessingGroup" xmlns:wpi="http://schemas.microsoft.com/office/word/2010/wordprocessingInk" xmlns:wne="http://schemas.microsoft.com/office/word/2006/wordml" xmlns:wps="http://schemas.microsoft.com/office/word/2010/wordprocessingShape" mc:Ignorable="w14 w15 w16se w16cid wp14">
+<w:hdr xmlns:wpc="http://schemas.microsoft.com/office/word/2010/wordprocessingCanvas" xmlns:mc="http://schemas.openxmlformats.org/markup-compatibility/2006" xmlns:o="urn:schemas-microsoft-com:office:office" xmlns:r="http://schemas.openxmlformats.org/officeDocument/2006/relationships" xmlns:m="http://schemas.openxmlformats.org/officeDocument/2006/math" xmlns:v="urn:schemas-microsoft-com:vml" xmlns:wp14="http://schemas.microsoft.com/office/word/2010/wordprocessingDrawing" xmlns:wp="http://schemas.openxmlformats.org/drawingml/2006/wordprocessingDrawing" xmlns:w10="urn:schemas-microsoft-com:office:word" xmlns:w="http://schemas.openxmlformats.org/wordprocessingml/2006/main" xmlns:w14="http://schemas.microsoft.com/office/word/2010/wordml" xmlns:w15="http://schemas.microsoft.com/office/word/2012/wordml" xmlns:wpg="http://schemas.microsoft.com/office/word/2010/wordprocessingGroup" xmlns:wpi="http://schemas.microsoft.com/office/word/2010/wordprocessingInk" xmlns:wne="http://schemas.microsoft.com/office/word/2006/wordml" xmlns:wps="http://schemas.microsoft.com/office/word/2010/wordprocessingShape" mc:Ignorable="w14 w15 wp14">
   <w:p>
     <w:pPr>
       <w:pStyle w:val="Encabezado"/>
@@ -22572,7 +23694,7 @@
             </wp:anchor>
           </w:drawing>
         </mc:Choice>
-        <mc:Fallback>
+        <mc:Fallback xmlns:w16se="http://schemas.microsoft.com/office/word/2015/wordml/symex" xmlns:w16cid="http://schemas.microsoft.com/office/word/2016/wordml/cid" xmlns:am3d="http://schemas.microsoft.com/office/drawing/2017/model3d" xmlns:aink="http://schemas.microsoft.com/office/drawing/2016/ink" xmlns:cx8="http://schemas.microsoft.com/office/drawing/2016/5/14/chartex" xmlns:cx7="http://schemas.microsoft.com/office/drawing/2016/5/13/chartex" xmlns:cx6="http://schemas.microsoft.com/office/drawing/2016/5/12/chartex" xmlns:cx5="http://schemas.microsoft.com/office/drawing/2016/5/11/chartex" xmlns:cx4="http://schemas.microsoft.com/office/drawing/2016/5/10/chartex" xmlns:cx3="http://schemas.microsoft.com/office/drawing/2016/5/9/chartex" xmlns:cx2="http://schemas.microsoft.com/office/drawing/2015/10/21/chartex" xmlns:cx1="http://schemas.microsoft.com/office/drawing/2015/9/8/chartex" xmlns:cx="http://schemas.microsoft.com/office/drawing/2014/chartex">
           <w:pict>
             <v:rect w14:anchorId="7BDF7437" id="Rectángulo 2" o:spid="_x0000_s1026" style="position:absolute;margin-left:-1in;margin-top:-34.5pt;width:618.75pt;height:55.5pt;z-index:251661312;visibility:visible;mso-wrap-style:square;mso-height-percent:0;mso-wrap-distance-left:9pt;mso-wrap-distance-top:0;mso-wrap-distance-right:9pt;mso-wrap-distance-bottom:0;mso-position-horizontal:absolute;mso-position-horizontal-relative:text;mso-position-vertical:absolute;mso-position-vertical-relative:text;mso-height-percent:0;mso-height-relative:margin;v-text-anchor:middle" o:gfxdata="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" fillcolor="red" strokecolor="#0d5571 [1604]" strokeweight="1pt"/>
           </w:pict>
@@ -22584,7 +23706,7 @@
 </file>
 
 <file path=word/numbering.xml><?xml version="1.0" encoding="utf-8"?>
-<w:numbering xmlns:wpc="http://schemas.microsoft.com/office/word/2010/wordprocessingCanvas" xmlns:cx="http://schemas.microsoft.com/office/drawing/2014/chartex" xmlns:cx1="http://schemas.microsoft.com/office/drawing/2015/9/8/chartex" xmlns:cx2="http://schemas.microsoft.com/office/drawing/2015/10/21/chartex" xmlns:cx3="http://schemas.microsoft.com/office/drawing/2016/5/9/chartex" xmlns:cx4="http://schemas.microsoft.com/office/drawing/2016/5/10/chartex" xmlns:cx5="http://schemas.microsoft.com/office/drawing/2016/5/11/chartex" xmlns:cx6="http://schemas.microsoft.com/office/drawing/2016/5/12/chartex" xmlns:cx7="http://schemas.microsoft.com/office/drawing/2016/5/13/chartex" xmlns:cx8="http://schemas.microsoft.com/office/drawing/2016/5/14/chartex" xmlns:mc="http://schemas.openxmlformats.org/markup-compatibility/2006" xmlns:aink="http://schemas.microsoft.com/office/drawing/2016/ink" xmlns:am3d="http://schemas.microsoft.com/office/drawing/2017/model3d" xmlns:o="urn:schemas-microsoft-com:office:office" xmlns:r="http://schemas.openxmlformats.org/officeDocument/2006/relationships" xmlns:m="http://schemas.openxmlformats.org/officeDocument/2006/math" xmlns:v="urn:schemas-microsoft-com:vml" xmlns:wp14="http://schemas.microsoft.com/office/word/2010/wordprocessingDrawing" xmlns:wp="http://schemas.openxmlformats.org/drawingml/2006/wordprocessingDrawing" xmlns:w10="urn:schemas-microsoft-com:office:word" xmlns:w="http://schemas.openxmlformats.org/wordprocessingml/2006/main" xmlns:w14="http://schemas.microsoft.com/office/word/2010/wordml" xmlns:w15="http://schemas.microsoft.com/office/word/2012/wordml" xmlns:w16cid="http://schemas.microsoft.com/office/word/2016/wordml/cid" xmlns:w16se="http://schemas.microsoft.com/office/word/2015/wordml/symex" xmlns:wpg="http://schemas.microsoft.com/office/word/2010/wordprocessingGroup" xmlns:wpi="http://schemas.microsoft.com/office/word/2010/wordprocessingInk" xmlns:wne="http://schemas.microsoft.com/office/word/2006/wordml" xmlns:wps="http://schemas.microsoft.com/office/word/2010/wordprocessingShape" mc:Ignorable="w14 w15 w16se w16cid wp14">
+<w:numbering xmlns:wpc="http://schemas.microsoft.com/office/word/2010/wordprocessingCanvas" xmlns:mc="http://schemas.openxmlformats.org/markup-compatibility/2006" xmlns:o="urn:schemas-microsoft-com:office:office" xmlns:r="http://schemas.openxmlformats.org/officeDocument/2006/relationships" xmlns:m="http://schemas.openxmlformats.org/officeDocument/2006/math" xmlns:v="urn:schemas-microsoft-com:vml" xmlns:wp14="http://schemas.microsoft.com/office/word/2010/wordprocessingDrawing" xmlns:wp="http://schemas.openxmlformats.org/drawingml/2006/wordprocessingDrawing" xmlns:w10="urn:schemas-microsoft-com:office:word" xmlns:w="http://schemas.openxmlformats.org/wordprocessingml/2006/main" xmlns:w14="http://schemas.microsoft.com/office/word/2010/wordml" xmlns:w15="http://schemas.microsoft.com/office/word/2012/wordml" xmlns:wpg="http://schemas.microsoft.com/office/word/2010/wordprocessingGroup" xmlns:wpi="http://schemas.microsoft.com/office/word/2010/wordprocessingInk" xmlns:wne="http://schemas.microsoft.com/office/word/2006/wordml" xmlns:wps="http://schemas.microsoft.com/office/word/2010/wordprocessingShape" mc:Ignorable="w14 w15 wp14">
   <w:abstractNum w:abstractNumId="0" w15:restartNumberingAfterBreak="0">
     <w:nsid w:val="0618013F"/>
     <w:multiLevelType w:val="multilevel"/>
@@ -25649,7 +26771,7 @@
 </file>
 
 <file path=word/styles.xml><?xml version="1.0" encoding="utf-8"?>
-<w:styles xmlns:mc="http://schemas.openxmlformats.org/markup-compatibility/2006" xmlns:r="http://schemas.openxmlformats.org/officeDocument/2006/relationships" xmlns:w="http://schemas.openxmlformats.org/wordprocessingml/2006/main" xmlns:w14="http://schemas.microsoft.com/office/word/2010/wordml" xmlns:w15="http://schemas.microsoft.com/office/word/2012/wordml" xmlns:w16cid="http://schemas.microsoft.com/office/word/2016/wordml/cid" xmlns:w16se="http://schemas.microsoft.com/office/word/2015/wordml/symex" mc:Ignorable="w14 w15 w16se w16cid">
+<w:styles xmlns:mc="http://schemas.openxmlformats.org/markup-compatibility/2006" xmlns:r="http://schemas.openxmlformats.org/officeDocument/2006/relationships" xmlns:w="http://schemas.openxmlformats.org/wordprocessingml/2006/main" xmlns:w14="http://schemas.microsoft.com/office/word/2010/wordml" xmlns:w15="http://schemas.microsoft.com/office/word/2012/wordml" mc:Ignorable="w14 w15">
   <w:docDefaults>
     <w:rPrDefault>
       <w:rPr>
@@ -25666,7 +26788,7 @@
       </w:pPr>
     </w:pPrDefault>
   </w:docDefaults>
-  <w:latentStyles w:defLockedState="0" w:defUIPriority="99" w:defSemiHidden="0" w:defUnhideWhenUsed="0" w:defQFormat="0" w:count="375">
+  <w:latentStyles w:defLockedState="0" w:defUIPriority="99" w:defSemiHidden="0" w:defUnhideWhenUsed="0" w:defQFormat="0" w:count="371">
     <w:lsdException w:name="Normal" w:uiPriority="0" w:qFormat="1"/>
     <w:lsdException w:name="heading 1" w:uiPriority="9" w:qFormat="1"/>
     <w:lsdException w:name="heading 2" w:semiHidden="1" w:uiPriority="9" w:unhideWhenUsed="1" w:qFormat="1"/>
@@ -26038,10 +27160,6 @@
     <w:lsdException w:name="List Table 5 Dark Accent 6" w:uiPriority="50"/>
     <w:lsdException w:name="List Table 6 Colorful Accent 6" w:uiPriority="51"/>
     <w:lsdException w:name="List Table 7 Colorful Accent 6" w:uiPriority="52"/>
-    <w:lsdException w:name="Mention" w:semiHidden="1" w:unhideWhenUsed="1"/>
-    <w:lsdException w:name="Smart Hyperlink" w:semiHidden="1" w:unhideWhenUsed="1"/>
-    <w:lsdException w:name="Hashtag" w:semiHidden="1" w:unhideWhenUsed="1"/>
-    <w:lsdException w:name="Unresolved Mention" w:semiHidden="1" w:unhideWhenUsed="1"/>
   </w:latentStyles>
   <w:style w:type="paragraph" w:default="1" w:styleId="Normal">
     <w:name w:val="Normal"/>
@@ -26394,11 +27512,11 @@
       <w:color w:val="595959" w:themeColor="text1" w:themeTint="A6"/>
     </w:rPr>
   </w:style>
-  <w:style w:type="paragraph" w:styleId="Ttulo">
+  <w:style w:type="paragraph" w:styleId="Puesto">
     <w:name w:val="Title"/>
     <w:basedOn w:val="Normal"/>
     <w:next w:val="Normal"/>
-    <w:link w:val="TtuloCar"/>
+    <w:link w:val="PuestoCar"/>
     <w:uiPriority w:val="10"/>
     <w:qFormat/>
     <w:pPr>
@@ -26413,10 +27531,10 @@
       <w:szCs w:val="56"/>
     </w:rPr>
   </w:style>
-  <w:style w:type="character" w:customStyle="1" w:styleId="TtuloCar">
-    <w:name w:val="Título Car"/>
+  <w:style w:type="character" w:customStyle="1" w:styleId="PuestoCar">
+    <w:name w:val="Puesto Car"/>
     <w:basedOn w:val="Fuentedeprrafopredeter"/>
-    <w:link w:val="Ttulo"/>
+    <w:link w:val="Puesto"/>
     <w:uiPriority w:val="10"/>
     <w:rPr>
       <w:rFonts w:asciiTheme="majorHAnsi" w:eastAsiaTheme="majorEastAsia" w:hAnsiTheme="majorHAnsi" w:cstheme="majorBidi"/>
@@ -26633,7 +27751,7 @@
       <w:bCs/>
     </w:rPr>
   </w:style>
-  <w:style w:type="paragraph" w:styleId="TtuloTDC">
+  <w:style w:type="paragraph" w:styleId="TtulodeTDC">
     <w:name w:val="TOC Heading"/>
     <w:basedOn w:val="Ttulo1"/>
     <w:next w:val="Normal"/>
@@ -26690,7 +27808,7 @@
   </w:style>
   <w:style w:type="paragraph" w:customStyle="1" w:styleId="PSI-Ttulo">
     <w:name w:val="PSI - Título"/>
-    <w:basedOn w:val="Ttulo"/>
+    <w:basedOn w:val="Puesto"/>
     <w:autoRedefine/>
     <w:qFormat/>
     <w:rsid w:val="007179C2"/>
@@ -28415,6 +29533,13 @@
         </dgm:presLayoutVars>
       </dgm:prSet>
       <dgm:spPr/>
+      <dgm:t>
+        <a:bodyPr/>
+        <a:lstStyle/>
+        <a:p>
+          <a:endParaRPr lang="es-PE"/>
+        </a:p>
+      </dgm:t>
     </dgm:pt>
     <dgm:pt modelId="{83B84AFF-320D-4201-AF7D-B05FE7DB7B98}" type="pres">
       <dgm:prSet presAssocID="{EB07A945-026B-4214-A108-35C597D56175}" presName="hierRoot1" presStyleCnt="0"/>
@@ -28451,6 +29576,13 @@
           </a:avLst>
         </a:prstGeom>
       </dgm:spPr>
+      <dgm:t>
+        <a:bodyPr/>
+        <a:lstStyle/>
+        <a:p>
+          <a:endParaRPr lang="es-PE"/>
+        </a:p>
+      </dgm:t>
     </dgm:pt>
     <dgm:pt modelId="{F392CD07-6A6C-4ADC-9C2F-EAD32A0D89B1}" type="pres">
       <dgm:prSet presAssocID="{EB07A945-026B-4214-A108-35C597D56175}" presName="hierChild2" presStyleCnt="0"/>
@@ -28459,6 +29591,13 @@
     <dgm:pt modelId="{21AFEDF9-8E7C-4618-8A1A-BA2BB745DAF8}" type="pres">
       <dgm:prSet presAssocID="{049AD344-B9F6-433F-8939-72992F580A35}" presName="Name10" presStyleLbl="parChTrans1D2" presStyleIdx="0" presStyleCnt="4"/>
       <dgm:spPr/>
+      <dgm:t>
+        <a:bodyPr/>
+        <a:lstStyle/>
+        <a:p>
+          <a:endParaRPr lang="es-PE"/>
+        </a:p>
+      </dgm:t>
     </dgm:pt>
     <dgm:pt modelId="{8BE28188-B6D1-4FD5-A619-37F70CD9E6EC}" type="pres">
       <dgm:prSet presAssocID="{1F5D4BB5-752A-4D19-8E0D-972BF922D97D}" presName="hierRoot2" presStyleCnt="0"/>
@@ -28479,6 +29618,13 @@
         </dgm:presLayoutVars>
       </dgm:prSet>
       <dgm:spPr/>
+      <dgm:t>
+        <a:bodyPr/>
+        <a:lstStyle/>
+        <a:p>
+          <a:endParaRPr lang="es-PE"/>
+        </a:p>
+      </dgm:t>
     </dgm:pt>
     <dgm:pt modelId="{BBD83392-246E-4A1D-931B-695D4E5EE258}" type="pres">
       <dgm:prSet presAssocID="{1F5D4BB5-752A-4D19-8E0D-972BF922D97D}" presName="hierChild3" presStyleCnt="0"/>
@@ -28487,6 +29633,13 @@
     <dgm:pt modelId="{3BD1CDE2-87DC-4C04-B7D5-7C1A77F6829F}" type="pres">
       <dgm:prSet presAssocID="{50C712E9-7758-4FD3-9527-57E892C13A2C}" presName="Name10" presStyleLbl="parChTrans1D2" presStyleIdx="1" presStyleCnt="4"/>
       <dgm:spPr/>
+      <dgm:t>
+        <a:bodyPr/>
+        <a:lstStyle/>
+        <a:p>
+          <a:endParaRPr lang="es-PE"/>
+        </a:p>
+      </dgm:t>
     </dgm:pt>
     <dgm:pt modelId="{AAE34AD1-D539-49DF-A964-F17C7609B0B9}" type="pres">
       <dgm:prSet presAssocID="{7C98DC32-189F-4A27-BE50-00E9BDE511A0}" presName="hierRoot2" presStyleCnt="0"/>
@@ -28507,6 +29660,13 @@
         </dgm:presLayoutVars>
       </dgm:prSet>
       <dgm:spPr/>
+      <dgm:t>
+        <a:bodyPr/>
+        <a:lstStyle/>
+        <a:p>
+          <a:endParaRPr lang="es-PE"/>
+        </a:p>
+      </dgm:t>
     </dgm:pt>
     <dgm:pt modelId="{7A3A3367-D7EA-4117-9A72-6DCA83E03072}" type="pres">
       <dgm:prSet presAssocID="{7C98DC32-189F-4A27-BE50-00E9BDE511A0}" presName="hierChild3" presStyleCnt="0"/>
@@ -28515,6 +29675,13 @@
     <dgm:pt modelId="{607F1E8F-F020-4387-BCEC-18AC0F580CAE}" type="pres">
       <dgm:prSet presAssocID="{97FAEA5C-0942-4C09-896A-83FD8DA6D497}" presName="Name17" presStyleLbl="parChTrans1D3" presStyleIdx="0" presStyleCnt="4"/>
       <dgm:spPr/>
+      <dgm:t>
+        <a:bodyPr/>
+        <a:lstStyle/>
+        <a:p>
+          <a:endParaRPr lang="es-PE"/>
+        </a:p>
+      </dgm:t>
     </dgm:pt>
     <dgm:pt modelId="{07F83A58-04A6-46CB-8E16-BD389E9DC4C7}" type="pres">
       <dgm:prSet presAssocID="{4B92B82C-B707-46A6-815C-85A4B5D58C95}" presName="hierRoot3" presStyleCnt="0"/>
@@ -28535,6 +29702,13 @@
         </dgm:presLayoutVars>
       </dgm:prSet>
       <dgm:spPr/>
+      <dgm:t>
+        <a:bodyPr/>
+        <a:lstStyle/>
+        <a:p>
+          <a:endParaRPr lang="es-PE"/>
+        </a:p>
+      </dgm:t>
     </dgm:pt>
     <dgm:pt modelId="{6AC36224-528D-4EA4-9231-6EB80114CE6E}" type="pres">
       <dgm:prSet presAssocID="{4B92B82C-B707-46A6-815C-85A4B5D58C95}" presName="hierChild4" presStyleCnt="0"/>
@@ -28543,6 +29717,13 @@
     <dgm:pt modelId="{DE22886A-907A-4F23-AB2B-DAA13DEBC715}" type="pres">
       <dgm:prSet presAssocID="{C246EE14-6690-46BA-87FC-0804A2C85C0F}" presName="Name23" presStyleLbl="parChTrans1D4" presStyleIdx="0" presStyleCnt="4"/>
       <dgm:spPr/>
+      <dgm:t>
+        <a:bodyPr/>
+        <a:lstStyle/>
+        <a:p>
+          <a:endParaRPr lang="es-PE"/>
+        </a:p>
+      </dgm:t>
     </dgm:pt>
     <dgm:pt modelId="{94673C56-98CD-4684-B8BB-518C35FD9445}" type="pres">
       <dgm:prSet presAssocID="{D1F2D66C-1D31-4AAE-BA17-310EAF0DBB1E}" presName="hierRoot4" presStyleCnt="0"/>
@@ -28563,6 +29744,13 @@
         </dgm:presLayoutVars>
       </dgm:prSet>
       <dgm:spPr/>
+      <dgm:t>
+        <a:bodyPr/>
+        <a:lstStyle/>
+        <a:p>
+          <a:endParaRPr lang="es-PE"/>
+        </a:p>
+      </dgm:t>
     </dgm:pt>
     <dgm:pt modelId="{5126510B-23CF-47CB-864F-6D17F4F9F5DA}" type="pres">
       <dgm:prSet presAssocID="{D1F2D66C-1D31-4AAE-BA17-310EAF0DBB1E}" presName="hierChild5" presStyleCnt="0"/>
@@ -28571,6 +29759,13 @@
     <dgm:pt modelId="{3722A0A2-2D74-41DC-AF96-69A1024D452D}" type="pres">
       <dgm:prSet presAssocID="{658D014B-3C36-41B1-8368-FE13F75BF980}" presName="Name23" presStyleLbl="parChTrans1D4" presStyleIdx="1" presStyleCnt="4"/>
       <dgm:spPr/>
+      <dgm:t>
+        <a:bodyPr/>
+        <a:lstStyle/>
+        <a:p>
+          <a:endParaRPr lang="es-PE"/>
+        </a:p>
+      </dgm:t>
     </dgm:pt>
     <dgm:pt modelId="{186B0EC2-ABD8-41F8-8059-6BE2063BA44B}" type="pres">
       <dgm:prSet presAssocID="{9D4874D3-E5F0-4162-8BDF-734E5291EC51}" presName="hierRoot4" presStyleCnt="0"/>
@@ -28591,6 +29786,13 @@
         </dgm:presLayoutVars>
       </dgm:prSet>
       <dgm:spPr/>
+      <dgm:t>
+        <a:bodyPr/>
+        <a:lstStyle/>
+        <a:p>
+          <a:endParaRPr lang="es-PE"/>
+        </a:p>
+      </dgm:t>
     </dgm:pt>
     <dgm:pt modelId="{AF30B11D-7EB6-4F6E-BD60-9DBC46A2C8B0}" type="pres">
       <dgm:prSet presAssocID="{9D4874D3-E5F0-4162-8BDF-734E5291EC51}" presName="hierChild5" presStyleCnt="0"/>
@@ -28599,6 +29801,13 @@
     <dgm:pt modelId="{DCDF3D70-875B-4840-A2E2-E7839D7275A1}" type="pres">
       <dgm:prSet presAssocID="{B8B3E0A9-715A-490B-AD9E-38C0EECD682E}" presName="Name23" presStyleLbl="parChTrans1D4" presStyleIdx="2" presStyleCnt="4"/>
       <dgm:spPr/>
+      <dgm:t>
+        <a:bodyPr/>
+        <a:lstStyle/>
+        <a:p>
+          <a:endParaRPr lang="es-PE"/>
+        </a:p>
+      </dgm:t>
     </dgm:pt>
     <dgm:pt modelId="{44C94852-B0BD-404A-A466-F04A746CEAE6}" type="pres">
       <dgm:prSet presAssocID="{838487A5-8275-48FA-A714-7FE451C816D3}" presName="hierRoot4" presStyleCnt="0"/>
@@ -28619,6 +29828,13 @@
         </dgm:presLayoutVars>
       </dgm:prSet>
       <dgm:spPr/>
+      <dgm:t>
+        <a:bodyPr/>
+        <a:lstStyle/>
+        <a:p>
+          <a:endParaRPr lang="es-PE"/>
+        </a:p>
+      </dgm:t>
     </dgm:pt>
     <dgm:pt modelId="{AA8643B8-8468-4303-8443-1509B0DE8551}" type="pres">
       <dgm:prSet presAssocID="{838487A5-8275-48FA-A714-7FE451C816D3}" presName="hierChild5" presStyleCnt="0"/>
@@ -28627,6 +29843,13 @@
     <dgm:pt modelId="{7BC30418-C471-49E3-BE75-72D88BBE57C4}" type="pres">
       <dgm:prSet presAssocID="{5B2C4268-2178-455C-BA19-D2DF7B9D4C9B}" presName="Name23" presStyleLbl="parChTrans1D4" presStyleIdx="3" presStyleCnt="4"/>
       <dgm:spPr/>
+      <dgm:t>
+        <a:bodyPr/>
+        <a:lstStyle/>
+        <a:p>
+          <a:endParaRPr lang="es-PE"/>
+        </a:p>
+      </dgm:t>
     </dgm:pt>
     <dgm:pt modelId="{C184FB2A-8351-445C-B8D5-649A11042B6D}" type="pres">
       <dgm:prSet presAssocID="{C8308550-B524-4645-B9D8-D916DE97B786}" presName="hierRoot4" presStyleCnt="0"/>
@@ -28647,6 +29870,13 @@
         </dgm:presLayoutVars>
       </dgm:prSet>
       <dgm:spPr/>
+      <dgm:t>
+        <a:bodyPr/>
+        <a:lstStyle/>
+        <a:p>
+          <a:endParaRPr lang="es-PE"/>
+        </a:p>
+      </dgm:t>
     </dgm:pt>
     <dgm:pt modelId="{A7F6EFA0-C26D-488B-BCA9-EB1AEC48EDA8}" type="pres">
       <dgm:prSet presAssocID="{C8308550-B524-4645-B9D8-D916DE97B786}" presName="hierChild5" presStyleCnt="0"/>
@@ -28655,6 +29885,13 @@
     <dgm:pt modelId="{D3ACC530-2712-458D-B0DE-0FF90064D2CA}" type="pres">
       <dgm:prSet presAssocID="{3F99138E-4194-41B2-B9F5-A44CFB6F5205}" presName="Name10" presStyleLbl="parChTrans1D2" presStyleIdx="2" presStyleCnt="4"/>
       <dgm:spPr/>
+      <dgm:t>
+        <a:bodyPr/>
+        <a:lstStyle/>
+        <a:p>
+          <a:endParaRPr lang="es-PE"/>
+        </a:p>
+      </dgm:t>
     </dgm:pt>
     <dgm:pt modelId="{AB7C4EE3-72FE-4E8C-AFE1-DE77B686B761}" type="pres">
       <dgm:prSet presAssocID="{A38F2065-B34F-4C65-B433-8C1BA28DE0E5}" presName="hierRoot2" presStyleCnt="0"/>
@@ -28675,6 +29912,13 @@
         </dgm:presLayoutVars>
       </dgm:prSet>
       <dgm:spPr/>
+      <dgm:t>
+        <a:bodyPr/>
+        <a:lstStyle/>
+        <a:p>
+          <a:endParaRPr lang="es-PE"/>
+        </a:p>
+      </dgm:t>
     </dgm:pt>
     <dgm:pt modelId="{AB80DFEE-8C04-4008-A0CB-9D2260CDCF72}" type="pres">
       <dgm:prSet presAssocID="{A38F2065-B34F-4C65-B433-8C1BA28DE0E5}" presName="hierChild3" presStyleCnt="0"/>
@@ -28683,6 +29927,13 @@
     <dgm:pt modelId="{53B36E2C-2BAE-42AD-9F03-A4F1A010F22A}" type="pres">
       <dgm:prSet presAssocID="{960433A7-E0D7-4B8C-BE8B-83AB1F009015}" presName="Name17" presStyleLbl="parChTrans1D3" presStyleIdx="1" presStyleCnt="4"/>
       <dgm:spPr/>
+      <dgm:t>
+        <a:bodyPr/>
+        <a:lstStyle/>
+        <a:p>
+          <a:endParaRPr lang="es-PE"/>
+        </a:p>
+      </dgm:t>
     </dgm:pt>
     <dgm:pt modelId="{F22ED630-9192-4F37-A07C-746620C94AAF}" type="pres">
       <dgm:prSet presAssocID="{D197416B-66FD-46A5-BF1B-8D1D9BDB29B2}" presName="hierRoot3" presStyleCnt="0"/>
@@ -28703,6 +29954,13 @@
         </dgm:presLayoutVars>
       </dgm:prSet>
       <dgm:spPr/>
+      <dgm:t>
+        <a:bodyPr/>
+        <a:lstStyle/>
+        <a:p>
+          <a:endParaRPr lang="es-PE"/>
+        </a:p>
+      </dgm:t>
     </dgm:pt>
     <dgm:pt modelId="{C0E2122D-EB2E-4A03-9CCD-0C48AA60D1BB}" type="pres">
       <dgm:prSet presAssocID="{D197416B-66FD-46A5-BF1B-8D1D9BDB29B2}" presName="hierChild4" presStyleCnt="0"/>
@@ -28711,6 +29969,13 @@
     <dgm:pt modelId="{9A9F7249-ECFE-43A8-BA0B-FEB9058E9353}" type="pres">
       <dgm:prSet presAssocID="{19170CE0-2851-4276-8243-8557C492ADBC}" presName="Name17" presStyleLbl="parChTrans1D3" presStyleIdx="2" presStyleCnt="4"/>
       <dgm:spPr/>
+      <dgm:t>
+        <a:bodyPr/>
+        <a:lstStyle/>
+        <a:p>
+          <a:endParaRPr lang="es-PE"/>
+        </a:p>
+      </dgm:t>
     </dgm:pt>
     <dgm:pt modelId="{8039D544-CCBE-4D29-90C9-8E25FA12A267}" type="pres">
       <dgm:prSet presAssocID="{F21326E0-E1F8-4119-8280-65717794C1CA}" presName="hierRoot3" presStyleCnt="0"/>
@@ -28731,6 +29996,13 @@
         </dgm:presLayoutVars>
       </dgm:prSet>
       <dgm:spPr/>
+      <dgm:t>
+        <a:bodyPr/>
+        <a:lstStyle/>
+        <a:p>
+          <a:endParaRPr lang="es-PE"/>
+        </a:p>
+      </dgm:t>
     </dgm:pt>
     <dgm:pt modelId="{8ED46D59-D8DE-4FA9-8318-442224EBBDA1}" type="pres">
       <dgm:prSet presAssocID="{F21326E0-E1F8-4119-8280-65717794C1CA}" presName="hierChild4" presStyleCnt="0"/>
@@ -28739,6 +30011,13 @@
     <dgm:pt modelId="{47FE7811-80A5-475E-8A7B-3DD3233A3C3C}" type="pres">
       <dgm:prSet presAssocID="{131C55BB-528F-4C8C-A0C0-124367DFD0CB}" presName="Name17" presStyleLbl="parChTrans1D3" presStyleIdx="3" presStyleCnt="4"/>
       <dgm:spPr/>
+      <dgm:t>
+        <a:bodyPr/>
+        <a:lstStyle/>
+        <a:p>
+          <a:endParaRPr lang="es-PE"/>
+        </a:p>
+      </dgm:t>
     </dgm:pt>
     <dgm:pt modelId="{72EC645D-5864-4A03-A6CB-71AAF1C517DC}" type="pres">
       <dgm:prSet presAssocID="{BD67FF2C-B8AD-42C5-8148-D02616F40919}" presName="hierRoot3" presStyleCnt="0"/>
@@ -28759,6 +30038,13 @@
         </dgm:presLayoutVars>
       </dgm:prSet>
       <dgm:spPr/>
+      <dgm:t>
+        <a:bodyPr/>
+        <a:lstStyle/>
+        <a:p>
+          <a:endParaRPr lang="es-PE"/>
+        </a:p>
+      </dgm:t>
     </dgm:pt>
     <dgm:pt modelId="{86653352-FBE3-4346-9681-64734676FA32}" type="pres">
       <dgm:prSet presAssocID="{BD67FF2C-B8AD-42C5-8148-D02616F40919}" presName="hierChild4" presStyleCnt="0"/>
@@ -28767,6 +30053,13 @@
     <dgm:pt modelId="{74A6193B-0E5F-4430-941E-57DE61393429}" type="pres">
       <dgm:prSet presAssocID="{25DC863B-4B37-4262-9B42-F0D15D8A48FC}" presName="Name10" presStyleLbl="parChTrans1D2" presStyleIdx="3" presStyleCnt="4"/>
       <dgm:spPr/>
+      <dgm:t>
+        <a:bodyPr/>
+        <a:lstStyle/>
+        <a:p>
+          <a:endParaRPr lang="es-PE"/>
+        </a:p>
+      </dgm:t>
     </dgm:pt>
     <dgm:pt modelId="{B9EAB02D-0AD3-49D2-9C70-1A731270A093}" type="pres">
       <dgm:prSet presAssocID="{AA14D931-C48B-4B15-90C2-F6954242D285}" presName="hierRoot2" presStyleCnt="0"/>
@@ -28787,6 +30080,13 @@
         </dgm:presLayoutVars>
       </dgm:prSet>
       <dgm:spPr/>
+      <dgm:t>
+        <a:bodyPr/>
+        <a:lstStyle/>
+        <a:p>
+          <a:endParaRPr lang="es-PE"/>
+        </a:p>
+      </dgm:t>
     </dgm:pt>
     <dgm:pt modelId="{7555A1D8-AB1D-4D4A-B724-55F6CD21D718}" type="pres">
       <dgm:prSet presAssocID="{AA14D931-C48B-4B15-90C2-F6954242D285}" presName="hierChild3" presStyleCnt="0"/>
@@ -28794,122 +30094,122 @@
     </dgm:pt>
   </dgm:ptLst>
   <dgm:cxnLst>
-    <dgm:cxn modelId="{996E9903-05CD-4940-8B23-8BF41CC15002}" type="presOf" srcId="{A38F2065-B34F-4C65-B433-8C1BA28DE0E5}" destId="{837D00F6-5B76-40B7-B4B2-C071552D949E}" srcOrd="0" destOrd="0" presId="urn:microsoft.com/office/officeart/2005/8/layout/hierarchy1#1"/>
-    <dgm:cxn modelId="{F7A9C905-E958-4796-AC40-F08D45D69A5B}" type="presOf" srcId="{9D4874D3-E5F0-4162-8BDF-734E5291EC51}" destId="{8D882851-917F-4D7D-BBA5-4E04A4D30379}" srcOrd="0" destOrd="0" presId="urn:microsoft.com/office/officeart/2005/8/layout/hierarchy1#1"/>
-    <dgm:cxn modelId="{A9D8520E-68AE-437F-B564-8448120D8285}" type="presOf" srcId="{658D014B-3C36-41B1-8368-FE13F75BF980}" destId="{3722A0A2-2D74-41DC-AF96-69A1024D452D}" srcOrd="0" destOrd="0" presId="urn:microsoft.com/office/officeart/2005/8/layout/hierarchy1#1"/>
-    <dgm:cxn modelId="{B7F86F14-1403-472E-B79F-45E0A25A9397}" type="presOf" srcId="{25DC863B-4B37-4262-9B42-F0D15D8A48FC}" destId="{74A6193B-0E5F-4430-941E-57DE61393429}" srcOrd="0" destOrd="0" presId="urn:microsoft.com/office/officeart/2005/8/layout/hierarchy1#1"/>
-    <dgm:cxn modelId="{6D01C81D-1E27-4322-B3C7-124E75E8E8D0}" type="presOf" srcId="{3F99138E-4194-41B2-B9F5-A44CFB6F5205}" destId="{D3ACC530-2712-458D-B0DE-0FF90064D2CA}" srcOrd="0" destOrd="0" presId="urn:microsoft.com/office/officeart/2005/8/layout/hierarchy1#1"/>
+    <dgm:cxn modelId="{5AD959A6-AA63-4DEE-9AEA-A05D733D7CBB}" srcId="{7C98DC32-189F-4A27-BE50-00E9BDE511A0}" destId="{4B92B82C-B707-46A6-815C-85A4B5D58C95}" srcOrd="0" destOrd="0" parTransId="{97FAEA5C-0942-4C09-896A-83FD8DA6D497}" sibTransId="{BAA0929E-5C3B-4A2D-9E5E-A286EF0E7945}"/>
+    <dgm:cxn modelId="{14D93AA0-AB49-4B0F-B997-02B82414FA39}" type="presOf" srcId="{4B92B82C-B707-46A6-815C-85A4B5D58C95}" destId="{1D06B710-A4D9-4AA1-9822-FF7C674386F2}" srcOrd="0" destOrd="0" presId="urn:microsoft.com/office/officeart/2005/8/layout/hierarchy1#1"/>
+    <dgm:cxn modelId="{32ED0EFD-C5A4-4441-B6E3-E485FD514D0D}" type="presOf" srcId="{049AD344-B9F6-433F-8939-72992F580A35}" destId="{21AFEDF9-8E7C-4618-8A1A-BA2BB745DAF8}" srcOrd="0" destOrd="0" presId="urn:microsoft.com/office/officeart/2005/8/layout/hierarchy1#1"/>
+    <dgm:cxn modelId="{8ED98E97-64D2-4BBD-ABD9-4B0A2B691915}" type="presOf" srcId="{5B2C4268-2178-455C-BA19-D2DF7B9D4C9B}" destId="{7BC30418-C471-49E3-BE75-72D88BBE57C4}" srcOrd="0" destOrd="0" presId="urn:microsoft.com/office/officeart/2005/8/layout/hierarchy1#1"/>
+    <dgm:cxn modelId="{46CBCCB6-2FB6-405A-8CC4-63DF2863BDCA}" type="presOf" srcId="{AA14D931-C48B-4B15-90C2-F6954242D285}" destId="{BDB864F4-14DC-414B-A296-A41E361D3F0F}" srcOrd="0" destOrd="0" presId="urn:microsoft.com/office/officeart/2005/8/layout/hierarchy1#1"/>
+    <dgm:cxn modelId="{ABEAA255-CCCB-4941-8774-7629AB13F4C5}" type="presOf" srcId="{BD67FF2C-B8AD-42C5-8148-D02616F40919}" destId="{A4EAF9A3-F360-4DF1-9903-E72C51A73EF5}" srcOrd="0" destOrd="0" presId="urn:microsoft.com/office/officeart/2005/8/layout/hierarchy1#1"/>
+    <dgm:cxn modelId="{2AABA8FA-7129-45C7-B045-1E010412E08A}" type="presOf" srcId="{C246EE14-6690-46BA-87FC-0804A2C85C0F}" destId="{DE22886A-907A-4F23-AB2B-DAA13DEBC715}" srcOrd="0" destOrd="0" presId="urn:microsoft.com/office/officeart/2005/8/layout/hierarchy1#1"/>
+    <dgm:cxn modelId="{02A35771-CA07-4BDA-BAB0-DAA2D99D2461}" type="presOf" srcId="{7C98DC32-189F-4A27-BE50-00E9BDE511A0}" destId="{D7AD85B8-17F3-4AD4-A6B3-D1BC042AFC43}" srcOrd="0" destOrd="0" presId="urn:microsoft.com/office/officeart/2005/8/layout/hierarchy1#1"/>
+    <dgm:cxn modelId="{5D123446-35B7-4E8D-989E-DBA2A0805D46}" type="presOf" srcId="{92AB4239-1D9B-47D7-8722-1413570B11FA}" destId="{2659E00D-6773-4A31-9C6C-0D771BF023BD}" srcOrd="0" destOrd="0" presId="urn:microsoft.com/office/officeart/2005/8/layout/hierarchy1#1"/>
+    <dgm:cxn modelId="{8BC76928-9CBF-4A16-9A62-B57E361BF819}" type="presOf" srcId="{658D014B-3C36-41B1-8368-FE13F75BF980}" destId="{3722A0A2-2D74-41DC-AF96-69A1024D452D}" srcOrd="0" destOrd="0" presId="urn:microsoft.com/office/officeart/2005/8/layout/hierarchy1#1"/>
+    <dgm:cxn modelId="{B1F8B87F-2D80-455E-BCD0-5D8593A2A34B}" type="presOf" srcId="{B8B3E0A9-715A-490B-AD9E-38C0EECD682E}" destId="{DCDF3D70-875B-4840-A2E2-E7839D7275A1}" srcOrd="0" destOrd="0" presId="urn:microsoft.com/office/officeart/2005/8/layout/hierarchy1#1"/>
+    <dgm:cxn modelId="{0D4B9A0C-FAD6-49DD-B639-CA156BA38B17}" type="presOf" srcId="{F21326E0-E1F8-4119-8280-65717794C1CA}" destId="{E255F852-FEAA-42DE-A901-C0B95B8E01BE}" srcOrd="0" destOrd="0" presId="urn:microsoft.com/office/officeart/2005/8/layout/hierarchy1#1"/>
+    <dgm:cxn modelId="{4EA17C4C-9550-4B60-8BDC-AA3AADD3A7E8}" type="presOf" srcId="{C8308550-B524-4645-B9D8-D916DE97B786}" destId="{8C806F3B-A578-494A-9412-CF105F698CDD}" srcOrd="0" destOrd="0" presId="urn:microsoft.com/office/officeart/2005/8/layout/hierarchy1#1"/>
+    <dgm:cxn modelId="{89B80C9C-EC22-41E7-9348-ACBF459A4099}" srcId="{EB07A945-026B-4214-A108-35C597D56175}" destId="{AA14D931-C48B-4B15-90C2-F6954242D285}" srcOrd="3" destOrd="0" parTransId="{25DC863B-4B37-4262-9B42-F0D15D8A48FC}" sibTransId="{57C6CF8E-0B88-4759-8BE2-540F394AD02E}"/>
+    <dgm:cxn modelId="{49623602-7D04-4C6A-B0D9-F50557241E03}" type="presOf" srcId="{50C712E9-7758-4FD3-9527-57E892C13A2C}" destId="{3BD1CDE2-87DC-4C04-B7D5-7C1A77F6829F}" srcOrd="0" destOrd="0" presId="urn:microsoft.com/office/officeart/2005/8/layout/hierarchy1#1"/>
+    <dgm:cxn modelId="{CE483A5D-52BD-499E-B6D3-4E92FAC029C8}" type="presOf" srcId="{97FAEA5C-0942-4C09-896A-83FD8DA6D497}" destId="{607F1E8F-F020-4387-BCEC-18AC0F580CAE}" srcOrd="0" destOrd="0" presId="urn:microsoft.com/office/officeart/2005/8/layout/hierarchy1#1"/>
+    <dgm:cxn modelId="{106A8D69-8EAD-4FBA-9DE8-81B69BA94B18}" type="presOf" srcId="{1F5D4BB5-752A-4D19-8E0D-972BF922D97D}" destId="{BA9C9F7D-0B80-4457-B1B5-62AD1821998D}" srcOrd="0" destOrd="0" presId="urn:microsoft.com/office/officeart/2005/8/layout/hierarchy1#1"/>
+    <dgm:cxn modelId="{AB8CE1CC-1D36-4B89-8D8C-AF45EF8AC2C0}" srcId="{4B92B82C-B707-46A6-815C-85A4B5D58C95}" destId="{838487A5-8275-48FA-A714-7FE451C816D3}" srcOrd="2" destOrd="0" parTransId="{B8B3E0A9-715A-490B-AD9E-38C0EECD682E}" sibTransId="{2C1B8AD2-9331-4BD1-A069-A556D48A52BF}"/>
+    <dgm:cxn modelId="{9A53F90C-1EC2-45F6-9655-91489097B1FA}" type="presOf" srcId="{D1F2D66C-1D31-4AAE-BA17-310EAF0DBB1E}" destId="{25554101-251A-4AFD-878B-8F5F6CF15956}" srcOrd="0" destOrd="0" presId="urn:microsoft.com/office/officeart/2005/8/layout/hierarchy1#1"/>
+    <dgm:cxn modelId="{3DBD3CDE-9641-43EB-BE03-400A7F56B570}" srcId="{A38F2065-B34F-4C65-B433-8C1BA28DE0E5}" destId="{D197416B-66FD-46A5-BF1B-8D1D9BDB29B2}" srcOrd="0" destOrd="0" parTransId="{960433A7-E0D7-4B8C-BE8B-83AB1F009015}" sibTransId="{2E5B4DFA-0A31-4E4A-89E7-7A0B42D50E40}"/>
+    <dgm:cxn modelId="{BCD8F161-B05E-4638-8A27-2EA39F57625F}" type="presOf" srcId="{EB07A945-026B-4214-A108-35C597D56175}" destId="{09BCCA6A-5913-489A-94D9-5B48430A3D0B}" srcOrd="0" destOrd="0" presId="urn:microsoft.com/office/officeart/2005/8/layout/hierarchy1#1"/>
+    <dgm:cxn modelId="{050020D4-BD02-4121-B02F-220DED9C6A53}" type="presOf" srcId="{838487A5-8275-48FA-A714-7FE451C816D3}" destId="{0B607BF6-DC81-4920-A116-A92D9E6CFAC7}" srcOrd="0" destOrd="0" presId="urn:microsoft.com/office/officeart/2005/8/layout/hierarchy1#1"/>
+    <dgm:cxn modelId="{41A3377C-F1CB-478F-8070-A60DAAD7868C}" type="presOf" srcId="{A38F2065-B34F-4C65-B433-8C1BA28DE0E5}" destId="{837D00F6-5B76-40B7-B4B2-C071552D949E}" srcOrd="0" destOrd="0" presId="urn:microsoft.com/office/officeart/2005/8/layout/hierarchy1#1"/>
+    <dgm:cxn modelId="{096C5431-5A3B-40AD-87C5-93EF1E467697}" srcId="{92AB4239-1D9B-47D7-8722-1413570B11FA}" destId="{EB07A945-026B-4214-A108-35C597D56175}" srcOrd="0" destOrd="0" parTransId="{CB64363B-41E7-4832-894E-AAD59EA2D86E}" sibTransId="{24E0B0A0-734E-456A-9556-0FD77E4425AC}"/>
+    <dgm:cxn modelId="{A7DD3983-E3C1-4EF4-A674-C4E44D6601D4}" type="presOf" srcId="{25DC863B-4B37-4262-9B42-F0D15D8A48FC}" destId="{74A6193B-0E5F-4430-941E-57DE61393429}" srcOrd="0" destOrd="0" presId="urn:microsoft.com/office/officeart/2005/8/layout/hierarchy1#1"/>
+    <dgm:cxn modelId="{D87EE8C6-807E-4B5A-86E4-9AE940B3C9B0}" srcId="{EB07A945-026B-4214-A108-35C597D56175}" destId="{7C98DC32-189F-4A27-BE50-00E9BDE511A0}" srcOrd="1" destOrd="0" parTransId="{50C712E9-7758-4FD3-9527-57E892C13A2C}" sibTransId="{AEC90A46-D715-4A84-8D34-AB25036D8DAB}"/>
+    <dgm:cxn modelId="{B352F36D-27FE-4EA2-918F-617C70B25A4A}" srcId="{A38F2065-B34F-4C65-B433-8C1BA28DE0E5}" destId="{F21326E0-E1F8-4119-8280-65717794C1CA}" srcOrd="1" destOrd="0" parTransId="{19170CE0-2851-4276-8243-8557C492ADBC}" sibTransId="{BBF14F82-5EC8-4618-BC8D-7AA203DF2D7D}"/>
+    <dgm:cxn modelId="{C2F14DB4-56E4-4570-8ED4-1ABCFB2303D8}" srcId="{4B92B82C-B707-46A6-815C-85A4B5D58C95}" destId="{C8308550-B524-4645-B9D8-D916DE97B786}" srcOrd="3" destOrd="0" parTransId="{5B2C4268-2178-455C-BA19-D2DF7B9D4C9B}" sibTransId="{F45F18CD-FE47-49CB-808A-12B0CE6B57B7}"/>
+    <dgm:cxn modelId="{48D10E11-CA83-4BB8-9769-1871E10EADFA}" type="presOf" srcId="{3F99138E-4194-41B2-B9F5-A44CFB6F5205}" destId="{D3ACC530-2712-458D-B0DE-0FF90064D2CA}" srcOrd="0" destOrd="0" presId="urn:microsoft.com/office/officeart/2005/8/layout/hierarchy1#1"/>
+    <dgm:cxn modelId="{C57C885B-81AE-4D73-BDC0-B98544D1C937}" type="presOf" srcId="{19170CE0-2851-4276-8243-8557C492ADBC}" destId="{9A9F7249-ECFE-43A8-BA0B-FEB9058E9353}" srcOrd="0" destOrd="0" presId="urn:microsoft.com/office/officeart/2005/8/layout/hierarchy1#1"/>
+    <dgm:cxn modelId="{98C132A3-F3BA-4BF9-9FBB-776EA0F7B7EC}" srcId="{4B92B82C-B707-46A6-815C-85A4B5D58C95}" destId="{9D4874D3-E5F0-4162-8BDF-734E5291EC51}" srcOrd="1" destOrd="0" parTransId="{658D014B-3C36-41B1-8368-FE13F75BF980}" sibTransId="{617A1EC3-6346-4AE7-AF96-835D17E7997E}"/>
+    <dgm:cxn modelId="{89EB382A-66E7-47B2-82BD-D13897F0AF1A}" srcId="{EB07A945-026B-4214-A108-35C597D56175}" destId="{1F5D4BB5-752A-4D19-8E0D-972BF922D97D}" srcOrd="0" destOrd="0" parTransId="{049AD344-B9F6-433F-8939-72992F580A35}" sibTransId="{35113674-66D3-495F-878E-6170A02C51BC}"/>
     <dgm:cxn modelId="{3E078C20-F91B-4854-B779-0EA89FAA0FE6}" srcId="{4B92B82C-B707-46A6-815C-85A4B5D58C95}" destId="{D1F2D66C-1D31-4AAE-BA17-310EAF0DBB1E}" srcOrd="0" destOrd="0" parTransId="{C246EE14-6690-46BA-87FC-0804A2C85C0F}" sibTransId="{5185B5C8-12AE-4F90-87D8-791F99EDC8EA}"/>
-    <dgm:cxn modelId="{99133626-C11F-479E-9085-AE10B047FE42}" type="presOf" srcId="{7C98DC32-189F-4A27-BE50-00E9BDE511A0}" destId="{D7AD85B8-17F3-4AD4-A6B3-D1BC042AFC43}" srcOrd="0" destOrd="0" presId="urn:microsoft.com/office/officeart/2005/8/layout/hierarchy1#1"/>
-    <dgm:cxn modelId="{89EB382A-66E7-47B2-82BD-D13897F0AF1A}" srcId="{EB07A945-026B-4214-A108-35C597D56175}" destId="{1F5D4BB5-752A-4D19-8E0D-972BF922D97D}" srcOrd="0" destOrd="0" parTransId="{049AD344-B9F6-433F-8939-72992F580A35}" sibTransId="{35113674-66D3-495F-878E-6170A02C51BC}"/>
-    <dgm:cxn modelId="{E88F522A-DDF2-41C5-A4AD-0A6F05830383}" type="presOf" srcId="{AA14D931-C48B-4B15-90C2-F6954242D285}" destId="{BDB864F4-14DC-414B-A296-A41E361D3F0F}" srcOrd="0" destOrd="0" presId="urn:microsoft.com/office/officeart/2005/8/layout/hierarchy1#1"/>
-    <dgm:cxn modelId="{70E45730-F13B-45E3-9BBC-9A7AECBF3103}" type="presOf" srcId="{EB07A945-026B-4214-A108-35C597D56175}" destId="{09BCCA6A-5913-489A-94D9-5B48430A3D0B}" srcOrd="0" destOrd="0" presId="urn:microsoft.com/office/officeart/2005/8/layout/hierarchy1#1"/>
-    <dgm:cxn modelId="{096C5431-5A3B-40AD-87C5-93EF1E467697}" srcId="{92AB4239-1D9B-47D7-8722-1413570B11FA}" destId="{EB07A945-026B-4214-A108-35C597D56175}" srcOrd="0" destOrd="0" parTransId="{CB64363B-41E7-4832-894E-AAD59EA2D86E}" sibTransId="{24E0B0A0-734E-456A-9556-0FD77E4425AC}"/>
-    <dgm:cxn modelId="{98929E34-6870-4053-A451-9AC98F466646}" type="presOf" srcId="{92AB4239-1D9B-47D7-8722-1413570B11FA}" destId="{2659E00D-6773-4A31-9C6C-0D771BF023BD}" srcOrd="0" destOrd="0" presId="urn:microsoft.com/office/officeart/2005/8/layout/hierarchy1#1"/>
-    <dgm:cxn modelId="{D5F1D841-9551-423C-B766-30602EA8A03F}" type="presOf" srcId="{D197416B-66FD-46A5-BF1B-8D1D9BDB29B2}" destId="{D90FD545-48FC-4ADD-B0D2-8CB6432A64E2}" srcOrd="0" destOrd="0" presId="urn:microsoft.com/office/officeart/2005/8/layout/hierarchy1#1"/>
-    <dgm:cxn modelId="{ACA4F142-2151-479B-A227-80925F494026}" type="presOf" srcId="{131C55BB-528F-4C8C-A0C0-124367DFD0CB}" destId="{47FE7811-80A5-475E-8A7B-3DD3233A3C3C}" srcOrd="0" destOrd="0" presId="urn:microsoft.com/office/officeart/2005/8/layout/hierarchy1#1"/>
-    <dgm:cxn modelId="{E891A763-1BD3-4852-B68A-8FF2AD3724BF}" type="presOf" srcId="{C246EE14-6690-46BA-87FC-0804A2C85C0F}" destId="{DE22886A-907A-4F23-AB2B-DAA13DEBC715}" srcOrd="0" destOrd="0" presId="urn:microsoft.com/office/officeart/2005/8/layout/hierarchy1#1"/>
-    <dgm:cxn modelId="{4C266F45-BF26-4B5F-B36C-6197F3A15826}" type="presOf" srcId="{049AD344-B9F6-433F-8939-72992F580A35}" destId="{21AFEDF9-8E7C-4618-8A1A-BA2BB745DAF8}" srcOrd="0" destOrd="0" presId="urn:microsoft.com/office/officeart/2005/8/layout/hierarchy1#1"/>
-    <dgm:cxn modelId="{443E8848-83B1-4A9F-9560-949AFAF1EA71}" type="presOf" srcId="{960433A7-E0D7-4B8C-BE8B-83AB1F009015}" destId="{53B36E2C-2BAE-42AD-9F03-A4F1A010F22A}" srcOrd="0" destOrd="0" presId="urn:microsoft.com/office/officeart/2005/8/layout/hierarchy1#1"/>
-    <dgm:cxn modelId="{34649C4D-DD7D-45A2-8FCE-F31AFECCCD80}" type="presOf" srcId="{4B92B82C-B707-46A6-815C-85A4B5D58C95}" destId="{1D06B710-A4D9-4AA1-9822-FF7C674386F2}" srcOrd="0" destOrd="0" presId="urn:microsoft.com/office/officeart/2005/8/layout/hierarchy1#1"/>
-    <dgm:cxn modelId="{B352F36D-27FE-4EA2-918F-617C70B25A4A}" srcId="{A38F2065-B34F-4C65-B433-8C1BA28DE0E5}" destId="{F21326E0-E1F8-4119-8280-65717794C1CA}" srcOrd="1" destOrd="0" parTransId="{19170CE0-2851-4276-8243-8557C492ADBC}" sibTransId="{BBF14F82-5EC8-4618-BC8D-7AA203DF2D7D}"/>
     <dgm:cxn modelId="{B197246F-CB64-4777-97CE-6404DF610E4A}" srcId="{EB07A945-026B-4214-A108-35C597D56175}" destId="{A38F2065-B34F-4C65-B433-8C1BA28DE0E5}" srcOrd="2" destOrd="0" parTransId="{3F99138E-4194-41B2-B9F5-A44CFB6F5205}" sibTransId="{D6FE6D9D-1C44-4640-9FFC-2C8788FCFC20}"/>
-    <dgm:cxn modelId="{4940B974-6C07-4329-A59D-634781552476}" type="presOf" srcId="{C8308550-B524-4645-B9D8-D916DE97B786}" destId="{8C806F3B-A578-494A-9412-CF105F698CDD}" srcOrd="0" destOrd="0" presId="urn:microsoft.com/office/officeart/2005/8/layout/hierarchy1#1"/>
-    <dgm:cxn modelId="{F7781555-E48A-475F-8779-4749E2CAE518}" type="presOf" srcId="{1F5D4BB5-752A-4D19-8E0D-972BF922D97D}" destId="{BA9C9F7D-0B80-4457-B1B5-62AD1821998D}" srcOrd="0" destOrd="0" presId="urn:microsoft.com/office/officeart/2005/8/layout/hierarchy1#1"/>
-    <dgm:cxn modelId="{16C80893-4021-4F76-A549-46A24D41BEBC}" type="presOf" srcId="{F21326E0-E1F8-4119-8280-65717794C1CA}" destId="{E255F852-FEAA-42DE-A901-C0B95B8E01BE}" srcOrd="0" destOrd="0" presId="urn:microsoft.com/office/officeart/2005/8/layout/hierarchy1#1"/>
-    <dgm:cxn modelId="{14EF1493-23A2-4628-B41F-9F19E8192315}" type="presOf" srcId="{5B2C4268-2178-455C-BA19-D2DF7B9D4C9B}" destId="{7BC30418-C471-49E3-BE75-72D88BBE57C4}" srcOrd="0" destOrd="0" presId="urn:microsoft.com/office/officeart/2005/8/layout/hierarchy1#1"/>
-    <dgm:cxn modelId="{89B80C9C-EC22-41E7-9348-ACBF459A4099}" srcId="{EB07A945-026B-4214-A108-35C597D56175}" destId="{AA14D931-C48B-4B15-90C2-F6954242D285}" srcOrd="3" destOrd="0" parTransId="{25DC863B-4B37-4262-9B42-F0D15D8A48FC}" sibTransId="{57C6CF8E-0B88-4759-8BE2-540F394AD02E}"/>
-    <dgm:cxn modelId="{E3B1949E-A329-4692-BAD7-21AE623EDE2F}" type="presOf" srcId="{D1F2D66C-1D31-4AAE-BA17-310EAF0DBB1E}" destId="{25554101-251A-4AFD-878B-8F5F6CF15956}" srcOrd="0" destOrd="0" presId="urn:microsoft.com/office/officeart/2005/8/layout/hierarchy1#1"/>
-    <dgm:cxn modelId="{98C132A3-F3BA-4BF9-9FBB-776EA0F7B7EC}" srcId="{4B92B82C-B707-46A6-815C-85A4B5D58C95}" destId="{9D4874D3-E5F0-4162-8BDF-734E5291EC51}" srcOrd="1" destOrd="0" parTransId="{658D014B-3C36-41B1-8368-FE13F75BF980}" sibTransId="{617A1EC3-6346-4AE7-AF96-835D17E7997E}"/>
-    <dgm:cxn modelId="{2F3238A3-DC60-4EE5-B116-F721A3EB5B58}" type="presOf" srcId="{BD67FF2C-B8AD-42C5-8148-D02616F40919}" destId="{A4EAF9A3-F360-4DF1-9903-E72C51A73EF5}" srcOrd="0" destOrd="0" presId="urn:microsoft.com/office/officeart/2005/8/layout/hierarchy1#1"/>
-    <dgm:cxn modelId="{5AD959A6-AA63-4DEE-9AEA-A05D733D7CBB}" srcId="{7C98DC32-189F-4A27-BE50-00E9BDE511A0}" destId="{4B92B82C-B707-46A6-815C-85A4B5D58C95}" srcOrd="0" destOrd="0" parTransId="{97FAEA5C-0942-4C09-896A-83FD8DA6D497}" sibTransId="{BAA0929E-5C3B-4A2D-9E5E-A286EF0E7945}"/>
-    <dgm:cxn modelId="{C2F14DB4-56E4-4570-8ED4-1ABCFB2303D8}" srcId="{4B92B82C-B707-46A6-815C-85A4B5D58C95}" destId="{C8308550-B524-4645-B9D8-D916DE97B786}" srcOrd="3" destOrd="0" parTransId="{5B2C4268-2178-455C-BA19-D2DF7B9D4C9B}" sibTransId="{F45F18CD-FE47-49CB-808A-12B0CE6B57B7}"/>
-    <dgm:cxn modelId="{D87EE8C6-807E-4B5A-86E4-9AE940B3C9B0}" srcId="{EB07A945-026B-4214-A108-35C597D56175}" destId="{7C98DC32-189F-4A27-BE50-00E9BDE511A0}" srcOrd="1" destOrd="0" parTransId="{50C712E9-7758-4FD3-9527-57E892C13A2C}" sibTransId="{AEC90A46-D715-4A84-8D34-AB25036D8DAB}"/>
-    <dgm:cxn modelId="{750738C8-AFDF-4071-994F-19839947B8CE}" type="presOf" srcId="{50C712E9-7758-4FD3-9527-57E892C13A2C}" destId="{3BD1CDE2-87DC-4C04-B7D5-7C1A77F6829F}" srcOrd="0" destOrd="0" presId="urn:microsoft.com/office/officeart/2005/8/layout/hierarchy1#1"/>
-    <dgm:cxn modelId="{AB8CE1CC-1D36-4B89-8D8C-AF45EF8AC2C0}" srcId="{4B92B82C-B707-46A6-815C-85A4B5D58C95}" destId="{838487A5-8275-48FA-A714-7FE451C816D3}" srcOrd="2" destOrd="0" parTransId="{B8B3E0A9-715A-490B-AD9E-38C0EECD682E}" sibTransId="{2C1B8AD2-9331-4BD1-A069-A556D48A52BF}"/>
-    <dgm:cxn modelId="{3ADEBDD8-784A-4243-B30E-E1CE67B3E5F6}" type="presOf" srcId="{838487A5-8275-48FA-A714-7FE451C816D3}" destId="{0B607BF6-DC81-4920-A116-A92D9E6CFAC7}" srcOrd="0" destOrd="0" presId="urn:microsoft.com/office/officeart/2005/8/layout/hierarchy1#1"/>
-    <dgm:cxn modelId="{3DBD3CDE-9641-43EB-BE03-400A7F56B570}" srcId="{A38F2065-B34F-4C65-B433-8C1BA28DE0E5}" destId="{D197416B-66FD-46A5-BF1B-8D1D9BDB29B2}" srcOrd="0" destOrd="0" parTransId="{960433A7-E0D7-4B8C-BE8B-83AB1F009015}" sibTransId="{2E5B4DFA-0A31-4E4A-89E7-7A0B42D50E40}"/>
-    <dgm:cxn modelId="{51CAA8E5-72B6-4937-B159-043DF5C192A3}" type="presOf" srcId="{97FAEA5C-0942-4C09-896A-83FD8DA6D497}" destId="{607F1E8F-F020-4387-BCEC-18AC0F580CAE}" srcOrd="0" destOrd="0" presId="urn:microsoft.com/office/officeart/2005/8/layout/hierarchy1#1"/>
+    <dgm:cxn modelId="{0FF21FC5-E03C-4A64-8B92-5A6B3883B2F6}" type="presOf" srcId="{D197416B-66FD-46A5-BF1B-8D1D9BDB29B2}" destId="{D90FD545-48FC-4ADD-B0D2-8CB6432A64E2}" srcOrd="0" destOrd="0" presId="urn:microsoft.com/office/officeart/2005/8/layout/hierarchy1#1"/>
+    <dgm:cxn modelId="{5D4CFA70-2552-400F-B5EE-740315614341}" type="presOf" srcId="{960433A7-E0D7-4B8C-BE8B-83AB1F009015}" destId="{53B36E2C-2BAE-42AD-9F03-A4F1A010F22A}" srcOrd="0" destOrd="0" presId="urn:microsoft.com/office/officeart/2005/8/layout/hierarchy1#1"/>
     <dgm:cxn modelId="{1E5BF8ED-92FE-49BB-AF76-2AADA3547212}" srcId="{A38F2065-B34F-4C65-B433-8C1BA28DE0E5}" destId="{BD67FF2C-B8AD-42C5-8148-D02616F40919}" srcOrd="2" destOrd="0" parTransId="{131C55BB-528F-4C8C-A0C0-124367DFD0CB}" sibTransId="{870F4831-E48F-4DDB-98BE-DD38F4F640D4}"/>
-    <dgm:cxn modelId="{DA8D36F3-962F-4AF2-A8CE-F6AC3ED965AB}" type="presOf" srcId="{19170CE0-2851-4276-8243-8557C492ADBC}" destId="{9A9F7249-ECFE-43A8-BA0B-FEB9058E9353}" srcOrd="0" destOrd="0" presId="urn:microsoft.com/office/officeart/2005/8/layout/hierarchy1#1"/>
-    <dgm:cxn modelId="{0FC4FAFD-408C-47CA-AAA5-9D88E99B7F06}" type="presOf" srcId="{B8B3E0A9-715A-490B-AD9E-38C0EECD682E}" destId="{DCDF3D70-875B-4840-A2E2-E7839D7275A1}" srcOrd="0" destOrd="0" presId="urn:microsoft.com/office/officeart/2005/8/layout/hierarchy1#1"/>
-    <dgm:cxn modelId="{F65F7EFD-F91E-4E32-A42D-1250CBF2EAE9}" type="presParOf" srcId="{2659E00D-6773-4A31-9C6C-0D771BF023BD}" destId="{83B84AFF-320D-4201-AF7D-B05FE7DB7B98}" srcOrd="0" destOrd="0" presId="urn:microsoft.com/office/officeart/2005/8/layout/hierarchy1#1"/>
-    <dgm:cxn modelId="{6E97C190-5D1B-4AAB-BAAE-500DC8C2B853}" type="presParOf" srcId="{83B84AFF-320D-4201-AF7D-B05FE7DB7B98}" destId="{C942551E-415E-4E8F-B2C2-A65C23657200}" srcOrd="0" destOrd="0" presId="urn:microsoft.com/office/officeart/2005/8/layout/hierarchy1#1"/>
-    <dgm:cxn modelId="{854360B2-5E57-4701-A0D5-FC947284A9F3}" type="presParOf" srcId="{C942551E-415E-4E8F-B2C2-A65C23657200}" destId="{C3327DDE-7A6F-4237-8EB2-E8F5A38EF4DB}" srcOrd="0" destOrd="0" presId="urn:microsoft.com/office/officeart/2005/8/layout/hierarchy1#1"/>
-    <dgm:cxn modelId="{8658E2E1-13CD-4F2E-AB62-982AF1ED4D6A}" type="presParOf" srcId="{C942551E-415E-4E8F-B2C2-A65C23657200}" destId="{09BCCA6A-5913-489A-94D9-5B48430A3D0B}" srcOrd="1" destOrd="0" presId="urn:microsoft.com/office/officeart/2005/8/layout/hierarchy1#1"/>
-    <dgm:cxn modelId="{D6E98820-FB3F-45B6-916B-D9F09D431347}" type="presParOf" srcId="{83B84AFF-320D-4201-AF7D-B05FE7DB7B98}" destId="{F392CD07-6A6C-4ADC-9C2F-EAD32A0D89B1}" srcOrd="1" destOrd="0" presId="urn:microsoft.com/office/officeart/2005/8/layout/hierarchy1#1"/>
-    <dgm:cxn modelId="{713C3EF4-6D8A-405C-B2A8-16FF626F2146}" type="presParOf" srcId="{F392CD07-6A6C-4ADC-9C2F-EAD32A0D89B1}" destId="{21AFEDF9-8E7C-4618-8A1A-BA2BB745DAF8}" srcOrd="0" destOrd="0" presId="urn:microsoft.com/office/officeart/2005/8/layout/hierarchy1#1"/>
-    <dgm:cxn modelId="{16CE8B35-9A13-494E-BD5B-00AD8E42253B}" type="presParOf" srcId="{F392CD07-6A6C-4ADC-9C2F-EAD32A0D89B1}" destId="{8BE28188-B6D1-4FD5-A619-37F70CD9E6EC}" srcOrd="1" destOrd="0" presId="urn:microsoft.com/office/officeart/2005/8/layout/hierarchy1#1"/>
-    <dgm:cxn modelId="{30DB735E-767D-4B55-BC02-0628BCA5E9C3}" type="presParOf" srcId="{8BE28188-B6D1-4FD5-A619-37F70CD9E6EC}" destId="{5B78A84C-4B7A-49CA-AA6E-F2C5A79C1D1C}" srcOrd="0" destOrd="0" presId="urn:microsoft.com/office/officeart/2005/8/layout/hierarchy1#1"/>
-    <dgm:cxn modelId="{20757C68-3BDE-41C2-BE3A-C3F63A4A3077}" type="presParOf" srcId="{5B78A84C-4B7A-49CA-AA6E-F2C5A79C1D1C}" destId="{8626DE08-3994-4B1C-9530-2F3819FAA22D}" srcOrd="0" destOrd="0" presId="urn:microsoft.com/office/officeart/2005/8/layout/hierarchy1#1"/>
-    <dgm:cxn modelId="{173503EB-5376-4975-8175-4472DB67A698}" type="presParOf" srcId="{5B78A84C-4B7A-49CA-AA6E-F2C5A79C1D1C}" destId="{BA9C9F7D-0B80-4457-B1B5-62AD1821998D}" srcOrd="1" destOrd="0" presId="urn:microsoft.com/office/officeart/2005/8/layout/hierarchy1#1"/>
-    <dgm:cxn modelId="{B47117FB-46AB-4626-982C-980343859A28}" type="presParOf" srcId="{8BE28188-B6D1-4FD5-A619-37F70CD9E6EC}" destId="{BBD83392-246E-4A1D-931B-695D4E5EE258}" srcOrd="1" destOrd="0" presId="urn:microsoft.com/office/officeart/2005/8/layout/hierarchy1#1"/>
-    <dgm:cxn modelId="{8B2CA26E-4855-4C4F-8EF1-7644AF07B49F}" type="presParOf" srcId="{F392CD07-6A6C-4ADC-9C2F-EAD32A0D89B1}" destId="{3BD1CDE2-87DC-4C04-B7D5-7C1A77F6829F}" srcOrd="2" destOrd="0" presId="urn:microsoft.com/office/officeart/2005/8/layout/hierarchy1#1"/>
-    <dgm:cxn modelId="{9C03AC37-8614-4673-846A-CD9079F52C5B}" type="presParOf" srcId="{F392CD07-6A6C-4ADC-9C2F-EAD32A0D89B1}" destId="{AAE34AD1-D539-49DF-A964-F17C7609B0B9}" srcOrd="3" destOrd="0" presId="urn:microsoft.com/office/officeart/2005/8/layout/hierarchy1#1"/>
-    <dgm:cxn modelId="{A45F79E3-AB4F-439F-9C44-475667023036}" type="presParOf" srcId="{AAE34AD1-D539-49DF-A964-F17C7609B0B9}" destId="{69EA1660-F540-4D60-8EFC-EEEF1A81D131}" srcOrd="0" destOrd="0" presId="urn:microsoft.com/office/officeart/2005/8/layout/hierarchy1#1"/>
-    <dgm:cxn modelId="{4E19F49D-DEA9-4F4B-8226-4E8431BCE0BE}" type="presParOf" srcId="{69EA1660-F540-4D60-8EFC-EEEF1A81D131}" destId="{4EEE7987-0ABC-4E3E-96A8-166E75A03331}" srcOrd="0" destOrd="0" presId="urn:microsoft.com/office/officeart/2005/8/layout/hierarchy1#1"/>
-    <dgm:cxn modelId="{649338FB-FE20-43F6-BD12-7458B92CACF8}" type="presParOf" srcId="{69EA1660-F540-4D60-8EFC-EEEF1A81D131}" destId="{D7AD85B8-17F3-4AD4-A6B3-D1BC042AFC43}" srcOrd="1" destOrd="0" presId="urn:microsoft.com/office/officeart/2005/8/layout/hierarchy1#1"/>
-    <dgm:cxn modelId="{1FF022D8-0985-44E4-A453-81A805E47564}" type="presParOf" srcId="{AAE34AD1-D539-49DF-A964-F17C7609B0B9}" destId="{7A3A3367-D7EA-4117-9A72-6DCA83E03072}" srcOrd="1" destOrd="0" presId="urn:microsoft.com/office/officeart/2005/8/layout/hierarchy1#1"/>
-    <dgm:cxn modelId="{E7C1F637-41ED-4F2A-98FE-BFF6ED958C63}" type="presParOf" srcId="{7A3A3367-D7EA-4117-9A72-6DCA83E03072}" destId="{607F1E8F-F020-4387-BCEC-18AC0F580CAE}" srcOrd="0" destOrd="0" presId="urn:microsoft.com/office/officeart/2005/8/layout/hierarchy1#1"/>
-    <dgm:cxn modelId="{B636CCEE-5162-49FE-9689-3A485B58536F}" type="presParOf" srcId="{7A3A3367-D7EA-4117-9A72-6DCA83E03072}" destId="{07F83A58-04A6-46CB-8E16-BD389E9DC4C7}" srcOrd="1" destOrd="0" presId="urn:microsoft.com/office/officeart/2005/8/layout/hierarchy1#1"/>
-    <dgm:cxn modelId="{4BEEAD66-B26D-4BB9-85AC-C03AE67CA404}" type="presParOf" srcId="{07F83A58-04A6-46CB-8E16-BD389E9DC4C7}" destId="{CC18730E-9CE6-4C7C-BDC8-F2F666F69F27}" srcOrd="0" destOrd="0" presId="urn:microsoft.com/office/officeart/2005/8/layout/hierarchy1#1"/>
-    <dgm:cxn modelId="{19C79232-4E0C-4647-94C6-ADFB0A8CEF6A}" type="presParOf" srcId="{CC18730E-9CE6-4C7C-BDC8-F2F666F69F27}" destId="{25AC3706-5088-4AD7-B82C-73369EEC2AB2}" srcOrd="0" destOrd="0" presId="urn:microsoft.com/office/officeart/2005/8/layout/hierarchy1#1"/>
-    <dgm:cxn modelId="{B6C6EA83-4200-4C4F-83E6-4CEDFAE930FC}" type="presParOf" srcId="{CC18730E-9CE6-4C7C-BDC8-F2F666F69F27}" destId="{1D06B710-A4D9-4AA1-9822-FF7C674386F2}" srcOrd="1" destOrd="0" presId="urn:microsoft.com/office/officeart/2005/8/layout/hierarchy1#1"/>
-    <dgm:cxn modelId="{F093C60D-9DD8-4160-BB23-589F2408446C}" type="presParOf" srcId="{07F83A58-04A6-46CB-8E16-BD389E9DC4C7}" destId="{6AC36224-528D-4EA4-9231-6EB80114CE6E}" srcOrd="1" destOrd="0" presId="urn:microsoft.com/office/officeart/2005/8/layout/hierarchy1#1"/>
-    <dgm:cxn modelId="{34068E34-F144-4ADB-826D-7DF70E40420D}" type="presParOf" srcId="{6AC36224-528D-4EA4-9231-6EB80114CE6E}" destId="{DE22886A-907A-4F23-AB2B-DAA13DEBC715}" srcOrd="0" destOrd="0" presId="urn:microsoft.com/office/officeart/2005/8/layout/hierarchy1#1"/>
-    <dgm:cxn modelId="{EF800381-1112-465C-A59E-8335FAEE8F9B}" type="presParOf" srcId="{6AC36224-528D-4EA4-9231-6EB80114CE6E}" destId="{94673C56-98CD-4684-B8BB-518C35FD9445}" srcOrd="1" destOrd="0" presId="urn:microsoft.com/office/officeart/2005/8/layout/hierarchy1#1"/>
-    <dgm:cxn modelId="{E68469BE-A164-4DD2-ABC5-7BE2A988C68E}" type="presParOf" srcId="{94673C56-98CD-4684-B8BB-518C35FD9445}" destId="{B9493FA6-0FBB-462F-9978-9B13D2B23D8C}" srcOrd="0" destOrd="0" presId="urn:microsoft.com/office/officeart/2005/8/layout/hierarchy1#1"/>
-    <dgm:cxn modelId="{C4709E49-E756-47D2-9812-3E853F8CAB49}" type="presParOf" srcId="{B9493FA6-0FBB-462F-9978-9B13D2B23D8C}" destId="{91BB21BE-1FBF-4F8F-B57F-631155F00AC7}" srcOrd="0" destOrd="0" presId="urn:microsoft.com/office/officeart/2005/8/layout/hierarchy1#1"/>
-    <dgm:cxn modelId="{371FB363-2959-46DC-A835-766D3BF63423}" type="presParOf" srcId="{B9493FA6-0FBB-462F-9978-9B13D2B23D8C}" destId="{25554101-251A-4AFD-878B-8F5F6CF15956}" srcOrd="1" destOrd="0" presId="urn:microsoft.com/office/officeart/2005/8/layout/hierarchy1#1"/>
-    <dgm:cxn modelId="{BCF6BED7-D9C6-4FD5-8904-EC76C76D34F3}" type="presParOf" srcId="{94673C56-98CD-4684-B8BB-518C35FD9445}" destId="{5126510B-23CF-47CB-864F-6D17F4F9F5DA}" srcOrd="1" destOrd="0" presId="urn:microsoft.com/office/officeart/2005/8/layout/hierarchy1#1"/>
-    <dgm:cxn modelId="{F834CF1C-ED20-45B6-854B-1C9FC6F49EA7}" type="presParOf" srcId="{6AC36224-528D-4EA4-9231-6EB80114CE6E}" destId="{3722A0A2-2D74-41DC-AF96-69A1024D452D}" srcOrd="2" destOrd="0" presId="urn:microsoft.com/office/officeart/2005/8/layout/hierarchy1#1"/>
-    <dgm:cxn modelId="{1888459E-0D89-43EE-8862-BA0AF01E2E20}" type="presParOf" srcId="{6AC36224-528D-4EA4-9231-6EB80114CE6E}" destId="{186B0EC2-ABD8-41F8-8059-6BE2063BA44B}" srcOrd="3" destOrd="0" presId="urn:microsoft.com/office/officeart/2005/8/layout/hierarchy1#1"/>
-    <dgm:cxn modelId="{FB832FB1-E8A6-4D3E-8483-5C6131C0DA40}" type="presParOf" srcId="{186B0EC2-ABD8-41F8-8059-6BE2063BA44B}" destId="{2FD7E944-0BE0-48AB-A9E5-FF96B9BF8C14}" srcOrd="0" destOrd="0" presId="urn:microsoft.com/office/officeart/2005/8/layout/hierarchy1#1"/>
-    <dgm:cxn modelId="{3CC01823-7BDE-4B5B-9658-6BFAE28E6DF0}" type="presParOf" srcId="{2FD7E944-0BE0-48AB-A9E5-FF96B9BF8C14}" destId="{C1AACEBE-A919-47B0-807F-AE07D44FDCE8}" srcOrd="0" destOrd="0" presId="urn:microsoft.com/office/officeart/2005/8/layout/hierarchy1#1"/>
-    <dgm:cxn modelId="{6CDF1B23-D815-43FC-87A5-9E78D1E7889E}" type="presParOf" srcId="{2FD7E944-0BE0-48AB-A9E5-FF96B9BF8C14}" destId="{8D882851-917F-4D7D-BBA5-4E04A4D30379}" srcOrd="1" destOrd="0" presId="urn:microsoft.com/office/officeart/2005/8/layout/hierarchy1#1"/>
-    <dgm:cxn modelId="{39F24072-5184-43A4-A461-5AB96B517C86}" type="presParOf" srcId="{186B0EC2-ABD8-41F8-8059-6BE2063BA44B}" destId="{AF30B11D-7EB6-4F6E-BD60-9DBC46A2C8B0}" srcOrd="1" destOrd="0" presId="urn:microsoft.com/office/officeart/2005/8/layout/hierarchy1#1"/>
-    <dgm:cxn modelId="{75DDBAD9-881E-4FF6-AD92-119F9F2411A9}" type="presParOf" srcId="{6AC36224-528D-4EA4-9231-6EB80114CE6E}" destId="{DCDF3D70-875B-4840-A2E2-E7839D7275A1}" srcOrd="4" destOrd="0" presId="urn:microsoft.com/office/officeart/2005/8/layout/hierarchy1#1"/>
-    <dgm:cxn modelId="{2087A7A9-EBA8-4313-9CC1-7871003269E7}" type="presParOf" srcId="{6AC36224-528D-4EA4-9231-6EB80114CE6E}" destId="{44C94852-B0BD-404A-A466-F04A746CEAE6}" srcOrd="5" destOrd="0" presId="urn:microsoft.com/office/officeart/2005/8/layout/hierarchy1#1"/>
-    <dgm:cxn modelId="{B08A0912-E599-40E3-9022-FAB7C6792D4C}" type="presParOf" srcId="{44C94852-B0BD-404A-A466-F04A746CEAE6}" destId="{9AFB9B65-8BB4-47BD-948C-D1C2C7AFDA81}" srcOrd="0" destOrd="0" presId="urn:microsoft.com/office/officeart/2005/8/layout/hierarchy1#1"/>
-    <dgm:cxn modelId="{FF108342-D914-4B9E-A852-3A6BF9CB2D26}" type="presParOf" srcId="{9AFB9B65-8BB4-47BD-948C-D1C2C7AFDA81}" destId="{B03D2095-9859-4E72-8887-85DB0971DB2F}" srcOrd="0" destOrd="0" presId="urn:microsoft.com/office/officeart/2005/8/layout/hierarchy1#1"/>
-    <dgm:cxn modelId="{08B17FFA-DC87-4312-A09E-FE7FF78D38AB}" type="presParOf" srcId="{9AFB9B65-8BB4-47BD-948C-D1C2C7AFDA81}" destId="{0B607BF6-DC81-4920-A116-A92D9E6CFAC7}" srcOrd="1" destOrd="0" presId="urn:microsoft.com/office/officeart/2005/8/layout/hierarchy1#1"/>
-    <dgm:cxn modelId="{95CEC266-68C4-44D4-B61E-0B7B72CD87BE}" type="presParOf" srcId="{44C94852-B0BD-404A-A466-F04A746CEAE6}" destId="{AA8643B8-8468-4303-8443-1509B0DE8551}" srcOrd="1" destOrd="0" presId="urn:microsoft.com/office/officeart/2005/8/layout/hierarchy1#1"/>
-    <dgm:cxn modelId="{ACC28CF9-A00B-403A-B147-2798EE9C4959}" type="presParOf" srcId="{6AC36224-528D-4EA4-9231-6EB80114CE6E}" destId="{7BC30418-C471-49E3-BE75-72D88BBE57C4}" srcOrd="6" destOrd="0" presId="urn:microsoft.com/office/officeart/2005/8/layout/hierarchy1#1"/>
-    <dgm:cxn modelId="{07188233-79F5-41C1-A8F9-209E7963B0EA}" type="presParOf" srcId="{6AC36224-528D-4EA4-9231-6EB80114CE6E}" destId="{C184FB2A-8351-445C-B8D5-649A11042B6D}" srcOrd="7" destOrd="0" presId="urn:microsoft.com/office/officeart/2005/8/layout/hierarchy1#1"/>
-    <dgm:cxn modelId="{2969619C-794E-43F5-A17B-38A174B3EC22}" type="presParOf" srcId="{C184FB2A-8351-445C-B8D5-649A11042B6D}" destId="{9DAB1660-E739-4FA4-A17A-C5291BC8A314}" srcOrd="0" destOrd="0" presId="urn:microsoft.com/office/officeart/2005/8/layout/hierarchy1#1"/>
-    <dgm:cxn modelId="{D9FC6D42-9372-4F86-A619-5D3858165DF0}" type="presParOf" srcId="{9DAB1660-E739-4FA4-A17A-C5291BC8A314}" destId="{B8A3B9E2-64A0-47A3-A0F2-21DD4A840EAB}" srcOrd="0" destOrd="0" presId="urn:microsoft.com/office/officeart/2005/8/layout/hierarchy1#1"/>
-    <dgm:cxn modelId="{0C7DD812-5BF4-46DB-AB67-19C358B6499A}" type="presParOf" srcId="{9DAB1660-E739-4FA4-A17A-C5291BC8A314}" destId="{8C806F3B-A578-494A-9412-CF105F698CDD}" srcOrd="1" destOrd="0" presId="urn:microsoft.com/office/officeart/2005/8/layout/hierarchy1#1"/>
-    <dgm:cxn modelId="{0B92604B-FD2F-4044-AB88-62C30A6931AC}" type="presParOf" srcId="{C184FB2A-8351-445C-B8D5-649A11042B6D}" destId="{A7F6EFA0-C26D-488B-BCA9-EB1AEC48EDA8}" srcOrd="1" destOrd="0" presId="urn:microsoft.com/office/officeart/2005/8/layout/hierarchy1#1"/>
-    <dgm:cxn modelId="{0873E726-2CE9-4B4E-9AB0-01B573AEA66D}" type="presParOf" srcId="{F392CD07-6A6C-4ADC-9C2F-EAD32A0D89B1}" destId="{D3ACC530-2712-458D-B0DE-0FF90064D2CA}" srcOrd="4" destOrd="0" presId="urn:microsoft.com/office/officeart/2005/8/layout/hierarchy1#1"/>
-    <dgm:cxn modelId="{F8EB2EB6-95B3-4FA6-BDFC-195C073CD06D}" type="presParOf" srcId="{F392CD07-6A6C-4ADC-9C2F-EAD32A0D89B1}" destId="{AB7C4EE3-72FE-4E8C-AFE1-DE77B686B761}" srcOrd="5" destOrd="0" presId="urn:microsoft.com/office/officeart/2005/8/layout/hierarchy1#1"/>
-    <dgm:cxn modelId="{099D0642-5451-41FC-95B7-C1FF62FAB7CF}" type="presParOf" srcId="{AB7C4EE3-72FE-4E8C-AFE1-DE77B686B761}" destId="{6703133F-6251-43B0-84F0-0B49443C873D}" srcOrd="0" destOrd="0" presId="urn:microsoft.com/office/officeart/2005/8/layout/hierarchy1#1"/>
-    <dgm:cxn modelId="{A69335BF-ABF6-4F66-A0C2-8634CFF30EF7}" type="presParOf" srcId="{6703133F-6251-43B0-84F0-0B49443C873D}" destId="{32E19136-2B39-4F8F-9DB9-5DB7304C0926}" srcOrd="0" destOrd="0" presId="urn:microsoft.com/office/officeart/2005/8/layout/hierarchy1#1"/>
-    <dgm:cxn modelId="{8A0E9171-7C47-4B40-94C2-51BBC4E0437A}" type="presParOf" srcId="{6703133F-6251-43B0-84F0-0B49443C873D}" destId="{837D00F6-5B76-40B7-B4B2-C071552D949E}" srcOrd="1" destOrd="0" presId="urn:microsoft.com/office/officeart/2005/8/layout/hierarchy1#1"/>
-    <dgm:cxn modelId="{72E83D15-DAD9-4341-9DEA-9D395EB26F83}" type="presParOf" srcId="{AB7C4EE3-72FE-4E8C-AFE1-DE77B686B761}" destId="{AB80DFEE-8C04-4008-A0CB-9D2260CDCF72}" srcOrd="1" destOrd="0" presId="urn:microsoft.com/office/officeart/2005/8/layout/hierarchy1#1"/>
-    <dgm:cxn modelId="{7A33B95A-BD6D-4F76-A198-BFA8F6688FB8}" type="presParOf" srcId="{AB80DFEE-8C04-4008-A0CB-9D2260CDCF72}" destId="{53B36E2C-2BAE-42AD-9F03-A4F1A010F22A}" srcOrd="0" destOrd="0" presId="urn:microsoft.com/office/officeart/2005/8/layout/hierarchy1#1"/>
-    <dgm:cxn modelId="{783C1A1E-33EC-44DD-B23A-7F392232CE0E}" type="presParOf" srcId="{AB80DFEE-8C04-4008-A0CB-9D2260CDCF72}" destId="{F22ED630-9192-4F37-A07C-746620C94AAF}" srcOrd="1" destOrd="0" presId="urn:microsoft.com/office/officeart/2005/8/layout/hierarchy1#1"/>
-    <dgm:cxn modelId="{4170FBF2-B0BF-4F48-8BF6-C4FAC532208A}" type="presParOf" srcId="{F22ED630-9192-4F37-A07C-746620C94AAF}" destId="{7BD6C323-B0B3-40C4-940E-F32822595813}" srcOrd="0" destOrd="0" presId="urn:microsoft.com/office/officeart/2005/8/layout/hierarchy1#1"/>
-    <dgm:cxn modelId="{18FED45C-53CC-4657-9F96-3167C46D2395}" type="presParOf" srcId="{7BD6C323-B0B3-40C4-940E-F32822595813}" destId="{4B1FA9BC-908F-4C5D-93FC-539516D7AAF9}" srcOrd="0" destOrd="0" presId="urn:microsoft.com/office/officeart/2005/8/layout/hierarchy1#1"/>
-    <dgm:cxn modelId="{5625DEF4-5D33-4118-8D0C-A8D6C2638459}" type="presParOf" srcId="{7BD6C323-B0B3-40C4-940E-F32822595813}" destId="{D90FD545-48FC-4ADD-B0D2-8CB6432A64E2}" srcOrd="1" destOrd="0" presId="urn:microsoft.com/office/officeart/2005/8/layout/hierarchy1#1"/>
-    <dgm:cxn modelId="{C2E13825-1B08-4423-B28B-84C867C604E0}" type="presParOf" srcId="{F22ED630-9192-4F37-A07C-746620C94AAF}" destId="{C0E2122D-EB2E-4A03-9CCD-0C48AA60D1BB}" srcOrd="1" destOrd="0" presId="urn:microsoft.com/office/officeart/2005/8/layout/hierarchy1#1"/>
-    <dgm:cxn modelId="{0C753964-F7D0-49B9-B458-67A9A2774586}" type="presParOf" srcId="{AB80DFEE-8C04-4008-A0CB-9D2260CDCF72}" destId="{9A9F7249-ECFE-43A8-BA0B-FEB9058E9353}" srcOrd="2" destOrd="0" presId="urn:microsoft.com/office/officeart/2005/8/layout/hierarchy1#1"/>
-    <dgm:cxn modelId="{63D26889-CB17-4DBE-A6E2-F1FE2C708FA8}" type="presParOf" srcId="{AB80DFEE-8C04-4008-A0CB-9D2260CDCF72}" destId="{8039D544-CCBE-4D29-90C9-8E25FA12A267}" srcOrd="3" destOrd="0" presId="urn:microsoft.com/office/officeart/2005/8/layout/hierarchy1#1"/>
-    <dgm:cxn modelId="{F0EF13B5-F344-40BF-B93A-4D4AE8B77F39}" type="presParOf" srcId="{8039D544-CCBE-4D29-90C9-8E25FA12A267}" destId="{0C557D06-8106-469D-A318-90DD2F9EEBBD}" srcOrd="0" destOrd="0" presId="urn:microsoft.com/office/officeart/2005/8/layout/hierarchy1#1"/>
-    <dgm:cxn modelId="{0F519C6C-6463-4456-A286-87FD20FD98F4}" type="presParOf" srcId="{0C557D06-8106-469D-A318-90DD2F9EEBBD}" destId="{E23106B0-25CA-447D-98CF-28FFB2411997}" srcOrd="0" destOrd="0" presId="urn:microsoft.com/office/officeart/2005/8/layout/hierarchy1#1"/>
-    <dgm:cxn modelId="{29EA56E8-9A86-44B6-A443-C006D6A55BED}" type="presParOf" srcId="{0C557D06-8106-469D-A318-90DD2F9EEBBD}" destId="{E255F852-FEAA-42DE-A901-C0B95B8E01BE}" srcOrd="1" destOrd="0" presId="urn:microsoft.com/office/officeart/2005/8/layout/hierarchy1#1"/>
-    <dgm:cxn modelId="{323A7529-A415-4596-BC47-E3DBD28BA4B7}" type="presParOf" srcId="{8039D544-CCBE-4D29-90C9-8E25FA12A267}" destId="{8ED46D59-D8DE-4FA9-8318-442224EBBDA1}" srcOrd="1" destOrd="0" presId="urn:microsoft.com/office/officeart/2005/8/layout/hierarchy1#1"/>
-    <dgm:cxn modelId="{45F3B3F8-E7B1-4BC1-AC04-0F3965AB86FD}" type="presParOf" srcId="{AB80DFEE-8C04-4008-A0CB-9D2260CDCF72}" destId="{47FE7811-80A5-475E-8A7B-3DD3233A3C3C}" srcOrd="4" destOrd="0" presId="urn:microsoft.com/office/officeart/2005/8/layout/hierarchy1#1"/>
-    <dgm:cxn modelId="{DCF43312-EC73-4430-A91D-6BBBB8060525}" type="presParOf" srcId="{AB80DFEE-8C04-4008-A0CB-9D2260CDCF72}" destId="{72EC645D-5864-4A03-A6CB-71AAF1C517DC}" srcOrd="5" destOrd="0" presId="urn:microsoft.com/office/officeart/2005/8/layout/hierarchy1#1"/>
-    <dgm:cxn modelId="{A1F84057-A608-4586-AAF9-E058F5093B15}" type="presParOf" srcId="{72EC645D-5864-4A03-A6CB-71AAF1C517DC}" destId="{9C3D1915-5622-42C5-9475-F4C469629ABD}" srcOrd="0" destOrd="0" presId="urn:microsoft.com/office/officeart/2005/8/layout/hierarchy1#1"/>
-    <dgm:cxn modelId="{4632C15A-9737-432E-A57F-56D2EC8A24E6}" type="presParOf" srcId="{9C3D1915-5622-42C5-9475-F4C469629ABD}" destId="{BBF81413-F6BC-41B0-A100-BBF6F225D260}" srcOrd="0" destOrd="0" presId="urn:microsoft.com/office/officeart/2005/8/layout/hierarchy1#1"/>
-    <dgm:cxn modelId="{0601155A-841F-4C46-8B7D-618DAA039BCA}" type="presParOf" srcId="{9C3D1915-5622-42C5-9475-F4C469629ABD}" destId="{A4EAF9A3-F360-4DF1-9903-E72C51A73EF5}" srcOrd="1" destOrd="0" presId="urn:microsoft.com/office/officeart/2005/8/layout/hierarchy1#1"/>
-    <dgm:cxn modelId="{7EAB60C5-E5C6-438E-B440-74360A8103E3}" type="presParOf" srcId="{72EC645D-5864-4A03-A6CB-71AAF1C517DC}" destId="{86653352-FBE3-4346-9681-64734676FA32}" srcOrd="1" destOrd="0" presId="urn:microsoft.com/office/officeart/2005/8/layout/hierarchy1#1"/>
-    <dgm:cxn modelId="{ED9E5BE7-9D97-441C-A4B8-D32BB797371F}" type="presParOf" srcId="{F392CD07-6A6C-4ADC-9C2F-EAD32A0D89B1}" destId="{74A6193B-0E5F-4430-941E-57DE61393429}" srcOrd="6" destOrd="0" presId="urn:microsoft.com/office/officeart/2005/8/layout/hierarchy1#1"/>
-    <dgm:cxn modelId="{F0E65FE4-0D14-4ABC-9AE4-8A7FFFD3ABAA}" type="presParOf" srcId="{F392CD07-6A6C-4ADC-9C2F-EAD32A0D89B1}" destId="{B9EAB02D-0AD3-49D2-9C70-1A731270A093}" srcOrd="7" destOrd="0" presId="urn:microsoft.com/office/officeart/2005/8/layout/hierarchy1#1"/>
-    <dgm:cxn modelId="{F1E5CA39-E46D-4781-96E8-57704CCF01C4}" type="presParOf" srcId="{B9EAB02D-0AD3-49D2-9C70-1A731270A093}" destId="{A1E885DB-01EC-4168-9E4E-8BF30C0D9EC0}" srcOrd="0" destOrd="0" presId="urn:microsoft.com/office/officeart/2005/8/layout/hierarchy1#1"/>
-    <dgm:cxn modelId="{1918074D-C7D1-45D1-AFEB-53FDEFE94492}" type="presParOf" srcId="{A1E885DB-01EC-4168-9E4E-8BF30C0D9EC0}" destId="{E8595F99-B19E-46C2-82BB-EDCAED55006F}" srcOrd="0" destOrd="0" presId="urn:microsoft.com/office/officeart/2005/8/layout/hierarchy1#1"/>
-    <dgm:cxn modelId="{859C1B1B-435B-4887-AD69-38EFA7BA8900}" type="presParOf" srcId="{A1E885DB-01EC-4168-9E4E-8BF30C0D9EC0}" destId="{BDB864F4-14DC-414B-A296-A41E361D3F0F}" srcOrd="1" destOrd="0" presId="urn:microsoft.com/office/officeart/2005/8/layout/hierarchy1#1"/>
-    <dgm:cxn modelId="{66405B33-D3E7-428E-8EE0-9C137032B62C}" type="presParOf" srcId="{B9EAB02D-0AD3-49D2-9C70-1A731270A093}" destId="{7555A1D8-AB1D-4D4A-B724-55F6CD21D718}" srcOrd="1" destOrd="0" presId="urn:microsoft.com/office/officeart/2005/8/layout/hierarchy1#1"/>
+    <dgm:cxn modelId="{82ECB8A7-C8FE-4F18-9E7A-DF38EB1F58B6}" type="presOf" srcId="{131C55BB-528F-4C8C-A0C0-124367DFD0CB}" destId="{47FE7811-80A5-475E-8A7B-3DD3233A3C3C}" srcOrd="0" destOrd="0" presId="urn:microsoft.com/office/officeart/2005/8/layout/hierarchy1#1"/>
+    <dgm:cxn modelId="{458B6040-81D2-4044-86D5-C3FADA205CB6}" type="presOf" srcId="{9D4874D3-E5F0-4162-8BDF-734E5291EC51}" destId="{8D882851-917F-4D7D-BBA5-4E04A4D30379}" srcOrd="0" destOrd="0" presId="urn:microsoft.com/office/officeart/2005/8/layout/hierarchy1#1"/>
+    <dgm:cxn modelId="{C6AB00D9-C676-4021-B283-4B4F5FFE2D8F}" type="presParOf" srcId="{2659E00D-6773-4A31-9C6C-0D771BF023BD}" destId="{83B84AFF-320D-4201-AF7D-B05FE7DB7B98}" srcOrd="0" destOrd="0" presId="urn:microsoft.com/office/officeart/2005/8/layout/hierarchy1#1"/>
+    <dgm:cxn modelId="{0E63B116-8A81-44C4-971D-39B65D3A4993}" type="presParOf" srcId="{83B84AFF-320D-4201-AF7D-B05FE7DB7B98}" destId="{C942551E-415E-4E8F-B2C2-A65C23657200}" srcOrd="0" destOrd="0" presId="urn:microsoft.com/office/officeart/2005/8/layout/hierarchy1#1"/>
+    <dgm:cxn modelId="{35D491FD-887C-4179-92AC-0FF88B79E5A7}" type="presParOf" srcId="{C942551E-415E-4E8F-B2C2-A65C23657200}" destId="{C3327DDE-7A6F-4237-8EB2-E8F5A38EF4DB}" srcOrd="0" destOrd="0" presId="urn:microsoft.com/office/officeart/2005/8/layout/hierarchy1#1"/>
+    <dgm:cxn modelId="{C37ACAC6-328D-4B46-A21B-8D02CE33623C}" type="presParOf" srcId="{C942551E-415E-4E8F-B2C2-A65C23657200}" destId="{09BCCA6A-5913-489A-94D9-5B48430A3D0B}" srcOrd="1" destOrd="0" presId="urn:microsoft.com/office/officeart/2005/8/layout/hierarchy1#1"/>
+    <dgm:cxn modelId="{8B8203DA-76B9-4BA7-87D5-4F3FA7FD696C}" type="presParOf" srcId="{83B84AFF-320D-4201-AF7D-B05FE7DB7B98}" destId="{F392CD07-6A6C-4ADC-9C2F-EAD32A0D89B1}" srcOrd="1" destOrd="0" presId="urn:microsoft.com/office/officeart/2005/8/layout/hierarchy1#1"/>
+    <dgm:cxn modelId="{B0B98744-4033-4AEB-990F-7D62EF8E9D27}" type="presParOf" srcId="{F392CD07-6A6C-4ADC-9C2F-EAD32A0D89B1}" destId="{21AFEDF9-8E7C-4618-8A1A-BA2BB745DAF8}" srcOrd="0" destOrd="0" presId="urn:microsoft.com/office/officeart/2005/8/layout/hierarchy1#1"/>
+    <dgm:cxn modelId="{2BA073B4-9B7F-4AED-9349-11035C438B3A}" type="presParOf" srcId="{F392CD07-6A6C-4ADC-9C2F-EAD32A0D89B1}" destId="{8BE28188-B6D1-4FD5-A619-37F70CD9E6EC}" srcOrd="1" destOrd="0" presId="urn:microsoft.com/office/officeart/2005/8/layout/hierarchy1#1"/>
+    <dgm:cxn modelId="{04FE2ADC-79E4-47DF-AC06-FA4EC35D0027}" type="presParOf" srcId="{8BE28188-B6D1-4FD5-A619-37F70CD9E6EC}" destId="{5B78A84C-4B7A-49CA-AA6E-F2C5A79C1D1C}" srcOrd="0" destOrd="0" presId="urn:microsoft.com/office/officeart/2005/8/layout/hierarchy1#1"/>
+    <dgm:cxn modelId="{0732E51E-FBD1-4CE5-9AE5-B6E10239053A}" type="presParOf" srcId="{5B78A84C-4B7A-49CA-AA6E-F2C5A79C1D1C}" destId="{8626DE08-3994-4B1C-9530-2F3819FAA22D}" srcOrd="0" destOrd="0" presId="urn:microsoft.com/office/officeart/2005/8/layout/hierarchy1#1"/>
+    <dgm:cxn modelId="{917FE42D-64FD-40F6-916F-30ED4D846DFA}" type="presParOf" srcId="{5B78A84C-4B7A-49CA-AA6E-F2C5A79C1D1C}" destId="{BA9C9F7D-0B80-4457-B1B5-62AD1821998D}" srcOrd="1" destOrd="0" presId="urn:microsoft.com/office/officeart/2005/8/layout/hierarchy1#1"/>
+    <dgm:cxn modelId="{C3FF9D00-EDDB-4B01-B0D4-9AB4599B3465}" type="presParOf" srcId="{8BE28188-B6D1-4FD5-A619-37F70CD9E6EC}" destId="{BBD83392-246E-4A1D-931B-695D4E5EE258}" srcOrd="1" destOrd="0" presId="urn:microsoft.com/office/officeart/2005/8/layout/hierarchy1#1"/>
+    <dgm:cxn modelId="{1366A835-EE25-47FF-9716-61CCE6A7EE5D}" type="presParOf" srcId="{F392CD07-6A6C-4ADC-9C2F-EAD32A0D89B1}" destId="{3BD1CDE2-87DC-4C04-B7D5-7C1A77F6829F}" srcOrd="2" destOrd="0" presId="urn:microsoft.com/office/officeart/2005/8/layout/hierarchy1#1"/>
+    <dgm:cxn modelId="{0D373C49-D03D-4418-890C-124949182610}" type="presParOf" srcId="{F392CD07-6A6C-4ADC-9C2F-EAD32A0D89B1}" destId="{AAE34AD1-D539-49DF-A964-F17C7609B0B9}" srcOrd="3" destOrd="0" presId="urn:microsoft.com/office/officeart/2005/8/layout/hierarchy1#1"/>
+    <dgm:cxn modelId="{4CB2C8AA-E402-472D-9E30-EF4821480E18}" type="presParOf" srcId="{AAE34AD1-D539-49DF-A964-F17C7609B0B9}" destId="{69EA1660-F540-4D60-8EFC-EEEF1A81D131}" srcOrd="0" destOrd="0" presId="urn:microsoft.com/office/officeart/2005/8/layout/hierarchy1#1"/>
+    <dgm:cxn modelId="{73AEBA71-595E-4597-9587-C1B6A15D9B54}" type="presParOf" srcId="{69EA1660-F540-4D60-8EFC-EEEF1A81D131}" destId="{4EEE7987-0ABC-4E3E-96A8-166E75A03331}" srcOrd="0" destOrd="0" presId="urn:microsoft.com/office/officeart/2005/8/layout/hierarchy1#1"/>
+    <dgm:cxn modelId="{58AE9E64-D754-4C61-9F71-7C273BBF5354}" type="presParOf" srcId="{69EA1660-F540-4D60-8EFC-EEEF1A81D131}" destId="{D7AD85B8-17F3-4AD4-A6B3-D1BC042AFC43}" srcOrd="1" destOrd="0" presId="urn:microsoft.com/office/officeart/2005/8/layout/hierarchy1#1"/>
+    <dgm:cxn modelId="{644F6DD9-CFAD-49BE-BAA7-303D66FD9E08}" type="presParOf" srcId="{AAE34AD1-D539-49DF-A964-F17C7609B0B9}" destId="{7A3A3367-D7EA-4117-9A72-6DCA83E03072}" srcOrd="1" destOrd="0" presId="urn:microsoft.com/office/officeart/2005/8/layout/hierarchy1#1"/>
+    <dgm:cxn modelId="{3BF5382E-E44D-4519-B38C-40112067FF78}" type="presParOf" srcId="{7A3A3367-D7EA-4117-9A72-6DCA83E03072}" destId="{607F1E8F-F020-4387-BCEC-18AC0F580CAE}" srcOrd="0" destOrd="0" presId="urn:microsoft.com/office/officeart/2005/8/layout/hierarchy1#1"/>
+    <dgm:cxn modelId="{AAB219F3-D1B9-4F3A-9AA4-BD1A4B1971E7}" type="presParOf" srcId="{7A3A3367-D7EA-4117-9A72-6DCA83E03072}" destId="{07F83A58-04A6-46CB-8E16-BD389E9DC4C7}" srcOrd="1" destOrd="0" presId="urn:microsoft.com/office/officeart/2005/8/layout/hierarchy1#1"/>
+    <dgm:cxn modelId="{B2893EE9-27EA-496E-8804-3DB06BD299A5}" type="presParOf" srcId="{07F83A58-04A6-46CB-8E16-BD389E9DC4C7}" destId="{CC18730E-9CE6-4C7C-BDC8-F2F666F69F27}" srcOrd="0" destOrd="0" presId="urn:microsoft.com/office/officeart/2005/8/layout/hierarchy1#1"/>
+    <dgm:cxn modelId="{FAC00068-D8B9-496B-881A-54EDF711881F}" type="presParOf" srcId="{CC18730E-9CE6-4C7C-BDC8-F2F666F69F27}" destId="{25AC3706-5088-4AD7-B82C-73369EEC2AB2}" srcOrd="0" destOrd="0" presId="urn:microsoft.com/office/officeart/2005/8/layout/hierarchy1#1"/>
+    <dgm:cxn modelId="{B1FED96C-DBF7-4CBB-B34A-381EBA075387}" type="presParOf" srcId="{CC18730E-9CE6-4C7C-BDC8-F2F666F69F27}" destId="{1D06B710-A4D9-4AA1-9822-FF7C674386F2}" srcOrd="1" destOrd="0" presId="urn:microsoft.com/office/officeart/2005/8/layout/hierarchy1#1"/>
+    <dgm:cxn modelId="{73305E50-1BC7-4CF1-8778-FF2474233F6B}" type="presParOf" srcId="{07F83A58-04A6-46CB-8E16-BD389E9DC4C7}" destId="{6AC36224-528D-4EA4-9231-6EB80114CE6E}" srcOrd="1" destOrd="0" presId="urn:microsoft.com/office/officeart/2005/8/layout/hierarchy1#1"/>
+    <dgm:cxn modelId="{BAA8C418-6D97-4666-B35F-F8A9D45DFC23}" type="presParOf" srcId="{6AC36224-528D-4EA4-9231-6EB80114CE6E}" destId="{DE22886A-907A-4F23-AB2B-DAA13DEBC715}" srcOrd="0" destOrd="0" presId="urn:microsoft.com/office/officeart/2005/8/layout/hierarchy1#1"/>
+    <dgm:cxn modelId="{FFD72955-18DA-430B-BAA8-F705B5A3D46D}" type="presParOf" srcId="{6AC36224-528D-4EA4-9231-6EB80114CE6E}" destId="{94673C56-98CD-4684-B8BB-518C35FD9445}" srcOrd="1" destOrd="0" presId="urn:microsoft.com/office/officeart/2005/8/layout/hierarchy1#1"/>
+    <dgm:cxn modelId="{2607CEDB-1FC2-4406-9603-A516AD9874C8}" type="presParOf" srcId="{94673C56-98CD-4684-B8BB-518C35FD9445}" destId="{B9493FA6-0FBB-462F-9978-9B13D2B23D8C}" srcOrd="0" destOrd="0" presId="urn:microsoft.com/office/officeart/2005/8/layout/hierarchy1#1"/>
+    <dgm:cxn modelId="{6FD60D00-7450-4718-8C5A-8D87FEF67B88}" type="presParOf" srcId="{B9493FA6-0FBB-462F-9978-9B13D2B23D8C}" destId="{91BB21BE-1FBF-4F8F-B57F-631155F00AC7}" srcOrd="0" destOrd="0" presId="urn:microsoft.com/office/officeart/2005/8/layout/hierarchy1#1"/>
+    <dgm:cxn modelId="{E2201341-32B6-4246-87EE-4DF8D1B5CC96}" type="presParOf" srcId="{B9493FA6-0FBB-462F-9978-9B13D2B23D8C}" destId="{25554101-251A-4AFD-878B-8F5F6CF15956}" srcOrd="1" destOrd="0" presId="urn:microsoft.com/office/officeart/2005/8/layout/hierarchy1#1"/>
+    <dgm:cxn modelId="{8CDF7DB1-7DD1-49AC-9E9E-FC940A3118E2}" type="presParOf" srcId="{94673C56-98CD-4684-B8BB-518C35FD9445}" destId="{5126510B-23CF-47CB-864F-6D17F4F9F5DA}" srcOrd="1" destOrd="0" presId="urn:microsoft.com/office/officeart/2005/8/layout/hierarchy1#1"/>
+    <dgm:cxn modelId="{E52951E3-6317-42A4-9B34-B621AE718F6B}" type="presParOf" srcId="{6AC36224-528D-4EA4-9231-6EB80114CE6E}" destId="{3722A0A2-2D74-41DC-AF96-69A1024D452D}" srcOrd="2" destOrd="0" presId="urn:microsoft.com/office/officeart/2005/8/layout/hierarchy1#1"/>
+    <dgm:cxn modelId="{F62AD354-3856-4F97-86B9-28AB0A9BD0CD}" type="presParOf" srcId="{6AC36224-528D-4EA4-9231-6EB80114CE6E}" destId="{186B0EC2-ABD8-41F8-8059-6BE2063BA44B}" srcOrd="3" destOrd="0" presId="urn:microsoft.com/office/officeart/2005/8/layout/hierarchy1#1"/>
+    <dgm:cxn modelId="{25F02EE5-E12C-4F6A-AB00-1B6ACEF51E2F}" type="presParOf" srcId="{186B0EC2-ABD8-41F8-8059-6BE2063BA44B}" destId="{2FD7E944-0BE0-48AB-A9E5-FF96B9BF8C14}" srcOrd="0" destOrd="0" presId="urn:microsoft.com/office/officeart/2005/8/layout/hierarchy1#1"/>
+    <dgm:cxn modelId="{9330FC50-4D31-423C-A791-3D48E2451D59}" type="presParOf" srcId="{2FD7E944-0BE0-48AB-A9E5-FF96B9BF8C14}" destId="{C1AACEBE-A919-47B0-807F-AE07D44FDCE8}" srcOrd="0" destOrd="0" presId="urn:microsoft.com/office/officeart/2005/8/layout/hierarchy1#1"/>
+    <dgm:cxn modelId="{78DAD327-6CB1-4AB6-8E66-FC0959090B15}" type="presParOf" srcId="{2FD7E944-0BE0-48AB-A9E5-FF96B9BF8C14}" destId="{8D882851-917F-4D7D-BBA5-4E04A4D30379}" srcOrd="1" destOrd="0" presId="urn:microsoft.com/office/officeart/2005/8/layout/hierarchy1#1"/>
+    <dgm:cxn modelId="{80A1C03E-D281-446D-89E6-6265B13430DB}" type="presParOf" srcId="{186B0EC2-ABD8-41F8-8059-6BE2063BA44B}" destId="{AF30B11D-7EB6-4F6E-BD60-9DBC46A2C8B0}" srcOrd="1" destOrd="0" presId="urn:microsoft.com/office/officeart/2005/8/layout/hierarchy1#1"/>
+    <dgm:cxn modelId="{2204AA79-4902-4D92-B34F-A23C2F7599BD}" type="presParOf" srcId="{6AC36224-528D-4EA4-9231-6EB80114CE6E}" destId="{DCDF3D70-875B-4840-A2E2-E7839D7275A1}" srcOrd="4" destOrd="0" presId="urn:microsoft.com/office/officeart/2005/8/layout/hierarchy1#1"/>
+    <dgm:cxn modelId="{0B8E6368-D8B4-43CA-88D3-772BC320F157}" type="presParOf" srcId="{6AC36224-528D-4EA4-9231-6EB80114CE6E}" destId="{44C94852-B0BD-404A-A466-F04A746CEAE6}" srcOrd="5" destOrd="0" presId="urn:microsoft.com/office/officeart/2005/8/layout/hierarchy1#1"/>
+    <dgm:cxn modelId="{CE9E8DA0-D8DE-48ED-88BD-A344B4CF5D4D}" type="presParOf" srcId="{44C94852-B0BD-404A-A466-F04A746CEAE6}" destId="{9AFB9B65-8BB4-47BD-948C-D1C2C7AFDA81}" srcOrd="0" destOrd="0" presId="urn:microsoft.com/office/officeart/2005/8/layout/hierarchy1#1"/>
+    <dgm:cxn modelId="{C0DE2FF2-6631-469E-B62C-DDCC75E3D322}" type="presParOf" srcId="{9AFB9B65-8BB4-47BD-948C-D1C2C7AFDA81}" destId="{B03D2095-9859-4E72-8887-85DB0971DB2F}" srcOrd="0" destOrd="0" presId="urn:microsoft.com/office/officeart/2005/8/layout/hierarchy1#1"/>
+    <dgm:cxn modelId="{C39C5381-1A73-42C5-AA8F-C3D2714938A7}" type="presParOf" srcId="{9AFB9B65-8BB4-47BD-948C-D1C2C7AFDA81}" destId="{0B607BF6-DC81-4920-A116-A92D9E6CFAC7}" srcOrd="1" destOrd="0" presId="urn:microsoft.com/office/officeart/2005/8/layout/hierarchy1#1"/>
+    <dgm:cxn modelId="{7D6B450D-309C-498B-A33D-766396F3D230}" type="presParOf" srcId="{44C94852-B0BD-404A-A466-F04A746CEAE6}" destId="{AA8643B8-8468-4303-8443-1509B0DE8551}" srcOrd="1" destOrd="0" presId="urn:microsoft.com/office/officeart/2005/8/layout/hierarchy1#1"/>
+    <dgm:cxn modelId="{3CA29814-A632-4620-BC0C-AAE50A6BA228}" type="presParOf" srcId="{6AC36224-528D-4EA4-9231-6EB80114CE6E}" destId="{7BC30418-C471-49E3-BE75-72D88BBE57C4}" srcOrd="6" destOrd="0" presId="urn:microsoft.com/office/officeart/2005/8/layout/hierarchy1#1"/>
+    <dgm:cxn modelId="{31B1E954-D5F5-4E9E-825F-7F6AE396EB73}" type="presParOf" srcId="{6AC36224-528D-4EA4-9231-6EB80114CE6E}" destId="{C184FB2A-8351-445C-B8D5-649A11042B6D}" srcOrd="7" destOrd="0" presId="urn:microsoft.com/office/officeart/2005/8/layout/hierarchy1#1"/>
+    <dgm:cxn modelId="{6D40B868-413C-4A28-BB33-119F00F09D64}" type="presParOf" srcId="{C184FB2A-8351-445C-B8D5-649A11042B6D}" destId="{9DAB1660-E739-4FA4-A17A-C5291BC8A314}" srcOrd="0" destOrd="0" presId="urn:microsoft.com/office/officeart/2005/8/layout/hierarchy1#1"/>
+    <dgm:cxn modelId="{20F86B0A-8335-4AC9-BCE4-9622DE375B39}" type="presParOf" srcId="{9DAB1660-E739-4FA4-A17A-C5291BC8A314}" destId="{B8A3B9E2-64A0-47A3-A0F2-21DD4A840EAB}" srcOrd="0" destOrd="0" presId="urn:microsoft.com/office/officeart/2005/8/layout/hierarchy1#1"/>
+    <dgm:cxn modelId="{DF1E682D-43F7-4036-AD68-154DBABA3763}" type="presParOf" srcId="{9DAB1660-E739-4FA4-A17A-C5291BC8A314}" destId="{8C806F3B-A578-494A-9412-CF105F698CDD}" srcOrd="1" destOrd="0" presId="urn:microsoft.com/office/officeart/2005/8/layout/hierarchy1#1"/>
+    <dgm:cxn modelId="{D02496A9-A165-4151-9238-B1AE6C21C52C}" type="presParOf" srcId="{C184FB2A-8351-445C-B8D5-649A11042B6D}" destId="{A7F6EFA0-C26D-488B-BCA9-EB1AEC48EDA8}" srcOrd="1" destOrd="0" presId="urn:microsoft.com/office/officeart/2005/8/layout/hierarchy1#1"/>
+    <dgm:cxn modelId="{43D8572E-C53A-4FCF-9532-8222D9BB8794}" type="presParOf" srcId="{F392CD07-6A6C-4ADC-9C2F-EAD32A0D89B1}" destId="{D3ACC530-2712-458D-B0DE-0FF90064D2CA}" srcOrd="4" destOrd="0" presId="urn:microsoft.com/office/officeart/2005/8/layout/hierarchy1#1"/>
+    <dgm:cxn modelId="{6C86276B-F383-434E-A55B-49B28A2B155A}" type="presParOf" srcId="{F392CD07-6A6C-4ADC-9C2F-EAD32A0D89B1}" destId="{AB7C4EE3-72FE-4E8C-AFE1-DE77B686B761}" srcOrd="5" destOrd="0" presId="urn:microsoft.com/office/officeart/2005/8/layout/hierarchy1#1"/>
+    <dgm:cxn modelId="{08779B5A-1C31-47EB-A91F-19F571B2DE3D}" type="presParOf" srcId="{AB7C4EE3-72FE-4E8C-AFE1-DE77B686B761}" destId="{6703133F-6251-43B0-84F0-0B49443C873D}" srcOrd="0" destOrd="0" presId="urn:microsoft.com/office/officeart/2005/8/layout/hierarchy1#1"/>
+    <dgm:cxn modelId="{FB924207-0FD8-48B8-80C8-F133DACC0EE7}" type="presParOf" srcId="{6703133F-6251-43B0-84F0-0B49443C873D}" destId="{32E19136-2B39-4F8F-9DB9-5DB7304C0926}" srcOrd="0" destOrd="0" presId="urn:microsoft.com/office/officeart/2005/8/layout/hierarchy1#1"/>
+    <dgm:cxn modelId="{8BD09A3E-E754-44FA-BFEF-42C5E52A06FD}" type="presParOf" srcId="{6703133F-6251-43B0-84F0-0B49443C873D}" destId="{837D00F6-5B76-40B7-B4B2-C071552D949E}" srcOrd="1" destOrd="0" presId="urn:microsoft.com/office/officeart/2005/8/layout/hierarchy1#1"/>
+    <dgm:cxn modelId="{1739D483-575A-41EF-9EA3-F4A749EF1FA1}" type="presParOf" srcId="{AB7C4EE3-72FE-4E8C-AFE1-DE77B686B761}" destId="{AB80DFEE-8C04-4008-A0CB-9D2260CDCF72}" srcOrd="1" destOrd="0" presId="urn:microsoft.com/office/officeart/2005/8/layout/hierarchy1#1"/>
+    <dgm:cxn modelId="{75B7A5AA-5456-4F2A-A746-2DD661C3424C}" type="presParOf" srcId="{AB80DFEE-8C04-4008-A0CB-9D2260CDCF72}" destId="{53B36E2C-2BAE-42AD-9F03-A4F1A010F22A}" srcOrd="0" destOrd="0" presId="urn:microsoft.com/office/officeart/2005/8/layout/hierarchy1#1"/>
+    <dgm:cxn modelId="{E3187C9A-1419-4F12-B0C3-6C5DEEC3F682}" type="presParOf" srcId="{AB80DFEE-8C04-4008-A0CB-9D2260CDCF72}" destId="{F22ED630-9192-4F37-A07C-746620C94AAF}" srcOrd="1" destOrd="0" presId="urn:microsoft.com/office/officeart/2005/8/layout/hierarchy1#1"/>
+    <dgm:cxn modelId="{5EF4209D-ACB0-427F-B63E-3C4621747D59}" type="presParOf" srcId="{F22ED630-9192-4F37-A07C-746620C94AAF}" destId="{7BD6C323-B0B3-40C4-940E-F32822595813}" srcOrd="0" destOrd="0" presId="urn:microsoft.com/office/officeart/2005/8/layout/hierarchy1#1"/>
+    <dgm:cxn modelId="{7EB51D0C-4ECF-4126-ADD1-BD3370C0279C}" type="presParOf" srcId="{7BD6C323-B0B3-40C4-940E-F32822595813}" destId="{4B1FA9BC-908F-4C5D-93FC-539516D7AAF9}" srcOrd="0" destOrd="0" presId="urn:microsoft.com/office/officeart/2005/8/layout/hierarchy1#1"/>
+    <dgm:cxn modelId="{EBDCC114-864B-4F19-9C6B-67BE8A6E47A3}" type="presParOf" srcId="{7BD6C323-B0B3-40C4-940E-F32822595813}" destId="{D90FD545-48FC-4ADD-B0D2-8CB6432A64E2}" srcOrd="1" destOrd="0" presId="urn:microsoft.com/office/officeart/2005/8/layout/hierarchy1#1"/>
+    <dgm:cxn modelId="{31A3E95F-4CE1-4CDB-85D6-568DE59C33BC}" type="presParOf" srcId="{F22ED630-9192-4F37-A07C-746620C94AAF}" destId="{C0E2122D-EB2E-4A03-9CCD-0C48AA60D1BB}" srcOrd="1" destOrd="0" presId="urn:microsoft.com/office/officeart/2005/8/layout/hierarchy1#1"/>
+    <dgm:cxn modelId="{352D417F-0F4E-4034-A2F8-9FD630CDA1FF}" type="presParOf" srcId="{AB80DFEE-8C04-4008-A0CB-9D2260CDCF72}" destId="{9A9F7249-ECFE-43A8-BA0B-FEB9058E9353}" srcOrd="2" destOrd="0" presId="urn:microsoft.com/office/officeart/2005/8/layout/hierarchy1#1"/>
+    <dgm:cxn modelId="{5D58F4D8-9035-487A-9BAB-25AD3C0224E5}" type="presParOf" srcId="{AB80DFEE-8C04-4008-A0CB-9D2260CDCF72}" destId="{8039D544-CCBE-4D29-90C9-8E25FA12A267}" srcOrd="3" destOrd="0" presId="urn:microsoft.com/office/officeart/2005/8/layout/hierarchy1#1"/>
+    <dgm:cxn modelId="{94945E4C-844D-43F0-8CAE-407D8A7A4240}" type="presParOf" srcId="{8039D544-CCBE-4D29-90C9-8E25FA12A267}" destId="{0C557D06-8106-469D-A318-90DD2F9EEBBD}" srcOrd="0" destOrd="0" presId="urn:microsoft.com/office/officeart/2005/8/layout/hierarchy1#1"/>
+    <dgm:cxn modelId="{7C22FB36-4F92-4160-ABB3-9E4D8BBEA582}" type="presParOf" srcId="{0C557D06-8106-469D-A318-90DD2F9EEBBD}" destId="{E23106B0-25CA-447D-98CF-28FFB2411997}" srcOrd="0" destOrd="0" presId="urn:microsoft.com/office/officeart/2005/8/layout/hierarchy1#1"/>
+    <dgm:cxn modelId="{BA4EED98-6BCE-4091-99C1-FA7C598321A6}" type="presParOf" srcId="{0C557D06-8106-469D-A318-90DD2F9EEBBD}" destId="{E255F852-FEAA-42DE-A901-C0B95B8E01BE}" srcOrd="1" destOrd="0" presId="urn:microsoft.com/office/officeart/2005/8/layout/hierarchy1#1"/>
+    <dgm:cxn modelId="{46731262-D0E4-4FA0-A6DB-920627BE8FED}" type="presParOf" srcId="{8039D544-CCBE-4D29-90C9-8E25FA12A267}" destId="{8ED46D59-D8DE-4FA9-8318-442224EBBDA1}" srcOrd="1" destOrd="0" presId="urn:microsoft.com/office/officeart/2005/8/layout/hierarchy1#1"/>
+    <dgm:cxn modelId="{0D2C6928-39A3-4D7B-B57A-839756B785B6}" type="presParOf" srcId="{AB80DFEE-8C04-4008-A0CB-9D2260CDCF72}" destId="{47FE7811-80A5-475E-8A7B-3DD3233A3C3C}" srcOrd="4" destOrd="0" presId="urn:microsoft.com/office/officeart/2005/8/layout/hierarchy1#1"/>
+    <dgm:cxn modelId="{6E06394F-C3A5-48E2-AE9D-157F195AD1C9}" type="presParOf" srcId="{AB80DFEE-8C04-4008-A0CB-9D2260CDCF72}" destId="{72EC645D-5864-4A03-A6CB-71AAF1C517DC}" srcOrd="5" destOrd="0" presId="urn:microsoft.com/office/officeart/2005/8/layout/hierarchy1#1"/>
+    <dgm:cxn modelId="{562006E4-91EA-4CEF-B707-7719742EABB5}" type="presParOf" srcId="{72EC645D-5864-4A03-A6CB-71AAF1C517DC}" destId="{9C3D1915-5622-42C5-9475-F4C469629ABD}" srcOrd="0" destOrd="0" presId="urn:microsoft.com/office/officeart/2005/8/layout/hierarchy1#1"/>
+    <dgm:cxn modelId="{D2E334AE-5CDD-4849-BA06-A35DE242FECB}" type="presParOf" srcId="{9C3D1915-5622-42C5-9475-F4C469629ABD}" destId="{BBF81413-F6BC-41B0-A100-BBF6F225D260}" srcOrd="0" destOrd="0" presId="urn:microsoft.com/office/officeart/2005/8/layout/hierarchy1#1"/>
+    <dgm:cxn modelId="{E823001C-02C3-41F9-9673-5AB0913CF199}" type="presParOf" srcId="{9C3D1915-5622-42C5-9475-F4C469629ABD}" destId="{A4EAF9A3-F360-4DF1-9903-E72C51A73EF5}" srcOrd="1" destOrd="0" presId="urn:microsoft.com/office/officeart/2005/8/layout/hierarchy1#1"/>
+    <dgm:cxn modelId="{345C5C68-B6D9-44C7-B976-DF3F59C3F26A}" type="presParOf" srcId="{72EC645D-5864-4A03-A6CB-71AAF1C517DC}" destId="{86653352-FBE3-4346-9681-64734676FA32}" srcOrd="1" destOrd="0" presId="urn:microsoft.com/office/officeart/2005/8/layout/hierarchy1#1"/>
+    <dgm:cxn modelId="{3BE152F6-84A6-41E7-A1D8-56C9A44479BD}" type="presParOf" srcId="{F392CD07-6A6C-4ADC-9C2F-EAD32A0D89B1}" destId="{74A6193B-0E5F-4430-941E-57DE61393429}" srcOrd="6" destOrd="0" presId="urn:microsoft.com/office/officeart/2005/8/layout/hierarchy1#1"/>
+    <dgm:cxn modelId="{347FE294-B42C-4750-856A-53B8C52FE12B}" type="presParOf" srcId="{F392CD07-6A6C-4ADC-9C2F-EAD32A0D89B1}" destId="{B9EAB02D-0AD3-49D2-9C70-1A731270A093}" srcOrd="7" destOrd="0" presId="urn:microsoft.com/office/officeart/2005/8/layout/hierarchy1#1"/>
+    <dgm:cxn modelId="{E8E985A9-CD4E-406F-9473-02CF4661CD4C}" type="presParOf" srcId="{B9EAB02D-0AD3-49D2-9C70-1A731270A093}" destId="{A1E885DB-01EC-4168-9E4E-8BF30C0D9EC0}" srcOrd="0" destOrd="0" presId="urn:microsoft.com/office/officeart/2005/8/layout/hierarchy1#1"/>
+    <dgm:cxn modelId="{9F8EA00E-98AC-4A30-B65A-D7F2E41617A1}" type="presParOf" srcId="{A1E885DB-01EC-4168-9E4E-8BF30C0D9EC0}" destId="{E8595F99-B19E-46C2-82BB-EDCAED55006F}" srcOrd="0" destOrd="0" presId="urn:microsoft.com/office/officeart/2005/8/layout/hierarchy1#1"/>
+    <dgm:cxn modelId="{28B51017-8165-472D-ABC8-9B8C3D889E6B}" type="presParOf" srcId="{A1E885DB-01EC-4168-9E4E-8BF30C0D9EC0}" destId="{BDB864F4-14DC-414B-A296-A41E361D3F0F}" srcOrd="1" destOrd="0" presId="urn:microsoft.com/office/officeart/2005/8/layout/hierarchy1#1"/>
+    <dgm:cxn modelId="{E2D6FB48-95F7-484A-99C5-A57ED0FEF2C7}" type="presParOf" srcId="{B9EAB02D-0AD3-49D2-9C70-1A731270A093}" destId="{7555A1D8-AB1D-4D4A-B724-55F6CD21D718}" srcOrd="1" destOrd="0" presId="urn:microsoft.com/office/officeart/2005/8/layout/hierarchy1#1"/>
   </dgm:cxnLst>
   <dgm:bg/>
   <dgm:whole/>
@@ -29769,7 +31069,7 @@
         </a:bodyPr>
         <a:lstStyle/>
         <a:p>
-          <a:pPr marL="0" lvl="0" indent="0" algn="ctr" defTabSz="400050">
+          <a:pPr lvl="0" algn="ctr" defTabSz="400050">
             <a:lnSpc>
               <a:spcPct val="90000"/>
             </a:lnSpc>
@@ -29779,7 +31079,6 @@
             <a:spcAft>
               <a:spcPct val="35000"/>
             </a:spcAft>
-            <a:buNone/>
           </a:pPr>
           <a:r>
             <a:rPr lang="es-ES" sz="900" kern="1200">
@@ -29904,7 +31203,7 @@
         </a:bodyPr>
         <a:lstStyle/>
         <a:p>
-          <a:pPr marL="0" lvl="0" indent="0" algn="ctr" defTabSz="400050">
+          <a:pPr lvl="0" algn="ctr" defTabSz="400050">
             <a:lnSpc>
               <a:spcPct val="90000"/>
             </a:lnSpc>
@@ -29914,7 +31213,6 @@
             <a:spcAft>
               <a:spcPct val="35000"/>
             </a:spcAft>
-            <a:buNone/>
           </a:pPr>
           <a:r>
             <a:rPr lang="es-ES" sz="900" kern="1200">
@@ -30039,7 +31337,7 @@
         </a:bodyPr>
         <a:lstStyle/>
         <a:p>
-          <a:pPr marL="0" lvl="0" indent="0" algn="ctr" defTabSz="400050">
+          <a:pPr lvl="0" algn="ctr" defTabSz="400050">
             <a:lnSpc>
               <a:spcPct val="90000"/>
             </a:lnSpc>
@@ -30049,7 +31347,6 @@
             <a:spcAft>
               <a:spcPct val="35000"/>
             </a:spcAft>
-            <a:buNone/>
           </a:pPr>
           <a:r>
             <a:rPr lang="es-ES" sz="900" kern="1200">
@@ -30174,7 +31471,7 @@
         </a:bodyPr>
         <a:lstStyle/>
         <a:p>
-          <a:pPr marL="0" lvl="0" indent="0" algn="ctr" defTabSz="400050">
+          <a:pPr lvl="0" algn="ctr" defTabSz="400050">
             <a:lnSpc>
               <a:spcPct val="90000"/>
             </a:lnSpc>
@@ -30184,7 +31481,6 @@
             <a:spcAft>
               <a:spcPct val="35000"/>
             </a:spcAft>
-            <a:buNone/>
           </a:pPr>
           <a:r>
             <a:rPr lang="es-ES" sz="900" kern="1200">
@@ -30309,7 +31605,7 @@
         </a:bodyPr>
         <a:lstStyle/>
         <a:p>
-          <a:pPr marL="0" lvl="0" indent="0" algn="ctr" defTabSz="400050">
+          <a:pPr lvl="0" algn="ctr" defTabSz="400050">
             <a:lnSpc>
               <a:spcPct val="90000"/>
             </a:lnSpc>
@@ -30319,7 +31615,6 @@
             <a:spcAft>
               <a:spcPct val="35000"/>
             </a:spcAft>
-            <a:buNone/>
           </a:pPr>
           <a:r>
             <a:rPr lang="es-ES" sz="900" kern="1200">
@@ -30444,7 +31739,7 @@
         </a:bodyPr>
         <a:lstStyle/>
         <a:p>
-          <a:pPr marL="0" lvl="0" indent="0" algn="ctr" defTabSz="400050">
+          <a:pPr lvl="0" algn="ctr" defTabSz="400050">
             <a:lnSpc>
               <a:spcPct val="90000"/>
             </a:lnSpc>
@@ -30454,7 +31749,6 @@
             <a:spcAft>
               <a:spcPct val="35000"/>
             </a:spcAft>
-            <a:buNone/>
           </a:pPr>
           <a:r>
             <a:rPr lang="es-ES" sz="900" kern="1200">
@@ -30579,7 +31873,7 @@
         </a:bodyPr>
         <a:lstStyle/>
         <a:p>
-          <a:pPr marL="0" lvl="0" indent="0" algn="ctr" defTabSz="400050">
+          <a:pPr lvl="0" algn="ctr" defTabSz="400050">
             <a:lnSpc>
               <a:spcPct val="90000"/>
             </a:lnSpc>
@@ -30589,7 +31883,6 @@
             <a:spcAft>
               <a:spcPct val="35000"/>
             </a:spcAft>
-            <a:buNone/>
           </a:pPr>
           <a:r>
             <a:rPr lang="es-ES" sz="900" kern="1200">
@@ -30714,7 +32007,7 @@
         </a:bodyPr>
         <a:lstStyle/>
         <a:p>
-          <a:pPr marL="0" lvl="0" indent="0" algn="ctr" defTabSz="400050">
+          <a:pPr lvl="0" algn="ctr" defTabSz="400050">
             <a:lnSpc>
               <a:spcPct val="90000"/>
             </a:lnSpc>
@@ -30724,7 +32017,6 @@
             <a:spcAft>
               <a:spcPct val="35000"/>
             </a:spcAft>
-            <a:buNone/>
           </a:pPr>
           <a:r>
             <a:rPr lang="es-ES" sz="900" kern="1200">
@@ -30849,7 +32141,7 @@
         </a:bodyPr>
         <a:lstStyle/>
         <a:p>
-          <a:pPr marL="0" lvl="0" indent="0" algn="ctr" defTabSz="400050">
+          <a:pPr lvl="0" algn="ctr" defTabSz="400050">
             <a:lnSpc>
               <a:spcPct val="90000"/>
             </a:lnSpc>
@@ -30859,7 +32151,6 @@
             <a:spcAft>
               <a:spcPct val="35000"/>
             </a:spcAft>
-            <a:buNone/>
           </a:pPr>
           <a:r>
             <a:rPr lang="es-ES" sz="900" kern="1200">
@@ -30984,7 +32275,7 @@
         </a:bodyPr>
         <a:lstStyle/>
         <a:p>
-          <a:pPr marL="0" lvl="0" indent="0" algn="ctr" defTabSz="400050">
+          <a:pPr lvl="0" algn="ctr" defTabSz="400050">
             <a:lnSpc>
               <a:spcPct val="90000"/>
             </a:lnSpc>
@@ -30994,7 +32285,6 @@
             <a:spcAft>
               <a:spcPct val="35000"/>
             </a:spcAft>
-            <a:buNone/>
           </a:pPr>
           <a:r>
             <a:rPr lang="es-ES" sz="900" kern="1200">
@@ -31119,7 +32409,7 @@
         </a:bodyPr>
         <a:lstStyle/>
         <a:p>
-          <a:pPr marL="0" lvl="0" indent="0" algn="ctr" defTabSz="400050">
+          <a:pPr lvl="0" algn="ctr" defTabSz="400050">
             <a:lnSpc>
               <a:spcPct val="90000"/>
             </a:lnSpc>
@@ -31129,7 +32419,6 @@
             <a:spcAft>
               <a:spcPct val="35000"/>
             </a:spcAft>
-            <a:buNone/>
           </a:pPr>
           <a:r>
             <a:rPr lang="es-ES" sz="900" kern="1200">
@@ -31254,7 +32543,7 @@
         </a:bodyPr>
         <a:lstStyle/>
         <a:p>
-          <a:pPr marL="0" lvl="0" indent="0" algn="ctr" defTabSz="400050">
+          <a:pPr lvl="0" algn="ctr" defTabSz="400050">
             <a:lnSpc>
               <a:spcPct val="90000"/>
             </a:lnSpc>
@@ -31264,7 +32553,6 @@
             <a:spcAft>
               <a:spcPct val="35000"/>
             </a:spcAft>
-            <a:buNone/>
           </a:pPr>
           <a:r>
             <a:rPr lang="es-ES" sz="900" kern="1200">
@@ -31389,7 +32677,7 @@
         </a:bodyPr>
         <a:lstStyle/>
         <a:p>
-          <a:pPr marL="0" lvl="0" indent="0" algn="ctr" defTabSz="400050">
+          <a:pPr lvl="0" algn="ctr" defTabSz="400050">
             <a:lnSpc>
               <a:spcPct val="90000"/>
             </a:lnSpc>
@@ -31399,7 +32687,6 @@
             <a:spcAft>
               <a:spcPct val="35000"/>
             </a:spcAft>
-            <a:buNone/>
           </a:pPr>
           <a:r>
             <a:rPr lang="es-ES" sz="900" kern="1200">
@@ -33018,7 +34305,7 @@
 </file>
 
 <file path=word/glossary/document.xml><?xml version="1.0" encoding="utf-8"?>
-<w:glossaryDocument xmlns:wpc="http://schemas.microsoft.com/office/word/2010/wordprocessingCanvas" xmlns:cx="http://schemas.microsoft.com/office/drawing/2014/chartex" xmlns:cx1="http://schemas.microsoft.com/office/drawing/2015/9/8/chartex" xmlns:cx2="http://schemas.microsoft.com/office/drawing/2015/10/21/chartex" xmlns:cx3="http://schemas.microsoft.com/office/drawing/2016/5/9/chartex" xmlns:cx4="http://schemas.microsoft.com/office/drawing/2016/5/10/chartex" xmlns:cx5="http://schemas.microsoft.com/office/drawing/2016/5/11/chartex" xmlns:cx6="http://schemas.microsoft.com/office/drawing/2016/5/12/chartex" xmlns:cx7="http://schemas.microsoft.com/office/drawing/2016/5/13/chartex" xmlns:cx8="http://schemas.microsoft.com/office/drawing/2016/5/14/chartex" xmlns:mc="http://schemas.openxmlformats.org/markup-compatibility/2006" xmlns:aink="http://schemas.microsoft.com/office/drawing/2016/ink" xmlns:am3d="http://schemas.microsoft.com/office/drawing/2017/model3d" xmlns:o="urn:schemas-microsoft-com:office:office" xmlns:r="http://schemas.openxmlformats.org/officeDocument/2006/relationships" xmlns:m="http://schemas.openxmlformats.org/officeDocument/2006/math" xmlns:v="urn:schemas-microsoft-com:vml" xmlns:wp14="http://schemas.microsoft.com/office/word/2010/wordprocessingDrawing" xmlns:wp="http://schemas.openxmlformats.org/drawingml/2006/wordprocessingDrawing" xmlns:w10="urn:schemas-microsoft-com:office:word" xmlns:w="http://schemas.openxmlformats.org/wordprocessingml/2006/main" xmlns:w14="http://schemas.microsoft.com/office/word/2010/wordml" xmlns:w15="http://schemas.microsoft.com/office/word/2012/wordml" xmlns:w16cid="http://schemas.microsoft.com/office/word/2016/wordml/cid" xmlns:w16se="http://schemas.microsoft.com/office/word/2015/wordml/symex" xmlns:wpg="http://schemas.microsoft.com/office/word/2010/wordprocessingGroup" xmlns:wpi="http://schemas.microsoft.com/office/word/2010/wordprocessingInk" xmlns:wne="http://schemas.microsoft.com/office/word/2006/wordml" xmlns:wps="http://schemas.microsoft.com/office/word/2010/wordprocessingShape" mc:Ignorable="w14 w15 w16se w16cid wp14">
+<w:glossaryDocument xmlns:wpc="http://schemas.microsoft.com/office/word/2010/wordprocessingCanvas" xmlns:mc="http://schemas.openxmlformats.org/markup-compatibility/2006" xmlns:o="urn:schemas-microsoft-com:office:office" xmlns:r="http://schemas.openxmlformats.org/officeDocument/2006/relationships" xmlns:m="http://schemas.openxmlformats.org/officeDocument/2006/math" xmlns:v="urn:schemas-microsoft-com:vml" xmlns:wp14="http://schemas.microsoft.com/office/word/2010/wordprocessingDrawing" xmlns:wp="http://schemas.openxmlformats.org/drawingml/2006/wordprocessingDrawing" xmlns:w10="urn:schemas-microsoft-com:office:word" xmlns:w="http://schemas.openxmlformats.org/wordprocessingml/2006/main" xmlns:w14="http://schemas.microsoft.com/office/word/2010/wordml" xmlns:w15="http://schemas.microsoft.com/office/word/2012/wordml" xmlns:wpg="http://schemas.microsoft.com/office/word/2010/wordprocessingGroup" xmlns:wpi="http://schemas.microsoft.com/office/word/2010/wordprocessingInk" xmlns:wne="http://schemas.microsoft.com/office/word/2006/wordml" xmlns:wps="http://schemas.microsoft.com/office/word/2010/wordprocessingShape" mc:Ignorable="w14 w15 wp14">
   <w:docParts>
     <w:docPart>
       <w:docPartPr>
@@ -33091,7 +34378,7 @@
 </file>
 
 <file path=word/glossary/fontTable.xml><?xml version="1.0" encoding="utf-8"?>
-<w:fonts xmlns:mc="http://schemas.openxmlformats.org/markup-compatibility/2006" xmlns:r="http://schemas.openxmlformats.org/officeDocument/2006/relationships" xmlns:w="http://schemas.openxmlformats.org/wordprocessingml/2006/main" xmlns:w14="http://schemas.microsoft.com/office/word/2010/wordml" xmlns:w15="http://schemas.microsoft.com/office/word/2012/wordml" xmlns:w16cid="http://schemas.microsoft.com/office/word/2016/wordml/cid" xmlns:w16se="http://schemas.microsoft.com/office/word/2015/wordml/symex" mc:Ignorable="w14 w15 w16se w16cid">
+<w:fonts xmlns:mc="http://schemas.openxmlformats.org/markup-compatibility/2006" xmlns:r="http://schemas.openxmlformats.org/officeDocument/2006/relationships" xmlns:w="http://schemas.openxmlformats.org/wordprocessingml/2006/main" xmlns:w14="http://schemas.microsoft.com/office/word/2010/wordml" xmlns:w15="http://schemas.microsoft.com/office/word/2012/wordml" mc:Ignorable="w14 w15">
   <w:font w:name="Times New Roman">
     <w:panose1 w:val="02020603050405020304"/>
     <w:charset w:val="00"/>
@@ -33135,6 +34422,7 @@
     <w:sig w:usb0="A00002EF" w:usb1="4000A44B" w:usb2="00000000" w:usb3="00000000" w:csb0="0000019F" w:csb1="00000000"/>
   </w:font>
   <w:font w:name="STKaiti">
+    <w:altName w:val="SimSun"/>
     <w:charset w:val="86"/>
     <w:family w:val="auto"/>
     <w:pitch w:val="variable"/>
@@ -33192,7 +34480,7 @@
 </file>
 
 <file path=word/glossary/settings.xml><?xml version="1.0" encoding="utf-8"?>
-<w:settings xmlns:mc="http://schemas.openxmlformats.org/markup-compatibility/2006" xmlns:o="urn:schemas-microsoft-com:office:office" xmlns:r="http://schemas.openxmlformats.org/officeDocument/2006/relationships" xmlns:m="http://schemas.openxmlformats.org/officeDocument/2006/math" xmlns:v="urn:schemas-microsoft-com:vml" xmlns:w10="urn:schemas-microsoft-com:office:word" xmlns:w="http://schemas.openxmlformats.org/wordprocessingml/2006/main" xmlns:w14="http://schemas.microsoft.com/office/word/2010/wordml" xmlns:w15="http://schemas.microsoft.com/office/word/2012/wordml" xmlns:w16cid="http://schemas.microsoft.com/office/word/2016/wordml/cid" xmlns:w16se="http://schemas.microsoft.com/office/word/2015/wordml/symex" xmlns:sl="http://schemas.openxmlformats.org/schemaLibrary/2006/main" mc:Ignorable="w14 w15 w16se w16cid">
+<w:settings xmlns:mc="http://schemas.openxmlformats.org/markup-compatibility/2006" xmlns:o="urn:schemas-microsoft-com:office:office" xmlns:r="http://schemas.openxmlformats.org/officeDocument/2006/relationships" xmlns:m="http://schemas.openxmlformats.org/officeDocument/2006/math" xmlns:v="urn:schemas-microsoft-com:vml" xmlns:w10="urn:schemas-microsoft-com:office:word" xmlns:w="http://schemas.openxmlformats.org/wordprocessingml/2006/main" xmlns:w14="http://schemas.microsoft.com/office/word/2010/wordml" xmlns:w15="http://schemas.microsoft.com/office/word/2012/wordml" xmlns:sl="http://schemas.openxmlformats.org/schemaLibrary/2006/main" mc:Ignorable="w14 w15">
   <w:view w:val="normal"/>
   <w:defaultTabStop w:val="708"/>
   <w:hyphenationZone w:val="425"/>
@@ -33204,12 +34492,12 @@
     <w:compatSetting w:name="enableOpenTypeFeatures" w:uri="http://schemas.microsoft.com/office/word" w:val="1"/>
     <w:compatSetting w:name="doNotFlipMirrorIndents" w:uri="http://schemas.microsoft.com/office/word" w:val="1"/>
     <w:compatSetting w:name="differentiateMultirowTableHeaders" w:uri="http://schemas.microsoft.com/office/word" w:val="1"/>
-    <w:compatSetting w:name="useWord2013TrackBottomHyphenation" w:uri="http://schemas.microsoft.com/office/word" w:val="1"/>
   </w:compat>
   <w:rsids>
     <w:rsidRoot w:val="00BF7D34"/>
     <w:rsid w:val="000D1D41"/>
     <w:rsid w:val="00104101"/>
+    <w:rsid w:val="00187095"/>
     <w:rsid w:val="001D0B88"/>
     <w:rsid w:val="002A3AE5"/>
     <w:rsid w:val="003225C0"/>
@@ -33257,14 +34545,14 @@
   </m:mathPr>
   <w:themeFontLang w:val="es-PE"/>
   <w:clrSchemeMapping w:bg1="light1" w:t1="dark1" w:bg2="light2" w:t2="dark2" w:accent1="accent1" w:accent2="accent2" w:accent3="accent3" w:accent4="accent4" w:accent5="accent5" w:accent6="accent6" w:hyperlink="hyperlink" w:followedHyperlink="followedHyperlink"/>
-  <w:decimalSymbol w:val="."/>
+  <w:decimalSymbol w:val=","/>
   <w:listSeparator w:val=";"/>
   <w15:chartTrackingRefBased/>
 </w:settings>
 </file>
 
 <file path=word/glossary/styles.xml><?xml version="1.0" encoding="utf-8"?>
-<w:styles xmlns:mc="http://schemas.openxmlformats.org/markup-compatibility/2006" xmlns:r="http://schemas.openxmlformats.org/officeDocument/2006/relationships" xmlns:w="http://schemas.openxmlformats.org/wordprocessingml/2006/main" xmlns:w14="http://schemas.microsoft.com/office/word/2010/wordml" xmlns:w15="http://schemas.microsoft.com/office/word/2012/wordml" xmlns:w16cid="http://schemas.microsoft.com/office/word/2016/wordml/cid" xmlns:w16se="http://schemas.microsoft.com/office/word/2015/wordml/symex" mc:Ignorable="w14 w15 w16se w16cid">
+<w:styles xmlns:mc="http://schemas.openxmlformats.org/markup-compatibility/2006" xmlns:r="http://schemas.openxmlformats.org/officeDocument/2006/relationships" xmlns:w="http://schemas.openxmlformats.org/wordprocessingml/2006/main" xmlns:w14="http://schemas.microsoft.com/office/word/2010/wordml" xmlns:w15="http://schemas.microsoft.com/office/word/2012/wordml" mc:Ignorable="w14 w15">
   <w:docDefaults>
     <w:rPrDefault>
       <w:rPr>
@@ -33280,7 +34568,7 @@
       </w:pPr>
     </w:pPrDefault>
   </w:docDefaults>
-  <w:latentStyles w:defLockedState="0" w:defUIPriority="99" w:defSemiHidden="0" w:defUnhideWhenUsed="0" w:defQFormat="0" w:count="375">
+  <w:latentStyles w:defLockedState="0" w:defUIPriority="99" w:defSemiHidden="0" w:defUnhideWhenUsed="0" w:defQFormat="0" w:count="371">
     <w:lsdException w:name="Normal" w:uiPriority="0" w:qFormat="1"/>
     <w:lsdException w:name="heading 1" w:uiPriority="9" w:qFormat="1"/>
     <w:lsdException w:name="heading 2" w:semiHidden="1" w:uiPriority="9" w:unhideWhenUsed="1" w:qFormat="1"/>
@@ -33652,10 +34940,6 @@
     <w:lsdException w:name="List Table 5 Dark Accent 6" w:uiPriority="50"/>
     <w:lsdException w:name="List Table 6 Colorful Accent 6" w:uiPriority="51"/>
     <w:lsdException w:name="List Table 7 Colorful Accent 6" w:uiPriority="52"/>
-    <w:lsdException w:name="Mention" w:semiHidden="1" w:unhideWhenUsed="1"/>
-    <w:lsdException w:name="Smart Hyperlink" w:semiHidden="1" w:unhideWhenUsed="1"/>
-    <w:lsdException w:name="Hashtag" w:semiHidden="1" w:unhideWhenUsed="1"/>
-    <w:lsdException w:name="Unresolved Mention" w:semiHidden="1" w:unhideWhenUsed="1"/>
   </w:latentStyles>
   <w:style w:type="paragraph" w:default="1" w:styleId="Normal">
     <w:name w:val="Normal"/>
@@ -33730,7 +35014,7 @@
 </file>
 
 <file path=word/glossary/webSettings.xml><?xml version="1.0" encoding="utf-8"?>
-<w:webSettings xmlns:mc="http://schemas.openxmlformats.org/markup-compatibility/2006" xmlns:r="http://schemas.openxmlformats.org/officeDocument/2006/relationships" xmlns:w="http://schemas.openxmlformats.org/wordprocessingml/2006/main" xmlns:w14="http://schemas.microsoft.com/office/word/2010/wordml" xmlns:w15="http://schemas.microsoft.com/office/word/2012/wordml" xmlns:w16cid="http://schemas.microsoft.com/office/word/2016/wordml/cid" xmlns:w16se="http://schemas.microsoft.com/office/word/2015/wordml/symex" mc:Ignorable="w14 w15 w16se w16cid">
+<w:webSettings xmlns:mc="http://schemas.openxmlformats.org/markup-compatibility/2006" xmlns:r="http://schemas.openxmlformats.org/officeDocument/2006/relationships" xmlns:w="http://schemas.openxmlformats.org/wordprocessingml/2006/main" xmlns:w14="http://schemas.microsoft.com/office/word/2010/wordml" xmlns:w15="http://schemas.microsoft.com/office/word/2012/wordml" mc:Ignorable="w14 w15">
   <w:optimizeForBrowser/>
   <w:allowPNG/>
 </w:webSettings>
@@ -34038,7 +35322,7 @@
 </file>
 
 <file path=customXml/itemProps3.xml><?xml version="1.0" encoding="utf-8"?>
-<ds:datastoreItem xmlns:ds="http://schemas.openxmlformats.org/officeDocument/2006/customXml" ds:itemID="{FFB252C1-9F91-4191-8FFC-DEDF609DD908}">
+<ds:datastoreItem xmlns:ds="http://schemas.openxmlformats.org/officeDocument/2006/customXml" ds:itemID="{91E79960-49E9-4138-804F-4D121238DAF3}">
   <ds:schemaRefs>
     <ds:schemaRef ds:uri="http://schemas.openxmlformats.org/officeDocument/2006/bibliography"/>
   </ds:schemaRefs>

</xml_diff>

<commit_message>
Cambio Solicitud de Cambio 04 - Agregar opción para instrumentos personales
</commit_message>
<xml_diff>
--- a/Documentos/SFT_PGC.docx
+++ b/Documentos/SFT_PGC.docx
@@ -1,6 +1,6 @@
 
 <file path=word/document.xml><?xml version="1.0" encoding="utf-8"?>
-<w:document xmlns:wpc="http://schemas.microsoft.com/office/word/2010/wordprocessingCanvas" xmlns:mc="http://schemas.openxmlformats.org/markup-compatibility/2006" xmlns:o="urn:schemas-microsoft-com:office:office" xmlns:r="http://schemas.openxmlformats.org/officeDocument/2006/relationships" xmlns:m="http://schemas.openxmlformats.org/officeDocument/2006/math" xmlns:v="urn:schemas-microsoft-com:vml" xmlns:wp14="http://schemas.microsoft.com/office/word/2010/wordprocessingDrawing" xmlns:wp="http://schemas.openxmlformats.org/drawingml/2006/wordprocessingDrawing" xmlns:w10="urn:schemas-microsoft-com:office:word" xmlns:w="http://schemas.openxmlformats.org/wordprocessingml/2006/main" xmlns:w14="http://schemas.microsoft.com/office/word/2010/wordml" xmlns:w15="http://schemas.microsoft.com/office/word/2012/wordml" xmlns:wpg="http://schemas.microsoft.com/office/word/2010/wordprocessingGroup" xmlns:wpi="http://schemas.microsoft.com/office/word/2010/wordprocessingInk" xmlns:wne="http://schemas.microsoft.com/office/word/2006/wordml" xmlns:wps="http://schemas.microsoft.com/office/word/2010/wordprocessingShape" mc:Ignorable="w14 w15 wp14">
+<w:document xmlns:wpc="http://schemas.microsoft.com/office/word/2010/wordprocessingCanvas" xmlns:cx="http://schemas.microsoft.com/office/drawing/2014/chartex" xmlns:cx1="http://schemas.microsoft.com/office/drawing/2015/9/8/chartex" xmlns:cx2="http://schemas.microsoft.com/office/drawing/2015/10/21/chartex" xmlns:cx3="http://schemas.microsoft.com/office/drawing/2016/5/9/chartex" xmlns:cx4="http://schemas.microsoft.com/office/drawing/2016/5/10/chartex" xmlns:cx5="http://schemas.microsoft.com/office/drawing/2016/5/11/chartex" xmlns:cx6="http://schemas.microsoft.com/office/drawing/2016/5/12/chartex" xmlns:cx7="http://schemas.microsoft.com/office/drawing/2016/5/13/chartex" xmlns:cx8="http://schemas.microsoft.com/office/drawing/2016/5/14/chartex" xmlns:mc="http://schemas.openxmlformats.org/markup-compatibility/2006" xmlns:aink="http://schemas.microsoft.com/office/drawing/2016/ink" xmlns:am3d="http://schemas.microsoft.com/office/drawing/2017/model3d" xmlns:o="urn:schemas-microsoft-com:office:office" xmlns:r="http://schemas.openxmlformats.org/officeDocument/2006/relationships" xmlns:m="http://schemas.openxmlformats.org/officeDocument/2006/math" xmlns:v="urn:schemas-microsoft-com:vml" xmlns:wp14="http://schemas.microsoft.com/office/word/2010/wordprocessingDrawing" xmlns:wp="http://schemas.openxmlformats.org/drawingml/2006/wordprocessingDrawing" xmlns:w10="urn:schemas-microsoft-com:office:word" xmlns:w="http://schemas.openxmlformats.org/wordprocessingml/2006/main" xmlns:w14="http://schemas.microsoft.com/office/word/2010/wordml" xmlns:w15="http://schemas.microsoft.com/office/word/2012/wordml" xmlns:w16cid="http://schemas.microsoft.com/office/word/2016/wordml/cid" xmlns:w16se="http://schemas.microsoft.com/office/word/2015/wordml/symex" xmlns:wpg="http://schemas.microsoft.com/office/word/2010/wordprocessingGroup" xmlns:wpi="http://schemas.microsoft.com/office/word/2010/wordprocessingInk" xmlns:wne="http://schemas.microsoft.com/office/word/2006/wordml" xmlns:wps="http://schemas.microsoft.com/office/word/2010/wordprocessingShape" mc:Ignorable="w14 w15 w16se w16cid wp14">
   <w:body>
     <w:p>
       <w:pPr>
@@ -81,7 +81,7 @@
               </wp:anchor>
             </w:drawing>
           </mc:Choice>
-          <mc:Fallback xmlns:w16se="http://schemas.microsoft.com/office/word/2015/wordml/symex" xmlns:w16cid="http://schemas.microsoft.com/office/word/2016/wordml/cid" xmlns:am3d="http://schemas.microsoft.com/office/drawing/2017/model3d" xmlns:aink="http://schemas.microsoft.com/office/drawing/2016/ink" xmlns:cx8="http://schemas.microsoft.com/office/drawing/2016/5/14/chartex" xmlns:cx7="http://schemas.microsoft.com/office/drawing/2016/5/13/chartex" xmlns:cx6="http://schemas.microsoft.com/office/drawing/2016/5/12/chartex" xmlns:cx5="http://schemas.microsoft.com/office/drawing/2016/5/11/chartex" xmlns:cx4="http://schemas.microsoft.com/office/drawing/2016/5/10/chartex" xmlns:cx3="http://schemas.microsoft.com/office/drawing/2016/5/9/chartex" xmlns:cx2="http://schemas.microsoft.com/office/drawing/2015/10/21/chartex" xmlns:cx1="http://schemas.microsoft.com/office/drawing/2015/9/8/chartex" xmlns:cx="http://schemas.microsoft.com/office/drawing/2014/chartex">
+          <mc:Fallback>
             <w:pict>
               <v:rect w14:anchorId="3921CDED" id="Rectángulo 4" o:spid="_x0000_s1026" style="position:absolute;margin-left:572.25pt;margin-top:1.5pt;width:7.15pt;height:726pt;z-index:251661312;visibility:visible;mso-wrap-style:square;mso-width-percent:0;mso-height-percent:0;mso-wrap-distance-left:9pt;mso-wrap-distance-top:0;mso-wrap-distance-right:9pt;mso-wrap-distance-bottom:0;mso-position-horizontal:absolute;mso-position-horizontal-relative:page;mso-position-vertical:absolute;mso-position-vertical-relative:page;mso-width-percent:0;mso-height-percent:0;mso-width-relative:page;mso-height-relative:page;v-text-anchor:top" o:gfxdata="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" o:allowincell="f" strokecolor="#31849b">
                 <w10:wrap anchorx="page" anchory="page"/>
@@ -254,7 +254,7 @@
               </wp:anchor>
             </w:drawing>
           </mc:Choice>
-          <mc:Fallback xmlns:w16se="http://schemas.microsoft.com/office/word/2015/wordml/symex" xmlns:w16cid="http://schemas.microsoft.com/office/word/2016/wordml/cid" xmlns:am3d="http://schemas.microsoft.com/office/drawing/2017/model3d" xmlns:aink="http://schemas.microsoft.com/office/drawing/2016/ink" xmlns:cx8="http://schemas.microsoft.com/office/drawing/2016/5/14/chartex" xmlns:cx7="http://schemas.microsoft.com/office/drawing/2016/5/13/chartex" xmlns:cx6="http://schemas.microsoft.com/office/drawing/2016/5/12/chartex" xmlns:cx5="http://schemas.microsoft.com/office/drawing/2016/5/11/chartex" xmlns:cx4="http://schemas.microsoft.com/office/drawing/2016/5/10/chartex" xmlns:cx3="http://schemas.microsoft.com/office/drawing/2016/5/9/chartex" xmlns:cx2="http://schemas.microsoft.com/office/drawing/2015/10/21/chartex" xmlns:cx1="http://schemas.microsoft.com/office/drawing/2015/9/8/chartex" xmlns:cx="http://schemas.microsoft.com/office/drawing/2014/chartex">
+          <mc:Fallback>
             <w:pict>
               <v:rect w14:anchorId="38FDB386" id="Rectángulo 3" o:spid="_x0000_s1026" style="position:absolute;margin-left:37.5pt;margin-top:1.5pt;width:7.15pt;height:726pt;z-index:251659264;visibility:visible;mso-wrap-style:square;mso-width-percent:0;mso-height-percent:0;mso-wrap-distance-left:9pt;mso-wrap-distance-top:0;mso-wrap-distance-right:9pt;mso-wrap-distance-bottom:0;mso-position-horizontal:absolute;mso-position-horizontal-relative:page;mso-position-vertical:absolute;mso-position-vertical-relative:page;mso-width-percent:0;mso-height-percent:0;mso-width-relative:page;mso-height-relative:page;v-text-anchor:top" o:gfxdata="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" o:allowincell="f" strokecolor="#31849b">
                 <w10:wrap anchorx="page" anchory="page"/>
@@ -1954,15 +1954,7 @@
         </w:numPr>
       </w:pPr>
       <w:r>
-        <w:t xml:space="preserve">Se usará la herramienta </w:t>
-      </w:r>
-      <w:proofErr w:type="spellStart"/>
-      <w:r>
-        <w:t>GitHub</w:t>
-      </w:r>
-      <w:proofErr w:type="spellEnd"/>
-      <w:r>
-        <w:t xml:space="preserve"> en su versión gratuita durante este proyecto, cabe resaltar que el repositorio estará expuesto a copia de terceros. Se plantea adquirir la versión de pago durante o luego de la implementación del proyecto donde los usuarios ya estarán correctamente entrenados y proteger el repositorio de la empresa de manera que solo los empleados tengan acceso a ella. O migrar hacia alternativas con repositorios privados sin costo como </w:t>
+        <w:t xml:space="preserve">Se usará la herramienta GitHub en su versión gratuita durante este proyecto, cabe resaltar que el repositorio estará expuesto a copia de terceros. Se plantea adquirir la versión de pago durante o luego de la implementación del proyecto donde los usuarios ya estarán correctamente entrenados y proteger el repositorio de la empresa de manera que solo los empleados tengan acceso a ella. O migrar hacia alternativas con repositorios privados sin costo como </w:t>
       </w:r>
       <w:proofErr w:type="spellStart"/>
       <w:r>
@@ -3057,15 +3049,7 @@
         <w:pStyle w:val="PSI-Normal"/>
       </w:pPr>
       <w:r>
-        <w:t xml:space="preserve">Durante el proceso de gestión de configuración se utilizará la herramienta </w:t>
-      </w:r>
-      <w:proofErr w:type="spellStart"/>
-      <w:r>
-        <w:t>GitHub</w:t>
-      </w:r>
-      <w:proofErr w:type="spellEnd"/>
-      <w:r>
-        <w:t xml:space="preserve"> para el control de versiones del producto. Cuando algún miembro haga una modificación en el proyecto, deberá acceder al repositorio donde   está   alojada   esta   aplicación para   almacenar   la parte modificada   en él, teniendo el resto del equipo de desarrollo la última versión actualizada en dicho servidor. </w:t>
+        <w:t xml:space="preserve">Durante el proceso de gestión de configuración se utilizará la herramienta GitHub para el control de versiones del producto. Cuando algún miembro haga una modificación en el proyecto, deberá acceder al repositorio donde   está   alojada   esta   aplicación para   almacenar   la parte modificada   en él, teniendo el resto del equipo de desarrollo la última versión actualizada en dicho servidor. </w:t>
       </w:r>
     </w:p>
     <w:p>
@@ -3199,15 +3183,7 @@
       </w:r>
       <w:proofErr w:type="spellEnd"/>
       <w:r>
-        <w:t xml:space="preserve"> utilizando un repositorio local para los desarrolladores y el lenguaje </w:t>
-      </w:r>
-      <w:proofErr w:type="spellStart"/>
-      <w:r>
-        <w:t>Git</w:t>
-      </w:r>
-      <w:proofErr w:type="spellEnd"/>
-      <w:r>
-        <w:t xml:space="preserve"> para el control de versiones</w:t>
+        <w:t xml:space="preserve"> utilizando un repositorio local para los desarrolladores y el lenguaje Git para el control de versiones</w:t>
       </w:r>
     </w:p>
     <w:p>
@@ -3251,15 +3227,7 @@
       </w:r>
       <w:proofErr w:type="spellEnd"/>
       <w:r>
-        <w:t xml:space="preserve"> para el mantenimiento y versionado del código fuente, añadiendo una serie de servicios extras para la gestión del proyecto y el código fuente. La parte gratuita de este hosting permite alojar nuestro código en repositorios públicos, si queremos repositorios privados entramos a la parte “</w:t>
-      </w:r>
-      <w:proofErr w:type="spellStart"/>
-      <w:r>
-        <w:t>premium</w:t>
-      </w:r>
-      <w:proofErr w:type="spellEnd"/>
-      <w:r>
-        <w:t xml:space="preserve">”. En la actualidad ofrecen varias herramientas útiles para el trabajo en equipo, entre ellos cabe destacar </w:t>
+        <w:t xml:space="preserve"> para el mantenimiento y versionado del código fuente, añadiendo una serie de servicios extras para la gestión del proyecto y el código fuente. La parte gratuita de este hosting permite alojar nuestro código en repositorios públicos, si queremos repositorios privados entramos a la parte “premium”. En la actualidad ofrecen varias herramientas útiles para el trabajo en equipo, entre ellos cabe destacar </w:t>
       </w:r>
     </w:p>
     <w:p>
@@ -3322,11 +3290,9 @@
         <w:tab/>
       </w:r>
       <w:bookmarkStart w:id="11" w:name="_Hlk494664433"/>
-      <w:proofErr w:type="spellStart"/>
       <w:r>
         <w:t>Git</w:t>
       </w:r>
-      <w:proofErr w:type="spellEnd"/>
       <w:r>
         <w:t xml:space="preserve"> Desktop</w:t>
       </w:r>
@@ -3336,13 +3302,8 @@
       <w:pPr>
         <w:pStyle w:val="PSI-Normal"/>
       </w:pPr>
-      <w:proofErr w:type="spellStart"/>
       <w:r>
-        <w:t>Git</w:t>
-      </w:r>
-      <w:proofErr w:type="spellEnd"/>
-      <w:r>
-        <w:t xml:space="preserve"> </w:t>
+        <w:t xml:space="preserve">Git </w:t>
       </w:r>
       <w:proofErr w:type="spellStart"/>
       <w:r>
@@ -3353,13 +3314,8 @@
       </w:r>
       <w:proofErr w:type="spellEnd"/>
       <w:r>
-        <w:t xml:space="preserve"> permite consultar (en términos de </w:t>
+        <w:t xml:space="preserve"> permite consultar (en términos de Git</w:t>
       </w:r>
-      <w:proofErr w:type="spellStart"/>
-      <w:r>
-        <w:t>Git</w:t>
-      </w:r>
-      <w:proofErr w:type="spellEnd"/>
       <w:r>
         <w:t>,</w:t>
       </w:r>
@@ -7089,11 +7045,9 @@
               <w:ind w:left="0" w:firstLine="0"/>
               <w:jc w:val="center"/>
             </w:pPr>
-            <w:proofErr w:type="spellStart"/>
             <w:r>
               <w:t>Laravel</w:t>
             </w:r>
-            <w:proofErr w:type="spellEnd"/>
           </w:p>
         </w:tc>
         <w:tc>
@@ -9047,21 +9001,7 @@
         <w:rPr>
           <w:rFonts w:ascii="Times New Roman" w:eastAsia="Cardo" w:hAnsi="Times New Roman"/>
         </w:rPr>
-        <w:t>Sea el caso de ítems de empresa → [Iniciales del documento].[</w:t>
-      </w:r>
-      <w:proofErr w:type="spellStart"/>
-      <w:r>
-        <w:rPr>
-          <w:rFonts w:ascii="Times New Roman" w:eastAsia="Cardo" w:hAnsi="Times New Roman"/>
-        </w:rPr>
-        <w:t>docx</w:t>
-      </w:r>
-      <w:proofErr w:type="spellEnd"/>
-      <w:r>
-        <w:rPr>
-          <w:rFonts w:ascii="Times New Roman" w:eastAsia="Cardo" w:hAnsi="Times New Roman"/>
-        </w:rPr>
-        <w:t>|*]</w:t>
+        <w:t>Sea el caso de ítems de empresa → [Iniciales del documento].[docx|*]</w:t>
       </w:r>
     </w:p>
     <w:p>
@@ -9082,21 +9022,7 @@
         <w:rPr>
           <w:rFonts w:ascii="Times New Roman" w:eastAsia="Cardo" w:hAnsi="Times New Roman"/>
         </w:rPr>
-        <w:t>Sea el caso de ítems de proyecto → [Iniciales del proyecto]_[Iniciales del documento].[</w:t>
-      </w:r>
-      <w:proofErr w:type="spellStart"/>
-      <w:r>
-        <w:rPr>
-          <w:rFonts w:ascii="Times New Roman" w:eastAsia="Cardo" w:hAnsi="Times New Roman"/>
-        </w:rPr>
-        <w:t>docx</w:t>
-      </w:r>
-      <w:proofErr w:type="spellEnd"/>
-      <w:r>
-        <w:rPr>
-          <w:rFonts w:ascii="Times New Roman" w:eastAsia="Cardo" w:hAnsi="Times New Roman"/>
-        </w:rPr>
-        <w:t>|*]</w:t>
+        <w:t>Sea el caso de ítems de proyecto → [Iniciales del proyecto]_[Iniciales del documento].[docx|*]</w:t>
       </w:r>
     </w:p>
     <w:p>
@@ -16311,34 +16237,20 @@
               <w:rPr>
                 <w:lang w:val="es-ES_tradnl"/>
               </w:rPr>
-              <w:t xml:space="preserve">2. </w:t>
+              <w:t xml:space="preserve">2. Deza </w:t>
             </w:r>
             <w:proofErr w:type="spellStart"/>
             <w:r>
               <w:rPr>
                 <w:lang w:val="es-ES_tradnl"/>
               </w:rPr>
-              <w:t>Deza</w:t>
+              <w:t>Culque</w:t>
             </w:r>
             <w:proofErr w:type="spellEnd"/>
             <w:r>
               <w:rPr>
                 <w:lang w:val="es-ES_tradnl"/>
               </w:rPr>
-              <w:t xml:space="preserve"> </w:t>
-            </w:r>
-            <w:proofErr w:type="spellStart"/>
-            <w:r>
-              <w:rPr>
-                <w:lang w:val="es-ES_tradnl"/>
-              </w:rPr>
-              <w:t>Culque</w:t>
-            </w:r>
-            <w:proofErr w:type="spellEnd"/>
-            <w:r>
-              <w:rPr>
-                <w:lang w:val="es-ES_tradnl"/>
-              </w:rPr>
               <w:t xml:space="preserve"> Edwin</w:t>
             </w:r>
             <w:r>
@@ -16365,21 +16277,7 @@
               <w:rPr>
                 <w:lang w:val="es-ES_tradnl"/>
               </w:rPr>
-              <w:t xml:space="preserve"> (Especialista </w:t>
-            </w:r>
-            <w:proofErr w:type="spellStart"/>
-            <w:r>
-              <w:rPr>
-                <w:lang w:val="es-ES_tradnl"/>
-              </w:rPr>
-              <w:t>Backend</w:t>
-            </w:r>
-            <w:proofErr w:type="spellEnd"/>
-            <w:r>
-              <w:rPr>
-                <w:lang w:val="es-ES_tradnl"/>
-              </w:rPr>
-              <w:t xml:space="preserve"> – Django)</w:t>
+              <w:t xml:space="preserve"> (Especialista Backend – Django)</w:t>
             </w:r>
           </w:p>
         </w:tc>
@@ -17833,34 +17731,20 @@
               <w:rPr>
                 <w:lang w:val="es-ES_tradnl"/>
               </w:rPr>
-              <w:t xml:space="preserve">2. </w:t>
+              <w:t xml:space="preserve">2. Deza </w:t>
             </w:r>
             <w:proofErr w:type="spellStart"/>
             <w:r>
               <w:rPr>
                 <w:lang w:val="es-ES_tradnl"/>
               </w:rPr>
-              <w:t>Deza</w:t>
+              <w:t>Culque</w:t>
             </w:r>
             <w:proofErr w:type="spellEnd"/>
             <w:r>
               <w:rPr>
                 <w:lang w:val="es-ES_tradnl"/>
               </w:rPr>
-              <w:t xml:space="preserve"> </w:t>
-            </w:r>
-            <w:proofErr w:type="spellStart"/>
-            <w:r>
-              <w:rPr>
-                <w:lang w:val="es-ES_tradnl"/>
-              </w:rPr>
-              <w:t>Culque</w:t>
-            </w:r>
-            <w:proofErr w:type="spellEnd"/>
-            <w:r>
-              <w:rPr>
-                <w:lang w:val="es-ES_tradnl"/>
-              </w:rPr>
               <w:t xml:space="preserve"> Edwin (Especialista de Base de Datos)</w:t>
             </w:r>
           </w:p>
@@ -17875,21 +17759,7 @@
               <w:rPr>
                 <w:lang w:val="es-ES_tradnl"/>
               </w:rPr>
-              <w:t xml:space="preserve">3. Claudio Zavaleta Junior (Especialista </w:t>
-            </w:r>
-            <w:proofErr w:type="spellStart"/>
-            <w:r>
-              <w:rPr>
-                <w:lang w:val="es-ES_tradnl"/>
-              </w:rPr>
-              <w:t>Backend</w:t>
-            </w:r>
-            <w:proofErr w:type="spellEnd"/>
-            <w:r>
-              <w:rPr>
-                <w:lang w:val="es-ES_tradnl"/>
-              </w:rPr>
-              <w:t xml:space="preserve"> – Django)</w:t>
+              <w:t>3. Claudio Zavaleta Junior (Especialista Backend – Django)</w:t>
             </w:r>
           </w:p>
         </w:tc>
@@ -19689,34 +19559,20 @@
               <w:rPr>
                 <w:lang w:val="es-ES_tradnl"/>
               </w:rPr>
-              <w:t xml:space="preserve">2. </w:t>
+              <w:t xml:space="preserve">2. Deza </w:t>
             </w:r>
             <w:proofErr w:type="spellStart"/>
             <w:r>
               <w:rPr>
                 <w:lang w:val="es-ES_tradnl"/>
               </w:rPr>
-              <w:t>Deza</w:t>
+              <w:t>Culque</w:t>
             </w:r>
             <w:proofErr w:type="spellEnd"/>
             <w:r>
               <w:rPr>
                 <w:lang w:val="es-ES_tradnl"/>
               </w:rPr>
-              <w:t xml:space="preserve"> </w:t>
-            </w:r>
-            <w:proofErr w:type="spellStart"/>
-            <w:r>
-              <w:rPr>
-                <w:lang w:val="es-ES_tradnl"/>
-              </w:rPr>
-              <w:t>Culque</w:t>
-            </w:r>
-            <w:proofErr w:type="spellEnd"/>
-            <w:r>
-              <w:rPr>
-                <w:lang w:val="es-ES_tradnl"/>
-              </w:rPr>
               <w:t xml:space="preserve"> Edwin (Especialista de Base de Datos)</w:t>
             </w:r>
           </w:p>
@@ -19731,21 +19587,7 @@
               <w:rPr>
                 <w:lang w:val="es-ES_tradnl"/>
               </w:rPr>
-              <w:t xml:space="preserve">3. Claudio Zavaleta Junior (Especialista </w:t>
-            </w:r>
-            <w:proofErr w:type="spellStart"/>
-            <w:r>
-              <w:rPr>
-                <w:lang w:val="es-ES_tradnl"/>
-              </w:rPr>
-              <w:t>Backend</w:t>
-            </w:r>
-            <w:proofErr w:type="spellEnd"/>
-            <w:r>
-              <w:rPr>
-                <w:lang w:val="es-ES_tradnl"/>
-              </w:rPr>
-              <w:t xml:space="preserve"> – Django)</w:t>
+              <w:t>3. Claudio Zavaleta Junior (Especialista Backend – Django)</w:t>
             </w:r>
           </w:p>
         </w:tc>
@@ -20132,8 +19974,16 @@
               <w:rPr>
                 <w:lang w:val="es-ES_tradnl"/>
               </w:rPr>
-              <w:t>-Agregar fondo musical</w:t>
-            </w:r>
+              <w:t>-</w:t>
+            </w:r>
+            <w:bookmarkStart w:id="26" w:name="_GoBack"/>
+            <w:r>
+              <w:rPr>
+                <w:lang w:val="es-ES_tradnl"/>
+              </w:rPr>
+              <w:t>Agregar opción para instrumentos personales</w:t>
+            </w:r>
+            <w:bookmarkEnd w:id="26"/>
           </w:p>
         </w:tc>
       </w:tr>
@@ -20339,14 +20189,34 @@
                 <w:szCs w:val="20"/>
                 <w:lang w:val="es-ES_tradnl"/>
               </w:rPr>
-              <w:t xml:space="preserve">Empleado del área de sistemas, </w:t>
-            </w:r>
-            <w:r>
-              <w:rPr>
-                <w:sz w:val="24"/>
-                <w:lang w:val="es-ES_tradnl"/>
-              </w:rPr>
-              <w:t xml:space="preserve"> Marcos Guevara Campos</w:t>
+              <w:t xml:space="preserve">Empleado del área de </w:t>
+            </w:r>
+            <w:r>
+              <w:rPr>
+                <w:szCs w:val="20"/>
+                <w:lang w:val="es-ES_tradnl"/>
+              </w:rPr>
+              <w:t xml:space="preserve">atención al cliente, </w:t>
+            </w:r>
+            <w:r>
+              <w:rPr>
+                <w:lang w:val="es-ES_tradnl"/>
+              </w:rPr>
+              <w:t xml:space="preserve">Leonardo </w:t>
+            </w:r>
+            <w:proofErr w:type="spellStart"/>
+            <w:r>
+              <w:rPr>
+                <w:lang w:val="es-ES_tradnl"/>
+              </w:rPr>
+              <w:t>Azolo</w:t>
+            </w:r>
+            <w:proofErr w:type="spellEnd"/>
+            <w:r>
+              <w:rPr>
+                <w:lang w:val="es-ES_tradnl"/>
+              </w:rPr>
+              <w:t xml:space="preserve"> Paz</w:t>
             </w:r>
           </w:p>
         </w:tc>
@@ -20484,21 +20354,42 @@
                 <w:szCs w:val="20"/>
                 <w:lang w:val="es-ES_tradnl"/>
               </w:rPr>
-              <w:t>El cambio solicitado en: “Agregar fondo musical”</w:t>
-            </w:r>
-          </w:p>
-          <w:p>
-            <w:pPr>
-              <w:rPr>
-                <w:lang w:val="es-ES_tradnl"/>
-              </w:rPr>
-            </w:pPr>
+              <w:t xml:space="preserve">El cambio solicitado en: “Agregar </w:t>
+            </w:r>
             <w:r>
               <w:rPr>
                 <w:szCs w:val="20"/>
                 <w:lang w:val="es-ES_tradnl"/>
               </w:rPr>
-              <w:t xml:space="preserve">Se desea agregar un fondo musical a toda la plataforma pues esta debe reflejar que trabajamos facilitando instrumentos y locales musicales a los artistas </w:t>
+              <w:t>opción para instrumentos personales</w:t>
+            </w:r>
+            <w:r>
+              <w:rPr>
+                <w:szCs w:val="20"/>
+                <w:lang w:val="es-ES_tradnl"/>
+              </w:rPr>
+              <w:t>”</w:t>
+            </w:r>
+          </w:p>
+          <w:p>
+            <w:pPr>
+              <w:rPr>
+                <w:lang w:val="es-ES_tradnl"/>
+              </w:rPr>
+            </w:pPr>
+            <w:r>
+              <w:rPr>
+                <w:szCs w:val="20"/>
+                <w:lang w:val="es-ES_tradnl"/>
+              </w:rPr>
+              <w:t>Se desea agregar un</w:t>
+            </w:r>
+            <w:r>
+              <w:rPr>
+                <w:szCs w:val="20"/>
+                <w:lang w:val="es-ES_tradnl"/>
+              </w:rPr>
+              <w:t>a opción al formulario de reserva para indicar que los músicos traerán sus propios instrumentos y no usaran ninguno de los instrumentos del local para que no existan inconvenientes de logística con los instrumentos del local.</w:t>
             </w:r>
           </w:p>
           <w:p>
@@ -20555,7 +20446,30 @@
                 <w:szCs w:val="20"/>
                 <w:lang w:val="es-ES_tradnl"/>
               </w:rPr>
-              <w:t xml:space="preserve">Actualmente la plataforma web no refleja que trabajamos con música, es necesario cambiar esto. </w:t>
+              <w:t xml:space="preserve">Actualmente </w:t>
+            </w:r>
+            <w:r>
+              <w:rPr>
+                <w:szCs w:val="20"/>
+                <w:lang w:val="es-ES_tradnl"/>
+              </w:rPr>
+              <w:t xml:space="preserve">hay problemas con el formulario cuando el usuario no desea seleccionar instrumentos del </w:t>
+            </w:r>
+            <w:proofErr w:type="gramStart"/>
+            <w:r>
+              <w:rPr>
+                <w:szCs w:val="20"/>
+                <w:lang w:val="es-ES_tradnl"/>
+              </w:rPr>
+              <w:t>local</w:t>
+            </w:r>
+            <w:proofErr w:type="gramEnd"/>
+            <w:r>
+              <w:rPr>
+                <w:szCs w:val="20"/>
+                <w:lang w:val="es-ES_tradnl"/>
+              </w:rPr>
+              <w:t xml:space="preserve"> sino que desea llevar sus propios instrumentos.</w:t>
             </w:r>
           </w:p>
         </w:tc>
@@ -20988,6 +20902,7 @@
               <w:rPr>
                 <w:lang w:val="es-ES_tradnl"/>
               </w:rPr>
+              <w:lastRenderedPageBreak/>
               <w:t>[  ] Documentación Asociada</w:t>
             </w:r>
           </w:p>
@@ -21069,7 +20984,6 @@
                 <w:color w:val="FFFFFF"/>
                 <w:lang w:val="es-ES_tradnl"/>
               </w:rPr>
-              <w:lastRenderedPageBreak/>
               <w:t>Impacto Real</w:t>
             </w:r>
           </w:p>
@@ -21286,34 +21200,20 @@
               <w:rPr>
                 <w:lang w:val="es-ES_tradnl"/>
               </w:rPr>
-              <w:t xml:space="preserve">2. </w:t>
+              <w:t xml:space="preserve">2. Deza </w:t>
             </w:r>
             <w:proofErr w:type="spellStart"/>
             <w:r>
               <w:rPr>
                 <w:lang w:val="es-ES_tradnl"/>
               </w:rPr>
-              <w:t>Deza</w:t>
+              <w:t>Culque</w:t>
             </w:r>
             <w:proofErr w:type="spellEnd"/>
             <w:r>
               <w:rPr>
                 <w:lang w:val="es-ES_tradnl"/>
               </w:rPr>
-              <w:t xml:space="preserve"> </w:t>
-            </w:r>
-            <w:proofErr w:type="spellStart"/>
-            <w:r>
-              <w:rPr>
-                <w:lang w:val="es-ES_tradnl"/>
-              </w:rPr>
-              <w:t>Culque</w:t>
-            </w:r>
-            <w:proofErr w:type="spellEnd"/>
-            <w:r>
-              <w:rPr>
-                <w:lang w:val="es-ES_tradnl"/>
-              </w:rPr>
               <w:t xml:space="preserve"> Edwin (Especialista de Base de Datos)</w:t>
             </w:r>
           </w:p>
@@ -21328,21 +21228,7 @@
               <w:rPr>
                 <w:lang w:val="es-ES_tradnl"/>
               </w:rPr>
-              <w:t xml:space="preserve">3. Claudio Zavaleta Junior (Especialista </w:t>
-            </w:r>
-            <w:proofErr w:type="spellStart"/>
-            <w:r>
-              <w:rPr>
-                <w:lang w:val="es-ES_tradnl"/>
-              </w:rPr>
-              <w:t>Backend</w:t>
-            </w:r>
-            <w:proofErr w:type="spellEnd"/>
-            <w:r>
-              <w:rPr>
-                <w:lang w:val="es-ES_tradnl"/>
-              </w:rPr>
-              <w:t xml:space="preserve"> – Django)</w:t>
+              <w:t>3. Claudio Zavaleta Junior (Especialista Backend – Django)</w:t>
             </w:r>
           </w:p>
         </w:tc>
@@ -21515,7 +21401,6 @@
           <w:szCs w:val="44"/>
           <w:lang w:val="es-PE"/>
         </w:rPr>
-        <w:lastRenderedPageBreak/>
         <w:t>Solicitud de Cambio</w:t>
       </w:r>
     </w:p>
@@ -21681,7 +21566,7 @@
                 <w:lang w:val="es-PE"/>
               </w:rPr>
             </w:pPr>
-            <w:bookmarkStart w:id="26" w:name="__DdeLink__202_1595640726"/>
+            <w:bookmarkStart w:id="27" w:name="__DdeLink__202_1595640726"/>
             <w:r>
               <w:rPr>
                 <w:lang w:val="es-PE"/>
@@ -21694,7 +21579,7 @@
               </w:rPr>
               <w:t>-</w:t>
             </w:r>
-            <w:bookmarkEnd w:id="26"/>
+            <w:bookmarkEnd w:id="27"/>
             <w:r>
               <w:rPr>
                 <w:lang w:val="es-PE"/>
@@ -23050,34 +22935,20 @@
               <w:rPr>
                 <w:lang w:val="es-ES_tradnl"/>
               </w:rPr>
-              <w:t xml:space="preserve">2. </w:t>
+              <w:t xml:space="preserve">2. Deza </w:t>
             </w:r>
             <w:proofErr w:type="spellStart"/>
             <w:r>
               <w:rPr>
                 <w:lang w:val="es-ES_tradnl"/>
               </w:rPr>
-              <w:t>Deza</w:t>
+              <w:t>Culque</w:t>
             </w:r>
             <w:proofErr w:type="spellEnd"/>
             <w:r>
               <w:rPr>
                 <w:lang w:val="es-ES_tradnl"/>
               </w:rPr>
-              <w:t xml:space="preserve"> </w:t>
-            </w:r>
-            <w:proofErr w:type="spellStart"/>
-            <w:r>
-              <w:rPr>
-                <w:lang w:val="es-ES_tradnl"/>
-              </w:rPr>
-              <w:t>Culque</w:t>
-            </w:r>
-            <w:proofErr w:type="spellEnd"/>
-            <w:r>
-              <w:rPr>
-                <w:lang w:val="es-ES_tradnl"/>
-              </w:rPr>
               <w:t xml:space="preserve"> Edwin (Especialista de Base de Datos)</w:t>
             </w:r>
           </w:p>
@@ -23092,21 +22963,7 @@
               <w:rPr>
                 <w:lang w:val="es-ES_tradnl"/>
               </w:rPr>
-              <w:t xml:space="preserve">3. Claudio Zavaleta Junior (Especialista </w:t>
-            </w:r>
-            <w:proofErr w:type="spellStart"/>
-            <w:r>
-              <w:rPr>
-                <w:lang w:val="es-ES_tradnl"/>
-              </w:rPr>
-              <w:t>Backend</w:t>
-            </w:r>
-            <w:proofErr w:type="spellEnd"/>
-            <w:r>
-              <w:rPr>
-                <w:lang w:val="es-ES_tradnl"/>
-              </w:rPr>
-              <w:t xml:space="preserve"> – Django)</w:t>
+              <w:t>3. Claudio Zavaleta Junior (Especialista Backend – Django)</w:t>
             </w:r>
           </w:p>
         </w:tc>
@@ -23276,8 +23133,6 @@
         </w:rPr>
         <w:t>.</w:t>
       </w:r>
-      <w:bookmarkStart w:id="27" w:name="_GoBack"/>
-      <w:bookmarkEnd w:id="27"/>
     </w:p>
     <w:sectPr>
       <w:headerReference w:type="default" r:id="rId18"/>
@@ -23291,7 +23146,7 @@
 </file>
 
 <file path=word/endnotes.xml><?xml version="1.0" encoding="utf-8"?>
-<w:endnotes xmlns:wpc="http://schemas.microsoft.com/office/word/2010/wordprocessingCanvas" xmlns:mc="http://schemas.openxmlformats.org/markup-compatibility/2006" xmlns:o="urn:schemas-microsoft-com:office:office" xmlns:r="http://schemas.openxmlformats.org/officeDocument/2006/relationships" xmlns:m="http://schemas.openxmlformats.org/officeDocument/2006/math" xmlns:v="urn:schemas-microsoft-com:vml" xmlns:wp14="http://schemas.microsoft.com/office/word/2010/wordprocessingDrawing" xmlns:wp="http://schemas.openxmlformats.org/drawingml/2006/wordprocessingDrawing" xmlns:w10="urn:schemas-microsoft-com:office:word" xmlns:w="http://schemas.openxmlformats.org/wordprocessingml/2006/main" xmlns:w14="http://schemas.microsoft.com/office/word/2010/wordml" xmlns:w15="http://schemas.microsoft.com/office/word/2012/wordml" xmlns:wpg="http://schemas.microsoft.com/office/word/2010/wordprocessingGroup" xmlns:wpi="http://schemas.microsoft.com/office/word/2010/wordprocessingInk" xmlns:wne="http://schemas.microsoft.com/office/word/2006/wordml" xmlns:wps="http://schemas.microsoft.com/office/word/2010/wordprocessingShape" mc:Ignorable="w14 w15 wp14">
+<w:endnotes xmlns:wpc="http://schemas.microsoft.com/office/word/2010/wordprocessingCanvas" xmlns:cx="http://schemas.microsoft.com/office/drawing/2014/chartex" xmlns:cx1="http://schemas.microsoft.com/office/drawing/2015/9/8/chartex" xmlns:cx2="http://schemas.microsoft.com/office/drawing/2015/10/21/chartex" xmlns:cx3="http://schemas.microsoft.com/office/drawing/2016/5/9/chartex" xmlns:cx4="http://schemas.microsoft.com/office/drawing/2016/5/10/chartex" xmlns:cx5="http://schemas.microsoft.com/office/drawing/2016/5/11/chartex" xmlns:cx6="http://schemas.microsoft.com/office/drawing/2016/5/12/chartex" xmlns:cx7="http://schemas.microsoft.com/office/drawing/2016/5/13/chartex" xmlns:cx8="http://schemas.microsoft.com/office/drawing/2016/5/14/chartex" xmlns:mc="http://schemas.openxmlformats.org/markup-compatibility/2006" xmlns:aink="http://schemas.microsoft.com/office/drawing/2016/ink" xmlns:am3d="http://schemas.microsoft.com/office/drawing/2017/model3d" xmlns:o="urn:schemas-microsoft-com:office:office" xmlns:r="http://schemas.openxmlformats.org/officeDocument/2006/relationships" xmlns:m="http://schemas.openxmlformats.org/officeDocument/2006/math" xmlns:v="urn:schemas-microsoft-com:vml" xmlns:wp14="http://schemas.microsoft.com/office/word/2010/wordprocessingDrawing" xmlns:wp="http://schemas.openxmlformats.org/drawingml/2006/wordprocessingDrawing" xmlns:w10="urn:schemas-microsoft-com:office:word" xmlns:w="http://schemas.openxmlformats.org/wordprocessingml/2006/main" xmlns:w14="http://schemas.microsoft.com/office/word/2010/wordml" xmlns:w15="http://schemas.microsoft.com/office/word/2012/wordml" xmlns:w16cid="http://schemas.microsoft.com/office/word/2016/wordml/cid" xmlns:w16se="http://schemas.microsoft.com/office/word/2015/wordml/symex" xmlns:wpg="http://schemas.microsoft.com/office/word/2010/wordprocessingGroup" xmlns:wpi="http://schemas.microsoft.com/office/word/2010/wordprocessingInk" xmlns:wne="http://schemas.microsoft.com/office/word/2006/wordml" xmlns:wps="http://schemas.microsoft.com/office/word/2010/wordprocessingShape" mc:Ignorable="w14 w15 w16se w16cid wp14">
   <w:endnote w:type="separator" w:id="-1">
     <w:p>
       <w:r>
@@ -23310,7 +23165,7 @@
 </file>
 
 <file path=word/footer1.xml><?xml version="1.0" encoding="utf-8"?>
-<w:ftr xmlns:wpc="http://schemas.microsoft.com/office/word/2010/wordprocessingCanvas" xmlns:mc="http://schemas.openxmlformats.org/markup-compatibility/2006" xmlns:o="urn:schemas-microsoft-com:office:office" xmlns:r="http://schemas.openxmlformats.org/officeDocument/2006/relationships" xmlns:m="http://schemas.openxmlformats.org/officeDocument/2006/math" xmlns:v="urn:schemas-microsoft-com:vml" xmlns:wp14="http://schemas.microsoft.com/office/word/2010/wordprocessingDrawing" xmlns:wp="http://schemas.openxmlformats.org/drawingml/2006/wordprocessingDrawing" xmlns:w10="urn:schemas-microsoft-com:office:word" xmlns:w="http://schemas.openxmlformats.org/wordprocessingml/2006/main" xmlns:w14="http://schemas.microsoft.com/office/word/2010/wordml" xmlns:w15="http://schemas.microsoft.com/office/word/2012/wordml" xmlns:wpg="http://schemas.microsoft.com/office/word/2010/wordprocessingGroup" xmlns:wpi="http://schemas.microsoft.com/office/word/2010/wordprocessingInk" xmlns:wne="http://schemas.microsoft.com/office/word/2006/wordml" xmlns:wps="http://schemas.microsoft.com/office/word/2010/wordprocessingShape" mc:Ignorable="w14 w15 wp14">
+<w:ftr xmlns:wpc="http://schemas.microsoft.com/office/word/2010/wordprocessingCanvas" xmlns:cx="http://schemas.microsoft.com/office/drawing/2014/chartex" xmlns:cx1="http://schemas.microsoft.com/office/drawing/2015/9/8/chartex" xmlns:cx2="http://schemas.microsoft.com/office/drawing/2015/10/21/chartex" xmlns:cx3="http://schemas.microsoft.com/office/drawing/2016/5/9/chartex" xmlns:cx4="http://schemas.microsoft.com/office/drawing/2016/5/10/chartex" xmlns:cx5="http://schemas.microsoft.com/office/drawing/2016/5/11/chartex" xmlns:cx6="http://schemas.microsoft.com/office/drawing/2016/5/12/chartex" xmlns:cx7="http://schemas.microsoft.com/office/drawing/2016/5/13/chartex" xmlns:cx8="http://schemas.microsoft.com/office/drawing/2016/5/14/chartex" xmlns:mc="http://schemas.openxmlformats.org/markup-compatibility/2006" xmlns:aink="http://schemas.microsoft.com/office/drawing/2016/ink" xmlns:am3d="http://schemas.microsoft.com/office/drawing/2017/model3d" xmlns:o="urn:schemas-microsoft-com:office:office" xmlns:r="http://schemas.openxmlformats.org/officeDocument/2006/relationships" xmlns:m="http://schemas.openxmlformats.org/officeDocument/2006/math" xmlns:v="urn:schemas-microsoft-com:vml" xmlns:wp14="http://schemas.microsoft.com/office/word/2010/wordprocessingDrawing" xmlns:wp="http://schemas.openxmlformats.org/drawingml/2006/wordprocessingDrawing" xmlns:w10="urn:schemas-microsoft-com:office:word" xmlns:w="http://schemas.openxmlformats.org/wordprocessingml/2006/main" xmlns:w14="http://schemas.microsoft.com/office/word/2010/wordml" xmlns:w15="http://schemas.microsoft.com/office/word/2012/wordml" xmlns:w16cid="http://schemas.microsoft.com/office/word/2016/wordml/cid" xmlns:w16se="http://schemas.microsoft.com/office/word/2015/wordml/symex" xmlns:wpg="http://schemas.microsoft.com/office/word/2010/wordprocessingGroup" xmlns:wpi="http://schemas.microsoft.com/office/word/2010/wordprocessingInk" xmlns:wne="http://schemas.microsoft.com/office/word/2006/wordml" xmlns:wps="http://schemas.microsoft.com/office/word/2010/wordprocessingShape" mc:Ignorable="w14 w15 w16se w16cid wp14">
   <w:tbl>
     <w:tblPr>
       <w:tblW w:w="5528" w:type="pct"/>
@@ -23602,7 +23457,7 @@
 </file>
 
 <file path=word/footnotes.xml><?xml version="1.0" encoding="utf-8"?>
-<w:footnotes xmlns:wpc="http://schemas.microsoft.com/office/word/2010/wordprocessingCanvas" xmlns:mc="http://schemas.openxmlformats.org/markup-compatibility/2006" xmlns:o="urn:schemas-microsoft-com:office:office" xmlns:r="http://schemas.openxmlformats.org/officeDocument/2006/relationships" xmlns:m="http://schemas.openxmlformats.org/officeDocument/2006/math" xmlns:v="urn:schemas-microsoft-com:vml" xmlns:wp14="http://schemas.microsoft.com/office/word/2010/wordprocessingDrawing" xmlns:wp="http://schemas.openxmlformats.org/drawingml/2006/wordprocessingDrawing" xmlns:w10="urn:schemas-microsoft-com:office:word" xmlns:w="http://schemas.openxmlformats.org/wordprocessingml/2006/main" xmlns:w14="http://schemas.microsoft.com/office/word/2010/wordml" xmlns:w15="http://schemas.microsoft.com/office/word/2012/wordml" xmlns:wpg="http://schemas.microsoft.com/office/word/2010/wordprocessingGroup" xmlns:wpi="http://schemas.microsoft.com/office/word/2010/wordprocessingInk" xmlns:wne="http://schemas.microsoft.com/office/word/2006/wordml" xmlns:wps="http://schemas.microsoft.com/office/word/2010/wordprocessingShape" mc:Ignorable="w14 w15 wp14">
+<w:footnotes xmlns:wpc="http://schemas.microsoft.com/office/word/2010/wordprocessingCanvas" xmlns:cx="http://schemas.microsoft.com/office/drawing/2014/chartex" xmlns:cx1="http://schemas.microsoft.com/office/drawing/2015/9/8/chartex" xmlns:cx2="http://schemas.microsoft.com/office/drawing/2015/10/21/chartex" xmlns:cx3="http://schemas.microsoft.com/office/drawing/2016/5/9/chartex" xmlns:cx4="http://schemas.microsoft.com/office/drawing/2016/5/10/chartex" xmlns:cx5="http://schemas.microsoft.com/office/drawing/2016/5/11/chartex" xmlns:cx6="http://schemas.microsoft.com/office/drawing/2016/5/12/chartex" xmlns:cx7="http://schemas.microsoft.com/office/drawing/2016/5/13/chartex" xmlns:cx8="http://schemas.microsoft.com/office/drawing/2016/5/14/chartex" xmlns:mc="http://schemas.openxmlformats.org/markup-compatibility/2006" xmlns:aink="http://schemas.microsoft.com/office/drawing/2016/ink" xmlns:am3d="http://schemas.microsoft.com/office/drawing/2017/model3d" xmlns:o="urn:schemas-microsoft-com:office:office" xmlns:r="http://schemas.openxmlformats.org/officeDocument/2006/relationships" xmlns:m="http://schemas.openxmlformats.org/officeDocument/2006/math" xmlns:v="urn:schemas-microsoft-com:vml" xmlns:wp14="http://schemas.microsoft.com/office/word/2010/wordprocessingDrawing" xmlns:wp="http://schemas.openxmlformats.org/drawingml/2006/wordprocessingDrawing" xmlns:w10="urn:schemas-microsoft-com:office:word" xmlns:w="http://schemas.openxmlformats.org/wordprocessingml/2006/main" xmlns:w14="http://schemas.microsoft.com/office/word/2010/wordml" xmlns:w15="http://schemas.microsoft.com/office/word/2012/wordml" xmlns:w16cid="http://schemas.microsoft.com/office/word/2016/wordml/cid" xmlns:w16se="http://schemas.microsoft.com/office/word/2015/wordml/symex" xmlns:wpg="http://schemas.microsoft.com/office/word/2010/wordprocessingGroup" xmlns:wpi="http://schemas.microsoft.com/office/word/2010/wordprocessingInk" xmlns:wne="http://schemas.microsoft.com/office/word/2006/wordml" xmlns:wps="http://schemas.microsoft.com/office/word/2010/wordprocessingShape" mc:Ignorable="w14 w15 w16se w16cid wp14">
   <w:footnote w:type="separator" w:id="-1">
     <w:p>
       <w:r>
@@ -23621,7 +23476,7 @@
 </file>
 
 <file path=word/header1.xml><?xml version="1.0" encoding="utf-8"?>
-<w:hdr xmlns:wpc="http://schemas.microsoft.com/office/word/2010/wordprocessingCanvas" xmlns:mc="http://schemas.openxmlformats.org/markup-compatibility/2006" xmlns:o="urn:schemas-microsoft-com:office:office" xmlns:r="http://schemas.openxmlformats.org/officeDocument/2006/relationships" xmlns:m="http://schemas.openxmlformats.org/officeDocument/2006/math" xmlns:v="urn:schemas-microsoft-com:vml" xmlns:wp14="http://schemas.microsoft.com/office/word/2010/wordprocessingDrawing" xmlns:wp="http://schemas.openxmlformats.org/drawingml/2006/wordprocessingDrawing" xmlns:w10="urn:schemas-microsoft-com:office:word" xmlns:w="http://schemas.openxmlformats.org/wordprocessingml/2006/main" xmlns:w14="http://schemas.microsoft.com/office/word/2010/wordml" xmlns:w15="http://schemas.microsoft.com/office/word/2012/wordml" xmlns:wpg="http://schemas.microsoft.com/office/word/2010/wordprocessingGroup" xmlns:wpi="http://schemas.microsoft.com/office/word/2010/wordprocessingInk" xmlns:wne="http://schemas.microsoft.com/office/word/2006/wordml" xmlns:wps="http://schemas.microsoft.com/office/word/2010/wordprocessingShape" mc:Ignorable="w14 w15 wp14">
+<w:hdr xmlns:wpc="http://schemas.microsoft.com/office/word/2010/wordprocessingCanvas" xmlns:cx="http://schemas.microsoft.com/office/drawing/2014/chartex" xmlns:cx1="http://schemas.microsoft.com/office/drawing/2015/9/8/chartex" xmlns:cx2="http://schemas.microsoft.com/office/drawing/2015/10/21/chartex" xmlns:cx3="http://schemas.microsoft.com/office/drawing/2016/5/9/chartex" xmlns:cx4="http://schemas.microsoft.com/office/drawing/2016/5/10/chartex" xmlns:cx5="http://schemas.microsoft.com/office/drawing/2016/5/11/chartex" xmlns:cx6="http://schemas.microsoft.com/office/drawing/2016/5/12/chartex" xmlns:cx7="http://schemas.microsoft.com/office/drawing/2016/5/13/chartex" xmlns:cx8="http://schemas.microsoft.com/office/drawing/2016/5/14/chartex" xmlns:mc="http://schemas.openxmlformats.org/markup-compatibility/2006" xmlns:aink="http://schemas.microsoft.com/office/drawing/2016/ink" xmlns:am3d="http://schemas.microsoft.com/office/drawing/2017/model3d" xmlns:o="urn:schemas-microsoft-com:office:office" xmlns:r="http://schemas.openxmlformats.org/officeDocument/2006/relationships" xmlns:m="http://schemas.openxmlformats.org/officeDocument/2006/math" xmlns:v="urn:schemas-microsoft-com:vml" xmlns:wp14="http://schemas.microsoft.com/office/word/2010/wordprocessingDrawing" xmlns:wp="http://schemas.openxmlformats.org/drawingml/2006/wordprocessingDrawing" xmlns:w10="urn:schemas-microsoft-com:office:word" xmlns:w="http://schemas.openxmlformats.org/wordprocessingml/2006/main" xmlns:w14="http://schemas.microsoft.com/office/word/2010/wordml" xmlns:w15="http://schemas.microsoft.com/office/word/2012/wordml" xmlns:w16cid="http://schemas.microsoft.com/office/word/2016/wordml/cid" xmlns:w16se="http://schemas.microsoft.com/office/word/2015/wordml/symex" xmlns:wpg="http://schemas.microsoft.com/office/word/2010/wordprocessingGroup" xmlns:wpi="http://schemas.microsoft.com/office/word/2010/wordprocessingInk" xmlns:wne="http://schemas.microsoft.com/office/word/2006/wordml" xmlns:wps="http://schemas.microsoft.com/office/word/2010/wordprocessingShape" mc:Ignorable="w14 w15 w16se w16cid wp14">
   <w:p>
     <w:pPr>
       <w:pStyle w:val="Encabezado"/>
@@ -23694,7 +23549,7 @@
             </wp:anchor>
           </w:drawing>
         </mc:Choice>
-        <mc:Fallback xmlns:w16se="http://schemas.microsoft.com/office/word/2015/wordml/symex" xmlns:w16cid="http://schemas.microsoft.com/office/word/2016/wordml/cid" xmlns:am3d="http://schemas.microsoft.com/office/drawing/2017/model3d" xmlns:aink="http://schemas.microsoft.com/office/drawing/2016/ink" xmlns:cx8="http://schemas.microsoft.com/office/drawing/2016/5/14/chartex" xmlns:cx7="http://schemas.microsoft.com/office/drawing/2016/5/13/chartex" xmlns:cx6="http://schemas.microsoft.com/office/drawing/2016/5/12/chartex" xmlns:cx5="http://schemas.microsoft.com/office/drawing/2016/5/11/chartex" xmlns:cx4="http://schemas.microsoft.com/office/drawing/2016/5/10/chartex" xmlns:cx3="http://schemas.microsoft.com/office/drawing/2016/5/9/chartex" xmlns:cx2="http://schemas.microsoft.com/office/drawing/2015/10/21/chartex" xmlns:cx1="http://schemas.microsoft.com/office/drawing/2015/9/8/chartex" xmlns:cx="http://schemas.microsoft.com/office/drawing/2014/chartex">
+        <mc:Fallback>
           <w:pict>
             <v:rect w14:anchorId="7BDF7437" id="Rectángulo 2" o:spid="_x0000_s1026" style="position:absolute;margin-left:-1in;margin-top:-34.5pt;width:618.75pt;height:55.5pt;z-index:251661312;visibility:visible;mso-wrap-style:square;mso-height-percent:0;mso-wrap-distance-left:9pt;mso-wrap-distance-top:0;mso-wrap-distance-right:9pt;mso-wrap-distance-bottom:0;mso-position-horizontal:absolute;mso-position-horizontal-relative:text;mso-position-vertical:absolute;mso-position-vertical-relative:text;mso-height-percent:0;mso-height-relative:margin;v-text-anchor:middle" o:gfxdata="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" fillcolor="red" strokecolor="#0d5571 [1604]" strokeweight="1pt"/>
           </w:pict>
@@ -23706,7 +23561,7 @@
 </file>
 
 <file path=word/numbering.xml><?xml version="1.0" encoding="utf-8"?>
-<w:numbering xmlns:wpc="http://schemas.microsoft.com/office/word/2010/wordprocessingCanvas" xmlns:mc="http://schemas.openxmlformats.org/markup-compatibility/2006" xmlns:o="urn:schemas-microsoft-com:office:office" xmlns:r="http://schemas.openxmlformats.org/officeDocument/2006/relationships" xmlns:m="http://schemas.openxmlformats.org/officeDocument/2006/math" xmlns:v="urn:schemas-microsoft-com:vml" xmlns:wp14="http://schemas.microsoft.com/office/word/2010/wordprocessingDrawing" xmlns:wp="http://schemas.openxmlformats.org/drawingml/2006/wordprocessingDrawing" xmlns:w10="urn:schemas-microsoft-com:office:word" xmlns:w="http://schemas.openxmlformats.org/wordprocessingml/2006/main" xmlns:w14="http://schemas.microsoft.com/office/word/2010/wordml" xmlns:w15="http://schemas.microsoft.com/office/word/2012/wordml" xmlns:wpg="http://schemas.microsoft.com/office/word/2010/wordprocessingGroup" xmlns:wpi="http://schemas.microsoft.com/office/word/2010/wordprocessingInk" xmlns:wne="http://schemas.microsoft.com/office/word/2006/wordml" xmlns:wps="http://schemas.microsoft.com/office/word/2010/wordprocessingShape" mc:Ignorable="w14 w15 wp14">
+<w:numbering xmlns:wpc="http://schemas.microsoft.com/office/word/2010/wordprocessingCanvas" xmlns:cx="http://schemas.microsoft.com/office/drawing/2014/chartex" xmlns:cx1="http://schemas.microsoft.com/office/drawing/2015/9/8/chartex" xmlns:cx2="http://schemas.microsoft.com/office/drawing/2015/10/21/chartex" xmlns:cx3="http://schemas.microsoft.com/office/drawing/2016/5/9/chartex" xmlns:cx4="http://schemas.microsoft.com/office/drawing/2016/5/10/chartex" xmlns:cx5="http://schemas.microsoft.com/office/drawing/2016/5/11/chartex" xmlns:cx6="http://schemas.microsoft.com/office/drawing/2016/5/12/chartex" xmlns:cx7="http://schemas.microsoft.com/office/drawing/2016/5/13/chartex" xmlns:cx8="http://schemas.microsoft.com/office/drawing/2016/5/14/chartex" xmlns:mc="http://schemas.openxmlformats.org/markup-compatibility/2006" xmlns:aink="http://schemas.microsoft.com/office/drawing/2016/ink" xmlns:am3d="http://schemas.microsoft.com/office/drawing/2017/model3d" xmlns:o="urn:schemas-microsoft-com:office:office" xmlns:r="http://schemas.openxmlformats.org/officeDocument/2006/relationships" xmlns:m="http://schemas.openxmlformats.org/officeDocument/2006/math" xmlns:v="urn:schemas-microsoft-com:vml" xmlns:wp14="http://schemas.microsoft.com/office/word/2010/wordprocessingDrawing" xmlns:wp="http://schemas.openxmlformats.org/drawingml/2006/wordprocessingDrawing" xmlns:w10="urn:schemas-microsoft-com:office:word" xmlns:w="http://schemas.openxmlformats.org/wordprocessingml/2006/main" xmlns:w14="http://schemas.microsoft.com/office/word/2010/wordml" xmlns:w15="http://schemas.microsoft.com/office/word/2012/wordml" xmlns:w16cid="http://schemas.microsoft.com/office/word/2016/wordml/cid" xmlns:w16se="http://schemas.microsoft.com/office/word/2015/wordml/symex" xmlns:wpg="http://schemas.microsoft.com/office/word/2010/wordprocessingGroup" xmlns:wpi="http://schemas.microsoft.com/office/word/2010/wordprocessingInk" xmlns:wne="http://schemas.microsoft.com/office/word/2006/wordml" xmlns:wps="http://schemas.microsoft.com/office/word/2010/wordprocessingShape" mc:Ignorable="w14 w15 w16se w16cid wp14">
   <w:abstractNum w:abstractNumId="0" w15:restartNumberingAfterBreak="0">
     <w:nsid w:val="0618013F"/>
     <w:multiLevelType w:val="multilevel"/>
@@ -26771,7 +26626,7 @@
 </file>
 
 <file path=word/styles.xml><?xml version="1.0" encoding="utf-8"?>
-<w:styles xmlns:mc="http://schemas.openxmlformats.org/markup-compatibility/2006" xmlns:r="http://schemas.openxmlformats.org/officeDocument/2006/relationships" xmlns:w="http://schemas.openxmlformats.org/wordprocessingml/2006/main" xmlns:w14="http://schemas.microsoft.com/office/word/2010/wordml" xmlns:w15="http://schemas.microsoft.com/office/word/2012/wordml" mc:Ignorable="w14 w15">
+<w:styles xmlns:mc="http://schemas.openxmlformats.org/markup-compatibility/2006" xmlns:r="http://schemas.openxmlformats.org/officeDocument/2006/relationships" xmlns:w="http://schemas.openxmlformats.org/wordprocessingml/2006/main" xmlns:w14="http://schemas.microsoft.com/office/word/2010/wordml" xmlns:w15="http://schemas.microsoft.com/office/word/2012/wordml" xmlns:w16cid="http://schemas.microsoft.com/office/word/2016/wordml/cid" xmlns:w16se="http://schemas.microsoft.com/office/word/2015/wordml/symex" mc:Ignorable="w14 w15 w16se w16cid">
   <w:docDefaults>
     <w:rPrDefault>
       <w:rPr>
@@ -26788,7 +26643,7 @@
       </w:pPr>
     </w:pPrDefault>
   </w:docDefaults>
-  <w:latentStyles w:defLockedState="0" w:defUIPriority="99" w:defSemiHidden="0" w:defUnhideWhenUsed="0" w:defQFormat="0" w:count="371">
+  <w:latentStyles w:defLockedState="0" w:defUIPriority="99" w:defSemiHidden="0" w:defUnhideWhenUsed="0" w:defQFormat="0" w:count="375">
     <w:lsdException w:name="Normal" w:uiPriority="0" w:qFormat="1"/>
     <w:lsdException w:name="heading 1" w:uiPriority="9" w:qFormat="1"/>
     <w:lsdException w:name="heading 2" w:semiHidden="1" w:uiPriority="9" w:unhideWhenUsed="1" w:qFormat="1"/>
@@ -26894,7 +26749,6 @@
     <w:lsdException w:name="HTML Sample" w:semiHidden="1" w:unhideWhenUsed="1"/>
     <w:lsdException w:name="HTML Typewriter" w:semiHidden="1" w:unhideWhenUsed="1"/>
     <w:lsdException w:name="HTML Variable" w:semiHidden="1" w:unhideWhenUsed="1"/>
-    <w:lsdException w:name="Normal Table" w:semiHidden="1" w:unhideWhenUsed="1"/>
     <w:lsdException w:name="annotation subject" w:semiHidden="1" w:unhideWhenUsed="1"/>
     <w:lsdException w:name="No List" w:semiHidden="1" w:unhideWhenUsed="1"/>
     <w:lsdException w:name="Outline List 1" w:semiHidden="1" w:unhideWhenUsed="1"/>
@@ -26938,10 +26792,8 @@
     <w:lsdException w:name="Table Elegant" w:semiHidden="1" w:unhideWhenUsed="1"/>
     <w:lsdException w:name="Table Professional" w:semiHidden="1" w:unhideWhenUsed="1"/>
     <w:lsdException w:name="Table Subtle 1" w:semiHidden="1" w:unhideWhenUsed="1"/>
-    <w:lsdException w:name="Table Subtle 2" w:semiHidden="1" w:unhideWhenUsed="1"/>
     <w:lsdException w:name="Table Web 1" w:semiHidden="1" w:unhideWhenUsed="1"/>
     <w:lsdException w:name="Table Web 2" w:semiHidden="1" w:unhideWhenUsed="1"/>
-    <w:lsdException w:name="Table Web 3" w:semiHidden="1" w:unhideWhenUsed="1"/>
     <w:lsdException w:name="Balloon Text" w:semiHidden="1" w:unhideWhenUsed="1"/>
     <w:lsdException w:name="Table Grid" w:uiPriority="39"/>
     <w:lsdException w:name="Table Theme" w:semiHidden="1" w:unhideWhenUsed="1"/>
@@ -27160,6 +27012,10 @@
     <w:lsdException w:name="List Table 5 Dark Accent 6" w:uiPriority="50"/>
     <w:lsdException w:name="List Table 6 Colorful Accent 6" w:uiPriority="51"/>
     <w:lsdException w:name="List Table 7 Colorful Accent 6" w:uiPriority="52"/>
+    <w:lsdException w:name="Mention" w:semiHidden="1" w:unhideWhenUsed="1"/>
+    <w:lsdException w:name="Smart Hyperlink" w:semiHidden="1" w:unhideWhenUsed="1"/>
+    <w:lsdException w:name="Hashtag" w:semiHidden="1" w:unhideWhenUsed="1"/>
+    <w:lsdException w:name="Unresolved Mention" w:semiHidden="1" w:unhideWhenUsed="1"/>
   </w:latentStyles>
   <w:style w:type="paragraph" w:default="1" w:styleId="Normal">
     <w:name w:val="Normal"/>
@@ -27512,11 +27368,11 @@
       <w:color w:val="595959" w:themeColor="text1" w:themeTint="A6"/>
     </w:rPr>
   </w:style>
-  <w:style w:type="paragraph" w:styleId="Puesto">
+  <w:style w:type="paragraph" w:styleId="Ttulo">
     <w:name w:val="Title"/>
     <w:basedOn w:val="Normal"/>
     <w:next w:val="Normal"/>
-    <w:link w:val="PuestoCar"/>
+    <w:link w:val="TtuloCar"/>
     <w:uiPriority w:val="10"/>
     <w:qFormat/>
     <w:pPr>
@@ -27531,10 +27387,10 @@
       <w:szCs w:val="56"/>
     </w:rPr>
   </w:style>
-  <w:style w:type="character" w:customStyle="1" w:styleId="PuestoCar">
-    <w:name w:val="Puesto Car"/>
+  <w:style w:type="character" w:customStyle="1" w:styleId="TtuloCar">
+    <w:name w:val="Título Car"/>
     <w:basedOn w:val="Fuentedeprrafopredeter"/>
-    <w:link w:val="Puesto"/>
+    <w:link w:val="Ttulo"/>
     <w:uiPriority w:val="10"/>
     <w:rPr>
       <w:rFonts w:asciiTheme="majorHAnsi" w:eastAsiaTheme="majorEastAsia" w:hAnsiTheme="majorHAnsi" w:cstheme="majorBidi"/>
@@ -27751,7 +27607,7 @@
       <w:bCs/>
     </w:rPr>
   </w:style>
-  <w:style w:type="paragraph" w:styleId="TtulodeTDC">
+  <w:style w:type="paragraph" w:styleId="TtuloTDC">
     <w:name w:val="TOC Heading"/>
     <w:basedOn w:val="Ttulo1"/>
     <w:next w:val="Normal"/>
@@ -27808,7 +27664,7 @@
   </w:style>
   <w:style w:type="paragraph" w:customStyle="1" w:styleId="PSI-Ttulo">
     <w:name w:val="PSI - Título"/>
-    <w:basedOn w:val="Puesto"/>
+    <w:basedOn w:val="Ttulo"/>
     <w:autoRedefine/>
     <w:qFormat/>
     <w:rsid w:val="007179C2"/>
@@ -29533,13 +29389,6 @@
         </dgm:presLayoutVars>
       </dgm:prSet>
       <dgm:spPr/>
-      <dgm:t>
-        <a:bodyPr/>
-        <a:lstStyle/>
-        <a:p>
-          <a:endParaRPr lang="es-PE"/>
-        </a:p>
-      </dgm:t>
     </dgm:pt>
     <dgm:pt modelId="{83B84AFF-320D-4201-AF7D-B05FE7DB7B98}" type="pres">
       <dgm:prSet presAssocID="{EB07A945-026B-4214-A108-35C597D56175}" presName="hierRoot1" presStyleCnt="0"/>
@@ -29576,13 +29425,6 @@
           </a:avLst>
         </a:prstGeom>
       </dgm:spPr>
-      <dgm:t>
-        <a:bodyPr/>
-        <a:lstStyle/>
-        <a:p>
-          <a:endParaRPr lang="es-PE"/>
-        </a:p>
-      </dgm:t>
     </dgm:pt>
     <dgm:pt modelId="{F392CD07-6A6C-4ADC-9C2F-EAD32A0D89B1}" type="pres">
       <dgm:prSet presAssocID="{EB07A945-026B-4214-A108-35C597D56175}" presName="hierChild2" presStyleCnt="0"/>
@@ -29591,13 +29433,6 @@
     <dgm:pt modelId="{21AFEDF9-8E7C-4618-8A1A-BA2BB745DAF8}" type="pres">
       <dgm:prSet presAssocID="{049AD344-B9F6-433F-8939-72992F580A35}" presName="Name10" presStyleLbl="parChTrans1D2" presStyleIdx="0" presStyleCnt="4"/>
       <dgm:spPr/>
-      <dgm:t>
-        <a:bodyPr/>
-        <a:lstStyle/>
-        <a:p>
-          <a:endParaRPr lang="es-PE"/>
-        </a:p>
-      </dgm:t>
     </dgm:pt>
     <dgm:pt modelId="{8BE28188-B6D1-4FD5-A619-37F70CD9E6EC}" type="pres">
       <dgm:prSet presAssocID="{1F5D4BB5-752A-4D19-8E0D-972BF922D97D}" presName="hierRoot2" presStyleCnt="0"/>
@@ -29618,13 +29453,6 @@
         </dgm:presLayoutVars>
       </dgm:prSet>
       <dgm:spPr/>
-      <dgm:t>
-        <a:bodyPr/>
-        <a:lstStyle/>
-        <a:p>
-          <a:endParaRPr lang="es-PE"/>
-        </a:p>
-      </dgm:t>
     </dgm:pt>
     <dgm:pt modelId="{BBD83392-246E-4A1D-931B-695D4E5EE258}" type="pres">
       <dgm:prSet presAssocID="{1F5D4BB5-752A-4D19-8E0D-972BF922D97D}" presName="hierChild3" presStyleCnt="0"/>
@@ -29633,13 +29461,6 @@
     <dgm:pt modelId="{3BD1CDE2-87DC-4C04-B7D5-7C1A77F6829F}" type="pres">
       <dgm:prSet presAssocID="{50C712E9-7758-4FD3-9527-57E892C13A2C}" presName="Name10" presStyleLbl="parChTrans1D2" presStyleIdx="1" presStyleCnt="4"/>
       <dgm:spPr/>
-      <dgm:t>
-        <a:bodyPr/>
-        <a:lstStyle/>
-        <a:p>
-          <a:endParaRPr lang="es-PE"/>
-        </a:p>
-      </dgm:t>
     </dgm:pt>
     <dgm:pt modelId="{AAE34AD1-D539-49DF-A964-F17C7609B0B9}" type="pres">
       <dgm:prSet presAssocID="{7C98DC32-189F-4A27-BE50-00E9BDE511A0}" presName="hierRoot2" presStyleCnt="0"/>
@@ -29660,13 +29481,6 @@
         </dgm:presLayoutVars>
       </dgm:prSet>
       <dgm:spPr/>
-      <dgm:t>
-        <a:bodyPr/>
-        <a:lstStyle/>
-        <a:p>
-          <a:endParaRPr lang="es-PE"/>
-        </a:p>
-      </dgm:t>
     </dgm:pt>
     <dgm:pt modelId="{7A3A3367-D7EA-4117-9A72-6DCA83E03072}" type="pres">
       <dgm:prSet presAssocID="{7C98DC32-189F-4A27-BE50-00E9BDE511A0}" presName="hierChild3" presStyleCnt="0"/>
@@ -29675,13 +29489,6 @@
     <dgm:pt modelId="{607F1E8F-F020-4387-BCEC-18AC0F580CAE}" type="pres">
       <dgm:prSet presAssocID="{97FAEA5C-0942-4C09-896A-83FD8DA6D497}" presName="Name17" presStyleLbl="parChTrans1D3" presStyleIdx="0" presStyleCnt="4"/>
       <dgm:spPr/>
-      <dgm:t>
-        <a:bodyPr/>
-        <a:lstStyle/>
-        <a:p>
-          <a:endParaRPr lang="es-PE"/>
-        </a:p>
-      </dgm:t>
     </dgm:pt>
     <dgm:pt modelId="{07F83A58-04A6-46CB-8E16-BD389E9DC4C7}" type="pres">
       <dgm:prSet presAssocID="{4B92B82C-B707-46A6-815C-85A4B5D58C95}" presName="hierRoot3" presStyleCnt="0"/>
@@ -29702,13 +29509,6 @@
         </dgm:presLayoutVars>
       </dgm:prSet>
       <dgm:spPr/>
-      <dgm:t>
-        <a:bodyPr/>
-        <a:lstStyle/>
-        <a:p>
-          <a:endParaRPr lang="es-PE"/>
-        </a:p>
-      </dgm:t>
     </dgm:pt>
     <dgm:pt modelId="{6AC36224-528D-4EA4-9231-6EB80114CE6E}" type="pres">
       <dgm:prSet presAssocID="{4B92B82C-B707-46A6-815C-85A4B5D58C95}" presName="hierChild4" presStyleCnt="0"/>
@@ -29717,13 +29517,6 @@
     <dgm:pt modelId="{DE22886A-907A-4F23-AB2B-DAA13DEBC715}" type="pres">
       <dgm:prSet presAssocID="{C246EE14-6690-46BA-87FC-0804A2C85C0F}" presName="Name23" presStyleLbl="parChTrans1D4" presStyleIdx="0" presStyleCnt="4"/>
       <dgm:spPr/>
-      <dgm:t>
-        <a:bodyPr/>
-        <a:lstStyle/>
-        <a:p>
-          <a:endParaRPr lang="es-PE"/>
-        </a:p>
-      </dgm:t>
     </dgm:pt>
     <dgm:pt modelId="{94673C56-98CD-4684-B8BB-518C35FD9445}" type="pres">
       <dgm:prSet presAssocID="{D1F2D66C-1D31-4AAE-BA17-310EAF0DBB1E}" presName="hierRoot4" presStyleCnt="0"/>
@@ -29744,13 +29537,6 @@
         </dgm:presLayoutVars>
       </dgm:prSet>
       <dgm:spPr/>
-      <dgm:t>
-        <a:bodyPr/>
-        <a:lstStyle/>
-        <a:p>
-          <a:endParaRPr lang="es-PE"/>
-        </a:p>
-      </dgm:t>
     </dgm:pt>
     <dgm:pt modelId="{5126510B-23CF-47CB-864F-6D17F4F9F5DA}" type="pres">
       <dgm:prSet presAssocID="{D1F2D66C-1D31-4AAE-BA17-310EAF0DBB1E}" presName="hierChild5" presStyleCnt="0"/>
@@ -29759,13 +29545,6 @@
     <dgm:pt modelId="{3722A0A2-2D74-41DC-AF96-69A1024D452D}" type="pres">
       <dgm:prSet presAssocID="{658D014B-3C36-41B1-8368-FE13F75BF980}" presName="Name23" presStyleLbl="parChTrans1D4" presStyleIdx="1" presStyleCnt="4"/>
       <dgm:spPr/>
-      <dgm:t>
-        <a:bodyPr/>
-        <a:lstStyle/>
-        <a:p>
-          <a:endParaRPr lang="es-PE"/>
-        </a:p>
-      </dgm:t>
     </dgm:pt>
     <dgm:pt modelId="{186B0EC2-ABD8-41F8-8059-6BE2063BA44B}" type="pres">
       <dgm:prSet presAssocID="{9D4874D3-E5F0-4162-8BDF-734E5291EC51}" presName="hierRoot4" presStyleCnt="0"/>
@@ -29786,13 +29565,6 @@
         </dgm:presLayoutVars>
       </dgm:prSet>
       <dgm:spPr/>
-      <dgm:t>
-        <a:bodyPr/>
-        <a:lstStyle/>
-        <a:p>
-          <a:endParaRPr lang="es-PE"/>
-        </a:p>
-      </dgm:t>
     </dgm:pt>
     <dgm:pt modelId="{AF30B11D-7EB6-4F6E-BD60-9DBC46A2C8B0}" type="pres">
       <dgm:prSet presAssocID="{9D4874D3-E5F0-4162-8BDF-734E5291EC51}" presName="hierChild5" presStyleCnt="0"/>
@@ -29801,13 +29573,6 @@
     <dgm:pt modelId="{DCDF3D70-875B-4840-A2E2-E7839D7275A1}" type="pres">
       <dgm:prSet presAssocID="{B8B3E0A9-715A-490B-AD9E-38C0EECD682E}" presName="Name23" presStyleLbl="parChTrans1D4" presStyleIdx="2" presStyleCnt="4"/>
       <dgm:spPr/>
-      <dgm:t>
-        <a:bodyPr/>
-        <a:lstStyle/>
-        <a:p>
-          <a:endParaRPr lang="es-PE"/>
-        </a:p>
-      </dgm:t>
     </dgm:pt>
     <dgm:pt modelId="{44C94852-B0BD-404A-A466-F04A746CEAE6}" type="pres">
       <dgm:prSet presAssocID="{838487A5-8275-48FA-A714-7FE451C816D3}" presName="hierRoot4" presStyleCnt="0"/>
@@ -29828,13 +29593,6 @@
         </dgm:presLayoutVars>
       </dgm:prSet>
       <dgm:spPr/>
-      <dgm:t>
-        <a:bodyPr/>
-        <a:lstStyle/>
-        <a:p>
-          <a:endParaRPr lang="es-PE"/>
-        </a:p>
-      </dgm:t>
     </dgm:pt>
     <dgm:pt modelId="{AA8643B8-8468-4303-8443-1509B0DE8551}" type="pres">
       <dgm:prSet presAssocID="{838487A5-8275-48FA-A714-7FE451C816D3}" presName="hierChild5" presStyleCnt="0"/>
@@ -29843,13 +29601,6 @@
     <dgm:pt modelId="{7BC30418-C471-49E3-BE75-72D88BBE57C4}" type="pres">
       <dgm:prSet presAssocID="{5B2C4268-2178-455C-BA19-D2DF7B9D4C9B}" presName="Name23" presStyleLbl="parChTrans1D4" presStyleIdx="3" presStyleCnt="4"/>
       <dgm:spPr/>
-      <dgm:t>
-        <a:bodyPr/>
-        <a:lstStyle/>
-        <a:p>
-          <a:endParaRPr lang="es-PE"/>
-        </a:p>
-      </dgm:t>
     </dgm:pt>
     <dgm:pt modelId="{C184FB2A-8351-445C-B8D5-649A11042B6D}" type="pres">
       <dgm:prSet presAssocID="{C8308550-B524-4645-B9D8-D916DE97B786}" presName="hierRoot4" presStyleCnt="0"/>
@@ -29870,13 +29621,6 @@
         </dgm:presLayoutVars>
       </dgm:prSet>
       <dgm:spPr/>
-      <dgm:t>
-        <a:bodyPr/>
-        <a:lstStyle/>
-        <a:p>
-          <a:endParaRPr lang="es-PE"/>
-        </a:p>
-      </dgm:t>
     </dgm:pt>
     <dgm:pt modelId="{A7F6EFA0-C26D-488B-BCA9-EB1AEC48EDA8}" type="pres">
       <dgm:prSet presAssocID="{C8308550-B524-4645-B9D8-D916DE97B786}" presName="hierChild5" presStyleCnt="0"/>
@@ -29885,13 +29629,6 @@
     <dgm:pt modelId="{D3ACC530-2712-458D-B0DE-0FF90064D2CA}" type="pres">
       <dgm:prSet presAssocID="{3F99138E-4194-41B2-B9F5-A44CFB6F5205}" presName="Name10" presStyleLbl="parChTrans1D2" presStyleIdx="2" presStyleCnt="4"/>
       <dgm:spPr/>
-      <dgm:t>
-        <a:bodyPr/>
-        <a:lstStyle/>
-        <a:p>
-          <a:endParaRPr lang="es-PE"/>
-        </a:p>
-      </dgm:t>
     </dgm:pt>
     <dgm:pt modelId="{AB7C4EE3-72FE-4E8C-AFE1-DE77B686B761}" type="pres">
       <dgm:prSet presAssocID="{A38F2065-B34F-4C65-B433-8C1BA28DE0E5}" presName="hierRoot2" presStyleCnt="0"/>
@@ -29912,13 +29649,6 @@
         </dgm:presLayoutVars>
       </dgm:prSet>
       <dgm:spPr/>
-      <dgm:t>
-        <a:bodyPr/>
-        <a:lstStyle/>
-        <a:p>
-          <a:endParaRPr lang="es-PE"/>
-        </a:p>
-      </dgm:t>
     </dgm:pt>
     <dgm:pt modelId="{AB80DFEE-8C04-4008-A0CB-9D2260CDCF72}" type="pres">
       <dgm:prSet presAssocID="{A38F2065-B34F-4C65-B433-8C1BA28DE0E5}" presName="hierChild3" presStyleCnt="0"/>
@@ -29927,13 +29657,6 @@
     <dgm:pt modelId="{53B36E2C-2BAE-42AD-9F03-A4F1A010F22A}" type="pres">
       <dgm:prSet presAssocID="{960433A7-E0D7-4B8C-BE8B-83AB1F009015}" presName="Name17" presStyleLbl="parChTrans1D3" presStyleIdx="1" presStyleCnt="4"/>
       <dgm:spPr/>
-      <dgm:t>
-        <a:bodyPr/>
-        <a:lstStyle/>
-        <a:p>
-          <a:endParaRPr lang="es-PE"/>
-        </a:p>
-      </dgm:t>
     </dgm:pt>
     <dgm:pt modelId="{F22ED630-9192-4F37-A07C-746620C94AAF}" type="pres">
       <dgm:prSet presAssocID="{D197416B-66FD-46A5-BF1B-8D1D9BDB29B2}" presName="hierRoot3" presStyleCnt="0"/>
@@ -29954,13 +29677,6 @@
         </dgm:presLayoutVars>
       </dgm:prSet>
       <dgm:spPr/>
-      <dgm:t>
-        <a:bodyPr/>
-        <a:lstStyle/>
-        <a:p>
-          <a:endParaRPr lang="es-PE"/>
-        </a:p>
-      </dgm:t>
     </dgm:pt>
     <dgm:pt modelId="{C0E2122D-EB2E-4A03-9CCD-0C48AA60D1BB}" type="pres">
       <dgm:prSet presAssocID="{D197416B-66FD-46A5-BF1B-8D1D9BDB29B2}" presName="hierChild4" presStyleCnt="0"/>
@@ -29969,13 +29685,6 @@
     <dgm:pt modelId="{9A9F7249-ECFE-43A8-BA0B-FEB9058E9353}" type="pres">
       <dgm:prSet presAssocID="{19170CE0-2851-4276-8243-8557C492ADBC}" presName="Name17" presStyleLbl="parChTrans1D3" presStyleIdx="2" presStyleCnt="4"/>
       <dgm:spPr/>
-      <dgm:t>
-        <a:bodyPr/>
-        <a:lstStyle/>
-        <a:p>
-          <a:endParaRPr lang="es-PE"/>
-        </a:p>
-      </dgm:t>
     </dgm:pt>
     <dgm:pt modelId="{8039D544-CCBE-4D29-90C9-8E25FA12A267}" type="pres">
       <dgm:prSet presAssocID="{F21326E0-E1F8-4119-8280-65717794C1CA}" presName="hierRoot3" presStyleCnt="0"/>
@@ -29996,13 +29705,6 @@
         </dgm:presLayoutVars>
       </dgm:prSet>
       <dgm:spPr/>
-      <dgm:t>
-        <a:bodyPr/>
-        <a:lstStyle/>
-        <a:p>
-          <a:endParaRPr lang="es-PE"/>
-        </a:p>
-      </dgm:t>
     </dgm:pt>
     <dgm:pt modelId="{8ED46D59-D8DE-4FA9-8318-442224EBBDA1}" type="pres">
       <dgm:prSet presAssocID="{F21326E0-E1F8-4119-8280-65717794C1CA}" presName="hierChild4" presStyleCnt="0"/>
@@ -30011,13 +29713,6 @@
     <dgm:pt modelId="{47FE7811-80A5-475E-8A7B-3DD3233A3C3C}" type="pres">
       <dgm:prSet presAssocID="{131C55BB-528F-4C8C-A0C0-124367DFD0CB}" presName="Name17" presStyleLbl="parChTrans1D3" presStyleIdx="3" presStyleCnt="4"/>
       <dgm:spPr/>
-      <dgm:t>
-        <a:bodyPr/>
-        <a:lstStyle/>
-        <a:p>
-          <a:endParaRPr lang="es-PE"/>
-        </a:p>
-      </dgm:t>
     </dgm:pt>
     <dgm:pt modelId="{72EC645D-5864-4A03-A6CB-71AAF1C517DC}" type="pres">
       <dgm:prSet presAssocID="{BD67FF2C-B8AD-42C5-8148-D02616F40919}" presName="hierRoot3" presStyleCnt="0"/>
@@ -30038,13 +29733,6 @@
         </dgm:presLayoutVars>
       </dgm:prSet>
       <dgm:spPr/>
-      <dgm:t>
-        <a:bodyPr/>
-        <a:lstStyle/>
-        <a:p>
-          <a:endParaRPr lang="es-PE"/>
-        </a:p>
-      </dgm:t>
     </dgm:pt>
     <dgm:pt modelId="{86653352-FBE3-4346-9681-64734676FA32}" type="pres">
       <dgm:prSet presAssocID="{BD67FF2C-B8AD-42C5-8148-D02616F40919}" presName="hierChild4" presStyleCnt="0"/>
@@ -30053,13 +29741,6 @@
     <dgm:pt modelId="{74A6193B-0E5F-4430-941E-57DE61393429}" type="pres">
       <dgm:prSet presAssocID="{25DC863B-4B37-4262-9B42-F0D15D8A48FC}" presName="Name10" presStyleLbl="parChTrans1D2" presStyleIdx="3" presStyleCnt="4"/>
       <dgm:spPr/>
-      <dgm:t>
-        <a:bodyPr/>
-        <a:lstStyle/>
-        <a:p>
-          <a:endParaRPr lang="es-PE"/>
-        </a:p>
-      </dgm:t>
     </dgm:pt>
     <dgm:pt modelId="{B9EAB02D-0AD3-49D2-9C70-1A731270A093}" type="pres">
       <dgm:prSet presAssocID="{AA14D931-C48B-4B15-90C2-F6954242D285}" presName="hierRoot2" presStyleCnt="0"/>
@@ -30080,13 +29761,6 @@
         </dgm:presLayoutVars>
       </dgm:prSet>
       <dgm:spPr/>
-      <dgm:t>
-        <a:bodyPr/>
-        <a:lstStyle/>
-        <a:p>
-          <a:endParaRPr lang="es-PE"/>
-        </a:p>
-      </dgm:t>
     </dgm:pt>
     <dgm:pt modelId="{7555A1D8-AB1D-4D4A-B724-55F6CD21D718}" type="pres">
       <dgm:prSet presAssocID="{AA14D931-C48B-4B15-90C2-F6954242D285}" presName="hierChild3" presStyleCnt="0"/>
@@ -30094,45 +29768,45 @@
     </dgm:pt>
   </dgm:ptLst>
   <dgm:cxnLst>
+    <dgm:cxn modelId="{49623602-7D04-4C6A-B0D9-F50557241E03}" type="presOf" srcId="{50C712E9-7758-4FD3-9527-57E892C13A2C}" destId="{3BD1CDE2-87DC-4C04-B7D5-7C1A77F6829F}" srcOrd="0" destOrd="0" presId="urn:microsoft.com/office/officeart/2005/8/layout/hierarchy1#1"/>
+    <dgm:cxn modelId="{0D4B9A0C-FAD6-49DD-B639-CA156BA38B17}" type="presOf" srcId="{F21326E0-E1F8-4119-8280-65717794C1CA}" destId="{E255F852-FEAA-42DE-A901-C0B95B8E01BE}" srcOrd="0" destOrd="0" presId="urn:microsoft.com/office/officeart/2005/8/layout/hierarchy1#1"/>
+    <dgm:cxn modelId="{9A53F90C-1EC2-45F6-9655-91489097B1FA}" type="presOf" srcId="{D1F2D66C-1D31-4AAE-BA17-310EAF0DBB1E}" destId="{25554101-251A-4AFD-878B-8F5F6CF15956}" srcOrd="0" destOrd="0" presId="urn:microsoft.com/office/officeart/2005/8/layout/hierarchy1#1"/>
+    <dgm:cxn modelId="{48D10E11-CA83-4BB8-9769-1871E10EADFA}" type="presOf" srcId="{3F99138E-4194-41B2-B9F5-A44CFB6F5205}" destId="{D3ACC530-2712-458D-B0DE-0FF90064D2CA}" srcOrd="0" destOrd="0" presId="urn:microsoft.com/office/officeart/2005/8/layout/hierarchy1#1"/>
+    <dgm:cxn modelId="{3E078C20-F91B-4854-B779-0EA89FAA0FE6}" srcId="{4B92B82C-B707-46A6-815C-85A4B5D58C95}" destId="{D1F2D66C-1D31-4AAE-BA17-310EAF0DBB1E}" srcOrd="0" destOrd="0" parTransId="{C246EE14-6690-46BA-87FC-0804A2C85C0F}" sibTransId="{5185B5C8-12AE-4F90-87D8-791F99EDC8EA}"/>
+    <dgm:cxn modelId="{8BC76928-9CBF-4A16-9A62-B57E361BF819}" type="presOf" srcId="{658D014B-3C36-41B1-8368-FE13F75BF980}" destId="{3722A0A2-2D74-41DC-AF96-69A1024D452D}" srcOrd="0" destOrd="0" presId="urn:microsoft.com/office/officeart/2005/8/layout/hierarchy1#1"/>
+    <dgm:cxn modelId="{89EB382A-66E7-47B2-82BD-D13897F0AF1A}" srcId="{EB07A945-026B-4214-A108-35C597D56175}" destId="{1F5D4BB5-752A-4D19-8E0D-972BF922D97D}" srcOrd="0" destOrd="0" parTransId="{049AD344-B9F6-433F-8939-72992F580A35}" sibTransId="{35113674-66D3-495F-878E-6170A02C51BC}"/>
+    <dgm:cxn modelId="{096C5431-5A3B-40AD-87C5-93EF1E467697}" srcId="{92AB4239-1D9B-47D7-8722-1413570B11FA}" destId="{EB07A945-026B-4214-A108-35C597D56175}" srcOrd="0" destOrd="0" parTransId="{CB64363B-41E7-4832-894E-AAD59EA2D86E}" sibTransId="{24E0B0A0-734E-456A-9556-0FD77E4425AC}"/>
+    <dgm:cxn modelId="{458B6040-81D2-4044-86D5-C3FADA205CB6}" type="presOf" srcId="{9D4874D3-E5F0-4162-8BDF-734E5291EC51}" destId="{8D882851-917F-4D7D-BBA5-4E04A4D30379}" srcOrd="0" destOrd="0" presId="urn:microsoft.com/office/officeart/2005/8/layout/hierarchy1#1"/>
+    <dgm:cxn modelId="{C57C885B-81AE-4D73-BDC0-B98544D1C937}" type="presOf" srcId="{19170CE0-2851-4276-8243-8557C492ADBC}" destId="{9A9F7249-ECFE-43A8-BA0B-FEB9058E9353}" srcOrd="0" destOrd="0" presId="urn:microsoft.com/office/officeart/2005/8/layout/hierarchy1#1"/>
+    <dgm:cxn modelId="{CE483A5D-52BD-499E-B6D3-4E92FAC029C8}" type="presOf" srcId="{97FAEA5C-0942-4C09-896A-83FD8DA6D497}" destId="{607F1E8F-F020-4387-BCEC-18AC0F580CAE}" srcOrd="0" destOrd="0" presId="urn:microsoft.com/office/officeart/2005/8/layout/hierarchy1#1"/>
+    <dgm:cxn modelId="{BCD8F161-B05E-4638-8A27-2EA39F57625F}" type="presOf" srcId="{EB07A945-026B-4214-A108-35C597D56175}" destId="{09BCCA6A-5913-489A-94D9-5B48430A3D0B}" srcOrd="0" destOrd="0" presId="urn:microsoft.com/office/officeart/2005/8/layout/hierarchy1#1"/>
+    <dgm:cxn modelId="{5D123446-35B7-4E8D-989E-DBA2A0805D46}" type="presOf" srcId="{92AB4239-1D9B-47D7-8722-1413570B11FA}" destId="{2659E00D-6773-4A31-9C6C-0D771BF023BD}" srcOrd="0" destOrd="0" presId="urn:microsoft.com/office/officeart/2005/8/layout/hierarchy1#1"/>
+    <dgm:cxn modelId="{106A8D69-8EAD-4FBA-9DE8-81B69BA94B18}" type="presOf" srcId="{1F5D4BB5-752A-4D19-8E0D-972BF922D97D}" destId="{BA9C9F7D-0B80-4457-B1B5-62AD1821998D}" srcOrd="0" destOrd="0" presId="urn:microsoft.com/office/officeart/2005/8/layout/hierarchy1#1"/>
+    <dgm:cxn modelId="{4EA17C4C-9550-4B60-8BDC-AA3AADD3A7E8}" type="presOf" srcId="{C8308550-B524-4645-B9D8-D916DE97B786}" destId="{8C806F3B-A578-494A-9412-CF105F698CDD}" srcOrd="0" destOrd="0" presId="urn:microsoft.com/office/officeart/2005/8/layout/hierarchy1#1"/>
+    <dgm:cxn modelId="{B352F36D-27FE-4EA2-918F-617C70B25A4A}" srcId="{A38F2065-B34F-4C65-B433-8C1BA28DE0E5}" destId="{F21326E0-E1F8-4119-8280-65717794C1CA}" srcOrd="1" destOrd="0" parTransId="{19170CE0-2851-4276-8243-8557C492ADBC}" sibTransId="{BBF14F82-5EC8-4618-BC8D-7AA203DF2D7D}"/>
+    <dgm:cxn modelId="{B197246F-CB64-4777-97CE-6404DF610E4A}" srcId="{EB07A945-026B-4214-A108-35C597D56175}" destId="{A38F2065-B34F-4C65-B433-8C1BA28DE0E5}" srcOrd="2" destOrd="0" parTransId="{3F99138E-4194-41B2-B9F5-A44CFB6F5205}" sibTransId="{D6FE6D9D-1C44-4640-9FFC-2C8788FCFC20}"/>
+    <dgm:cxn modelId="{5D4CFA70-2552-400F-B5EE-740315614341}" type="presOf" srcId="{960433A7-E0D7-4B8C-BE8B-83AB1F009015}" destId="{53B36E2C-2BAE-42AD-9F03-A4F1A010F22A}" srcOrd="0" destOrd="0" presId="urn:microsoft.com/office/officeart/2005/8/layout/hierarchy1#1"/>
+    <dgm:cxn modelId="{02A35771-CA07-4BDA-BAB0-DAA2D99D2461}" type="presOf" srcId="{7C98DC32-189F-4A27-BE50-00E9BDE511A0}" destId="{D7AD85B8-17F3-4AD4-A6B3-D1BC042AFC43}" srcOrd="0" destOrd="0" presId="urn:microsoft.com/office/officeart/2005/8/layout/hierarchy1#1"/>
+    <dgm:cxn modelId="{ABEAA255-CCCB-4941-8774-7629AB13F4C5}" type="presOf" srcId="{BD67FF2C-B8AD-42C5-8148-D02616F40919}" destId="{A4EAF9A3-F360-4DF1-9903-E72C51A73EF5}" srcOrd="0" destOrd="0" presId="urn:microsoft.com/office/officeart/2005/8/layout/hierarchy1#1"/>
+    <dgm:cxn modelId="{41A3377C-F1CB-478F-8070-A60DAAD7868C}" type="presOf" srcId="{A38F2065-B34F-4C65-B433-8C1BA28DE0E5}" destId="{837D00F6-5B76-40B7-B4B2-C071552D949E}" srcOrd="0" destOrd="0" presId="urn:microsoft.com/office/officeart/2005/8/layout/hierarchy1#1"/>
+    <dgm:cxn modelId="{B1F8B87F-2D80-455E-BCD0-5D8593A2A34B}" type="presOf" srcId="{B8B3E0A9-715A-490B-AD9E-38C0EECD682E}" destId="{DCDF3D70-875B-4840-A2E2-E7839D7275A1}" srcOrd="0" destOrd="0" presId="urn:microsoft.com/office/officeart/2005/8/layout/hierarchy1#1"/>
+    <dgm:cxn modelId="{A7DD3983-E3C1-4EF4-A674-C4E44D6601D4}" type="presOf" srcId="{25DC863B-4B37-4262-9B42-F0D15D8A48FC}" destId="{74A6193B-0E5F-4430-941E-57DE61393429}" srcOrd="0" destOrd="0" presId="urn:microsoft.com/office/officeart/2005/8/layout/hierarchy1#1"/>
+    <dgm:cxn modelId="{8ED98E97-64D2-4BBD-ABD9-4B0A2B691915}" type="presOf" srcId="{5B2C4268-2178-455C-BA19-D2DF7B9D4C9B}" destId="{7BC30418-C471-49E3-BE75-72D88BBE57C4}" srcOrd="0" destOrd="0" presId="urn:microsoft.com/office/officeart/2005/8/layout/hierarchy1#1"/>
+    <dgm:cxn modelId="{89B80C9C-EC22-41E7-9348-ACBF459A4099}" srcId="{EB07A945-026B-4214-A108-35C597D56175}" destId="{AA14D931-C48B-4B15-90C2-F6954242D285}" srcOrd="3" destOrd="0" parTransId="{25DC863B-4B37-4262-9B42-F0D15D8A48FC}" sibTransId="{57C6CF8E-0B88-4759-8BE2-540F394AD02E}"/>
+    <dgm:cxn modelId="{14D93AA0-AB49-4B0F-B997-02B82414FA39}" type="presOf" srcId="{4B92B82C-B707-46A6-815C-85A4B5D58C95}" destId="{1D06B710-A4D9-4AA1-9822-FF7C674386F2}" srcOrd="0" destOrd="0" presId="urn:microsoft.com/office/officeart/2005/8/layout/hierarchy1#1"/>
+    <dgm:cxn modelId="{98C132A3-F3BA-4BF9-9FBB-776EA0F7B7EC}" srcId="{4B92B82C-B707-46A6-815C-85A4B5D58C95}" destId="{9D4874D3-E5F0-4162-8BDF-734E5291EC51}" srcOrd="1" destOrd="0" parTransId="{658D014B-3C36-41B1-8368-FE13F75BF980}" sibTransId="{617A1EC3-6346-4AE7-AF96-835D17E7997E}"/>
     <dgm:cxn modelId="{5AD959A6-AA63-4DEE-9AEA-A05D733D7CBB}" srcId="{7C98DC32-189F-4A27-BE50-00E9BDE511A0}" destId="{4B92B82C-B707-46A6-815C-85A4B5D58C95}" srcOrd="0" destOrd="0" parTransId="{97FAEA5C-0942-4C09-896A-83FD8DA6D497}" sibTransId="{BAA0929E-5C3B-4A2D-9E5E-A286EF0E7945}"/>
-    <dgm:cxn modelId="{14D93AA0-AB49-4B0F-B997-02B82414FA39}" type="presOf" srcId="{4B92B82C-B707-46A6-815C-85A4B5D58C95}" destId="{1D06B710-A4D9-4AA1-9822-FF7C674386F2}" srcOrd="0" destOrd="0" presId="urn:microsoft.com/office/officeart/2005/8/layout/hierarchy1#1"/>
+    <dgm:cxn modelId="{82ECB8A7-C8FE-4F18-9E7A-DF38EB1F58B6}" type="presOf" srcId="{131C55BB-528F-4C8C-A0C0-124367DFD0CB}" destId="{47FE7811-80A5-475E-8A7B-3DD3233A3C3C}" srcOrd="0" destOrd="0" presId="urn:microsoft.com/office/officeart/2005/8/layout/hierarchy1#1"/>
+    <dgm:cxn modelId="{C2F14DB4-56E4-4570-8ED4-1ABCFB2303D8}" srcId="{4B92B82C-B707-46A6-815C-85A4B5D58C95}" destId="{C8308550-B524-4645-B9D8-D916DE97B786}" srcOrd="3" destOrd="0" parTransId="{5B2C4268-2178-455C-BA19-D2DF7B9D4C9B}" sibTransId="{F45F18CD-FE47-49CB-808A-12B0CE6B57B7}"/>
+    <dgm:cxn modelId="{46CBCCB6-2FB6-405A-8CC4-63DF2863BDCA}" type="presOf" srcId="{AA14D931-C48B-4B15-90C2-F6954242D285}" destId="{BDB864F4-14DC-414B-A296-A41E361D3F0F}" srcOrd="0" destOrd="0" presId="urn:microsoft.com/office/officeart/2005/8/layout/hierarchy1#1"/>
+    <dgm:cxn modelId="{0FF21FC5-E03C-4A64-8B92-5A6B3883B2F6}" type="presOf" srcId="{D197416B-66FD-46A5-BF1B-8D1D9BDB29B2}" destId="{D90FD545-48FC-4ADD-B0D2-8CB6432A64E2}" srcOrd="0" destOrd="0" presId="urn:microsoft.com/office/officeart/2005/8/layout/hierarchy1#1"/>
+    <dgm:cxn modelId="{D87EE8C6-807E-4B5A-86E4-9AE940B3C9B0}" srcId="{EB07A945-026B-4214-A108-35C597D56175}" destId="{7C98DC32-189F-4A27-BE50-00E9BDE511A0}" srcOrd="1" destOrd="0" parTransId="{50C712E9-7758-4FD3-9527-57E892C13A2C}" sibTransId="{AEC90A46-D715-4A84-8D34-AB25036D8DAB}"/>
+    <dgm:cxn modelId="{AB8CE1CC-1D36-4B89-8D8C-AF45EF8AC2C0}" srcId="{4B92B82C-B707-46A6-815C-85A4B5D58C95}" destId="{838487A5-8275-48FA-A714-7FE451C816D3}" srcOrd="2" destOrd="0" parTransId="{B8B3E0A9-715A-490B-AD9E-38C0EECD682E}" sibTransId="{2C1B8AD2-9331-4BD1-A069-A556D48A52BF}"/>
+    <dgm:cxn modelId="{050020D4-BD02-4121-B02F-220DED9C6A53}" type="presOf" srcId="{838487A5-8275-48FA-A714-7FE451C816D3}" destId="{0B607BF6-DC81-4920-A116-A92D9E6CFAC7}" srcOrd="0" destOrd="0" presId="urn:microsoft.com/office/officeart/2005/8/layout/hierarchy1#1"/>
+    <dgm:cxn modelId="{3DBD3CDE-9641-43EB-BE03-400A7F56B570}" srcId="{A38F2065-B34F-4C65-B433-8C1BA28DE0E5}" destId="{D197416B-66FD-46A5-BF1B-8D1D9BDB29B2}" srcOrd="0" destOrd="0" parTransId="{960433A7-E0D7-4B8C-BE8B-83AB1F009015}" sibTransId="{2E5B4DFA-0A31-4E4A-89E7-7A0B42D50E40}"/>
+    <dgm:cxn modelId="{1E5BF8ED-92FE-49BB-AF76-2AADA3547212}" srcId="{A38F2065-B34F-4C65-B433-8C1BA28DE0E5}" destId="{BD67FF2C-B8AD-42C5-8148-D02616F40919}" srcOrd="2" destOrd="0" parTransId="{131C55BB-528F-4C8C-A0C0-124367DFD0CB}" sibTransId="{870F4831-E48F-4DDB-98BE-DD38F4F640D4}"/>
+    <dgm:cxn modelId="{2AABA8FA-7129-45C7-B045-1E010412E08A}" type="presOf" srcId="{C246EE14-6690-46BA-87FC-0804A2C85C0F}" destId="{DE22886A-907A-4F23-AB2B-DAA13DEBC715}" srcOrd="0" destOrd="0" presId="urn:microsoft.com/office/officeart/2005/8/layout/hierarchy1#1"/>
     <dgm:cxn modelId="{32ED0EFD-C5A4-4441-B6E3-E485FD514D0D}" type="presOf" srcId="{049AD344-B9F6-433F-8939-72992F580A35}" destId="{21AFEDF9-8E7C-4618-8A1A-BA2BB745DAF8}" srcOrd="0" destOrd="0" presId="urn:microsoft.com/office/officeart/2005/8/layout/hierarchy1#1"/>
-    <dgm:cxn modelId="{8ED98E97-64D2-4BBD-ABD9-4B0A2B691915}" type="presOf" srcId="{5B2C4268-2178-455C-BA19-D2DF7B9D4C9B}" destId="{7BC30418-C471-49E3-BE75-72D88BBE57C4}" srcOrd="0" destOrd="0" presId="urn:microsoft.com/office/officeart/2005/8/layout/hierarchy1#1"/>
-    <dgm:cxn modelId="{46CBCCB6-2FB6-405A-8CC4-63DF2863BDCA}" type="presOf" srcId="{AA14D931-C48B-4B15-90C2-F6954242D285}" destId="{BDB864F4-14DC-414B-A296-A41E361D3F0F}" srcOrd="0" destOrd="0" presId="urn:microsoft.com/office/officeart/2005/8/layout/hierarchy1#1"/>
-    <dgm:cxn modelId="{ABEAA255-CCCB-4941-8774-7629AB13F4C5}" type="presOf" srcId="{BD67FF2C-B8AD-42C5-8148-D02616F40919}" destId="{A4EAF9A3-F360-4DF1-9903-E72C51A73EF5}" srcOrd="0" destOrd="0" presId="urn:microsoft.com/office/officeart/2005/8/layout/hierarchy1#1"/>
-    <dgm:cxn modelId="{2AABA8FA-7129-45C7-B045-1E010412E08A}" type="presOf" srcId="{C246EE14-6690-46BA-87FC-0804A2C85C0F}" destId="{DE22886A-907A-4F23-AB2B-DAA13DEBC715}" srcOrd="0" destOrd="0" presId="urn:microsoft.com/office/officeart/2005/8/layout/hierarchy1#1"/>
-    <dgm:cxn modelId="{02A35771-CA07-4BDA-BAB0-DAA2D99D2461}" type="presOf" srcId="{7C98DC32-189F-4A27-BE50-00E9BDE511A0}" destId="{D7AD85B8-17F3-4AD4-A6B3-D1BC042AFC43}" srcOrd="0" destOrd="0" presId="urn:microsoft.com/office/officeart/2005/8/layout/hierarchy1#1"/>
-    <dgm:cxn modelId="{5D123446-35B7-4E8D-989E-DBA2A0805D46}" type="presOf" srcId="{92AB4239-1D9B-47D7-8722-1413570B11FA}" destId="{2659E00D-6773-4A31-9C6C-0D771BF023BD}" srcOrd="0" destOrd="0" presId="urn:microsoft.com/office/officeart/2005/8/layout/hierarchy1#1"/>
-    <dgm:cxn modelId="{8BC76928-9CBF-4A16-9A62-B57E361BF819}" type="presOf" srcId="{658D014B-3C36-41B1-8368-FE13F75BF980}" destId="{3722A0A2-2D74-41DC-AF96-69A1024D452D}" srcOrd="0" destOrd="0" presId="urn:microsoft.com/office/officeart/2005/8/layout/hierarchy1#1"/>
-    <dgm:cxn modelId="{B1F8B87F-2D80-455E-BCD0-5D8593A2A34B}" type="presOf" srcId="{B8B3E0A9-715A-490B-AD9E-38C0EECD682E}" destId="{DCDF3D70-875B-4840-A2E2-E7839D7275A1}" srcOrd="0" destOrd="0" presId="urn:microsoft.com/office/officeart/2005/8/layout/hierarchy1#1"/>
-    <dgm:cxn modelId="{0D4B9A0C-FAD6-49DD-B639-CA156BA38B17}" type="presOf" srcId="{F21326E0-E1F8-4119-8280-65717794C1CA}" destId="{E255F852-FEAA-42DE-A901-C0B95B8E01BE}" srcOrd="0" destOrd="0" presId="urn:microsoft.com/office/officeart/2005/8/layout/hierarchy1#1"/>
-    <dgm:cxn modelId="{4EA17C4C-9550-4B60-8BDC-AA3AADD3A7E8}" type="presOf" srcId="{C8308550-B524-4645-B9D8-D916DE97B786}" destId="{8C806F3B-A578-494A-9412-CF105F698CDD}" srcOrd="0" destOrd="0" presId="urn:microsoft.com/office/officeart/2005/8/layout/hierarchy1#1"/>
-    <dgm:cxn modelId="{89B80C9C-EC22-41E7-9348-ACBF459A4099}" srcId="{EB07A945-026B-4214-A108-35C597D56175}" destId="{AA14D931-C48B-4B15-90C2-F6954242D285}" srcOrd="3" destOrd="0" parTransId="{25DC863B-4B37-4262-9B42-F0D15D8A48FC}" sibTransId="{57C6CF8E-0B88-4759-8BE2-540F394AD02E}"/>
-    <dgm:cxn modelId="{49623602-7D04-4C6A-B0D9-F50557241E03}" type="presOf" srcId="{50C712E9-7758-4FD3-9527-57E892C13A2C}" destId="{3BD1CDE2-87DC-4C04-B7D5-7C1A77F6829F}" srcOrd="0" destOrd="0" presId="urn:microsoft.com/office/officeart/2005/8/layout/hierarchy1#1"/>
-    <dgm:cxn modelId="{CE483A5D-52BD-499E-B6D3-4E92FAC029C8}" type="presOf" srcId="{97FAEA5C-0942-4C09-896A-83FD8DA6D497}" destId="{607F1E8F-F020-4387-BCEC-18AC0F580CAE}" srcOrd="0" destOrd="0" presId="urn:microsoft.com/office/officeart/2005/8/layout/hierarchy1#1"/>
-    <dgm:cxn modelId="{106A8D69-8EAD-4FBA-9DE8-81B69BA94B18}" type="presOf" srcId="{1F5D4BB5-752A-4D19-8E0D-972BF922D97D}" destId="{BA9C9F7D-0B80-4457-B1B5-62AD1821998D}" srcOrd="0" destOrd="0" presId="urn:microsoft.com/office/officeart/2005/8/layout/hierarchy1#1"/>
-    <dgm:cxn modelId="{AB8CE1CC-1D36-4B89-8D8C-AF45EF8AC2C0}" srcId="{4B92B82C-B707-46A6-815C-85A4B5D58C95}" destId="{838487A5-8275-48FA-A714-7FE451C816D3}" srcOrd="2" destOrd="0" parTransId="{B8B3E0A9-715A-490B-AD9E-38C0EECD682E}" sibTransId="{2C1B8AD2-9331-4BD1-A069-A556D48A52BF}"/>
-    <dgm:cxn modelId="{9A53F90C-1EC2-45F6-9655-91489097B1FA}" type="presOf" srcId="{D1F2D66C-1D31-4AAE-BA17-310EAF0DBB1E}" destId="{25554101-251A-4AFD-878B-8F5F6CF15956}" srcOrd="0" destOrd="0" presId="urn:microsoft.com/office/officeart/2005/8/layout/hierarchy1#1"/>
-    <dgm:cxn modelId="{3DBD3CDE-9641-43EB-BE03-400A7F56B570}" srcId="{A38F2065-B34F-4C65-B433-8C1BA28DE0E5}" destId="{D197416B-66FD-46A5-BF1B-8D1D9BDB29B2}" srcOrd="0" destOrd="0" parTransId="{960433A7-E0D7-4B8C-BE8B-83AB1F009015}" sibTransId="{2E5B4DFA-0A31-4E4A-89E7-7A0B42D50E40}"/>
-    <dgm:cxn modelId="{BCD8F161-B05E-4638-8A27-2EA39F57625F}" type="presOf" srcId="{EB07A945-026B-4214-A108-35C597D56175}" destId="{09BCCA6A-5913-489A-94D9-5B48430A3D0B}" srcOrd="0" destOrd="0" presId="urn:microsoft.com/office/officeart/2005/8/layout/hierarchy1#1"/>
-    <dgm:cxn modelId="{050020D4-BD02-4121-B02F-220DED9C6A53}" type="presOf" srcId="{838487A5-8275-48FA-A714-7FE451C816D3}" destId="{0B607BF6-DC81-4920-A116-A92D9E6CFAC7}" srcOrd="0" destOrd="0" presId="urn:microsoft.com/office/officeart/2005/8/layout/hierarchy1#1"/>
-    <dgm:cxn modelId="{41A3377C-F1CB-478F-8070-A60DAAD7868C}" type="presOf" srcId="{A38F2065-B34F-4C65-B433-8C1BA28DE0E5}" destId="{837D00F6-5B76-40B7-B4B2-C071552D949E}" srcOrd="0" destOrd="0" presId="urn:microsoft.com/office/officeart/2005/8/layout/hierarchy1#1"/>
-    <dgm:cxn modelId="{096C5431-5A3B-40AD-87C5-93EF1E467697}" srcId="{92AB4239-1D9B-47D7-8722-1413570B11FA}" destId="{EB07A945-026B-4214-A108-35C597D56175}" srcOrd="0" destOrd="0" parTransId="{CB64363B-41E7-4832-894E-AAD59EA2D86E}" sibTransId="{24E0B0A0-734E-456A-9556-0FD77E4425AC}"/>
-    <dgm:cxn modelId="{A7DD3983-E3C1-4EF4-A674-C4E44D6601D4}" type="presOf" srcId="{25DC863B-4B37-4262-9B42-F0D15D8A48FC}" destId="{74A6193B-0E5F-4430-941E-57DE61393429}" srcOrd="0" destOrd="0" presId="urn:microsoft.com/office/officeart/2005/8/layout/hierarchy1#1"/>
-    <dgm:cxn modelId="{D87EE8C6-807E-4B5A-86E4-9AE940B3C9B0}" srcId="{EB07A945-026B-4214-A108-35C597D56175}" destId="{7C98DC32-189F-4A27-BE50-00E9BDE511A0}" srcOrd="1" destOrd="0" parTransId="{50C712E9-7758-4FD3-9527-57E892C13A2C}" sibTransId="{AEC90A46-D715-4A84-8D34-AB25036D8DAB}"/>
-    <dgm:cxn modelId="{B352F36D-27FE-4EA2-918F-617C70B25A4A}" srcId="{A38F2065-B34F-4C65-B433-8C1BA28DE0E5}" destId="{F21326E0-E1F8-4119-8280-65717794C1CA}" srcOrd="1" destOrd="0" parTransId="{19170CE0-2851-4276-8243-8557C492ADBC}" sibTransId="{BBF14F82-5EC8-4618-BC8D-7AA203DF2D7D}"/>
-    <dgm:cxn modelId="{C2F14DB4-56E4-4570-8ED4-1ABCFB2303D8}" srcId="{4B92B82C-B707-46A6-815C-85A4B5D58C95}" destId="{C8308550-B524-4645-B9D8-D916DE97B786}" srcOrd="3" destOrd="0" parTransId="{5B2C4268-2178-455C-BA19-D2DF7B9D4C9B}" sibTransId="{F45F18CD-FE47-49CB-808A-12B0CE6B57B7}"/>
-    <dgm:cxn modelId="{48D10E11-CA83-4BB8-9769-1871E10EADFA}" type="presOf" srcId="{3F99138E-4194-41B2-B9F5-A44CFB6F5205}" destId="{D3ACC530-2712-458D-B0DE-0FF90064D2CA}" srcOrd="0" destOrd="0" presId="urn:microsoft.com/office/officeart/2005/8/layout/hierarchy1#1"/>
-    <dgm:cxn modelId="{C57C885B-81AE-4D73-BDC0-B98544D1C937}" type="presOf" srcId="{19170CE0-2851-4276-8243-8557C492ADBC}" destId="{9A9F7249-ECFE-43A8-BA0B-FEB9058E9353}" srcOrd="0" destOrd="0" presId="urn:microsoft.com/office/officeart/2005/8/layout/hierarchy1#1"/>
-    <dgm:cxn modelId="{98C132A3-F3BA-4BF9-9FBB-776EA0F7B7EC}" srcId="{4B92B82C-B707-46A6-815C-85A4B5D58C95}" destId="{9D4874D3-E5F0-4162-8BDF-734E5291EC51}" srcOrd="1" destOrd="0" parTransId="{658D014B-3C36-41B1-8368-FE13F75BF980}" sibTransId="{617A1EC3-6346-4AE7-AF96-835D17E7997E}"/>
-    <dgm:cxn modelId="{89EB382A-66E7-47B2-82BD-D13897F0AF1A}" srcId="{EB07A945-026B-4214-A108-35C597D56175}" destId="{1F5D4BB5-752A-4D19-8E0D-972BF922D97D}" srcOrd="0" destOrd="0" parTransId="{049AD344-B9F6-433F-8939-72992F580A35}" sibTransId="{35113674-66D3-495F-878E-6170A02C51BC}"/>
-    <dgm:cxn modelId="{3E078C20-F91B-4854-B779-0EA89FAA0FE6}" srcId="{4B92B82C-B707-46A6-815C-85A4B5D58C95}" destId="{D1F2D66C-1D31-4AAE-BA17-310EAF0DBB1E}" srcOrd="0" destOrd="0" parTransId="{C246EE14-6690-46BA-87FC-0804A2C85C0F}" sibTransId="{5185B5C8-12AE-4F90-87D8-791F99EDC8EA}"/>
-    <dgm:cxn modelId="{B197246F-CB64-4777-97CE-6404DF610E4A}" srcId="{EB07A945-026B-4214-A108-35C597D56175}" destId="{A38F2065-B34F-4C65-B433-8C1BA28DE0E5}" srcOrd="2" destOrd="0" parTransId="{3F99138E-4194-41B2-B9F5-A44CFB6F5205}" sibTransId="{D6FE6D9D-1C44-4640-9FFC-2C8788FCFC20}"/>
-    <dgm:cxn modelId="{0FF21FC5-E03C-4A64-8B92-5A6B3883B2F6}" type="presOf" srcId="{D197416B-66FD-46A5-BF1B-8D1D9BDB29B2}" destId="{D90FD545-48FC-4ADD-B0D2-8CB6432A64E2}" srcOrd="0" destOrd="0" presId="urn:microsoft.com/office/officeart/2005/8/layout/hierarchy1#1"/>
-    <dgm:cxn modelId="{5D4CFA70-2552-400F-B5EE-740315614341}" type="presOf" srcId="{960433A7-E0D7-4B8C-BE8B-83AB1F009015}" destId="{53B36E2C-2BAE-42AD-9F03-A4F1A010F22A}" srcOrd="0" destOrd="0" presId="urn:microsoft.com/office/officeart/2005/8/layout/hierarchy1#1"/>
-    <dgm:cxn modelId="{1E5BF8ED-92FE-49BB-AF76-2AADA3547212}" srcId="{A38F2065-B34F-4C65-B433-8C1BA28DE0E5}" destId="{BD67FF2C-B8AD-42C5-8148-D02616F40919}" srcOrd="2" destOrd="0" parTransId="{131C55BB-528F-4C8C-A0C0-124367DFD0CB}" sibTransId="{870F4831-E48F-4DDB-98BE-DD38F4F640D4}"/>
-    <dgm:cxn modelId="{82ECB8A7-C8FE-4F18-9E7A-DF38EB1F58B6}" type="presOf" srcId="{131C55BB-528F-4C8C-A0C0-124367DFD0CB}" destId="{47FE7811-80A5-475E-8A7B-3DD3233A3C3C}" srcOrd="0" destOrd="0" presId="urn:microsoft.com/office/officeart/2005/8/layout/hierarchy1#1"/>
-    <dgm:cxn modelId="{458B6040-81D2-4044-86D5-C3FADA205CB6}" type="presOf" srcId="{9D4874D3-E5F0-4162-8BDF-734E5291EC51}" destId="{8D882851-917F-4D7D-BBA5-4E04A4D30379}" srcOrd="0" destOrd="0" presId="urn:microsoft.com/office/officeart/2005/8/layout/hierarchy1#1"/>
     <dgm:cxn modelId="{C6AB00D9-C676-4021-B283-4B4F5FFE2D8F}" type="presParOf" srcId="{2659E00D-6773-4A31-9C6C-0D771BF023BD}" destId="{83B84AFF-320D-4201-AF7D-B05FE7DB7B98}" srcOrd="0" destOrd="0" presId="urn:microsoft.com/office/officeart/2005/8/layout/hierarchy1#1"/>
     <dgm:cxn modelId="{0E63B116-8A81-44C4-971D-39B65D3A4993}" type="presParOf" srcId="{83B84AFF-320D-4201-AF7D-B05FE7DB7B98}" destId="{C942551E-415E-4E8F-B2C2-A65C23657200}" srcOrd="0" destOrd="0" presId="urn:microsoft.com/office/officeart/2005/8/layout/hierarchy1#1"/>
     <dgm:cxn modelId="{35D491FD-887C-4179-92AC-0FF88B79E5A7}" type="presParOf" srcId="{C942551E-415E-4E8F-B2C2-A65C23657200}" destId="{C3327DDE-7A6F-4237-8EB2-E8F5A38EF4DB}" srcOrd="0" destOrd="0" presId="urn:microsoft.com/office/officeart/2005/8/layout/hierarchy1#1"/>
@@ -31069,7 +30743,7 @@
         </a:bodyPr>
         <a:lstStyle/>
         <a:p>
-          <a:pPr lvl="0" algn="ctr" defTabSz="400050">
+          <a:pPr marL="0" lvl="0" indent="0" algn="ctr" defTabSz="400050">
             <a:lnSpc>
               <a:spcPct val="90000"/>
             </a:lnSpc>
@@ -31079,6 +30753,7 @@
             <a:spcAft>
               <a:spcPct val="35000"/>
             </a:spcAft>
+            <a:buNone/>
           </a:pPr>
           <a:r>
             <a:rPr lang="es-ES" sz="900" kern="1200">
@@ -31203,7 +30878,7 @@
         </a:bodyPr>
         <a:lstStyle/>
         <a:p>
-          <a:pPr lvl="0" algn="ctr" defTabSz="400050">
+          <a:pPr marL="0" lvl="0" indent="0" algn="ctr" defTabSz="400050">
             <a:lnSpc>
               <a:spcPct val="90000"/>
             </a:lnSpc>
@@ -31213,6 +30888,7 @@
             <a:spcAft>
               <a:spcPct val="35000"/>
             </a:spcAft>
+            <a:buNone/>
           </a:pPr>
           <a:r>
             <a:rPr lang="es-ES" sz="900" kern="1200">
@@ -31337,7 +31013,7 @@
         </a:bodyPr>
         <a:lstStyle/>
         <a:p>
-          <a:pPr lvl="0" algn="ctr" defTabSz="400050">
+          <a:pPr marL="0" lvl="0" indent="0" algn="ctr" defTabSz="400050">
             <a:lnSpc>
               <a:spcPct val="90000"/>
             </a:lnSpc>
@@ -31347,6 +31023,7 @@
             <a:spcAft>
               <a:spcPct val="35000"/>
             </a:spcAft>
+            <a:buNone/>
           </a:pPr>
           <a:r>
             <a:rPr lang="es-ES" sz="900" kern="1200">
@@ -31471,7 +31148,7 @@
         </a:bodyPr>
         <a:lstStyle/>
         <a:p>
-          <a:pPr lvl="0" algn="ctr" defTabSz="400050">
+          <a:pPr marL="0" lvl="0" indent="0" algn="ctr" defTabSz="400050">
             <a:lnSpc>
               <a:spcPct val="90000"/>
             </a:lnSpc>
@@ -31481,6 +31158,7 @@
             <a:spcAft>
               <a:spcPct val="35000"/>
             </a:spcAft>
+            <a:buNone/>
           </a:pPr>
           <a:r>
             <a:rPr lang="es-ES" sz="900" kern="1200">
@@ -31605,7 +31283,7 @@
         </a:bodyPr>
         <a:lstStyle/>
         <a:p>
-          <a:pPr lvl="0" algn="ctr" defTabSz="400050">
+          <a:pPr marL="0" lvl="0" indent="0" algn="ctr" defTabSz="400050">
             <a:lnSpc>
               <a:spcPct val="90000"/>
             </a:lnSpc>
@@ -31615,6 +31293,7 @@
             <a:spcAft>
               <a:spcPct val="35000"/>
             </a:spcAft>
+            <a:buNone/>
           </a:pPr>
           <a:r>
             <a:rPr lang="es-ES" sz="900" kern="1200">
@@ -31739,7 +31418,7 @@
         </a:bodyPr>
         <a:lstStyle/>
         <a:p>
-          <a:pPr lvl="0" algn="ctr" defTabSz="400050">
+          <a:pPr marL="0" lvl="0" indent="0" algn="ctr" defTabSz="400050">
             <a:lnSpc>
               <a:spcPct val="90000"/>
             </a:lnSpc>
@@ -31749,6 +31428,7 @@
             <a:spcAft>
               <a:spcPct val="35000"/>
             </a:spcAft>
+            <a:buNone/>
           </a:pPr>
           <a:r>
             <a:rPr lang="es-ES" sz="900" kern="1200">
@@ -31873,7 +31553,7 @@
         </a:bodyPr>
         <a:lstStyle/>
         <a:p>
-          <a:pPr lvl="0" algn="ctr" defTabSz="400050">
+          <a:pPr marL="0" lvl="0" indent="0" algn="ctr" defTabSz="400050">
             <a:lnSpc>
               <a:spcPct val="90000"/>
             </a:lnSpc>
@@ -31883,6 +31563,7 @@
             <a:spcAft>
               <a:spcPct val="35000"/>
             </a:spcAft>
+            <a:buNone/>
           </a:pPr>
           <a:r>
             <a:rPr lang="es-ES" sz="900" kern="1200">
@@ -32007,7 +31688,7 @@
         </a:bodyPr>
         <a:lstStyle/>
         <a:p>
-          <a:pPr lvl="0" algn="ctr" defTabSz="400050">
+          <a:pPr marL="0" lvl="0" indent="0" algn="ctr" defTabSz="400050">
             <a:lnSpc>
               <a:spcPct val="90000"/>
             </a:lnSpc>
@@ -32017,6 +31698,7 @@
             <a:spcAft>
               <a:spcPct val="35000"/>
             </a:spcAft>
+            <a:buNone/>
           </a:pPr>
           <a:r>
             <a:rPr lang="es-ES" sz="900" kern="1200">
@@ -32141,7 +31823,7 @@
         </a:bodyPr>
         <a:lstStyle/>
         <a:p>
-          <a:pPr lvl="0" algn="ctr" defTabSz="400050">
+          <a:pPr marL="0" lvl="0" indent="0" algn="ctr" defTabSz="400050">
             <a:lnSpc>
               <a:spcPct val="90000"/>
             </a:lnSpc>
@@ -32151,6 +31833,7 @@
             <a:spcAft>
               <a:spcPct val="35000"/>
             </a:spcAft>
+            <a:buNone/>
           </a:pPr>
           <a:r>
             <a:rPr lang="es-ES" sz="900" kern="1200">
@@ -32275,7 +31958,7 @@
         </a:bodyPr>
         <a:lstStyle/>
         <a:p>
-          <a:pPr lvl="0" algn="ctr" defTabSz="400050">
+          <a:pPr marL="0" lvl="0" indent="0" algn="ctr" defTabSz="400050">
             <a:lnSpc>
               <a:spcPct val="90000"/>
             </a:lnSpc>
@@ -32285,6 +31968,7 @@
             <a:spcAft>
               <a:spcPct val="35000"/>
             </a:spcAft>
+            <a:buNone/>
           </a:pPr>
           <a:r>
             <a:rPr lang="es-ES" sz="900" kern="1200">
@@ -32409,7 +32093,7 @@
         </a:bodyPr>
         <a:lstStyle/>
         <a:p>
-          <a:pPr lvl="0" algn="ctr" defTabSz="400050">
+          <a:pPr marL="0" lvl="0" indent="0" algn="ctr" defTabSz="400050">
             <a:lnSpc>
               <a:spcPct val="90000"/>
             </a:lnSpc>
@@ -32419,6 +32103,7 @@
             <a:spcAft>
               <a:spcPct val="35000"/>
             </a:spcAft>
+            <a:buNone/>
           </a:pPr>
           <a:r>
             <a:rPr lang="es-ES" sz="900" kern="1200">
@@ -32543,7 +32228,7 @@
         </a:bodyPr>
         <a:lstStyle/>
         <a:p>
-          <a:pPr lvl="0" algn="ctr" defTabSz="400050">
+          <a:pPr marL="0" lvl="0" indent="0" algn="ctr" defTabSz="400050">
             <a:lnSpc>
               <a:spcPct val="90000"/>
             </a:lnSpc>
@@ -32553,6 +32238,7 @@
             <a:spcAft>
               <a:spcPct val="35000"/>
             </a:spcAft>
+            <a:buNone/>
           </a:pPr>
           <a:r>
             <a:rPr lang="es-ES" sz="900" kern="1200">
@@ -32677,7 +32363,7 @@
         </a:bodyPr>
         <a:lstStyle/>
         <a:p>
-          <a:pPr lvl="0" algn="ctr" defTabSz="400050">
+          <a:pPr marL="0" lvl="0" indent="0" algn="ctr" defTabSz="400050">
             <a:lnSpc>
               <a:spcPct val="90000"/>
             </a:lnSpc>
@@ -32687,6 +32373,7 @@
             <a:spcAft>
               <a:spcPct val="35000"/>
             </a:spcAft>
+            <a:buNone/>
           </a:pPr>
           <a:r>
             <a:rPr lang="es-ES" sz="900" kern="1200">
@@ -34305,7 +33992,7 @@
 </file>
 
 <file path=word/glossary/document.xml><?xml version="1.0" encoding="utf-8"?>
-<w:glossaryDocument xmlns:wpc="http://schemas.microsoft.com/office/word/2010/wordprocessingCanvas" xmlns:mc="http://schemas.openxmlformats.org/markup-compatibility/2006" xmlns:o="urn:schemas-microsoft-com:office:office" xmlns:r="http://schemas.openxmlformats.org/officeDocument/2006/relationships" xmlns:m="http://schemas.openxmlformats.org/officeDocument/2006/math" xmlns:v="urn:schemas-microsoft-com:vml" xmlns:wp14="http://schemas.microsoft.com/office/word/2010/wordprocessingDrawing" xmlns:wp="http://schemas.openxmlformats.org/drawingml/2006/wordprocessingDrawing" xmlns:w10="urn:schemas-microsoft-com:office:word" xmlns:w="http://schemas.openxmlformats.org/wordprocessingml/2006/main" xmlns:w14="http://schemas.microsoft.com/office/word/2010/wordml" xmlns:w15="http://schemas.microsoft.com/office/word/2012/wordml" xmlns:wpg="http://schemas.microsoft.com/office/word/2010/wordprocessingGroup" xmlns:wpi="http://schemas.microsoft.com/office/word/2010/wordprocessingInk" xmlns:wne="http://schemas.microsoft.com/office/word/2006/wordml" xmlns:wps="http://schemas.microsoft.com/office/word/2010/wordprocessingShape" mc:Ignorable="w14 w15 wp14">
+<w:glossaryDocument xmlns:wpc="http://schemas.microsoft.com/office/word/2010/wordprocessingCanvas" xmlns:cx="http://schemas.microsoft.com/office/drawing/2014/chartex" xmlns:cx1="http://schemas.microsoft.com/office/drawing/2015/9/8/chartex" xmlns:cx2="http://schemas.microsoft.com/office/drawing/2015/10/21/chartex" xmlns:cx3="http://schemas.microsoft.com/office/drawing/2016/5/9/chartex" xmlns:cx4="http://schemas.microsoft.com/office/drawing/2016/5/10/chartex" xmlns:cx5="http://schemas.microsoft.com/office/drawing/2016/5/11/chartex" xmlns:cx6="http://schemas.microsoft.com/office/drawing/2016/5/12/chartex" xmlns:cx7="http://schemas.microsoft.com/office/drawing/2016/5/13/chartex" xmlns:cx8="http://schemas.microsoft.com/office/drawing/2016/5/14/chartex" xmlns:mc="http://schemas.openxmlformats.org/markup-compatibility/2006" xmlns:aink="http://schemas.microsoft.com/office/drawing/2016/ink" xmlns:am3d="http://schemas.microsoft.com/office/drawing/2017/model3d" xmlns:o="urn:schemas-microsoft-com:office:office" xmlns:r="http://schemas.openxmlformats.org/officeDocument/2006/relationships" xmlns:m="http://schemas.openxmlformats.org/officeDocument/2006/math" xmlns:v="urn:schemas-microsoft-com:vml" xmlns:wp14="http://schemas.microsoft.com/office/word/2010/wordprocessingDrawing" xmlns:wp="http://schemas.openxmlformats.org/drawingml/2006/wordprocessingDrawing" xmlns:w10="urn:schemas-microsoft-com:office:word" xmlns:w="http://schemas.openxmlformats.org/wordprocessingml/2006/main" xmlns:w14="http://schemas.microsoft.com/office/word/2010/wordml" xmlns:w15="http://schemas.microsoft.com/office/word/2012/wordml" xmlns:w16cid="http://schemas.microsoft.com/office/word/2016/wordml/cid" xmlns:w16se="http://schemas.microsoft.com/office/word/2015/wordml/symex" xmlns:wpg="http://schemas.microsoft.com/office/word/2010/wordprocessingGroup" xmlns:wpi="http://schemas.microsoft.com/office/word/2010/wordprocessingInk" xmlns:wne="http://schemas.microsoft.com/office/word/2006/wordml" xmlns:wps="http://schemas.microsoft.com/office/word/2010/wordprocessingShape" mc:Ignorable="w14 w15 w16se w16cid wp14">
   <w:docParts>
     <w:docPart>
       <w:docPartPr>
@@ -34378,7 +34065,7 @@
 </file>
 
 <file path=word/glossary/fontTable.xml><?xml version="1.0" encoding="utf-8"?>
-<w:fonts xmlns:mc="http://schemas.openxmlformats.org/markup-compatibility/2006" xmlns:r="http://schemas.openxmlformats.org/officeDocument/2006/relationships" xmlns:w="http://schemas.openxmlformats.org/wordprocessingml/2006/main" xmlns:w14="http://schemas.microsoft.com/office/word/2010/wordml" xmlns:w15="http://schemas.microsoft.com/office/word/2012/wordml" mc:Ignorable="w14 w15">
+<w:fonts xmlns:mc="http://schemas.openxmlformats.org/markup-compatibility/2006" xmlns:r="http://schemas.openxmlformats.org/officeDocument/2006/relationships" xmlns:w="http://schemas.openxmlformats.org/wordprocessingml/2006/main" xmlns:w14="http://schemas.microsoft.com/office/word/2010/wordml" xmlns:w15="http://schemas.microsoft.com/office/word/2012/wordml" xmlns:w16cid="http://schemas.microsoft.com/office/word/2016/wordml/cid" xmlns:w16se="http://schemas.microsoft.com/office/word/2015/wordml/symex" mc:Ignorable="w14 w15 w16se w16cid">
   <w:font w:name="Times New Roman">
     <w:panose1 w:val="02020603050405020304"/>
     <w:charset w:val="00"/>
@@ -34447,7 +34134,7 @@
     <w:charset w:val="00"/>
     <w:family w:val="roman"/>
     <w:pitch w:val="variable"/>
-    <w:sig w:usb0="E00002FF" w:usb1="400004FF" w:usb2="00000000" w:usb3="00000000" w:csb0="0000019F" w:csb1="00000000"/>
+    <w:sig w:usb0="E00006FF" w:usb1="400004FF" w:usb2="00000000" w:usb3="00000000" w:csb0="0000019F" w:csb1="00000000"/>
   </w:font>
   <w:font w:name="Verdana">
     <w:panose1 w:val="020B0604030504040204"/>
@@ -34464,6 +34151,7 @@
   </w:font>
   <w:font w:name="Yu Mincho">
     <w:altName w:val="Yu Gothic"/>
+    <w:panose1 w:val="02020400000000000000"/>
     <w:charset w:val="80"/>
     <w:family w:val="roman"/>
     <w:pitch w:val="variable"/>
@@ -34480,7 +34168,7 @@
 </file>
 
 <file path=word/glossary/settings.xml><?xml version="1.0" encoding="utf-8"?>
-<w:settings xmlns:mc="http://schemas.openxmlformats.org/markup-compatibility/2006" xmlns:o="urn:schemas-microsoft-com:office:office" xmlns:r="http://schemas.openxmlformats.org/officeDocument/2006/relationships" xmlns:m="http://schemas.openxmlformats.org/officeDocument/2006/math" xmlns:v="urn:schemas-microsoft-com:vml" xmlns:w10="urn:schemas-microsoft-com:office:word" xmlns:w="http://schemas.openxmlformats.org/wordprocessingml/2006/main" xmlns:w14="http://schemas.microsoft.com/office/word/2010/wordml" xmlns:w15="http://schemas.microsoft.com/office/word/2012/wordml" xmlns:sl="http://schemas.openxmlformats.org/schemaLibrary/2006/main" mc:Ignorable="w14 w15">
+<w:settings xmlns:mc="http://schemas.openxmlformats.org/markup-compatibility/2006" xmlns:o="urn:schemas-microsoft-com:office:office" xmlns:r="http://schemas.openxmlformats.org/officeDocument/2006/relationships" xmlns:m="http://schemas.openxmlformats.org/officeDocument/2006/math" xmlns:v="urn:schemas-microsoft-com:vml" xmlns:w10="urn:schemas-microsoft-com:office:word" xmlns:w="http://schemas.openxmlformats.org/wordprocessingml/2006/main" xmlns:w14="http://schemas.microsoft.com/office/word/2010/wordml" xmlns:w15="http://schemas.microsoft.com/office/word/2012/wordml" xmlns:w16cid="http://schemas.microsoft.com/office/word/2016/wordml/cid" xmlns:w16se="http://schemas.microsoft.com/office/word/2015/wordml/symex" xmlns:sl="http://schemas.openxmlformats.org/schemaLibrary/2006/main" mc:Ignorable="w14 w15 w16se w16cid">
   <w:view w:val="normal"/>
   <w:defaultTabStop w:val="708"/>
   <w:hyphenationZone w:val="425"/>
@@ -34492,6 +34180,7 @@
     <w:compatSetting w:name="enableOpenTypeFeatures" w:uri="http://schemas.microsoft.com/office/word" w:val="1"/>
     <w:compatSetting w:name="doNotFlipMirrorIndents" w:uri="http://schemas.microsoft.com/office/word" w:val="1"/>
     <w:compatSetting w:name="differentiateMultirowTableHeaders" w:uri="http://schemas.microsoft.com/office/word" w:val="1"/>
+    <w:compatSetting w:name="useWord2013TrackBottomHyphenation" w:uri="http://schemas.microsoft.com/office/word" w:val="1"/>
   </w:compat>
   <w:rsids>
     <w:rsidRoot w:val="00BF7D34"/>
@@ -34528,6 +34217,7 @@
     <w:rsid w:val="00E404E8"/>
     <w:rsid w:val="00F138AB"/>
     <w:rsid w:val="00F139B9"/>
+    <w:rsid w:val="00F31F21"/>
     <w:rsid w:val="00F5437B"/>
   </w:rsids>
   <m:mathPr>
@@ -34545,14 +34235,14 @@
   </m:mathPr>
   <w:themeFontLang w:val="es-PE"/>
   <w:clrSchemeMapping w:bg1="light1" w:t1="dark1" w:bg2="light2" w:t2="dark2" w:accent1="accent1" w:accent2="accent2" w:accent3="accent3" w:accent4="accent4" w:accent5="accent5" w:accent6="accent6" w:hyperlink="hyperlink" w:followedHyperlink="followedHyperlink"/>
-  <w:decimalSymbol w:val=","/>
-  <w:listSeparator w:val=";"/>
+  <w:decimalSymbol w:val="."/>
+  <w:listSeparator w:val=","/>
   <w15:chartTrackingRefBased/>
 </w:settings>
 </file>
 
 <file path=word/glossary/styles.xml><?xml version="1.0" encoding="utf-8"?>
-<w:styles xmlns:mc="http://schemas.openxmlformats.org/markup-compatibility/2006" xmlns:r="http://schemas.openxmlformats.org/officeDocument/2006/relationships" xmlns:w="http://schemas.openxmlformats.org/wordprocessingml/2006/main" xmlns:w14="http://schemas.microsoft.com/office/word/2010/wordml" xmlns:w15="http://schemas.microsoft.com/office/word/2012/wordml" mc:Ignorable="w14 w15">
+<w:styles xmlns:mc="http://schemas.openxmlformats.org/markup-compatibility/2006" xmlns:r="http://schemas.openxmlformats.org/officeDocument/2006/relationships" xmlns:w="http://schemas.openxmlformats.org/wordprocessingml/2006/main" xmlns:w14="http://schemas.microsoft.com/office/word/2010/wordml" xmlns:w15="http://schemas.microsoft.com/office/word/2012/wordml" xmlns:w16cid="http://schemas.microsoft.com/office/word/2016/wordml/cid" xmlns:w16se="http://schemas.microsoft.com/office/word/2015/wordml/symex" mc:Ignorable="w14 w15 w16se w16cid">
   <w:docDefaults>
     <w:rPrDefault>
       <w:rPr>
@@ -34568,7 +34258,7 @@
       </w:pPr>
     </w:pPrDefault>
   </w:docDefaults>
-  <w:latentStyles w:defLockedState="0" w:defUIPriority="99" w:defSemiHidden="0" w:defUnhideWhenUsed="0" w:defQFormat="0" w:count="371">
+  <w:latentStyles w:defLockedState="0" w:defUIPriority="99" w:defSemiHidden="0" w:defUnhideWhenUsed="0" w:defQFormat="0" w:count="375">
     <w:lsdException w:name="Normal" w:uiPriority="0" w:qFormat="1"/>
     <w:lsdException w:name="heading 1" w:uiPriority="9" w:qFormat="1"/>
     <w:lsdException w:name="heading 2" w:semiHidden="1" w:uiPriority="9" w:unhideWhenUsed="1" w:qFormat="1"/>
@@ -34674,7 +34364,6 @@
     <w:lsdException w:name="HTML Sample" w:semiHidden="1" w:unhideWhenUsed="1"/>
     <w:lsdException w:name="HTML Typewriter" w:semiHidden="1" w:unhideWhenUsed="1"/>
     <w:lsdException w:name="HTML Variable" w:semiHidden="1" w:unhideWhenUsed="1"/>
-    <w:lsdException w:name="Normal Table" w:semiHidden="1" w:unhideWhenUsed="1"/>
     <w:lsdException w:name="annotation subject" w:semiHidden="1" w:unhideWhenUsed="1"/>
     <w:lsdException w:name="No List" w:semiHidden="1" w:unhideWhenUsed="1"/>
     <w:lsdException w:name="Outline List 1" w:semiHidden="1" w:unhideWhenUsed="1"/>
@@ -34718,10 +34407,8 @@
     <w:lsdException w:name="Table Elegant" w:semiHidden="1" w:unhideWhenUsed="1"/>
     <w:lsdException w:name="Table Professional" w:semiHidden="1" w:unhideWhenUsed="1"/>
     <w:lsdException w:name="Table Subtle 1" w:semiHidden="1" w:unhideWhenUsed="1"/>
-    <w:lsdException w:name="Table Subtle 2" w:semiHidden="1" w:unhideWhenUsed="1"/>
     <w:lsdException w:name="Table Web 1" w:semiHidden="1" w:unhideWhenUsed="1"/>
     <w:lsdException w:name="Table Web 2" w:semiHidden="1" w:unhideWhenUsed="1"/>
-    <w:lsdException w:name="Table Web 3" w:semiHidden="1" w:unhideWhenUsed="1"/>
     <w:lsdException w:name="Balloon Text" w:semiHidden="1" w:unhideWhenUsed="1"/>
     <w:lsdException w:name="Table Grid" w:uiPriority="39"/>
     <w:lsdException w:name="Table Theme" w:semiHidden="1" w:unhideWhenUsed="1"/>
@@ -34940,6 +34627,10 @@
     <w:lsdException w:name="List Table 5 Dark Accent 6" w:uiPriority="50"/>
     <w:lsdException w:name="List Table 6 Colorful Accent 6" w:uiPriority="51"/>
     <w:lsdException w:name="List Table 7 Colorful Accent 6" w:uiPriority="52"/>
+    <w:lsdException w:name="Mention" w:semiHidden="1" w:unhideWhenUsed="1"/>
+    <w:lsdException w:name="Smart Hyperlink" w:semiHidden="1" w:unhideWhenUsed="1"/>
+    <w:lsdException w:name="Hashtag" w:semiHidden="1" w:unhideWhenUsed="1"/>
+    <w:lsdException w:name="Unresolved Mention" w:semiHidden="1" w:unhideWhenUsed="1"/>
   </w:latentStyles>
   <w:style w:type="paragraph" w:default="1" w:styleId="Normal">
     <w:name w:val="Normal"/>
@@ -35014,7 +34705,7 @@
 </file>
 
 <file path=word/glossary/webSettings.xml><?xml version="1.0" encoding="utf-8"?>
-<w:webSettings xmlns:mc="http://schemas.openxmlformats.org/markup-compatibility/2006" xmlns:r="http://schemas.openxmlformats.org/officeDocument/2006/relationships" xmlns:w="http://schemas.openxmlformats.org/wordprocessingml/2006/main" xmlns:w14="http://schemas.microsoft.com/office/word/2010/wordml" xmlns:w15="http://schemas.microsoft.com/office/word/2012/wordml" mc:Ignorable="w14 w15">
+<w:webSettings xmlns:mc="http://schemas.openxmlformats.org/markup-compatibility/2006" xmlns:r="http://schemas.openxmlformats.org/officeDocument/2006/relationships" xmlns:w="http://schemas.openxmlformats.org/wordprocessingml/2006/main" xmlns:w14="http://schemas.microsoft.com/office/word/2010/wordml" xmlns:w15="http://schemas.microsoft.com/office/word/2012/wordml" xmlns:w16cid="http://schemas.microsoft.com/office/word/2016/wordml/cid" xmlns:w16se="http://schemas.microsoft.com/office/word/2015/wordml/symex" mc:Ignorable="w14 w15 w16se w16cid">
   <w:optimizeForBrowser/>
   <w:allowPNG/>
 </w:webSettings>
@@ -35322,7 +35013,7 @@
 </file>
 
 <file path=customXml/itemProps3.xml><?xml version="1.0" encoding="utf-8"?>
-<ds:datastoreItem xmlns:ds="http://schemas.openxmlformats.org/officeDocument/2006/customXml" ds:itemID="{91E79960-49E9-4138-804F-4D121238DAF3}">
+<ds:datastoreItem xmlns:ds="http://schemas.openxmlformats.org/officeDocument/2006/customXml" ds:itemID="{E26E55E2-A29F-4D3D-AC57-B2CABFED9CC4}">
   <ds:schemaRefs>
     <ds:schemaRef ds:uri="http://schemas.openxmlformats.org/officeDocument/2006/bibliography"/>
   </ds:schemaRefs>

</xml_diff>

<commit_message>
Correcion en Solicitud de Cambio 4
</commit_message>
<xml_diff>
--- a/Documentos/SFT_PGC.docx
+++ b/Documentos/SFT_PGC.docx
@@ -18521,7 +18521,16 @@
                 <w:szCs w:val="20"/>
                 <w:lang w:val="es-ES_tradnl"/>
               </w:rPr>
-              <w:t xml:space="preserve">El cambio solicitado en: “Agregar un nuevo módulo de iniciar sesión con </w:t>
+              <w:t>E</w:t>
+            </w:r>
+            <w:bookmarkStart w:id="26" w:name="_GoBack"/>
+            <w:bookmarkEnd w:id="26"/>
+            <w:r>
+              <w:rPr>
+                <w:szCs w:val="20"/>
+                <w:lang w:val="es-ES_tradnl"/>
+              </w:rPr>
+              <w:t xml:space="preserve">l cambio solicitado en: “Agregar un nuevo módulo de iniciar sesión con </w:t>
             </w:r>
             <w:proofErr w:type="spellStart"/>
             <w:r>
@@ -18542,7 +18551,8 @@
           </w:p>
           <w:p>
             <w:pPr>
-              <w:spacing w:line="256" w:lineRule="auto"/>
+              <w:spacing w:line="257" w:lineRule="auto"/>
+              <w:ind w:left="0" w:firstLine="0"/>
               <w:rPr>
                 <w:szCs w:val="24"/>
                 <w:lang w:val="es-ES_tradnl"/>
@@ -18631,16 +18641,18 @@
           </w:tcPr>
           <w:p>
             <w:pPr>
-              <w:spacing w:line="256" w:lineRule="auto"/>
-              <w:rPr>
-                <w:lang w:val="es-ES_tradnl"/>
-              </w:rPr>
-            </w:pPr>
-            <w:r>
+              <w:spacing w:line="257" w:lineRule="auto"/>
+              <w:ind w:left="0" w:firstLine="0"/>
               <w:rPr>
                 <w:szCs w:val="20"/>
                 <w:lang w:val="es-ES_tradnl"/>
               </w:rPr>
+            </w:pPr>
+            <w:r>
+              <w:rPr>
+                <w:szCs w:val="20"/>
+                <w:lang w:val="es-ES_tradnl"/>
+              </w:rPr>
               <w:t xml:space="preserve">Actualmente los clientes que reservan a través del sitio web tienen que ingresar sus datos personales como correo y nombres completos, pero esto puede hacer que el proceso de solicitud sea lento, entonces se desea habilitar el sistema de </w:t>
             </w:r>
             <w:proofErr w:type="spellStart"/>
@@ -18691,6 +18703,15 @@
               </w:rPr>
               <w:t xml:space="preserve"> donde inmediatamente se puede recuperar esa información.</w:t>
             </w:r>
+          </w:p>
+          <w:p>
+            <w:pPr>
+              <w:spacing w:before="0" w:line="257" w:lineRule="auto"/>
+              <w:ind w:left="0" w:firstLine="0"/>
+              <w:rPr>
+                <w:lang w:val="es-ES_tradnl"/>
+              </w:rPr>
+            </w:pPr>
           </w:p>
         </w:tc>
       </w:tr>
@@ -19914,6 +19935,7 @@
           <w:p>
             <w:pPr>
               <w:spacing w:before="40" w:after="40"/>
+              <w:ind w:left="5" w:firstLine="8"/>
               <w:rPr>
                 <w:szCs w:val="20"/>
                 <w:lang w:val="es-ES_tradnl"/>
@@ -19921,10 +19943,21 @@
             </w:pPr>
             <w:r>
               <w:rPr>
-                <w:szCs w:val="20"/>
-                <w:lang w:val="es-ES_tradnl"/>
-              </w:rPr>
-              <w:t>Agregar fondo musical</w:t>
+                <w:lang w:val="es-ES_tradnl"/>
+              </w:rPr>
+              <w:t>Agregar opción para</w:t>
+            </w:r>
+            <w:r>
+              <w:rPr>
+                <w:lang w:val="es-ES_tradnl"/>
+              </w:rPr>
+              <w:t xml:space="preserve"> </w:t>
+            </w:r>
+            <w:r>
+              <w:rPr>
+                <w:lang w:val="es-ES_tradnl"/>
+              </w:rPr>
+              <w:t>instrumentos personales</w:t>
             </w:r>
           </w:p>
         </w:tc>
@@ -19960,6 +19993,7 @@
           <w:p>
             <w:pPr>
               <w:spacing w:before="40" w:after="40"/>
+              <w:ind w:left="0" w:firstLine="0"/>
               <w:rPr>
                 <w:lang w:val="es-ES_tradnl"/>
               </w:rPr>
@@ -19976,14 +20010,12 @@
               </w:rPr>
               <w:t>-</w:t>
             </w:r>
-            <w:bookmarkStart w:id="26" w:name="_GoBack"/>
-            <w:r>
-              <w:rPr>
-                <w:lang w:val="es-ES_tradnl"/>
-              </w:rPr>
-              <w:t>Agregar opción para instrumentos personales</w:t>
-            </w:r>
-            <w:bookmarkEnd w:id="26"/>
+            <w:r>
+              <w:rPr>
+                <w:lang w:val="es-ES_tradnl"/>
+              </w:rPr>
+              <w:t>Modulo de Reserva</w:t>
+            </w:r>
           </w:p>
         </w:tc>
       </w:tr>
@@ -20019,6 +20051,7 @@
           <w:p>
             <w:pPr>
               <w:spacing w:before="40" w:after="40"/>
+              <w:ind w:left="0" w:firstLine="8"/>
               <w:rPr>
                 <w:b/>
                 <w:lang w:val="es-ES_tradnl"/>
@@ -20065,7 +20098,7 @@
           <w:p>
             <w:pPr>
               <w:spacing w:before="40" w:after="40"/>
-              <w:jc w:val="center"/>
+              <w:ind w:left="43" w:hanging="43"/>
               <w:rPr>
                 <w:lang w:val="es-ES_tradnl"/>
               </w:rPr>
@@ -20373,6 +20406,7 @@
           </w:p>
           <w:p>
             <w:pPr>
+              <w:ind w:left="0" w:firstLine="0"/>
               <w:rPr>
                 <w:lang w:val="es-ES_tradnl"/>
               </w:rPr>
@@ -20437,15 +20471,17 @@
           </w:tcPr>
           <w:p>
             <w:pPr>
-              <w:rPr>
-                <w:lang w:val="es-ES_tradnl"/>
-              </w:rPr>
-            </w:pPr>
-            <w:r>
+              <w:ind w:left="0" w:firstLine="0"/>
               <w:rPr>
                 <w:szCs w:val="20"/>
                 <w:lang w:val="es-ES_tradnl"/>
               </w:rPr>
+            </w:pPr>
+            <w:r>
+              <w:rPr>
+                <w:szCs w:val="20"/>
+                <w:lang w:val="es-ES_tradnl"/>
+              </w:rPr>
               <w:t xml:space="preserve">Actualmente </w:t>
             </w:r>
             <w:r>
@@ -20455,15 +20491,13 @@
               </w:rPr>
               <w:t xml:space="preserve">hay problemas con el formulario cuando el usuario no desea seleccionar instrumentos del </w:t>
             </w:r>
-            <w:proofErr w:type="gramStart"/>
             <w:r>
               <w:rPr>
                 <w:szCs w:val="20"/>
                 <w:lang w:val="es-ES_tradnl"/>
               </w:rPr>
-              <w:t>local</w:t>
-            </w:r>
-            <w:proofErr w:type="gramEnd"/>
+              <w:t>local,</w:t>
+            </w:r>
             <w:r>
               <w:rPr>
                 <w:szCs w:val="20"/>
@@ -20471,6 +20505,15 @@
               </w:rPr>
               <w:t xml:space="preserve"> sino que desea llevar sus propios instrumentos.</w:t>
             </w:r>
+          </w:p>
+          <w:p>
+            <w:pPr>
+              <w:spacing w:before="0"/>
+              <w:ind w:left="0" w:firstLine="0"/>
+              <w:rPr>
+                <w:lang w:val="es-ES_tradnl"/>
+              </w:rPr>
+            </w:pPr>
           </w:p>
         </w:tc>
       </w:tr>
@@ -26749,6 +26792,7 @@
     <w:lsdException w:name="HTML Sample" w:semiHidden="1" w:unhideWhenUsed="1"/>
     <w:lsdException w:name="HTML Typewriter" w:semiHidden="1" w:unhideWhenUsed="1"/>
     <w:lsdException w:name="HTML Variable" w:semiHidden="1" w:unhideWhenUsed="1"/>
+    <w:lsdException w:name="Normal Table" w:semiHidden="1" w:unhideWhenUsed="1"/>
     <w:lsdException w:name="annotation subject" w:semiHidden="1" w:unhideWhenUsed="1"/>
     <w:lsdException w:name="No List" w:semiHidden="1" w:unhideWhenUsed="1"/>
     <w:lsdException w:name="Outline List 1" w:semiHidden="1" w:unhideWhenUsed="1"/>
@@ -26792,8 +26836,10 @@
     <w:lsdException w:name="Table Elegant" w:semiHidden="1" w:unhideWhenUsed="1"/>
     <w:lsdException w:name="Table Professional" w:semiHidden="1" w:unhideWhenUsed="1"/>
     <w:lsdException w:name="Table Subtle 1" w:semiHidden="1" w:unhideWhenUsed="1"/>
+    <w:lsdException w:name="Table Subtle 2" w:semiHidden="1" w:unhideWhenUsed="1"/>
     <w:lsdException w:name="Table Web 1" w:semiHidden="1" w:unhideWhenUsed="1"/>
     <w:lsdException w:name="Table Web 2" w:semiHidden="1" w:unhideWhenUsed="1"/>
+    <w:lsdException w:name="Table Web 3" w:semiHidden="1" w:unhideWhenUsed="1"/>
     <w:lsdException w:name="Balloon Text" w:semiHidden="1" w:unhideWhenUsed="1"/>
     <w:lsdException w:name="Table Grid" w:uiPriority="39"/>
     <w:lsdException w:name="Table Theme" w:semiHidden="1" w:unhideWhenUsed="1"/>
@@ -34109,7 +34155,6 @@
     <w:sig w:usb0="A00002EF" w:usb1="4000A44B" w:usb2="00000000" w:usb3="00000000" w:csb0="0000019F" w:csb1="00000000"/>
   </w:font>
   <w:font w:name="STKaiti">
-    <w:altName w:val="SimSun"/>
     <w:charset w:val="86"/>
     <w:family w:val="auto"/>
     <w:pitch w:val="variable"/>
@@ -34150,7 +34195,6 @@
     <w:pitch w:val="default"/>
   </w:font>
   <w:font w:name="Yu Mincho">
-    <w:altName w:val="Yu Gothic"/>
     <w:panose1 w:val="02020400000000000000"/>
     <w:charset w:val="80"/>
     <w:family w:val="roman"/>
@@ -34219,6 +34263,7 @@
     <w:rsid w:val="00F139B9"/>
     <w:rsid w:val="00F31F21"/>
     <w:rsid w:val="00F5437B"/>
+    <w:rsid w:val="00FD57CE"/>
   </w:rsids>
   <m:mathPr>
     <m:mathFont m:val="Cambria Math"/>
@@ -34364,6 +34409,7 @@
     <w:lsdException w:name="HTML Sample" w:semiHidden="1" w:unhideWhenUsed="1"/>
     <w:lsdException w:name="HTML Typewriter" w:semiHidden="1" w:unhideWhenUsed="1"/>
     <w:lsdException w:name="HTML Variable" w:semiHidden="1" w:unhideWhenUsed="1"/>
+    <w:lsdException w:name="Normal Table" w:semiHidden="1" w:unhideWhenUsed="1"/>
     <w:lsdException w:name="annotation subject" w:semiHidden="1" w:unhideWhenUsed="1"/>
     <w:lsdException w:name="No List" w:semiHidden="1" w:unhideWhenUsed="1"/>
     <w:lsdException w:name="Outline List 1" w:semiHidden="1" w:unhideWhenUsed="1"/>
@@ -34407,8 +34453,10 @@
     <w:lsdException w:name="Table Elegant" w:semiHidden="1" w:unhideWhenUsed="1"/>
     <w:lsdException w:name="Table Professional" w:semiHidden="1" w:unhideWhenUsed="1"/>
     <w:lsdException w:name="Table Subtle 1" w:semiHidden="1" w:unhideWhenUsed="1"/>
+    <w:lsdException w:name="Table Subtle 2" w:semiHidden="1" w:unhideWhenUsed="1"/>
     <w:lsdException w:name="Table Web 1" w:semiHidden="1" w:unhideWhenUsed="1"/>
     <w:lsdException w:name="Table Web 2" w:semiHidden="1" w:unhideWhenUsed="1"/>
+    <w:lsdException w:name="Table Web 3" w:semiHidden="1" w:unhideWhenUsed="1"/>
     <w:lsdException w:name="Balloon Text" w:semiHidden="1" w:unhideWhenUsed="1"/>
     <w:lsdException w:name="Table Grid" w:uiPriority="39"/>
     <w:lsdException w:name="Table Theme" w:semiHidden="1" w:unhideWhenUsed="1"/>
@@ -35013,7 +35061,7 @@
 </file>
 
 <file path=customXml/itemProps3.xml><?xml version="1.0" encoding="utf-8"?>
-<ds:datastoreItem xmlns:ds="http://schemas.openxmlformats.org/officeDocument/2006/customXml" ds:itemID="{E26E55E2-A29F-4D3D-AC57-B2CABFED9CC4}">
+<ds:datastoreItem xmlns:ds="http://schemas.openxmlformats.org/officeDocument/2006/customXml" ds:itemID="{AC0D622B-2090-4F2F-A8D1-48747D284695}">
   <ds:schemaRefs>
     <ds:schemaRef ds:uri="http://schemas.openxmlformats.org/officeDocument/2006/bibliography"/>
   </ds:schemaRefs>

</xml_diff>

<commit_message>
Agregar subtitulo para control de cambios
</commit_message>
<xml_diff>
--- a/Documentos/SFT_PGC.docx
+++ b/Documentos/SFT_PGC.docx
@@ -559,7 +559,7 @@
             <w:rPr>
               <w:rFonts w:asciiTheme="minorHAnsi" w:eastAsiaTheme="minorEastAsia" w:hAnsiTheme="minorHAnsi" w:cstheme="minorBidi"/>
               <w:noProof/>
-              <w:lang w:val="es-PE" w:eastAsia="es-PE"/>
+              <w:lang w:eastAsia="es-PE"/>
             </w:rPr>
           </w:pPr>
           <w:r>
@@ -592,7 +592,7 @@
               <w:rPr>
                 <w:rFonts w:asciiTheme="minorHAnsi" w:eastAsiaTheme="minorEastAsia" w:hAnsiTheme="minorHAnsi" w:cstheme="minorBidi"/>
                 <w:noProof/>
-                <w:lang w:val="es-PE" w:eastAsia="es-PE"/>
+                <w:lang w:eastAsia="es-PE"/>
               </w:rPr>
               <w:tab/>
             </w:r>
@@ -662,7 +662,7 @@
             <w:rPr>
               <w:rFonts w:asciiTheme="minorHAnsi" w:eastAsiaTheme="minorEastAsia" w:hAnsiTheme="minorHAnsi" w:cstheme="minorBidi"/>
               <w:noProof/>
-              <w:lang w:val="es-PE" w:eastAsia="es-PE"/>
+              <w:lang w:eastAsia="es-PE"/>
             </w:rPr>
           </w:pPr>
           <w:hyperlink w:anchor="_Toc494450686" w:history="1">
@@ -677,7 +677,7 @@
               <w:rPr>
                 <w:rFonts w:asciiTheme="minorHAnsi" w:eastAsiaTheme="minorEastAsia" w:hAnsiTheme="minorHAnsi" w:cstheme="minorBidi"/>
                 <w:noProof/>
-                <w:lang w:val="es-PE" w:eastAsia="es-PE"/>
+                <w:lang w:eastAsia="es-PE"/>
               </w:rPr>
               <w:tab/>
             </w:r>
@@ -747,7 +747,7 @@
             <w:rPr>
               <w:rFonts w:asciiTheme="minorHAnsi" w:eastAsiaTheme="minorEastAsia" w:hAnsiTheme="minorHAnsi" w:cstheme="minorBidi"/>
               <w:noProof/>
-              <w:lang w:val="es-PE" w:eastAsia="es-PE"/>
+              <w:lang w:eastAsia="es-PE"/>
             </w:rPr>
           </w:pPr>
           <w:hyperlink w:anchor="_Toc494450687" w:history="1">
@@ -762,7 +762,7 @@
               <w:rPr>
                 <w:rFonts w:asciiTheme="minorHAnsi" w:eastAsiaTheme="minorEastAsia" w:hAnsiTheme="minorHAnsi" w:cstheme="minorBidi"/>
                 <w:noProof/>
-                <w:lang w:val="es-PE" w:eastAsia="es-PE"/>
+                <w:lang w:eastAsia="es-PE"/>
               </w:rPr>
               <w:tab/>
             </w:r>
@@ -832,7 +832,7 @@
             <w:rPr>
               <w:rFonts w:asciiTheme="minorHAnsi" w:eastAsiaTheme="minorEastAsia" w:hAnsiTheme="minorHAnsi" w:cstheme="minorBidi"/>
               <w:noProof/>
-              <w:lang w:val="es-PE" w:eastAsia="es-PE"/>
+              <w:lang w:eastAsia="es-PE"/>
             </w:rPr>
           </w:pPr>
           <w:hyperlink w:anchor="_Toc494450688" w:history="1">
@@ -847,7 +847,7 @@
               <w:rPr>
                 <w:rFonts w:asciiTheme="minorHAnsi" w:eastAsiaTheme="minorEastAsia" w:hAnsiTheme="minorHAnsi" w:cstheme="minorBidi"/>
                 <w:noProof/>
-                <w:lang w:val="es-PE" w:eastAsia="es-PE"/>
+                <w:lang w:eastAsia="es-PE"/>
               </w:rPr>
               <w:tab/>
             </w:r>
@@ -917,7 +917,7 @@
             <w:rPr>
               <w:rFonts w:asciiTheme="minorHAnsi" w:eastAsiaTheme="minorEastAsia" w:hAnsiTheme="minorHAnsi" w:cstheme="minorBidi"/>
               <w:noProof/>
-              <w:lang w:val="es-PE" w:eastAsia="es-PE"/>
+              <w:lang w:eastAsia="es-PE"/>
             </w:rPr>
           </w:pPr>
           <w:hyperlink w:anchor="_Toc494450689" w:history="1">
@@ -932,7 +932,7 @@
               <w:rPr>
                 <w:rFonts w:asciiTheme="minorHAnsi" w:eastAsiaTheme="minorEastAsia" w:hAnsiTheme="minorHAnsi" w:cstheme="minorBidi"/>
                 <w:noProof/>
-                <w:lang w:val="es-PE" w:eastAsia="es-PE"/>
+                <w:lang w:eastAsia="es-PE"/>
               </w:rPr>
               <w:tab/>
             </w:r>
@@ -1002,7 +1002,7 @@
             <w:rPr>
               <w:rFonts w:asciiTheme="minorHAnsi" w:eastAsiaTheme="minorEastAsia" w:hAnsiTheme="minorHAnsi" w:cstheme="minorBidi"/>
               <w:noProof/>
-              <w:lang w:val="es-PE" w:eastAsia="es-PE"/>
+              <w:lang w:eastAsia="es-PE"/>
             </w:rPr>
           </w:pPr>
           <w:hyperlink w:anchor="_Toc494450690" w:history="1">
@@ -1017,7 +1017,7 @@
               <w:rPr>
                 <w:rFonts w:asciiTheme="minorHAnsi" w:eastAsiaTheme="minorEastAsia" w:hAnsiTheme="minorHAnsi" w:cstheme="minorBidi"/>
                 <w:noProof/>
-                <w:lang w:val="es-PE" w:eastAsia="es-PE"/>
+                <w:lang w:eastAsia="es-PE"/>
               </w:rPr>
               <w:tab/>
             </w:r>
@@ -1087,7 +1087,7 @@
             <w:rPr>
               <w:rFonts w:asciiTheme="minorHAnsi" w:eastAsiaTheme="minorEastAsia" w:hAnsiTheme="minorHAnsi" w:cstheme="minorBidi"/>
               <w:noProof/>
-              <w:lang w:val="es-PE" w:eastAsia="es-PE"/>
+              <w:lang w:eastAsia="es-PE"/>
             </w:rPr>
           </w:pPr>
           <w:hyperlink w:anchor="_Toc494450691" w:history="1">
@@ -1157,7 +1157,7 @@
             <w:rPr>
               <w:rFonts w:asciiTheme="minorHAnsi" w:eastAsiaTheme="minorEastAsia" w:hAnsiTheme="minorHAnsi" w:cstheme="minorBidi"/>
               <w:noProof/>
-              <w:lang w:val="es-PE" w:eastAsia="es-PE"/>
+              <w:lang w:eastAsia="es-PE"/>
             </w:rPr>
           </w:pPr>
           <w:hyperlink w:anchor="_Toc494450692" w:history="1">
@@ -1227,7 +1227,7 @@
             <w:rPr>
               <w:rFonts w:asciiTheme="minorHAnsi" w:eastAsiaTheme="minorEastAsia" w:hAnsiTheme="minorHAnsi" w:cstheme="minorBidi"/>
               <w:noProof/>
-              <w:lang w:val="es-PE" w:eastAsia="es-PE"/>
+              <w:lang w:eastAsia="es-PE"/>
             </w:rPr>
           </w:pPr>
           <w:hyperlink w:anchor="_Toc494450693" w:history="1">
@@ -1242,7 +1242,7 @@
               <w:rPr>
                 <w:rFonts w:asciiTheme="minorHAnsi" w:eastAsiaTheme="minorEastAsia" w:hAnsiTheme="minorHAnsi" w:cstheme="minorBidi"/>
                 <w:noProof/>
-                <w:lang w:val="es-PE" w:eastAsia="es-PE"/>
+                <w:lang w:eastAsia="es-PE"/>
               </w:rPr>
               <w:tab/>
             </w:r>
@@ -1312,7 +1312,7 @@
             <w:rPr>
               <w:rFonts w:asciiTheme="minorHAnsi" w:eastAsiaTheme="minorEastAsia" w:hAnsiTheme="minorHAnsi" w:cstheme="minorBidi"/>
               <w:noProof/>
-              <w:lang w:val="es-PE" w:eastAsia="es-PE"/>
+              <w:lang w:eastAsia="es-PE"/>
             </w:rPr>
           </w:pPr>
           <w:hyperlink w:anchor="_Toc494450694" w:history="1">
@@ -1327,7 +1327,7 @@
               <w:rPr>
                 <w:rFonts w:asciiTheme="minorHAnsi" w:eastAsiaTheme="minorEastAsia" w:hAnsiTheme="minorHAnsi" w:cstheme="minorBidi"/>
                 <w:noProof/>
-                <w:lang w:val="es-PE" w:eastAsia="es-PE"/>
+                <w:lang w:eastAsia="es-PE"/>
               </w:rPr>
               <w:tab/>
             </w:r>
@@ -1397,7 +1397,7 @@
             <w:rPr>
               <w:rFonts w:asciiTheme="minorHAnsi" w:eastAsiaTheme="minorEastAsia" w:hAnsiTheme="minorHAnsi" w:cstheme="minorBidi"/>
               <w:noProof/>
-              <w:lang w:val="es-PE" w:eastAsia="es-PE"/>
+              <w:lang w:eastAsia="es-PE"/>
             </w:rPr>
           </w:pPr>
           <w:hyperlink w:anchor="_Toc494450695" w:history="1">
@@ -1412,7 +1412,7 @@
               <w:rPr>
                 <w:rFonts w:asciiTheme="minorHAnsi" w:eastAsiaTheme="minorEastAsia" w:hAnsiTheme="minorHAnsi" w:cstheme="minorBidi"/>
                 <w:noProof/>
-                <w:lang w:val="es-PE" w:eastAsia="es-PE"/>
+                <w:lang w:eastAsia="es-PE"/>
               </w:rPr>
               <w:tab/>
             </w:r>
@@ -1483,7 +1483,7 @@
             <w:rPr>
               <w:rFonts w:asciiTheme="minorHAnsi" w:eastAsiaTheme="minorEastAsia" w:hAnsiTheme="minorHAnsi" w:cstheme="minorBidi"/>
               <w:noProof/>
-              <w:lang w:val="es-PE" w:eastAsia="es-PE"/>
+              <w:lang w:eastAsia="es-PE"/>
             </w:rPr>
           </w:pPr>
           <w:hyperlink w:anchor="_Toc494450696" w:history="1">
@@ -1498,7 +1498,7 @@
               <w:rPr>
                 <w:rFonts w:asciiTheme="minorHAnsi" w:eastAsiaTheme="minorEastAsia" w:hAnsiTheme="minorHAnsi" w:cstheme="minorBidi"/>
                 <w:noProof/>
-                <w:lang w:val="es-PE" w:eastAsia="es-PE"/>
+                <w:lang w:eastAsia="es-PE"/>
               </w:rPr>
               <w:tab/>
             </w:r>
@@ -1569,7 +1569,7 @@
             <w:rPr>
               <w:rFonts w:asciiTheme="minorHAnsi" w:eastAsiaTheme="minorEastAsia" w:hAnsiTheme="minorHAnsi" w:cstheme="minorBidi"/>
               <w:noProof/>
-              <w:lang w:val="es-PE" w:eastAsia="es-PE"/>
+              <w:lang w:eastAsia="es-PE"/>
             </w:rPr>
           </w:pPr>
           <w:hyperlink w:anchor="_Toc494450697" w:history="1">
@@ -1584,7 +1584,7 @@
               <w:rPr>
                 <w:rFonts w:asciiTheme="minorHAnsi" w:eastAsiaTheme="minorEastAsia" w:hAnsiTheme="minorHAnsi" w:cstheme="minorBidi"/>
                 <w:noProof/>
-                <w:lang w:val="es-PE" w:eastAsia="es-PE"/>
+                <w:lang w:eastAsia="es-PE"/>
               </w:rPr>
               <w:tab/>
             </w:r>
@@ -1655,7 +1655,7 @@
             <w:rPr>
               <w:rFonts w:asciiTheme="minorHAnsi" w:eastAsiaTheme="minorEastAsia" w:hAnsiTheme="minorHAnsi" w:cstheme="minorBidi"/>
               <w:noProof/>
-              <w:lang w:val="es-PE" w:eastAsia="es-PE"/>
+              <w:lang w:eastAsia="es-PE"/>
             </w:rPr>
           </w:pPr>
           <w:hyperlink w:anchor="_Toc494450698" w:history="1">
@@ -1670,7 +1670,7 @@
               <w:rPr>
                 <w:rFonts w:asciiTheme="minorHAnsi" w:eastAsiaTheme="minorEastAsia" w:hAnsiTheme="minorHAnsi" w:cstheme="minorBidi"/>
                 <w:noProof/>
-                <w:lang w:val="es-PE" w:eastAsia="es-PE"/>
+                <w:lang w:eastAsia="es-PE"/>
               </w:rPr>
               <w:tab/>
             </w:r>
@@ -1740,7 +1740,7 @@
             <w:rPr>
               <w:rFonts w:asciiTheme="minorHAnsi" w:eastAsiaTheme="minorEastAsia" w:hAnsiTheme="minorHAnsi" w:cstheme="minorBidi"/>
               <w:noProof/>
-              <w:lang w:val="es-PE" w:eastAsia="es-PE"/>
+              <w:lang w:eastAsia="es-PE"/>
             </w:rPr>
           </w:pPr>
           <w:hyperlink w:anchor="_Toc494450699" w:history="1">
@@ -1755,7 +1755,7 @@
               <w:rPr>
                 <w:rFonts w:asciiTheme="minorHAnsi" w:eastAsiaTheme="minorEastAsia" w:hAnsiTheme="minorHAnsi" w:cstheme="minorBidi"/>
                 <w:noProof/>
-                <w:lang w:val="es-PE" w:eastAsia="es-PE"/>
+                <w:lang w:eastAsia="es-PE"/>
               </w:rPr>
               <w:tab/>
             </w:r>
@@ -2056,7 +2056,7 @@
       <w:r>
         <w:rPr>
           <w:noProof/>
-          <w:lang w:val="es-PE" w:eastAsia="es-PE"/>
+          <w:lang w:eastAsia="es-PE"/>
         </w:rPr>
         <w:drawing>
           <wp:inline distT="0" distB="0" distL="0" distR="0">
@@ -2752,13 +2752,13 @@
         <w:rPr>
           <w:rFonts w:ascii="Times New Roman" w:eastAsia="Times New Roman" w:hAnsi="Times New Roman"/>
           <w:b/>
-          <w:lang w:val="es-PE" w:eastAsia="es-PE"/>
+          <w:lang w:eastAsia="es-PE"/>
         </w:rPr>
       </w:pPr>
       <w:r>
         <w:rPr>
           <w:rFonts w:ascii="Times New Roman" w:eastAsia="Times New Roman" w:hAnsi="Times New Roman"/>
-          <w:lang w:val="es-PE" w:eastAsia="es-PE"/>
+          <w:lang w:eastAsia="es-PE"/>
         </w:rPr>
         <w:t xml:space="preserve">Procedimiento para realizar un pase de cambios en repositorio de desarrollo a calidad  </w:t>
       </w:r>
@@ -2775,13 +2775,13 @@
         <w:rPr>
           <w:rFonts w:ascii="Times New Roman" w:eastAsia="Times New Roman" w:hAnsi="Times New Roman"/>
           <w:b/>
-          <w:lang w:val="es-PE" w:eastAsia="es-PE"/>
+          <w:lang w:eastAsia="es-PE"/>
         </w:rPr>
       </w:pPr>
       <w:r>
         <w:rPr>
           <w:rFonts w:ascii="Times New Roman" w:eastAsia="Times New Roman" w:hAnsi="Times New Roman"/>
-          <w:lang w:val="es-PE" w:eastAsia="es-PE"/>
+          <w:lang w:eastAsia="es-PE"/>
         </w:rPr>
         <w:t xml:space="preserve">Procedimiento para realizar copias y </w:t>
       </w:r>
@@ -2789,7 +2789,7 @@
       <w:r>
         <w:rPr>
           <w:rFonts w:ascii="Times New Roman" w:eastAsia="Times New Roman" w:hAnsi="Times New Roman"/>
-          <w:lang w:val="es-PE" w:eastAsia="es-PE"/>
+          <w:lang w:eastAsia="es-PE"/>
         </w:rPr>
         <w:t>backups</w:t>
       </w:r>
@@ -2797,21 +2797,21 @@
       <w:r>
         <w:rPr>
           <w:rFonts w:ascii="Times New Roman" w:eastAsia="Times New Roman" w:hAnsi="Times New Roman"/>
-          <w:lang w:val="es-PE" w:eastAsia="es-PE"/>
+          <w:lang w:eastAsia="es-PE"/>
         </w:rPr>
         <w:t xml:space="preserve"> de </w:t>
       </w:r>
       <w:r>
         <w:rPr>
           <w:rFonts w:ascii="Times New Roman" w:eastAsia="Times New Roman" w:hAnsi="Times New Roman"/>
-          <w:lang w:val="es-PE" w:eastAsia="es-PE"/>
+          <w:lang w:eastAsia="es-PE"/>
         </w:rPr>
         <w:t>repositorios</w:t>
       </w:r>
       <w:r>
         <w:rPr>
           <w:rFonts w:ascii="Times New Roman" w:eastAsia="Times New Roman" w:hAnsi="Times New Roman"/>
-          <w:lang w:val="es-PE" w:eastAsia="es-PE"/>
+          <w:lang w:eastAsia="es-PE"/>
         </w:rPr>
         <w:t xml:space="preserve"> de desarrollo, calidad y producción</w:t>
       </w:r>
@@ -2828,13 +2828,13 @@
         <w:rPr>
           <w:rFonts w:ascii="Times New Roman" w:eastAsia="Times New Roman" w:hAnsi="Times New Roman"/>
           <w:b/>
-          <w:lang w:val="es-PE" w:eastAsia="es-PE"/>
+          <w:lang w:eastAsia="es-PE"/>
         </w:rPr>
       </w:pPr>
       <w:r>
         <w:rPr>
           <w:rFonts w:ascii="Times New Roman" w:eastAsia="Times New Roman" w:hAnsi="Times New Roman"/>
-          <w:lang w:val="es-PE" w:eastAsia="es-PE"/>
+          <w:lang w:eastAsia="es-PE"/>
         </w:rPr>
         <w:t>Procedimiento para desplegar un prototipo de aplicación móvil para el área de calidad</w:t>
       </w:r>
@@ -2851,13 +2851,13 @@
         <w:rPr>
           <w:rFonts w:ascii="Times New Roman" w:eastAsia="Times New Roman" w:hAnsi="Times New Roman"/>
           <w:b/>
-          <w:lang w:val="es-PE" w:eastAsia="es-PE"/>
+          <w:lang w:eastAsia="es-PE"/>
         </w:rPr>
       </w:pPr>
       <w:r>
         <w:rPr>
           <w:rFonts w:ascii="Times New Roman" w:eastAsia="Times New Roman" w:hAnsi="Times New Roman"/>
-          <w:lang w:val="es-PE" w:eastAsia="es-PE"/>
+          <w:lang w:eastAsia="es-PE"/>
         </w:rPr>
         <w:t>Procedimiento para desplegar una versión final de aplicación móvil para el área de producción</w:t>
       </w:r>
@@ -2874,20 +2874,20 @@
         <w:rPr>
           <w:rFonts w:ascii="Times New Roman" w:eastAsia="Times New Roman" w:hAnsi="Times New Roman"/>
           <w:b/>
-          <w:lang w:val="es-PE" w:eastAsia="es-PE"/>
+          <w:lang w:eastAsia="es-PE"/>
         </w:rPr>
       </w:pPr>
       <w:r>
         <w:rPr>
           <w:rFonts w:ascii="Times New Roman" w:eastAsia="Times New Roman" w:hAnsi="Times New Roman"/>
-          <w:lang w:val="es-PE" w:eastAsia="es-PE"/>
+          <w:lang w:eastAsia="es-PE"/>
         </w:rPr>
         <w:t>Procedimiento para ejecutar una solución de un sistema web para el área de desarrollo</w:t>
       </w:r>
       <w:r>
         <w:rPr>
           <w:rFonts w:ascii="Times New Roman" w:eastAsia="Times New Roman" w:hAnsi="Times New Roman"/>
-          <w:lang w:val="es-PE" w:eastAsia="es-PE"/>
+          <w:lang w:eastAsia="es-PE"/>
         </w:rPr>
         <w:t xml:space="preserve"> </w:t>
       </w:r>
@@ -2922,13 +2922,13 @@
         <w:rPr>
           <w:rFonts w:ascii="Times New Roman" w:eastAsia="Times New Roman" w:hAnsi="Times New Roman"/>
           <w:b/>
-          <w:lang w:val="es-PE" w:eastAsia="es-PE"/>
+          <w:lang w:eastAsia="es-PE"/>
         </w:rPr>
       </w:pPr>
       <w:r>
         <w:rPr>
           <w:rFonts w:ascii="Times New Roman" w:eastAsia="Times New Roman" w:hAnsi="Times New Roman"/>
-          <w:lang w:val="es-PE" w:eastAsia="es-PE"/>
+          <w:lang w:eastAsia="es-PE"/>
         </w:rPr>
         <w:t>Directriz para la programación orientada a objetos</w:t>
       </w:r>
@@ -2945,27 +2945,27 @@
         <w:rPr>
           <w:rFonts w:ascii="Times New Roman" w:eastAsia="Times New Roman" w:hAnsi="Times New Roman"/>
           <w:b/>
-          <w:lang w:val="es-PE" w:eastAsia="es-PE"/>
+          <w:lang w:eastAsia="es-PE"/>
         </w:rPr>
       </w:pPr>
       <w:r>
         <w:rPr>
           <w:rFonts w:ascii="Times New Roman" w:eastAsia="Times New Roman" w:hAnsi="Times New Roman"/>
-          <w:lang w:val="es-PE" w:eastAsia="es-PE"/>
+          <w:lang w:eastAsia="es-PE"/>
         </w:rPr>
         <w:t xml:space="preserve">Directriz para </w:t>
       </w:r>
       <w:r>
         <w:rPr>
           <w:rFonts w:ascii="Times New Roman" w:eastAsia="Times New Roman" w:hAnsi="Times New Roman"/>
-          <w:lang w:val="es-PE" w:eastAsia="es-PE"/>
+          <w:lang w:eastAsia="es-PE"/>
         </w:rPr>
         <w:t>nomenclatura</w:t>
       </w:r>
       <w:r>
         <w:rPr>
           <w:rFonts w:ascii="Times New Roman" w:eastAsia="Times New Roman" w:hAnsi="Times New Roman"/>
-          <w:lang w:val="es-PE" w:eastAsia="es-PE"/>
+          <w:lang w:eastAsia="es-PE"/>
         </w:rPr>
         <w:t xml:space="preserve"> de tablas en las bases de datos</w:t>
       </w:r>
@@ -2982,27 +2982,27 @@
         <w:rPr>
           <w:rFonts w:ascii="Times New Roman" w:eastAsia="Times New Roman" w:hAnsi="Times New Roman"/>
           <w:b/>
-          <w:lang w:val="es-PE" w:eastAsia="es-PE"/>
+          <w:lang w:eastAsia="es-PE"/>
         </w:rPr>
       </w:pPr>
       <w:r>
         <w:rPr>
           <w:rFonts w:ascii="Times New Roman" w:eastAsia="Times New Roman" w:hAnsi="Times New Roman"/>
-          <w:lang w:val="es-PE" w:eastAsia="es-PE"/>
+          <w:lang w:eastAsia="es-PE"/>
         </w:rPr>
         <w:t>Directriz para la</w:t>
       </w:r>
       <w:r>
         <w:rPr>
           <w:rFonts w:ascii="Times New Roman" w:eastAsia="Times New Roman" w:hAnsi="Times New Roman"/>
-          <w:lang w:val="es-PE" w:eastAsia="es-PE"/>
+          <w:lang w:eastAsia="es-PE"/>
         </w:rPr>
         <w:t xml:space="preserve"> nomenclatura en la</w:t>
       </w:r>
       <w:r>
         <w:rPr>
           <w:rFonts w:ascii="Times New Roman" w:eastAsia="Times New Roman" w:hAnsi="Times New Roman"/>
-          <w:lang w:val="es-PE" w:eastAsia="es-PE"/>
+          <w:lang w:eastAsia="es-PE"/>
         </w:rPr>
         <w:t xml:space="preserve"> programación de servicios REST</w:t>
       </w:r>
@@ -3019,13 +3019,13 @@
         <w:rPr>
           <w:rFonts w:ascii="Times New Roman" w:eastAsia="Times New Roman" w:hAnsi="Times New Roman"/>
           <w:b/>
-          <w:lang w:val="es-PE" w:eastAsia="es-PE"/>
+          <w:lang w:eastAsia="es-PE"/>
         </w:rPr>
       </w:pPr>
       <w:r>
         <w:rPr>
           <w:rFonts w:ascii="Times New Roman" w:eastAsia="Times New Roman" w:hAnsi="Times New Roman"/>
-          <w:lang w:val="es-PE" w:eastAsia="es-PE"/>
+          <w:lang w:eastAsia="es-PE"/>
         </w:rPr>
         <w:t>Directriz para la usabilidad correcta de comandos en el repositorio</w:t>
       </w:r>
@@ -3095,7 +3095,7 @@
       <w:r>
         <w:rPr>
           <w:noProof/>
-          <w:lang w:val="es-PE" w:eastAsia="es-PE"/>
+          <w:lang w:eastAsia="es-PE"/>
         </w:rPr>
         <w:drawing>
           <wp:inline distT="0" distB="0" distL="0" distR="0">
@@ -3788,7 +3788,7 @@
                 <w:rFonts w:ascii="Times New Roman" w:eastAsia="Times New Roman" w:hAnsi="Times New Roman"/>
                 <w:sz w:val="24"/>
                 <w:szCs w:val="24"/>
-                <w:lang w:val="es-PE" w:eastAsia="es-PE"/>
+                <w:lang w:eastAsia="es-PE"/>
               </w:rPr>
             </w:pPr>
             <w:r>
@@ -6129,7 +6129,7 @@
           <w:color w:val="auto"/>
           <w:sz w:val="24"/>
           <w:szCs w:val="24"/>
-          <w:lang w:val="es-PE" w:eastAsia="es-PE"/>
+          <w:lang w:eastAsia="es-PE"/>
         </w:rPr>
       </w:pPr>
       <w:bookmarkStart w:id="19" w:name="_Toc487233614"/>
@@ -8893,9 +8893,7 @@
     </w:p>
     <w:p>
       <w:pPr>
-        <w:pStyle w:val="Ttulo2"/>
-        <w:ind w:left="1440" w:firstLine="0"/>
-        <w:jc w:val="both"/>
+        <w:ind w:left="0" w:firstLine="0"/>
       </w:pPr>
     </w:p>
     <w:p/>
@@ -9001,7 +8999,21 @@
         <w:rPr>
           <w:rFonts w:ascii="Times New Roman" w:eastAsia="Cardo" w:hAnsi="Times New Roman"/>
         </w:rPr>
-        <w:t>Sea el caso de ítems de empresa → [Iniciales del documento].[docx|*]</w:t>
+        <w:t>Sea el caso de ítems de empresa → [Iniciales del documento</w:t>
+      </w:r>
+      <w:proofErr w:type="gramStart"/>
+      <w:r>
+        <w:rPr>
+          <w:rFonts w:ascii="Times New Roman" w:eastAsia="Cardo" w:hAnsi="Times New Roman"/>
+        </w:rPr>
+        <w:t>].[</w:t>
+      </w:r>
+      <w:proofErr w:type="gramEnd"/>
+      <w:r>
+        <w:rPr>
+          <w:rFonts w:ascii="Times New Roman" w:eastAsia="Cardo" w:hAnsi="Times New Roman"/>
+        </w:rPr>
+        <w:t>docx|*]</w:t>
       </w:r>
     </w:p>
     <w:p>
@@ -9022,7 +9034,21 @@
         <w:rPr>
           <w:rFonts w:ascii="Times New Roman" w:eastAsia="Cardo" w:hAnsi="Times New Roman"/>
         </w:rPr>
-        <w:t>Sea el caso de ítems de proyecto → [Iniciales del proyecto]_[Iniciales del documento].[docx|*]</w:t>
+        <w:t>Sea el caso de ítems de proyecto → [Iniciales del proyecto]</w:t>
+      </w:r>
+      <w:proofErr w:type="gramStart"/>
+      <w:r>
+        <w:rPr>
+          <w:rFonts w:ascii="Times New Roman" w:eastAsia="Cardo" w:hAnsi="Times New Roman"/>
+        </w:rPr>
+        <w:t>_[</w:t>
+      </w:r>
+      <w:proofErr w:type="gramEnd"/>
+      <w:r>
+        <w:rPr>
+          <w:rFonts w:ascii="Times New Roman" w:eastAsia="Cardo" w:hAnsi="Times New Roman"/>
+        </w:rPr>
+        <w:t>Iniciales del documento].[docx|*]</w:t>
       </w:r>
     </w:p>
     <w:p>
@@ -9588,6 +9614,7 @@
         <w:t xml:space="preserve"> y </w:t>
       </w:r>
       <w:proofErr w:type="spellStart"/>
+      <w:proofErr w:type="gramStart"/>
       <w:r>
         <w:rPr>
           <w:rFonts w:ascii="Times New Roman" w:eastAsia="Times New Roman" w:hAnsi="Times New Roman"/>
@@ -9595,6 +9622,7 @@
         <w:t>Android,los</w:t>
       </w:r>
       <w:proofErr w:type="spellEnd"/>
+      <w:proofErr w:type="gramEnd"/>
       <w:r>
         <w:rPr>
           <w:rFonts w:ascii="Times New Roman" w:eastAsia="Times New Roman" w:hAnsi="Times New Roman"/>
@@ -9764,7 +9792,7 @@
           <w:rFonts w:ascii="Times New Roman" w:eastAsia="Times New Roman" w:hAnsi="Times New Roman"/>
           <w:sz w:val="24"/>
           <w:szCs w:val="24"/>
-          <w:lang w:val="es-PE" w:eastAsia="es-PE"/>
+          <w:lang w:eastAsia="es-PE"/>
         </w:rPr>
       </w:pPr>
       <w:r>
@@ -10938,8 +10966,7 @@
     </w:tbl>
     <w:p>
       <w:pPr>
-        <w:pStyle w:val="Ttulo2"/>
-        <w:jc w:val="both"/>
+        <w:ind w:left="0" w:firstLine="0"/>
       </w:pPr>
       <w:bookmarkStart w:id="25" w:name="_Toc494450699"/>
     </w:p>
@@ -10953,6 +10980,7 @@
         <w:jc w:val="both"/>
       </w:pPr>
       <w:r>
+        <w:lastRenderedPageBreak/>
         <w:t>C</w:t>
       </w:r>
       <w:r>
@@ -11834,7 +11862,7 @@
           <w:noProof/>
           <w:sz w:val="24"/>
           <w:szCs w:val="24"/>
-          <w:lang w:val="es-PE" w:eastAsia="es-PE"/>
+          <w:lang w:eastAsia="es-PE"/>
         </w:rPr>
         <w:drawing>
           <wp:inline distT="0" distB="0" distL="0" distR="0" wp14:anchorId="5BA47AAF" wp14:editId="50036A0F">
@@ -14249,11 +14277,14 @@
     </w:tbl>
     <w:p>
       <w:pPr>
-        <w:pStyle w:val="Ttulo2"/>
-        <w:jc w:val="both"/>
+        <w:ind w:left="0" w:firstLine="0"/>
       </w:pPr>
     </w:p>
-    <w:p/>
+    <w:p>
+      <w:pPr>
+        <w:ind w:left="0" w:firstLine="0"/>
+      </w:pPr>
+    </w:p>
     <w:p>
       <w:pPr>
         <w:pStyle w:val="Ttulo2"/>
@@ -14908,9 +14939,30 @@
     <w:p>
       <w:pPr>
         <w:pStyle w:val="Ttulo2"/>
-        <w:ind w:left="0" w:firstLine="0"/>
+        <w:numPr>
+          <w:ilvl w:val="1"/>
+          <w:numId w:val="20"/>
+        </w:numPr>
         <w:jc w:val="both"/>
       </w:pPr>
+      <w:r>
+        <w:t>Control de Cambios</w:t>
+      </w:r>
+    </w:p>
+    <w:p>
+      <w:pPr>
+        <w:pStyle w:val="Ttulo2"/>
+        <w:numPr>
+          <w:ilvl w:val="2"/>
+          <w:numId w:val="20"/>
+        </w:numPr>
+        <w:jc w:val="both"/>
+      </w:pPr>
+      <w:bookmarkStart w:id="26" w:name="_GoBack"/>
+      <w:bookmarkEnd w:id="26"/>
+      <w:r>
+        <w:t>Ejemplos de solicitudes de cambio</w:t>
+      </w:r>
     </w:p>
     <w:p/>
     <w:p/>
@@ -14955,7 +15007,6 @@
           <w:szCs w:val="44"/>
           <w:lang w:val="es-ES_tradnl"/>
         </w:rPr>
-        <w:lastRenderedPageBreak/>
         <w:t>Solicitud de Cambio</w:t>
       </w:r>
     </w:p>
@@ -14982,7 +15033,21 @@
         <w:rPr>
           <w:lang w:val="es-MX" w:eastAsia="ja-JP"/>
         </w:rPr>
-        <w:t xml:space="preserve"> N° 01 </w:t>
+        <w:t xml:space="preserve"> </w:t>
+      </w:r>
+      <w:proofErr w:type="spellStart"/>
+      <w:r>
+        <w:rPr>
+          <w:lang w:val="es-MX" w:eastAsia="ja-JP"/>
+        </w:rPr>
+        <w:t>N°</w:t>
+      </w:r>
+      <w:proofErr w:type="spellEnd"/>
+      <w:r>
+        <w:rPr>
+          <w:lang w:val="es-MX" w:eastAsia="ja-JP"/>
+        </w:rPr>
+        <w:t xml:space="preserve"> 01 </w:t>
       </w:r>
     </w:p>
     <w:tbl>
@@ -15332,11 +15397,19 @@
                 <w:lang w:val="es-ES_tradnl"/>
               </w:rPr>
             </w:pPr>
-            <w:r>
-              <w:rPr>
-                <w:lang w:val="es-ES_tradnl"/>
-              </w:rPr>
-              <w:t xml:space="preserve">[  ] </w:t>
+            <w:proofErr w:type="gramStart"/>
+            <w:r>
+              <w:rPr>
+                <w:lang w:val="es-ES_tradnl"/>
+              </w:rPr>
+              <w:t>[  ]</w:t>
+            </w:r>
+            <w:proofErr w:type="gramEnd"/>
+            <w:r>
+              <w:rPr>
+                <w:lang w:val="es-ES_tradnl"/>
+              </w:rPr>
+              <w:t xml:space="preserve"> </w:t>
             </w:r>
             <w:r>
               <w:rPr>
@@ -15519,14 +15592,12 @@
                 <w:b/>
                 <w:color w:val="FFFFFF"/>
                 <w:szCs w:val="24"/>
-                <w:lang w:val="es-PE"/>
               </w:rPr>
             </w:pPr>
             <w:r>
               <w:rPr>
                 <w:b/>
                 <w:color w:val="FFFFFF"/>
-                <w:lang w:val="es-PE"/>
               </w:rPr>
               <w:t>Estado de la solicitud</w:t>
             </w:r>
@@ -15546,11 +15617,19 @@
                 <w:lang w:val="es-ES_tradnl"/>
               </w:rPr>
             </w:pPr>
-            <w:r>
-              <w:rPr>
-                <w:lang w:val="es-ES_tradnl"/>
-              </w:rPr>
-              <w:t xml:space="preserve">[  ] </w:t>
+            <w:proofErr w:type="gramStart"/>
+            <w:r>
+              <w:rPr>
+                <w:lang w:val="es-ES_tradnl"/>
+              </w:rPr>
+              <w:t>[  ]</w:t>
+            </w:r>
+            <w:proofErr w:type="gramEnd"/>
+            <w:r>
+              <w:rPr>
+                <w:lang w:val="es-ES_tradnl"/>
+              </w:rPr>
+              <w:t xml:space="preserve"> </w:t>
             </w:r>
             <w:r>
               <w:rPr>
@@ -15565,11 +15644,19 @@
                 <w:lang w:val="es-ES_tradnl"/>
               </w:rPr>
             </w:pPr>
-            <w:r>
-              <w:rPr>
-                <w:lang w:val="es-ES_tradnl"/>
-              </w:rPr>
-              <w:t xml:space="preserve">[  ] </w:t>
+            <w:proofErr w:type="gramStart"/>
+            <w:r>
+              <w:rPr>
+                <w:lang w:val="es-ES_tradnl"/>
+              </w:rPr>
+              <w:t>[  ]</w:t>
+            </w:r>
+            <w:proofErr w:type="gramEnd"/>
+            <w:r>
+              <w:rPr>
+                <w:lang w:val="es-ES_tradnl"/>
+              </w:rPr>
+              <w:t xml:space="preserve"> </w:t>
             </w:r>
             <w:r>
               <w:rPr>
@@ -15584,11 +15671,19 @@
                 <w:lang w:val="es-ES_tradnl"/>
               </w:rPr>
             </w:pPr>
-            <w:r>
-              <w:rPr>
-                <w:lang w:val="es-ES_tradnl"/>
-              </w:rPr>
-              <w:t xml:space="preserve">[  ] </w:t>
+            <w:proofErr w:type="gramStart"/>
+            <w:r>
+              <w:rPr>
+                <w:lang w:val="es-ES_tradnl"/>
+              </w:rPr>
+              <w:t>[  ]</w:t>
+            </w:r>
+            <w:proofErr w:type="gramEnd"/>
+            <w:r>
+              <w:rPr>
+                <w:lang w:val="es-ES_tradnl"/>
+              </w:rPr>
+              <w:t xml:space="preserve"> </w:t>
             </w:r>
             <w:r>
               <w:rPr>
@@ -15610,11 +15705,19 @@
                 <w:lang w:val="es-ES_tradnl"/>
               </w:rPr>
             </w:pPr>
-            <w:r>
-              <w:rPr>
-                <w:lang w:val="es-ES_tradnl"/>
-              </w:rPr>
-              <w:t xml:space="preserve">[  ] </w:t>
+            <w:proofErr w:type="gramStart"/>
+            <w:r>
+              <w:rPr>
+                <w:lang w:val="es-ES_tradnl"/>
+              </w:rPr>
+              <w:t>[  ]</w:t>
+            </w:r>
+            <w:proofErr w:type="gramEnd"/>
+            <w:r>
+              <w:rPr>
+                <w:lang w:val="es-ES_tradnl"/>
+              </w:rPr>
+              <w:t xml:space="preserve"> </w:t>
             </w:r>
             <w:r>
               <w:rPr>
@@ -15629,11 +15732,19 @@
                 <w:lang w:val="es-ES_tradnl"/>
               </w:rPr>
             </w:pPr>
-            <w:r>
-              <w:rPr>
-                <w:lang w:val="es-ES_tradnl"/>
-              </w:rPr>
-              <w:t xml:space="preserve">[  ] </w:t>
+            <w:proofErr w:type="gramStart"/>
+            <w:r>
+              <w:rPr>
+                <w:lang w:val="es-ES_tradnl"/>
+              </w:rPr>
+              <w:t>[  ]</w:t>
+            </w:r>
+            <w:proofErr w:type="gramEnd"/>
+            <w:r>
+              <w:rPr>
+                <w:lang w:val="es-ES_tradnl"/>
+              </w:rPr>
+              <w:t xml:space="preserve"> </w:t>
             </w:r>
             <w:r>
               <w:rPr>
@@ -15648,11 +15759,19 @@
                 <w:lang w:val="es-ES_tradnl"/>
               </w:rPr>
             </w:pPr>
-            <w:r>
-              <w:rPr>
-                <w:lang w:val="es-ES_tradnl"/>
-              </w:rPr>
-              <w:t xml:space="preserve">[  ] </w:t>
+            <w:proofErr w:type="gramStart"/>
+            <w:r>
+              <w:rPr>
+                <w:lang w:val="es-ES_tradnl"/>
+              </w:rPr>
+              <w:t>[  ]</w:t>
+            </w:r>
+            <w:proofErr w:type="gramEnd"/>
+            <w:r>
+              <w:rPr>
+                <w:lang w:val="es-ES_tradnl"/>
+              </w:rPr>
+              <w:t xml:space="preserve"> </w:t>
             </w:r>
             <w:r>
               <w:rPr>
@@ -15678,7 +15797,21 @@
               <w:rPr>
                 <w:lang w:val="es-ES_tradnl"/>
               </w:rPr>
-              <w:t xml:space="preserve"> [  ] </w:t>
+              <w:t xml:space="preserve"> </w:t>
+            </w:r>
+            <w:proofErr w:type="gramStart"/>
+            <w:r>
+              <w:rPr>
+                <w:lang w:val="es-ES_tradnl"/>
+              </w:rPr>
+              <w:t>[  ]</w:t>
+            </w:r>
+            <w:proofErr w:type="gramEnd"/>
+            <w:r>
+              <w:rPr>
+                <w:lang w:val="es-ES_tradnl"/>
+              </w:rPr>
+              <w:t xml:space="preserve"> </w:t>
             </w:r>
             <w:r>
               <w:rPr>
@@ -15704,15 +15837,7 @@
             <w:shd w:val="clear" w:color="auto" w:fill="auto"/>
           </w:tcPr>
           <w:p>
-            <w:pPr>
-              <w:rPr>
-                <w:lang w:val="es-PE"/>
-              </w:rPr>
-            </w:pPr>
-            <w:r>
-              <w:rPr>
-                <w:lang w:val="es-PE"/>
-              </w:rPr>
+            <w:r>
               <w:t>Fecha:</w:t>
             </w:r>
           </w:p>
@@ -15754,6 +15879,7 @@
                 <w:color w:val="FFFFFF"/>
                 <w:lang w:val="es-ES_tradnl"/>
               </w:rPr>
+              <w:lastRenderedPageBreak/>
               <w:t>Impacto Estimado</w:t>
             </w:r>
           </w:p>
@@ -15880,7 +16006,6 @@
                 <w:color w:val="FFFFFF"/>
                 <w:lang w:val="es-ES_tradnl"/>
               </w:rPr>
-              <w:lastRenderedPageBreak/>
               <w:t>Descripción de la Solución</w:t>
             </w:r>
           </w:p>
@@ -15930,11 +16055,19 @@
                 <w:lang w:val="es-ES_tradnl"/>
               </w:rPr>
             </w:pPr>
-            <w:r>
-              <w:rPr>
-                <w:lang w:val="es-ES_tradnl"/>
-              </w:rPr>
-              <w:t>[  ] Documentación Asociada</w:t>
+            <w:proofErr w:type="gramStart"/>
+            <w:r>
+              <w:rPr>
+                <w:lang w:val="es-ES_tradnl"/>
+              </w:rPr>
+              <w:t>[  ]</w:t>
+            </w:r>
+            <w:proofErr w:type="gramEnd"/>
+            <w:r>
+              <w:rPr>
+                <w:lang w:val="es-ES_tradnl"/>
+              </w:rPr>
+              <w:t xml:space="preserve"> Documentación Asociada</w:t>
             </w:r>
           </w:p>
         </w:tc>
@@ -15951,11 +16084,19 @@
                 <w:lang w:val="es-ES_tradnl"/>
               </w:rPr>
             </w:pPr>
-            <w:r>
-              <w:rPr>
-                <w:lang w:val="es-ES_tradnl"/>
-              </w:rPr>
-              <w:t>[  ] Autorizado CCC (S/N)</w:t>
+            <w:proofErr w:type="gramStart"/>
+            <w:r>
+              <w:rPr>
+                <w:lang w:val="es-ES_tradnl"/>
+              </w:rPr>
+              <w:t>[  ]</w:t>
+            </w:r>
+            <w:proofErr w:type="gramEnd"/>
+            <w:r>
+              <w:rPr>
+                <w:lang w:val="es-ES_tradnl"/>
+              </w:rPr>
+              <w:t xml:space="preserve"> Autorizado CCC (S/N)</w:t>
             </w:r>
           </w:p>
         </w:tc>
@@ -16444,7 +16585,6 @@
           <w:szCs w:val="44"/>
           <w:lang w:val="es-ES_tradnl"/>
         </w:rPr>
-        <w:lastRenderedPageBreak/>
         <w:t>Solicitud de Cambio</w:t>
       </w:r>
     </w:p>
@@ -16465,7 +16605,21 @@
         <w:rPr>
           <w:lang w:val="es-MX" w:eastAsia="ja-JP"/>
         </w:rPr>
-        <w:t>Solicitud de Cambio N° 02</w:t>
+        <w:t xml:space="preserve">Solicitud de Cambio </w:t>
+      </w:r>
+      <w:proofErr w:type="spellStart"/>
+      <w:r>
+        <w:rPr>
+          <w:lang w:val="es-MX" w:eastAsia="ja-JP"/>
+        </w:rPr>
+        <w:t>N°</w:t>
+      </w:r>
+      <w:proofErr w:type="spellEnd"/>
+      <w:r>
+        <w:rPr>
+          <w:lang w:val="es-MX" w:eastAsia="ja-JP"/>
+        </w:rPr>
+        <w:t xml:space="preserve"> 02</w:t>
       </w:r>
     </w:p>
     <w:tbl>
@@ -16833,11 +16987,19 @@
                 <w:lang w:val="es-ES_tradnl"/>
               </w:rPr>
             </w:pPr>
-            <w:r>
-              <w:rPr>
-                <w:lang w:val="es-ES_tradnl"/>
-              </w:rPr>
-              <w:t xml:space="preserve">[  ] </w:t>
+            <w:proofErr w:type="gramStart"/>
+            <w:r>
+              <w:rPr>
+                <w:lang w:val="es-ES_tradnl"/>
+              </w:rPr>
+              <w:t>[  ]</w:t>
+            </w:r>
+            <w:proofErr w:type="gramEnd"/>
+            <w:r>
+              <w:rPr>
+                <w:lang w:val="es-ES_tradnl"/>
+              </w:rPr>
+              <w:t xml:space="preserve"> </w:t>
             </w:r>
             <w:r>
               <w:rPr>
@@ -16944,7 +17106,23 @@
                 <w:szCs w:val="20"/>
                 <w:lang w:val="es-ES_tradnl"/>
               </w:rPr>
-              <w:t xml:space="preserve">Se desea agregar un formulario de alquiler de instrumentos junto con la recepción de locales musicales como una nueva opción de botón en la ventana principal de la aplicación web. Esta nueva opción abrirá una nueva vista en donde el usuario podrá completar un formulario describiendo los instrumentos que desea alquilar así como otros detalles de tiempo de alquiler y costo estimado. </w:t>
+              <w:t xml:space="preserve">Se desea agregar un formulario de alquiler de instrumentos junto con la recepción de locales musicales como una nueva opción de botón en la ventana principal de la aplicación web. Esta nueva opción abrirá una nueva vista en donde el usuario podrá completar un formulario describiendo los instrumentos que desea </w:t>
+            </w:r>
+            <w:proofErr w:type="gramStart"/>
+            <w:r>
+              <w:rPr>
+                <w:szCs w:val="20"/>
+                <w:lang w:val="es-ES_tradnl"/>
+              </w:rPr>
+              <w:t>alquilar</w:t>
+            </w:r>
+            <w:proofErr w:type="gramEnd"/>
+            <w:r>
+              <w:rPr>
+                <w:szCs w:val="20"/>
+                <w:lang w:val="es-ES_tradnl"/>
+              </w:rPr>
+              <w:t xml:space="preserve"> así como otros detalles de tiempo de alquiler y costo estimado. </w:t>
             </w:r>
           </w:p>
           <w:p>
@@ -17020,14 +17198,12 @@
                 <w:b/>
                 <w:color w:val="FFFFFF"/>
                 <w:szCs w:val="24"/>
-                <w:lang w:val="es-PE"/>
               </w:rPr>
             </w:pPr>
             <w:r>
               <w:rPr>
                 <w:b/>
                 <w:color w:val="FFFFFF"/>
-                <w:lang w:val="es-PE"/>
               </w:rPr>
               <w:t>Estado de la solicitud</w:t>
             </w:r>
@@ -17047,11 +17223,19 @@
                 <w:lang w:val="es-ES_tradnl"/>
               </w:rPr>
             </w:pPr>
-            <w:r>
-              <w:rPr>
-                <w:lang w:val="es-ES_tradnl"/>
-              </w:rPr>
-              <w:t xml:space="preserve">[  ] </w:t>
+            <w:proofErr w:type="gramStart"/>
+            <w:r>
+              <w:rPr>
+                <w:lang w:val="es-ES_tradnl"/>
+              </w:rPr>
+              <w:t>[  ]</w:t>
+            </w:r>
+            <w:proofErr w:type="gramEnd"/>
+            <w:r>
+              <w:rPr>
+                <w:lang w:val="es-ES_tradnl"/>
+              </w:rPr>
+              <w:t xml:space="preserve"> </w:t>
             </w:r>
             <w:r>
               <w:rPr>
@@ -17066,11 +17250,19 @@
                 <w:lang w:val="es-ES_tradnl"/>
               </w:rPr>
             </w:pPr>
-            <w:r>
-              <w:rPr>
-                <w:lang w:val="es-ES_tradnl"/>
-              </w:rPr>
-              <w:t xml:space="preserve">[  ] </w:t>
+            <w:proofErr w:type="gramStart"/>
+            <w:r>
+              <w:rPr>
+                <w:lang w:val="es-ES_tradnl"/>
+              </w:rPr>
+              <w:t>[  ]</w:t>
+            </w:r>
+            <w:proofErr w:type="gramEnd"/>
+            <w:r>
+              <w:rPr>
+                <w:lang w:val="es-ES_tradnl"/>
+              </w:rPr>
+              <w:t xml:space="preserve"> </w:t>
             </w:r>
             <w:r>
               <w:rPr>
@@ -17085,11 +17277,19 @@
                 <w:lang w:val="es-ES_tradnl"/>
               </w:rPr>
             </w:pPr>
-            <w:r>
-              <w:rPr>
-                <w:lang w:val="es-ES_tradnl"/>
-              </w:rPr>
-              <w:t xml:space="preserve">[  ] </w:t>
+            <w:proofErr w:type="gramStart"/>
+            <w:r>
+              <w:rPr>
+                <w:lang w:val="es-ES_tradnl"/>
+              </w:rPr>
+              <w:t>[  ]</w:t>
+            </w:r>
+            <w:proofErr w:type="gramEnd"/>
+            <w:r>
+              <w:rPr>
+                <w:lang w:val="es-ES_tradnl"/>
+              </w:rPr>
+              <w:t xml:space="preserve"> </w:t>
             </w:r>
             <w:r>
               <w:rPr>
@@ -17111,11 +17311,19 @@
                 <w:lang w:val="es-ES_tradnl"/>
               </w:rPr>
             </w:pPr>
-            <w:r>
-              <w:rPr>
-                <w:lang w:val="es-ES_tradnl"/>
-              </w:rPr>
-              <w:t xml:space="preserve">[  ] </w:t>
+            <w:proofErr w:type="gramStart"/>
+            <w:r>
+              <w:rPr>
+                <w:lang w:val="es-ES_tradnl"/>
+              </w:rPr>
+              <w:t>[  ]</w:t>
+            </w:r>
+            <w:proofErr w:type="gramEnd"/>
+            <w:r>
+              <w:rPr>
+                <w:lang w:val="es-ES_tradnl"/>
+              </w:rPr>
+              <w:t xml:space="preserve"> </w:t>
             </w:r>
             <w:r>
               <w:rPr>
@@ -17130,11 +17338,19 @@
                 <w:lang w:val="es-ES_tradnl"/>
               </w:rPr>
             </w:pPr>
-            <w:r>
-              <w:rPr>
-                <w:lang w:val="es-ES_tradnl"/>
-              </w:rPr>
-              <w:t xml:space="preserve">[  ] </w:t>
+            <w:proofErr w:type="gramStart"/>
+            <w:r>
+              <w:rPr>
+                <w:lang w:val="es-ES_tradnl"/>
+              </w:rPr>
+              <w:t>[  ]</w:t>
+            </w:r>
+            <w:proofErr w:type="gramEnd"/>
+            <w:r>
+              <w:rPr>
+                <w:lang w:val="es-ES_tradnl"/>
+              </w:rPr>
+              <w:t xml:space="preserve"> </w:t>
             </w:r>
             <w:r>
               <w:rPr>
@@ -17149,11 +17365,19 @@
                 <w:lang w:val="es-ES_tradnl"/>
               </w:rPr>
             </w:pPr>
-            <w:r>
-              <w:rPr>
-                <w:lang w:val="es-ES_tradnl"/>
-              </w:rPr>
-              <w:t xml:space="preserve">[  ] </w:t>
+            <w:proofErr w:type="gramStart"/>
+            <w:r>
+              <w:rPr>
+                <w:lang w:val="es-ES_tradnl"/>
+              </w:rPr>
+              <w:t>[  ]</w:t>
+            </w:r>
+            <w:proofErr w:type="gramEnd"/>
+            <w:r>
+              <w:rPr>
+                <w:lang w:val="es-ES_tradnl"/>
+              </w:rPr>
+              <w:t xml:space="preserve"> </w:t>
             </w:r>
             <w:r>
               <w:rPr>
@@ -17179,7 +17403,21 @@
               <w:rPr>
                 <w:lang w:val="es-ES_tradnl"/>
               </w:rPr>
-              <w:t xml:space="preserve"> [  ] </w:t>
+              <w:t xml:space="preserve"> </w:t>
+            </w:r>
+            <w:proofErr w:type="gramStart"/>
+            <w:r>
+              <w:rPr>
+                <w:lang w:val="es-ES_tradnl"/>
+              </w:rPr>
+              <w:t>[  ]</w:t>
+            </w:r>
+            <w:proofErr w:type="gramEnd"/>
+            <w:r>
+              <w:rPr>
+                <w:lang w:val="es-ES_tradnl"/>
+              </w:rPr>
+              <w:t xml:space="preserve"> </w:t>
             </w:r>
             <w:r>
               <w:rPr>
@@ -17205,15 +17443,7 @@
             <w:shd w:val="clear" w:color="auto" w:fill="auto"/>
           </w:tcPr>
           <w:p>
-            <w:pPr>
-              <w:rPr>
-                <w:lang w:val="es-PE"/>
-              </w:rPr>
-            </w:pPr>
-            <w:r>
-              <w:rPr>
-                <w:lang w:val="es-PE"/>
-              </w:rPr>
+            <w:r>
               <w:t>Fecha:</w:t>
             </w:r>
           </w:p>
@@ -17381,6 +17611,7 @@
                 <w:color w:val="FFFFFF"/>
                 <w:lang w:val="es-ES_tradnl"/>
               </w:rPr>
+              <w:lastRenderedPageBreak/>
               <w:t>Descripción de la Solución</w:t>
             </w:r>
           </w:p>
@@ -17430,11 +17661,19 @@
                 <w:lang w:val="es-ES_tradnl"/>
               </w:rPr>
             </w:pPr>
-            <w:r>
-              <w:rPr>
-                <w:lang w:val="es-ES_tradnl"/>
-              </w:rPr>
-              <w:t>[  ] Documentación Asociada</w:t>
+            <w:proofErr w:type="gramStart"/>
+            <w:r>
+              <w:rPr>
+                <w:lang w:val="es-ES_tradnl"/>
+              </w:rPr>
+              <w:t>[  ]</w:t>
+            </w:r>
+            <w:proofErr w:type="gramEnd"/>
+            <w:r>
+              <w:rPr>
+                <w:lang w:val="es-ES_tradnl"/>
+              </w:rPr>
+              <w:t xml:space="preserve"> Documentación Asociada</w:t>
             </w:r>
           </w:p>
         </w:tc>
@@ -17451,11 +17690,19 @@
                 <w:lang w:val="es-ES_tradnl"/>
               </w:rPr>
             </w:pPr>
-            <w:r>
-              <w:rPr>
-                <w:lang w:val="es-ES_tradnl"/>
-              </w:rPr>
-              <w:t>[  ] Autorizado CCC (S/N)</w:t>
+            <w:proofErr w:type="gramStart"/>
+            <w:r>
+              <w:rPr>
+                <w:lang w:val="es-ES_tradnl"/>
+              </w:rPr>
+              <w:t>[  ]</w:t>
+            </w:r>
+            <w:proofErr w:type="gramEnd"/>
+            <w:r>
+              <w:rPr>
+                <w:lang w:val="es-ES_tradnl"/>
+              </w:rPr>
+              <w:t xml:space="preserve"> Autorizado CCC (S/N)</w:t>
             </w:r>
           </w:p>
         </w:tc>
@@ -17948,7 +18195,21 @@
         <w:rPr>
           <w:lang w:val="es-MX" w:eastAsia="ja-JP"/>
         </w:rPr>
-        <w:t>Solicitud de Cambio N° 03</w:t>
+        <w:t xml:space="preserve">Solicitud de Cambio </w:t>
+      </w:r>
+      <w:proofErr w:type="spellStart"/>
+      <w:r>
+        <w:rPr>
+          <w:lang w:val="es-MX" w:eastAsia="ja-JP"/>
+        </w:rPr>
+        <w:t>N°</w:t>
+      </w:r>
+      <w:proofErr w:type="spellEnd"/>
+      <w:r>
+        <w:rPr>
+          <w:lang w:val="es-MX" w:eastAsia="ja-JP"/>
+        </w:rPr>
+        <w:t xml:space="preserve"> 03</w:t>
       </w:r>
     </w:p>
     <w:tbl>
@@ -18365,7 +18626,15 @@
                 <w:szCs w:val="20"/>
                 <w:lang w:val="es-ES_tradnl"/>
               </w:rPr>
-              <w:t xml:space="preserve">Empleado del área de sistemas, </w:t>
+              <w:t xml:space="preserve">Empleado del área de </w:t>
+            </w:r>
+            <w:proofErr w:type="gramStart"/>
+            <w:r>
+              <w:rPr>
+                <w:szCs w:val="20"/>
+                <w:lang w:val="es-ES_tradnl"/>
+              </w:rPr>
+              <w:t xml:space="preserve">sistemas, </w:t>
             </w:r>
             <w:r>
               <w:rPr>
@@ -18388,6 +18657,7 @@
               </w:rPr>
               <w:t>s</w:t>
             </w:r>
+            <w:proofErr w:type="gramEnd"/>
             <w:r>
               <w:rPr>
                 <w:sz w:val="24"/>
@@ -18453,11 +18723,19 @@
                 <w:lang w:val="es-ES_tradnl"/>
               </w:rPr>
             </w:pPr>
-            <w:r>
-              <w:rPr>
-                <w:lang w:val="es-ES_tradnl"/>
-              </w:rPr>
-              <w:t>[  ] Baja                 [  ] Medio                      [  ] Alta                    [  ] Urgente</w:t>
+            <w:proofErr w:type="gramStart"/>
+            <w:r>
+              <w:rPr>
+                <w:lang w:val="es-ES_tradnl"/>
+              </w:rPr>
+              <w:t>[  ]</w:t>
+            </w:r>
+            <w:proofErr w:type="gramEnd"/>
+            <w:r>
+              <w:rPr>
+                <w:lang w:val="es-ES_tradnl"/>
+              </w:rPr>
+              <w:t xml:space="preserve"> Baja                 [  ] Medio                      [  ] Alta                    [  ] Urgente</w:t>
             </w:r>
           </w:p>
         </w:tc>
@@ -18521,16 +18799,7 @@
                 <w:szCs w:val="20"/>
                 <w:lang w:val="es-ES_tradnl"/>
               </w:rPr>
-              <w:t>E</w:t>
-            </w:r>
-            <w:bookmarkStart w:id="26" w:name="_GoBack"/>
-            <w:bookmarkEnd w:id="26"/>
-            <w:r>
-              <w:rPr>
-                <w:szCs w:val="20"/>
-                <w:lang w:val="es-ES_tradnl"/>
-              </w:rPr>
-              <w:t xml:space="preserve">l cambio solicitado en: “Agregar un nuevo módulo de iniciar sesión con </w:t>
+              <w:t xml:space="preserve">El cambio solicitado en: “Agregar un nuevo módulo de iniciar sesión con </w:t>
             </w:r>
             <w:proofErr w:type="spellStart"/>
             <w:r>
@@ -18736,14 +19005,12 @@
                 <w:b/>
                 <w:color w:val="FFFFFF"/>
                 <w:szCs w:val="24"/>
-                <w:lang w:val="es-PE"/>
               </w:rPr>
             </w:pPr>
             <w:r>
               <w:rPr>
                 <w:b/>
                 <w:color w:val="FFFFFF"/>
-                <w:lang w:val="es-PE"/>
               </w:rPr>
               <w:t>Estado de la solicitud</w:t>
             </w:r>
@@ -18769,11 +19036,19 @@
                 <w:lang w:val="es-ES_tradnl"/>
               </w:rPr>
             </w:pPr>
-            <w:r>
-              <w:rPr>
-                <w:lang w:val="es-ES_tradnl"/>
-              </w:rPr>
-              <w:t xml:space="preserve">[  ] </w:t>
+            <w:proofErr w:type="gramStart"/>
+            <w:r>
+              <w:rPr>
+                <w:lang w:val="es-ES_tradnl"/>
+              </w:rPr>
+              <w:t>[  ]</w:t>
+            </w:r>
+            <w:proofErr w:type="gramEnd"/>
+            <w:r>
+              <w:rPr>
+                <w:lang w:val="es-ES_tradnl"/>
+              </w:rPr>
+              <w:t xml:space="preserve"> </w:t>
             </w:r>
             <w:r>
               <w:rPr>
@@ -18788,11 +19063,19 @@
                 <w:lang w:val="es-ES_tradnl"/>
               </w:rPr>
             </w:pPr>
-            <w:r>
-              <w:rPr>
-                <w:lang w:val="es-ES_tradnl"/>
-              </w:rPr>
-              <w:t xml:space="preserve">[  ] </w:t>
+            <w:proofErr w:type="gramStart"/>
+            <w:r>
+              <w:rPr>
+                <w:lang w:val="es-ES_tradnl"/>
+              </w:rPr>
+              <w:t>[  ]</w:t>
+            </w:r>
+            <w:proofErr w:type="gramEnd"/>
+            <w:r>
+              <w:rPr>
+                <w:lang w:val="es-ES_tradnl"/>
+              </w:rPr>
+              <w:t xml:space="preserve"> </w:t>
             </w:r>
             <w:r>
               <w:rPr>
@@ -18807,11 +19090,19 @@
                 <w:lang w:val="es-ES_tradnl"/>
               </w:rPr>
             </w:pPr>
-            <w:r>
-              <w:rPr>
-                <w:lang w:val="es-ES_tradnl"/>
-              </w:rPr>
-              <w:t xml:space="preserve">[  ] </w:t>
+            <w:proofErr w:type="gramStart"/>
+            <w:r>
+              <w:rPr>
+                <w:lang w:val="es-ES_tradnl"/>
+              </w:rPr>
+              <w:t>[  ]</w:t>
+            </w:r>
+            <w:proofErr w:type="gramEnd"/>
+            <w:r>
+              <w:rPr>
+                <w:lang w:val="es-ES_tradnl"/>
+              </w:rPr>
+              <w:t xml:space="preserve"> </w:t>
             </w:r>
             <w:r>
               <w:rPr>
@@ -18839,11 +19130,19 @@
                 <w:lang w:val="es-ES_tradnl"/>
               </w:rPr>
             </w:pPr>
-            <w:r>
-              <w:rPr>
-                <w:lang w:val="es-ES_tradnl"/>
-              </w:rPr>
-              <w:t xml:space="preserve">[  ] </w:t>
+            <w:proofErr w:type="gramStart"/>
+            <w:r>
+              <w:rPr>
+                <w:lang w:val="es-ES_tradnl"/>
+              </w:rPr>
+              <w:t>[  ]</w:t>
+            </w:r>
+            <w:proofErr w:type="gramEnd"/>
+            <w:r>
+              <w:rPr>
+                <w:lang w:val="es-ES_tradnl"/>
+              </w:rPr>
+              <w:t xml:space="preserve"> </w:t>
             </w:r>
             <w:r>
               <w:rPr>
@@ -18858,11 +19157,19 @@
                 <w:lang w:val="es-ES_tradnl"/>
               </w:rPr>
             </w:pPr>
-            <w:r>
-              <w:rPr>
-                <w:lang w:val="es-ES_tradnl"/>
-              </w:rPr>
-              <w:t xml:space="preserve">[  ] </w:t>
+            <w:proofErr w:type="gramStart"/>
+            <w:r>
+              <w:rPr>
+                <w:lang w:val="es-ES_tradnl"/>
+              </w:rPr>
+              <w:t>[  ]</w:t>
+            </w:r>
+            <w:proofErr w:type="gramEnd"/>
+            <w:r>
+              <w:rPr>
+                <w:lang w:val="es-ES_tradnl"/>
+              </w:rPr>
+              <w:t xml:space="preserve"> </w:t>
             </w:r>
             <w:r>
               <w:rPr>
@@ -18877,11 +19184,19 @@
                 <w:lang w:val="es-ES_tradnl"/>
               </w:rPr>
             </w:pPr>
-            <w:r>
-              <w:rPr>
-                <w:lang w:val="es-ES_tradnl"/>
-              </w:rPr>
-              <w:t xml:space="preserve">[  ] </w:t>
+            <w:proofErr w:type="gramStart"/>
+            <w:r>
+              <w:rPr>
+                <w:lang w:val="es-ES_tradnl"/>
+              </w:rPr>
+              <w:t>[  ]</w:t>
+            </w:r>
+            <w:proofErr w:type="gramEnd"/>
+            <w:r>
+              <w:rPr>
+                <w:lang w:val="es-ES_tradnl"/>
+              </w:rPr>
+              <w:t xml:space="preserve"> </w:t>
             </w:r>
             <w:r>
               <w:rPr>
@@ -18912,7 +19227,21 @@
               <w:rPr>
                 <w:lang w:val="es-ES_tradnl"/>
               </w:rPr>
-              <w:t xml:space="preserve"> [  ] </w:t>
+              <w:t xml:space="preserve"> </w:t>
+            </w:r>
+            <w:proofErr w:type="gramStart"/>
+            <w:r>
+              <w:rPr>
+                <w:lang w:val="es-ES_tradnl"/>
+              </w:rPr>
+              <w:t>[  ]</w:t>
+            </w:r>
+            <w:proofErr w:type="gramEnd"/>
+            <w:r>
+              <w:rPr>
+                <w:lang w:val="es-ES_tradnl"/>
+              </w:rPr>
+              <w:t xml:space="preserve"> </w:t>
             </w:r>
             <w:r>
               <w:rPr>
@@ -18943,15 +19272,7 @@
             </w:tcBorders>
           </w:tcPr>
           <w:p>
-            <w:pPr>
-              <w:rPr>
-                <w:lang w:val="es-PE"/>
-              </w:rPr>
-            </w:pPr>
-            <w:r>
-              <w:rPr>
-                <w:lang w:val="es-PE"/>
-              </w:rPr>
+            <w:r>
               <w:t>Fecha:</w:t>
             </w:r>
           </w:p>
@@ -19225,12 +19546,20 @@
                 <w:lang w:val="es-ES_tradnl"/>
               </w:rPr>
             </w:pPr>
+            <w:proofErr w:type="gramStart"/>
             <w:r>
               <w:rPr>
                 <w:lang w:val="es-ES_tradnl"/>
               </w:rPr>
               <w:lastRenderedPageBreak/>
-              <w:t>[  ] Documentación Asociada</w:t>
+              <w:t>[  ]</w:t>
+            </w:r>
+            <w:proofErr w:type="gramEnd"/>
+            <w:r>
+              <w:rPr>
+                <w:lang w:val="es-ES_tradnl"/>
+              </w:rPr>
+              <w:t xml:space="preserve"> Documentación Asociada</w:t>
             </w:r>
           </w:p>
         </w:tc>
@@ -19253,11 +19582,19 @@
                 <w:lang w:val="es-ES_tradnl"/>
               </w:rPr>
             </w:pPr>
-            <w:r>
-              <w:rPr>
-                <w:lang w:val="es-ES_tradnl"/>
-              </w:rPr>
-              <w:t>[  ] Autorizado CCC (S/N)</w:t>
+            <w:proofErr w:type="gramStart"/>
+            <w:r>
+              <w:rPr>
+                <w:lang w:val="es-ES_tradnl"/>
+              </w:rPr>
+              <w:t>[  ]</w:t>
+            </w:r>
+            <w:proofErr w:type="gramEnd"/>
+            <w:r>
+              <w:rPr>
+                <w:lang w:val="es-ES_tradnl"/>
+              </w:rPr>
+              <w:t xml:space="preserve"> Autorizado CCC (S/N)</w:t>
             </w:r>
           </w:p>
         </w:tc>
@@ -19877,7 +20214,21 @@
         <w:rPr>
           <w:lang w:val="es-MX" w:eastAsia="ja-JP"/>
         </w:rPr>
-        <w:t>Solicitud de Cambio N° 04</w:t>
+        <w:t xml:space="preserve">Solicitud de Cambio </w:t>
+      </w:r>
+      <w:proofErr w:type="spellStart"/>
+      <w:r>
+        <w:rPr>
+          <w:lang w:val="es-MX" w:eastAsia="ja-JP"/>
+        </w:rPr>
+        <w:t>N°</w:t>
+      </w:r>
+      <w:proofErr w:type="spellEnd"/>
+      <w:r>
+        <w:rPr>
+          <w:lang w:val="es-MX" w:eastAsia="ja-JP"/>
+        </w:rPr>
+        <w:t xml:space="preserve"> 04</w:t>
       </w:r>
     </w:p>
     <w:tbl>
@@ -19945,19 +20296,7 @@
               <w:rPr>
                 <w:lang w:val="es-ES_tradnl"/>
               </w:rPr>
-              <w:t>Agregar opción para</w:t>
-            </w:r>
-            <w:r>
-              <w:rPr>
-                <w:lang w:val="es-ES_tradnl"/>
-              </w:rPr>
-              <w:t xml:space="preserve"> </w:t>
-            </w:r>
-            <w:r>
-              <w:rPr>
-                <w:lang w:val="es-ES_tradnl"/>
-              </w:rPr>
-              <w:t>instrumentos personales</w:t>
+              <w:t>Agregar opción para instrumentos personales</w:t>
             </w:r>
           </w:p>
         </w:tc>
@@ -20290,11 +20629,19 @@
                 <w:lang w:val="es-ES_tradnl"/>
               </w:rPr>
             </w:pPr>
-            <w:r>
-              <w:rPr>
-                <w:lang w:val="es-ES_tradnl"/>
-              </w:rPr>
-              <w:t xml:space="preserve">[  ] </w:t>
+            <w:proofErr w:type="gramStart"/>
+            <w:r>
+              <w:rPr>
+                <w:lang w:val="es-ES_tradnl"/>
+              </w:rPr>
+              <w:t>[  ]</w:t>
+            </w:r>
+            <w:proofErr w:type="gramEnd"/>
+            <w:r>
+              <w:rPr>
+                <w:lang w:val="es-ES_tradnl"/>
+              </w:rPr>
+              <w:t xml:space="preserve"> </w:t>
             </w:r>
             <w:r>
               <w:rPr>
@@ -20531,14 +20878,12 @@
                 <w:b/>
                 <w:color w:val="FFFFFF"/>
                 <w:szCs w:val="24"/>
-                <w:lang w:val="es-PE"/>
               </w:rPr>
             </w:pPr>
             <w:r>
               <w:rPr>
                 <w:b/>
                 <w:color w:val="FFFFFF"/>
-                <w:lang w:val="es-PE"/>
               </w:rPr>
               <w:t>Estado de la solicitud</w:t>
             </w:r>
@@ -20558,11 +20903,19 @@
                 <w:lang w:val="es-ES_tradnl"/>
               </w:rPr>
             </w:pPr>
-            <w:r>
-              <w:rPr>
-                <w:lang w:val="es-ES_tradnl"/>
-              </w:rPr>
-              <w:t xml:space="preserve">[  ] </w:t>
+            <w:proofErr w:type="gramStart"/>
+            <w:r>
+              <w:rPr>
+                <w:lang w:val="es-ES_tradnl"/>
+              </w:rPr>
+              <w:t>[  ]</w:t>
+            </w:r>
+            <w:proofErr w:type="gramEnd"/>
+            <w:r>
+              <w:rPr>
+                <w:lang w:val="es-ES_tradnl"/>
+              </w:rPr>
+              <w:t xml:space="preserve"> </w:t>
             </w:r>
             <w:r>
               <w:rPr>
@@ -20577,11 +20930,19 @@
                 <w:lang w:val="es-ES_tradnl"/>
               </w:rPr>
             </w:pPr>
-            <w:r>
-              <w:rPr>
-                <w:lang w:val="es-ES_tradnl"/>
-              </w:rPr>
-              <w:t xml:space="preserve">[  ] </w:t>
+            <w:proofErr w:type="gramStart"/>
+            <w:r>
+              <w:rPr>
+                <w:lang w:val="es-ES_tradnl"/>
+              </w:rPr>
+              <w:t>[  ]</w:t>
+            </w:r>
+            <w:proofErr w:type="gramEnd"/>
+            <w:r>
+              <w:rPr>
+                <w:lang w:val="es-ES_tradnl"/>
+              </w:rPr>
+              <w:t xml:space="preserve"> </w:t>
             </w:r>
             <w:r>
               <w:rPr>
@@ -20596,11 +20957,19 @@
                 <w:lang w:val="es-ES_tradnl"/>
               </w:rPr>
             </w:pPr>
-            <w:r>
-              <w:rPr>
-                <w:lang w:val="es-ES_tradnl"/>
-              </w:rPr>
-              <w:t xml:space="preserve">[  ] </w:t>
+            <w:proofErr w:type="gramStart"/>
+            <w:r>
+              <w:rPr>
+                <w:lang w:val="es-ES_tradnl"/>
+              </w:rPr>
+              <w:t>[  ]</w:t>
+            </w:r>
+            <w:proofErr w:type="gramEnd"/>
+            <w:r>
+              <w:rPr>
+                <w:lang w:val="es-ES_tradnl"/>
+              </w:rPr>
+              <w:t xml:space="preserve"> </w:t>
             </w:r>
             <w:r>
               <w:rPr>
@@ -20622,11 +20991,19 @@
                 <w:lang w:val="es-ES_tradnl"/>
               </w:rPr>
             </w:pPr>
-            <w:r>
-              <w:rPr>
-                <w:lang w:val="es-ES_tradnl"/>
-              </w:rPr>
-              <w:t xml:space="preserve">[  ] </w:t>
+            <w:proofErr w:type="gramStart"/>
+            <w:r>
+              <w:rPr>
+                <w:lang w:val="es-ES_tradnl"/>
+              </w:rPr>
+              <w:t>[  ]</w:t>
+            </w:r>
+            <w:proofErr w:type="gramEnd"/>
+            <w:r>
+              <w:rPr>
+                <w:lang w:val="es-ES_tradnl"/>
+              </w:rPr>
+              <w:t xml:space="preserve"> </w:t>
             </w:r>
             <w:r>
               <w:rPr>
@@ -20641,11 +21018,19 @@
                 <w:lang w:val="es-ES_tradnl"/>
               </w:rPr>
             </w:pPr>
-            <w:r>
-              <w:rPr>
-                <w:lang w:val="es-ES_tradnl"/>
-              </w:rPr>
-              <w:t xml:space="preserve">[  ] </w:t>
+            <w:proofErr w:type="gramStart"/>
+            <w:r>
+              <w:rPr>
+                <w:lang w:val="es-ES_tradnl"/>
+              </w:rPr>
+              <w:t>[  ]</w:t>
+            </w:r>
+            <w:proofErr w:type="gramEnd"/>
+            <w:r>
+              <w:rPr>
+                <w:lang w:val="es-ES_tradnl"/>
+              </w:rPr>
+              <w:t xml:space="preserve"> </w:t>
             </w:r>
             <w:r>
               <w:rPr>
@@ -20660,11 +21045,19 @@
                 <w:lang w:val="es-ES_tradnl"/>
               </w:rPr>
             </w:pPr>
-            <w:r>
-              <w:rPr>
-                <w:lang w:val="es-ES_tradnl"/>
-              </w:rPr>
-              <w:t xml:space="preserve">[  ] </w:t>
+            <w:proofErr w:type="gramStart"/>
+            <w:r>
+              <w:rPr>
+                <w:lang w:val="es-ES_tradnl"/>
+              </w:rPr>
+              <w:t>[  ]</w:t>
+            </w:r>
+            <w:proofErr w:type="gramEnd"/>
+            <w:r>
+              <w:rPr>
+                <w:lang w:val="es-ES_tradnl"/>
+              </w:rPr>
+              <w:t xml:space="preserve"> </w:t>
             </w:r>
             <w:r>
               <w:rPr>
@@ -20690,7 +21083,21 @@
               <w:rPr>
                 <w:lang w:val="es-ES_tradnl"/>
               </w:rPr>
-              <w:t xml:space="preserve"> [  ] </w:t>
+              <w:t xml:space="preserve"> </w:t>
+            </w:r>
+            <w:proofErr w:type="gramStart"/>
+            <w:r>
+              <w:rPr>
+                <w:lang w:val="es-ES_tradnl"/>
+              </w:rPr>
+              <w:t>[  ]</w:t>
+            </w:r>
+            <w:proofErr w:type="gramEnd"/>
+            <w:r>
+              <w:rPr>
+                <w:lang w:val="es-ES_tradnl"/>
+              </w:rPr>
+              <w:t xml:space="preserve"> </w:t>
             </w:r>
             <w:r>
               <w:rPr>
@@ -20716,15 +21123,7 @@
             <w:shd w:val="clear" w:color="auto" w:fill="auto"/>
           </w:tcPr>
           <w:p>
-            <w:pPr>
-              <w:rPr>
-                <w:lang w:val="es-PE"/>
-              </w:rPr>
-            </w:pPr>
-            <w:r>
-              <w:rPr>
-                <w:lang w:val="es-PE"/>
-              </w:rPr>
+            <w:r>
               <w:t>Fecha:</w:t>
             </w:r>
           </w:p>
@@ -20941,12 +21340,20 @@
                 <w:lang w:val="es-ES_tradnl"/>
               </w:rPr>
             </w:pPr>
+            <w:proofErr w:type="gramStart"/>
             <w:r>
               <w:rPr>
                 <w:lang w:val="es-ES_tradnl"/>
               </w:rPr>
               <w:lastRenderedPageBreak/>
-              <w:t>[  ] Documentación Asociada</w:t>
+              <w:t>[  ]</w:t>
+            </w:r>
+            <w:proofErr w:type="gramEnd"/>
+            <w:r>
+              <w:rPr>
+                <w:lang w:val="es-ES_tradnl"/>
+              </w:rPr>
+              <w:t xml:space="preserve"> Documentación Asociada</w:t>
             </w:r>
           </w:p>
         </w:tc>
@@ -20963,11 +21370,19 @@
                 <w:lang w:val="es-ES_tradnl"/>
               </w:rPr>
             </w:pPr>
-            <w:r>
-              <w:rPr>
-                <w:lang w:val="es-ES_tradnl"/>
-              </w:rPr>
-              <w:t>[  ] Autorizado CCC (S/N)</w:t>
+            <w:proofErr w:type="gramStart"/>
+            <w:r>
+              <w:rPr>
+                <w:lang w:val="es-ES_tradnl"/>
+              </w:rPr>
+              <w:t>[  ]</w:t>
+            </w:r>
+            <w:proofErr w:type="gramEnd"/>
+            <w:r>
+              <w:rPr>
+                <w:lang w:val="es-ES_tradnl"/>
+              </w:rPr>
+              <w:t xml:space="preserve"> Autorizado CCC (S/N)</w:t>
             </w:r>
           </w:p>
         </w:tc>
@@ -21431,7 +21846,7 @@
           <w:color w:val="595959"/>
           <w:sz w:val="44"/>
           <w:szCs w:val="44"/>
-          <w:lang w:val="es-PE" w:eastAsia="es-ES"/>
+          <w:lang w:eastAsia="es-ES"/>
         </w:rPr>
       </w:pPr>
       <w:r>
@@ -21442,7 +21857,6 @@
           <w:color w:val="595959"/>
           <w:sz w:val="44"/>
           <w:szCs w:val="44"/>
-          <w:lang w:val="es-PE"/>
         </w:rPr>
         <w:t>Solicitud de Cambio</w:t>
       </w:r>
@@ -21464,7 +21878,21 @@
         <w:rPr>
           <w:lang w:val="es-MX" w:eastAsia="ja-JP"/>
         </w:rPr>
-        <w:t>Solicitud de Cambio N° 05</w:t>
+        <w:t xml:space="preserve">Solicitud de Cambio </w:t>
+      </w:r>
+      <w:proofErr w:type="spellStart"/>
+      <w:r>
+        <w:rPr>
+          <w:lang w:val="es-MX" w:eastAsia="ja-JP"/>
+        </w:rPr>
+        <w:t>N°</w:t>
+      </w:r>
+      <w:proofErr w:type="spellEnd"/>
+      <w:r>
+        <w:rPr>
+          <w:lang w:val="es-MX" w:eastAsia="ja-JP"/>
+        </w:rPr>
+        <w:t xml:space="preserve"> 05</w:t>
       </w:r>
     </w:p>
     <w:tbl>
@@ -21508,13 +21936,11 @@
               <w:spacing w:before="40" w:after="40" w:line="254" w:lineRule="auto"/>
               <w:rPr>
                 <w:b/>
-                <w:lang w:val="es-PE"/>
               </w:rPr>
             </w:pPr>
             <w:r>
               <w:rPr>
                 <w:b/>
-                <w:lang w:val="es-PE"/>
               </w:rPr>
               <w:t>Asunto:</w:t>
             </w:r>
@@ -21539,20 +21965,17 @@
               <w:ind w:left="0" w:firstLine="0"/>
               <w:rPr>
                 <w:szCs w:val="20"/>
-                <w:lang w:val="es-PE"/>
               </w:rPr>
             </w:pPr>
             <w:r>
               <w:rPr>
                 <w:szCs w:val="20"/>
-                <w:lang w:val="es-PE"/>
               </w:rPr>
               <w:t xml:space="preserve">Filtro por tamaño de </w:t>
             </w:r>
             <w:r>
               <w:rPr>
                 <w:szCs w:val="20"/>
-                <w:lang w:val="es-PE"/>
               </w:rPr>
               <w:t>instrumentos musicales</w:t>
             </w:r>
@@ -21577,13 +22000,11 @@
               <w:rPr>
                 <w:b/>
                 <w:szCs w:val="24"/>
-                <w:lang w:val="es-PE"/>
               </w:rPr>
             </w:pPr>
             <w:r>
               <w:rPr>
                 <w:b/>
-                <w:lang w:val="es-PE"/>
               </w:rPr>
               <w:t>Control ID:</w:t>
             </w:r>
@@ -21605,28 +22026,16 @@
           <w:p>
             <w:pPr>
               <w:spacing w:before="40" w:after="40" w:line="254" w:lineRule="auto"/>
-              <w:rPr>
-                <w:lang w:val="es-PE"/>
-              </w:rPr>
             </w:pPr>
             <w:bookmarkStart w:id="27" w:name="__DdeLink__202_1595640726"/>
             <w:r>
-              <w:rPr>
-                <w:lang w:val="es-PE"/>
-              </w:rPr>
               <w:t>05</w:t>
             </w:r>
             <w:r>
-              <w:rPr>
-                <w:lang w:val="es-PE"/>
-              </w:rPr>
               <w:t>-</w:t>
             </w:r>
             <w:bookmarkEnd w:id="27"/>
             <w:r>
-              <w:rPr>
-                <w:lang w:val="es-PE"/>
-              </w:rPr>
               <w:t>Filtro por tamaño de instrumentos musicales</w:t>
             </w:r>
           </w:p>
@@ -21650,13 +22059,11 @@
               <w:spacing w:before="40" w:after="40" w:line="254" w:lineRule="auto"/>
               <w:rPr>
                 <w:b/>
-                <w:lang w:val="es-PE"/>
               </w:rPr>
             </w:pPr>
             <w:r>
               <w:rPr>
                 <w:b/>
-                <w:lang w:val="es-PE"/>
               </w:rPr>
               <w:t>Proyecto:</w:t>
             </w:r>
@@ -21680,13 +22087,11 @@
               <w:spacing w:before="40" w:after="40" w:line="254" w:lineRule="auto"/>
               <w:rPr>
                 <w:szCs w:val="20"/>
-                <w:lang w:val="es-PE"/>
               </w:rPr>
             </w:pPr>
             <w:r>
               <w:rPr>
                 <w:szCs w:val="20"/>
-                <w:lang w:val="es-PE"/>
               </w:rPr>
               <w:t>SLM - Sistema de Locales Musicales</w:t>
             </w:r>
@@ -21711,13 +22116,11 @@
               <w:rPr>
                 <w:b/>
                 <w:szCs w:val="24"/>
-                <w:lang w:val="es-PE"/>
               </w:rPr>
             </w:pPr>
             <w:r>
               <w:rPr>
                 <w:b/>
-                <w:lang w:val="es-PE"/>
               </w:rPr>
               <w:t>Fecha Solicitud:</w:t>
             </w:r>
@@ -21740,14 +22143,8 @@
             <w:pPr>
               <w:spacing w:before="40" w:after="40" w:line="254" w:lineRule="auto"/>
               <w:jc w:val="center"/>
-              <w:rPr>
-                <w:lang w:val="es-PE"/>
-              </w:rPr>
-            </w:pPr>
-            <w:r>
-              <w:rPr>
-                <w:lang w:val="es-PE"/>
-              </w:rPr>
+            </w:pPr>
+            <w:r>
               <w:t>19-10-2017</w:t>
             </w:r>
           </w:p>
@@ -21771,13 +22168,11 @@
               <w:spacing w:before="40" w:after="40" w:line="254" w:lineRule="auto"/>
               <w:rPr>
                 <w:b/>
-                <w:lang w:val="es-PE"/>
               </w:rPr>
             </w:pPr>
             <w:r>
               <w:rPr>
                 <w:b/>
-                <w:lang w:val="es-PE"/>
               </w:rPr>
               <w:t>Autores:</w:t>
             </w:r>
@@ -21846,13 +22241,11 @@
               <w:spacing w:before="40" w:after="40" w:line="254" w:lineRule="auto"/>
               <w:rPr>
                 <w:b/>
-                <w:lang w:val="es-PE"/>
               </w:rPr>
             </w:pPr>
             <w:r>
               <w:rPr>
                 <w:b/>
-                <w:lang w:val="es-PE"/>
               </w:rPr>
               <w:t>Fuente:</w:t>
             </w:r>
@@ -21884,14 +22277,30 @@
                 <w:szCs w:val="20"/>
                 <w:lang w:val="es-ES_tradnl"/>
               </w:rPr>
-              <w:t xml:space="preserve">Empleado del área de sistemas, </w:t>
+              <w:t xml:space="preserve">Empleado del área de </w:t>
+            </w:r>
+            <w:proofErr w:type="gramStart"/>
+            <w:r>
+              <w:rPr>
+                <w:szCs w:val="20"/>
+                <w:lang w:val="es-ES_tradnl"/>
+              </w:rPr>
+              <w:t xml:space="preserve">sistemas, </w:t>
             </w:r>
             <w:r>
               <w:rPr>
                 <w:sz w:val="24"/>
                 <w:lang w:val="es-ES_tradnl"/>
               </w:rPr>
-              <w:t xml:space="preserve"> Marcos Guevara Campos</w:t>
+              <w:t xml:space="preserve"> Marcos</w:t>
+            </w:r>
+            <w:proofErr w:type="gramEnd"/>
+            <w:r>
+              <w:rPr>
+                <w:sz w:val="24"/>
+                <w:lang w:val="es-ES_tradnl"/>
+              </w:rPr>
+              <w:t xml:space="preserve"> Guevara Campos</w:t>
             </w:r>
           </w:p>
         </w:tc>
@@ -21914,13 +22323,11 @@
               <w:spacing w:before="40" w:after="40" w:line="254" w:lineRule="auto"/>
               <w:rPr>
                 <w:b/>
-                <w:lang w:val="es-PE"/>
               </w:rPr>
             </w:pPr>
             <w:r>
               <w:rPr>
                 <w:b/>
-                <w:lang w:val="es-PE"/>
               </w:rPr>
               <w:t>Prioridad:</w:t>
             </w:r>
@@ -21942,15 +22349,14 @@
           <w:p>
             <w:pPr>
               <w:spacing w:before="40" w:after="40" w:line="254" w:lineRule="auto"/>
-              <w:rPr>
-                <w:lang w:val="es-PE"/>
-              </w:rPr>
-            </w:pPr>
-            <w:r>
-              <w:rPr>
-                <w:lang w:val="es-PE"/>
-              </w:rPr>
-              <w:t>[  ] Baja                 [  ] Medio                      [  ] Alta                    [  ] Urgente</w:t>
+            </w:pPr>
+            <w:proofErr w:type="gramStart"/>
+            <w:r>
+              <w:t>[  ]</w:t>
+            </w:r>
+            <w:proofErr w:type="gramEnd"/>
+            <w:r>
+              <w:t xml:space="preserve"> Baja                 [  ] Medio                      [  ] Alta                    [  ] Urgente</w:t>
             </w:r>
           </w:p>
         </w:tc>
@@ -21975,14 +22381,12 @@
               <w:rPr>
                 <w:b/>
                 <w:color w:val="FFFFFF"/>
-                <w:lang w:val="es-PE"/>
               </w:rPr>
             </w:pPr>
             <w:r>
               <w:rPr>
                 <w:b/>
                 <w:color w:val="FFFFFF"/>
-                <w:lang w:val="es-PE"/>
               </w:rPr>
               <w:t>Descripción del Cambio</w:t>
             </w:r>
@@ -22007,13 +22411,11 @@
               <w:spacing w:line="254" w:lineRule="auto"/>
               <w:rPr>
                 <w:szCs w:val="20"/>
-                <w:lang w:val="es-PE"/>
               </w:rPr>
             </w:pPr>
             <w:r>
               <w:rPr>
                 <w:szCs w:val="20"/>
-                <w:lang w:val="es-PE"/>
               </w:rPr>
               <w:t>El cambio solicitado en: “Agregar un filtro por tamaño a las imágenes”</w:t>
             </w:r>
@@ -22023,27 +22425,23 @@
               <w:spacing w:line="254" w:lineRule="auto"/>
               <w:rPr>
                 <w:szCs w:val="20"/>
-                <w:lang w:val="es-PE"/>
               </w:rPr>
             </w:pPr>
             <w:r>
               <w:rPr>
                 <w:szCs w:val="20"/>
-                <w:lang w:val="es-PE"/>
               </w:rPr>
               <w:t>Se desea agregar un nuevo filtro por tamaño en el formulario de instrumentos</w:t>
             </w:r>
             <w:r>
               <w:rPr>
                 <w:szCs w:val="20"/>
-                <w:lang w:val="es-PE"/>
               </w:rPr>
               <w:t xml:space="preserve"> </w:t>
             </w:r>
             <w:r>
               <w:rPr>
                 <w:szCs w:val="20"/>
-                <w:lang w:val="es-PE"/>
               </w:rPr>
               <w:t xml:space="preserve">tanto en la opción de agregar instrumento y en la opción de editar instrumento. </w:t>
             </w:r>
@@ -22053,7 +22451,6 @@
               <w:spacing w:line="254" w:lineRule="auto"/>
               <w:rPr>
                 <w:szCs w:val="24"/>
-                <w:lang w:val="es-PE"/>
               </w:rPr>
             </w:pPr>
           </w:p>
@@ -22079,14 +22476,12 @@
               <w:rPr>
                 <w:b/>
                 <w:color w:val="FFFFFF"/>
-                <w:lang w:val="es-PE"/>
               </w:rPr>
             </w:pPr>
             <w:r>
               <w:rPr>
                 <w:b/>
                 <w:color w:val="FFFFFF"/>
-                <w:lang w:val="es-PE"/>
               </w:rPr>
               <w:t>Justificación</w:t>
             </w:r>
@@ -22112,27 +22507,23 @@
               <w:spacing w:line="254" w:lineRule="auto"/>
               <w:rPr>
                 <w:szCs w:val="20"/>
-                <w:lang w:val="es-PE"/>
               </w:rPr>
             </w:pPr>
             <w:r>
               <w:rPr>
                 <w:szCs w:val="20"/>
-                <w:lang w:val="es-PE"/>
               </w:rPr>
               <w:t>Actualmente la empresa posee una gran cantidad de instrumentos musicales lo q ocasiona un gran desorden por lo cual este filtro ayudara a separar por tamaño lo instrumentos lo que generara un mayor orde</w:t>
             </w:r>
             <w:r>
               <w:rPr>
                 <w:szCs w:val="20"/>
-                <w:lang w:val="es-PE"/>
               </w:rPr>
               <w:t>n</w:t>
             </w:r>
             <w:r>
               <w:rPr>
                 <w:szCs w:val="20"/>
-                <w:lang w:val="es-PE"/>
               </w:rPr>
               <w:t xml:space="preserve">. </w:t>
             </w:r>
@@ -22160,14 +22551,12 @@
                 <w:b/>
                 <w:color w:val="FFFFFF"/>
                 <w:szCs w:val="24"/>
-                <w:lang w:val="es-PE"/>
               </w:rPr>
             </w:pPr>
             <w:r>
               <w:rPr>
                 <w:b/>
                 <w:color w:val="FFFFFF"/>
-                <w:lang w:val="es-PE"/>
               </w:rPr>
               <w:t>Estado de la solicitud</w:t>
             </w:r>
@@ -22189,42 +22578,33 @@
             <w:hideMark/>
           </w:tcPr>
           <w:p>
-            <w:pPr>
-              <w:rPr>
-                <w:lang w:val="es-PE"/>
-              </w:rPr>
-            </w:pPr>
-            <w:r>
-              <w:rPr>
-                <w:lang w:val="es-PE"/>
-              </w:rPr>
-              <w:t>[  ] Recibido</w:t>
-            </w:r>
-          </w:p>
-          <w:p>
-            <w:pPr>
-              <w:rPr>
-                <w:lang w:val="es-PE"/>
-              </w:rPr>
-            </w:pPr>
-            <w:r>
-              <w:rPr>
-                <w:lang w:val="es-PE"/>
-              </w:rPr>
-              <w:t>[  ] Archivado</w:t>
-            </w:r>
-          </w:p>
-          <w:p>
-            <w:pPr>
-              <w:rPr>
-                <w:lang w:val="es-PE"/>
-              </w:rPr>
-            </w:pPr>
-            <w:r>
-              <w:rPr>
-                <w:lang w:val="es-PE"/>
-              </w:rPr>
-              <w:t>[  ] En espera</w:t>
+            <w:proofErr w:type="gramStart"/>
+            <w:r>
+              <w:t>[  ]</w:t>
+            </w:r>
+            <w:proofErr w:type="gramEnd"/>
+            <w:r>
+              <w:t xml:space="preserve"> Recibido</w:t>
+            </w:r>
+          </w:p>
+          <w:p>
+            <w:proofErr w:type="gramStart"/>
+            <w:r>
+              <w:t>[  ]</w:t>
+            </w:r>
+            <w:proofErr w:type="gramEnd"/>
+            <w:r>
+              <w:t xml:space="preserve"> Archivado</w:t>
+            </w:r>
+          </w:p>
+          <w:p>
+            <w:proofErr w:type="gramStart"/>
+            <w:r>
+              <w:t>[  ]</w:t>
+            </w:r>
+            <w:proofErr w:type="gramEnd"/>
+            <w:r>
+              <w:t xml:space="preserve"> En espera</w:t>
             </w:r>
           </w:p>
         </w:tc>
@@ -22242,42 +22622,33 @@
             <w:hideMark/>
           </w:tcPr>
           <w:p>
-            <w:pPr>
-              <w:rPr>
-                <w:lang w:val="es-PE"/>
-              </w:rPr>
-            </w:pPr>
-            <w:r>
-              <w:rPr>
-                <w:lang w:val="es-PE"/>
-              </w:rPr>
-              <w:t>[  ] Revisado</w:t>
-            </w:r>
-          </w:p>
-          <w:p>
-            <w:pPr>
-              <w:rPr>
-                <w:lang w:val="es-PE"/>
-              </w:rPr>
-            </w:pPr>
-            <w:r>
-              <w:rPr>
-                <w:lang w:val="es-PE"/>
-              </w:rPr>
-              <w:t>[  ] Rechazado</w:t>
-            </w:r>
-          </w:p>
-          <w:p>
-            <w:pPr>
-              <w:rPr>
-                <w:lang w:val="es-PE"/>
-              </w:rPr>
-            </w:pPr>
-            <w:r>
-              <w:rPr>
-                <w:lang w:val="es-PE"/>
-              </w:rPr>
-              <w:t>[  ] Resuelto</w:t>
+            <w:proofErr w:type="gramStart"/>
+            <w:r>
+              <w:t>[  ]</w:t>
+            </w:r>
+            <w:proofErr w:type="gramEnd"/>
+            <w:r>
+              <w:t xml:space="preserve"> Revisado</w:t>
+            </w:r>
+          </w:p>
+          <w:p>
+            <w:proofErr w:type="gramStart"/>
+            <w:r>
+              <w:t>[  ]</w:t>
+            </w:r>
+            <w:proofErr w:type="gramEnd"/>
+            <w:r>
+              <w:t xml:space="preserve"> Rechazado</w:t>
+            </w:r>
+          </w:p>
+          <w:p>
+            <w:proofErr w:type="gramStart"/>
+            <w:r>
+              <w:t>[  ]</w:t>
+            </w:r>
+            <w:proofErr w:type="gramEnd"/>
+            <w:r>
+              <w:t xml:space="preserve"> Resuelto</w:t>
             </w:r>
           </w:p>
         </w:tc>
@@ -22294,25 +22665,19 @@
             <w:shd w:val="clear" w:color="auto" w:fill="FFFFFF"/>
           </w:tcPr>
           <w:p>
-            <w:pPr>
-              <w:rPr>
-                <w:lang w:val="es-PE"/>
-              </w:rPr>
-            </w:pPr>
-            <w:r>
-              <w:rPr>
-                <w:lang w:val="es-PE"/>
-              </w:rPr>
-              <w:t xml:space="preserve"> [  ] Cerrado</w:t>
-            </w:r>
-          </w:p>
-          <w:p>
-            <w:pPr>
-              <w:rPr>
-                <w:lang w:val="es-PE"/>
-              </w:rPr>
-            </w:pPr>
-          </w:p>
+            <w:r>
+              <w:t xml:space="preserve"> </w:t>
+            </w:r>
+            <w:proofErr w:type="gramStart"/>
+            <w:r>
+              <w:t>[  ]</w:t>
+            </w:r>
+            <w:proofErr w:type="gramEnd"/>
+            <w:r>
+              <w:t xml:space="preserve"> Cerrado</w:t>
+            </w:r>
+          </w:p>
+          <w:p/>
         </w:tc>
       </w:tr>
       <w:tr>
@@ -22329,15 +22694,7 @@
             <w:shd w:val="clear" w:color="auto" w:fill="FFFFFF"/>
           </w:tcPr>
           <w:p>
-            <w:pPr>
-              <w:rPr>
-                <w:lang w:val="es-PE"/>
-              </w:rPr>
-            </w:pPr>
-            <w:r>
-              <w:rPr>
-                <w:lang w:val="es-PE"/>
-              </w:rPr>
+            <w:r>
               <w:t>Fecha:</w:t>
             </w:r>
           </w:p>
@@ -22354,13 +22711,7 @@
             </w:tcBorders>
             <w:shd w:val="clear" w:color="auto" w:fill="FFFFFF"/>
           </w:tcPr>
-          <w:p>
-            <w:pPr>
-              <w:rPr>
-                <w:lang w:val="es-PE"/>
-              </w:rPr>
-            </w:pPr>
-          </w:p>
+          <w:p/>
         </w:tc>
       </w:tr>
       <w:tr>
@@ -22383,14 +22734,12 @@
               <w:rPr>
                 <w:b/>
                 <w:color w:val="FFFFFF"/>
-                <w:lang w:val="es-PE"/>
               </w:rPr>
             </w:pPr>
             <w:r>
               <w:rPr>
                 <w:b/>
                 <w:color w:val="FFFFFF"/>
-                <w:lang w:val="es-PE"/>
               </w:rPr>
               <w:t>Impacto Estimado</w:t>
             </w:r>
@@ -22414,28 +22763,16 @@
           <w:p>
             <w:pPr>
               <w:spacing w:before="40" w:after="40" w:line="254" w:lineRule="auto"/>
-              <w:rPr>
-                <w:lang w:val="es-PE"/>
-              </w:rPr>
-            </w:pPr>
-            <w:r>
-              <w:rPr>
-                <w:lang w:val="es-PE"/>
-              </w:rPr>
+            </w:pPr>
+            <w:r>
               <w:t>Esfuerzo (</w:t>
             </w:r>
             <w:proofErr w:type="spellStart"/>
             <w:r>
-              <w:rPr>
-                <w:lang w:val="es-PE"/>
-              </w:rPr>
               <w:t>hrs</w:t>
             </w:r>
             <w:proofErr w:type="spellEnd"/>
             <w:r>
-              <w:rPr>
-                <w:lang w:val="es-PE"/>
-              </w:rPr>
               <w:t>):</w:t>
             </w:r>
           </w:p>
@@ -22456,14 +22793,8 @@
           <w:p>
             <w:pPr>
               <w:spacing w:before="40" w:after="40" w:line="254" w:lineRule="auto"/>
-              <w:rPr>
-                <w:lang w:val="es-PE"/>
-              </w:rPr>
-            </w:pPr>
-            <w:r>
-              <w:rPr>
-                <w:lang w:val="es-PE"/>
-              </w:rPr>
+            </w:pPr>
+            <w:r>
               <w:t>Tamaño:</w:t>
             </w:r>
           </w:p>
@@ -22484,14 +22815,8 @@
           <w:p>
             <w:pPr>
               <w:spacing w:before="40" w:after="40" w:line="254" w:lineRule="auto"/>
-              <w:rPr>
-                <w:lang w:val="es-PE"/>
-              </w:rPr>
-            </w:pPr>
-            <w:r>
-              <w:rPr>
-                <w:lang w:val="es-PE"/>
-              </w:rPr>
+            </w:pPr>
+            <w:r>
               <w:t>Costo: $</w:t>
             </w:r>
           </w:p>
@@ -22511,14 +22836,8 @@
           <w:p>
             <w:pPr>
               <w:spacing w:before="40" w:after="40" w:line="254" w:lineRule="auto"/>
-              <w:rPr>
-                <w:lang w:val="es-PE"/>
-              </w:rPr>
-            </w:pPr>
-            <w:r>
-              <w:rPr>
-                <w:lang w:val="es-PE"/>
-              </w:rPr>
+            </w:pPr>
+            <w:r>
               <w:t>Documentos:</w:t>
             </w:r>
           </w:p>
@@ -22544,14 +22863,12 @@
               <w:rPr>
                 <w:b/>
                 <w:color w:val="FFFFFF"/>
-                <w:lang w:val="es-PE"/>
               </w:rPr>
             </w:pPr>
             <w:r>
               <w:rPr>
                 <w:b/>
                 <w:color w:val="FFFFFF"/>
-                <w:lang w:val="es-PE"/>
               </w:rPr>
               <w:t>Descripción de la Solución</w:t>
             </w:r>
@@ -22574,25 +22891,16 @@
           <w:p>
             <w:pPr>
               <w:spacing w:line="254" w:lineRule="auto"/>
-              <w:rPr>
-                <w:lang w:val="es-PE"/>
-              </w:rPr>
             </w:pPr>
           </w:p>
           <w:p>
             <w:pPr>
               <w:spacing w:line="254" w:lineRule="auto"/>
-              <w:rPr>
-                <w:lang w:val="es-PE"/>
-              </w:rPr>
             </w:pPr>
           </w:p>
           <w:p>
             <w:pPr>
               <w:spacing w:line="254" w:lineRule="auto"/>
-              <w:rPr>
-                <w:lang w:val="es-PE"/>
-              </w:rPr>
             </w:pPr>
           </w:p>
         </w:tc>
@@ -22614,16 +22922,15 @@
           <w:p>
             <w:pPr>
               <w:spacing w:before="40" w:after="40" w:line="254" w:lineRule="auto"/>
-              <w:rPr>
-                <w:lang w:val="es-PE"/>
-              </w:rPr>
-            </w:pPr>
-            <w:r>
-              <w:rPr>
-                <w:lang w:val="es-PE"/>
-              </w:rPr>
+            </w:pPr>
+            <w:proofErr w:type="gramStart"/>
+            <w:r>
               <w:lastRenderedPageBreak/>
-              <w:t>[  ] Documentación Asociada</w:t>
+              <w:t>[  ]</w:t>
+            </w:r>
+            <w:proofErr w:type="gramEnd"/>
+            <w:r>
+              <w:t xml:space="preserve"> Documentación Asociada</w:t>
             </w:r>
           </w:p>
         </w:tc>
@@ -22643,15 +22950,14 @@
           <w:p>
             <w:pPr>
               <w:spacing w:before="40" w:after="40" w:line="254" w:lineRule="auto"/>
-              <w:rPr>
-                <w:lang w:val="es-PE"/>
-              </w:rPr>
-            </w:pPr>
-            <w:r>
-              <w:rPr>
-                <w:lang w:val="es-PE"/>
-              </w:rPr>
-              <w:t>[  ] Autorizado CCC (S/N)</w:t>
+            </w:pPr>
+            <w:proofErr w:type="gramStart"/>
+            <w:r>
+              <w:t>[  ]</w:t>
+            </w:r>
+            <w:proofErr w:type="gramEnd"/>
+            <w:r>
+              <w:t xml:space="preserve"> Autorizado CCC (S/N)</w:t>
             </w:r>
           </w:p>
         </w:tc>
@@ -22671,14 +22977,8 @@
           <w:p>
             <w:pPr>
               <w:spacing w:before="40" w:after="40" w:line="254" w:lineRule="auto"/>
-              <w:rPr>
-                <w:lang w:val="es-PE"/>
-              </w:rPr>
-            </w:pPr>
-            <w:r>
-              <w:rPr>
-                <w:lang w:val="es-PE"/>
-              </w:rPr>
+            </w:pPr>
+            <w:r>
               <w:t>Fecha Atención:</w:t>
             </w:r>
           </w:p>
@@ -22704,14 +23004,12 @@
               <w:rPr>
                 <w:b/>
                 <w:color w:val="FFFFFF"/>
-                <w:lang w:val="es-PE"/>
               </w:rPr>
             </w:pPr>
             <w:r>
               <w:rPr>
                 <w:b/>
                 <w:color w:val="FFFFFF"/>
-                <w:lang w:val="es-PE"/>
               </w:rPr>
               <w:t>Impacto Real</w:t>
             </w:r>
@@ -22735,28 +23033,16 @@
           <w:p>
             <w:pPr>
               <w:spacing w:before="40" w:after="40" w:line="254" w:lineRule="auto"/>
-              <w:rPr>
-                <w:lang w:val="es-PE"/>
-              </w:rPr>
-            </w:pPr>
-            <w:r>
-              <w:rPr>
-                <w:lang w:val="es-PE"/>
-              </w:rPr>
+            </w:pPr>
+            <w:r>
               <w:t>Esfuerzo (</w:t>
             </w:r>
             <w:proofErr w:type="spellStart"/>
             <w:r>
-              <w:rPr>
-                <w:lang w:val="es-PE"/>
-              </w:rPr>
               <w:t>hrs</w:t>
             </w:r>
             <w:proofErr w:type="spellEnd"/>
             <w:r>
-              <w:rPr>
-                <w:lang w:val="es-PE"/>
-              </w:rPr>
               <w:t>):</w:t>
             </w:r>
           </w:p>
@@ -22777,14 +23063,8 @@
           <w:p>
             <w:pPr>
               <w:spacing w:before="40" w:after="40" w:line="254" w:lineRule="auto"/>
-              <w:rPr>
-                <w:lang w:val="es-PE"/>
-              </w:rPr>
-            </w:pPr>
-            <w:r>
-              <w:rPr>
-                <w:lang w:val="es-PE"/>
-              </w:rPr>
+            </w:pPr>
+            <w:r>
               <w:t>Costo:</w:t>
             </w:r>
           </w:p>
@@ -22805,14 +23085,8 @@
           <w:p>
             <w:pPr>
               <w:spacing w:before="40" w:after="40" w:line="254" w:lineRule="auto"/>
-              <w:rPr>
-                <w:lang w:val="es-PE"/>
-              </w:rPr>
-            </w:pPr>
-            <w:r>
-              <w:rPr>
-                <w:lang w:val="es-PE"/>
-              </w:rPr>
+            </w:pPr>
+            <w:r>
               <w:t>Documentos:</w:t>
             </w:r>
           </w:p>
@@ -22835,14 +23109,8 @@
           <w:p>
             <w:pPr>
               <w:spacing w:before="40" w:after="40" w:line="254" w:lineRule="auto"/>
-              <w:rPr>
-                <w:lang w:val="es-PE"/>
-              </w:rPr>
-            </w:pPr>
-            <w:r>
-              <w:rPr>
-                <w:lang w:val="es-PE"/>
-              </w:rPr>
+            </w:pPr>
+            <w:r>
               <w:t>Realizado por:</w:t>
             </w:r>
           </w:p>
@@ -22868,14 +23136,12 @@
               <w:rPr>
                 <w:b/>
                 <w:color w:val="FFFFFF"/>
-                <w:lang w:val="es-PE"/>
               </w:rPr>
             </w:pPr>
             <w:r>
               <w:rPr>
                 <w:b/>
                 <w:color w:val="FFFFFF"/>
-                <w:lang w:val="es-PE"/>
               </w:rPr>
               <w:t>Comité de Control de Cambios</w:t>
             </w:r>
@@ -22900,13 +23166,11 @@
               <w:spacing w:before="40" w:after="40" w:line="254" w:lineRule="auto"/>
               <w:rPr>
                 <w:b/>
-                <w:lang w:val="es-PE"/>
               </w:rPr>
             </w:pPr>
             <w:r>
               <w:rPr>
                 <w:b/>
-                <w:lang w:val="es-PE"/>
               </w:rPr>
               <w:t>Integrantes:</w:t>
             </w:r>
@@ -22998,9 +23262,6 @@
           <w:p>
             <w:pPr>
               <w:spacing w:before="40" w:after="40" w:line="254" w:lineRule="auto"/>
-              <w:rPr>
-                <w:lang w:val="es-PE"/>
-              </w:rPr>
             </w:pPr>
             <w:r>
               <w:rPr>
@@ -23030,14 +23291,12 @@
               <w:rPr>
                 <w:rFonts w:cs="Tahoma"/>
                 <w:b/>
-                <w:lang w:val="es-PE"/>
               </w:rPr>
             </w:pPr>
             <w:r>
               <w:rPr>
                 <w:rFonts w:cs="Tahoma"/>
                 <w:b/>
-                <w:lang w:val="es-PE"/>
               </w:rPr>
               <w:t>Aprobado por:</w:t>
             </w:r>
@@ -23047,7 +23306,6 @@
               <w:spacing w:line="254" w:lineRule="auto"/>
               <w:rPr>
                 <w:rFonts w:cs="Tahoma"/>
-                <w:lang w:val="es-PE"/>
               </w:rPr>
             </w:pPr>
           </w:p>
@@ -23058,20 +23316,11 @@
               </w:tabs>
               <w:spacing w:line="254" w:lineRule="auto"/>
               <w:ind w:left="142"/>
-              <w:rPr>
-                <w:lang w:val="es-PE"/>
-              </w:rPr>
-            </w:pPr>
-            <w:r>
-              <w:rPr>
-                <w:lang w:val="es-PE"/>
-              </w:rPr>
+            </w:pPr>
+            <w:r>
               <w:t>1. Firma _______________________________________</w:t>
             </w:r>
             <w:r>
-              <w:rPr>
-                <w:lang w:val="es-PE"/>
-              </w:rPr>
               <w:tab/>
               <w:t>Fecha: ____/____/____</w:t>
             </w:r>
@@ -23079,9 +23328,6 @@
           <w:p>
             <w:pPr>
               <w:spacing w:line="254" w:lineRule="auto"/>
-              <w:rPr>
-                <w:lang w:val="es-PE"/>
-              </w:rPr>
             </w:pPr>
           </w:p>
           <w:p>
@@ -23092,20 +23338,11 @@
               </w:tabs>
               <w:spacing w:line="254" w:lineRule="auto"/>
               <w:ind w:left="142"/>
-              <w:rPr>
-                <w:lang w:val="es-PE"/>
-              </w:rPr>
-            </w:pPr>
-            <w:r>
-              <w:rPr>
-                <w:lang w:val="es-PE"/>
-              </w:rPr>
+            </w:pPr>
+            <w:r>
               <w:t>2. Firma ________________________________________</w:t>
             </w:r>
             <w:r>
-              <w:rPr>
-                <w:lang w:val="es-PE"/>
-              </w:rPr>
               <w:tab/>
               <w:t>Fecha: ____/____/____</w:t>
             </w:r>
@@ -23115,7 +23352,6 @@
               <w:spacing w:line="254" w:lineRule="auto"/>
               <w:rPr>
                 <w:b/>
-                <w:lang w:val="es-PE"/>
               </w:rPr>
             </w:pPr>
           </w:p>
@@ -23123,20 +23359,11 @@
             <w:pPr>
               <w:spacing w:line="254" w:lineRule="auto"/>
               <w:ind w:left="142"/>
-              <w:rPr>
-                <w:lang w:val="es-PE"/>
-              </w:rPr>
-            </w:pPr>
-            <w:r>
-              <w:rPr>
-                <w:lang w:val="es-PE"/>
-              </w:rPr>
+            </w:pPr>
+            <w:r>
               <w:t>3. Firma ________________________________________</w:t>
             </w:r>
             <w:r>
-              <w:rPr>
-                <w:lang w:val="es-PE"/>
-              </w:rPr>
               <w:tab/>
               <w:t>Fecha: ____/____/____</w:t>
             </w:r>
@@ -23148,7 +23375,6 @@
               <w:rPr>
                 <w:b/>
                 <w:color w:val="FFFFFF"/>
-                <w:lang w:val="es-PE"/>
               </w:rPr>
             </w:pPr>
           </w:p>
@@ -23159,7 +23385,7 @@
       <w:pPr>
         <w:rPr>
           <w:rFonts w:ascii="Arial" w:eastAsia="Times New Roman" w:hAnsi="Arial"/>
-          <w:lang w:val="es-PE" w:eastAsia="es-ES"/>
+          <w:lang w:eastAsia="es-ES"/>
         </w:rPr>
       </w:pPr>
     </w:p>
@@ -23261,7 +23487,6 @@
               <w:dataBinding w:prefixMappings="xmlns:ns0='http://purl.org/dc/elements/1.1/' xmlns:ns1='http://schemas.openxmlformats.org/package/2006/metadata/core-properties' " w:xpath="/ns1:coreProperties[1]/ns0:title[1]" w:storeItemID="{6C3C8BC8-F283-45AE-878A-BAB7291924A1}"/>
               <w:text/>
             </w:sdtPr>
-            <w:sdtEndPr/>
             <w:sdtContent>
               <w:r>
                 <w:rPr>
@@ -23311,7 +23536,6 @@
               <w:dataBinding w:prefixMappings="xmlns:ns0='http://purl.org/dc/elements/1.1/' xmlns:ns1='http://schemas.openxmlformats.org/package/2006/metadata/core-properties' " w:xpath="/ns1:coreProperties[1]/ns0:creator[1]" w:storeItemID="{6C3C8BC8-F283-45AE-878A-BAB7291924A1}"/>
               <w:text/>
             </w:sdtPr>
-            <w:sdtEndPr/>
             <w:sdtContent>
               <w:r>
                 <w:rPr>
@@ -23527,7 +23751,7 @@
     <w:r>
       <w:rPr>
         <w:noProof/>
-        <w:lang w:val="es-PE" w:eastAsia="es-PE"/>
+        <w:lang w:eastAsia="es-PE"/>
       </w:rPr>
       <mc:AlternateContent>
         <mc:Choice Requires="wps">
@@ -27076,7 +27300,7 @@
       <w:rFonts w:ascii="Calibri" w:eastAsia="Calibri" w:hAnsi="Calibri" w:cs="Times New Roman"/>
       <w:sz w:val="22"/>
       <w:szCs w:val="22"/>
-      <w:lang w:val="es-AR" w:eastAsia="en-US"/>
+      <w:lang w:val="es-PE" w:eastAsia="en-US"/>
     </w:rPr>
   </w:style>
   <w:style w:type="paragraph" w:styleId="Ttulo1">
@@ -27970,7 +28194,7 @@
     <w:rPr>
       <w:rFonts w:ascii="Arial" w:eastAsia="Arial" w:hAnsi="Arial" w:cs="Arial"/>
       <w:color w:val="000000"/>
-      <w:lang w:val="es-PE" w:eastAsia="es-PE"/>
+      <w:lang w:eastAsia="es-PE"/>
     </w:rPr>
   </w:style>
   <w:style w:type="table" w:styleId="Tablaconcuadrcula">
@@ -34228,6 +34452,7 @@
   </w:compat>
   <w:rsids>
     <w:rsidRoot w:val="00BF7D34"/>
+    <w:rsid w:val="000B4B97"/>
     <w:rsid w:val="000D1D41"/>
     <w:rsid w:val="00104101"/>
     <w:rsid w:val="00187095"/>
@@ -35061,7 +35286,7 @@
 </file>
 
 <file path=customXml/itemProps3.xml><?xml version="1.0" encoding="utf-8"?>
-<ds:datastoreItem xmlns:ds="http://schemas.openxmlformats.org/officeDocument/2006/customXml" ds:itemID="{AC0D622B-2090-4F2F-A8D1-48747D284695}">
+<ds:datastoreItem xmlns:ds="http://schemas.openxmlformats.org/officeDocument/2006/customXml" ds:itemID="{84B21B22-B7F8-4B75-AAF5-479CF6C647A7}">
   <ds:schemaRefs>
     <ds:schemaRef ds:uri="http://schemas.openxmlformats.org/officeDocument/2006/bibliography"/>
   </ds:schemaRefs>

</xml_diff>